<commit_message>
Made changes to course guide
</commit_message>
<xml_diff>
--- a/Guide.docx
+++ b/Guide.docx
@@ -329,7 +329,7 @@
           <w:color w:val="auto"/>
           <w:sz w:val="24"/>
           <w:szCs w:val="22"/>
-          <w:lang/>
+          <w:lang w:val="fi-FI"/>
         </w:rPr>
         <w:id w:val="-351337618"/>
         <w:docPartObj>
@@ -369,7 +369,6 @@
               <w:rFonts w:asciiTheme="minorHAnsi" w:eastAsiaTheme="minorEastAsia" w:hAnsiTheme="minorHAnsi"/>
               <w:noProof/>
               <w:sz w:val="22"/>
-              <w:lang/>
             </w:rPr>
           </w:pPr>
           <w:r>
@@ -450,7 +449,6 @@
               <w:rFonts w:asciiTheme="minorHAnsi" w:eastAsiaTheme="minorEastAsia" w:hAnsiTheme="minorHAnsi"/>
               <w:noProof/>
               <w:sz w:val="22"/>
-              <w:lang/>
             </w:rPr>
           </w:pPr>
           <w:hyperlink w:anchor="_Toc26837533" w:history="1">
@@ -522,7 +520,6 @@
               <w:rFonts w:asciiTheme="minorHAnsi" w:eastAsiaTheme="minorEastAsia" w:hAnsiTheme="minorHAnsi"/>
               <w:noProof/>
               <w:sz w:val="22"/>
-              <w:lang/>
             </w:rPr>
           </w:pPr>
           <w:hyperlink w:anchor="_Toc26837534" w:history="1">
@@ -594,7 +591,6 @@
               <w:rFonts w:asciiTheme="minorHAnsi" w:eastAsiaTheme="minorEastAsia" w:hAnsiTheme="minorHAnsi"/>
               <w:noProof/>
               <w:sz w:val="22"/>
-              <w:lang/>
             </w:rPr>
           </w:pPr>
           <w:hyperlink w:anchor="_Toc26837535" w:history="1">
@@ -666,7 +662,6 @@
               <w:rFonts w:asciiTheme="minorHAnsi" w:eastAsiaTheme="minorEastAsia" w:hAnsiTheme="minorHAnsi"/>
               <w:noProof/>
               <w:sz w:val="22"/>
-              <w:lang/>
             </w:rPr>
           </w:pPr>
           <w:hyperlink w:anchor="_Toc26837536" w:history="1">
@@ -738,7 +733,6 @@
               <w:rFonts w:asciiTheme="minorHAnsi" w:eastAsiaTheme="minorEastAsia" w:hAnsiTheme="minorHAnsi"/>
               <w:noProof/>
               <w:sz w:val="22"/>
-              <w:lang/>
             </w:rPr>
           </w:pPr>
           <w:hyperlink w:anchor="_Toc26837537" w:history="1">
@@ -809,7 +803,6 @@
               <w:rFonts w:asciiTheme="minorHAnsi" w:eastAsiaTheme="minorEastAsia" w:hAnsiTheme="minorHAnsi"/>
               <w:noProof/>
               <w:sz w:val="22"/>
-              <w:lang/>
             </w:rPr>
           </w:pPr>
           <w:hyperlink w:anchor="_Toc26837538" w:history="1">
@@ -880,7 +873,6 @@
               <w:rFonts w:asciiTheme="minorHAnsi" w:eastAsiaTheme="minorEastAsia" w:hAnsiTheme="minorHAnsi"/>
               <w:noProof/>
               <w:sz w:val="22"/>
-              <w:lang/>
             </w:rPr>
           </w:pPr>
           <w:hyperlink w:anchor="_Toc26837539" w:history="1">
@@ -952,7 +944,6 @@
               <w:rFonts w:asciiTheme="minorHAnsi" w:eastAsiaTheme="minorEastAsia" w:hAnsiTheme="minorHAnsi"/>
               <w:noProof/>
               <w:sz w:val="22"/>
-              <w:lang/>
             </w:rPr>
           </w:pPr>
           <w:hyperlink w:anchor="_Toc26837540" w:history="1">
@@ -1024,7 +1015,6 @@
               <w:rFonts w:asciiTheme="minorHAnsi" w:eastAsiaTheme="minorEastAsia" w:hAnsiTheme="minorHAnsi"/>
               <w:noProof/>
               <w:sz w:val="22"/>
-              <w:lang/>
             </w:rPr>
           </w:pPr>
           <w:hyperlink w:anchor="_Toc26837541" w:history="1">
@@ -1096,7 +1086,6 @@
               <w:rFonts w:asciiTheme="minorHAnsi" w:eastAsiaTheme="minorEastAsia" w:hAnsiTheme="minorHAnsi"/>
               <w:noProof/>
               <w:sz w:val="22"/>
-              <w:lang/>
             </w:rPr>
           </w:pPr>
           <w:hyperlink w:anchor="_Toc26837542" w:history="1">
@@ -1167,7 +1156,6 @@
               <w:rFonts w:asciiTheme="minorHAnsi" w:eastAsiaTheme="minorEastAsia" w:hAnsiTheme="minorHAnsi"/>
               <w:noProof/>
               <w:sz w:val="22"/>
-              <w:lang/>
             </w:rPr>
           </w:pPr>
           <w:hyperlink w:anchor="_Toc26837543" w:history="1">
@@ -1239,7 +1227,6 @@
               <w:rFonts w:asciiTheme="minorHAnsi" w:eastAsiaTheme="minorEastAsia" w:hAnsiTheme="minorHAnsi"/>
               <w:noProof/>
               <w:sz w:val="22"/>
-              <w:lang/>
             </w:rPr>
           </w:pPr>
           <w:hyperlink w:anchor="_Toc26837544" w:history="1">
@@ -1311,7 +1298,6 @@
               <w:rFonts w:asciiTheme="minorHAnsi" w:eastAsiaTheme="minorEastAsia" w:hAnsiTheme="minorHAnsi"/>
               <w:noProof/>
               <w:sz w:val="22"/>
-              <w:lang/>
             </w:rPr>
           </w:pPr>
           <w:hyperlink w:anchor="_Toc26837545" w:history="1">
@@ -1383,7 +1369,6 @@
               <w:rFonts w:asciiTheme="minorHAnsi" w:eastAsiaTheme="minorEastAsia" w:hAnsiTheme="minorHAnsi"/>
               <w:noProof/>
               <w:sz w:val="22"/>
-              <w:lang/>
             </w:rPr>
           </w:pPr>
           <w:hyperlink w:anchor="_Toc26837546" w:history="1">
@@ -1456,7 +1441,6 @@
               <w:rFonts w:asciiTheme="minorHAnsi" w:eastAsiaTheme="minorEastAsia" w:hAnsiTheme="minorHAnsi"/>
               <w:noProof/>
               <w:sz w:val="22"/>
-              <w:lang/>
             </w:rPr>
           </w:pPr>
           <w:hyperlink w:anchor="_Toc26837547" w:history="1">
@@ -1528,7 +1512,6 @@
               <w:rFonts w:asciiTheme="minorHAnsi" w:eastAsiaTheme="minorEastAsia" w:hAnsiTheme="minorHAnsi"/>
               <w:noProof/>
               <w:sz w:val="22"/>
-              <w:lang/>
             </w:rPr>
           </w:pPr>
           <w:hyperlink w:anchor="_Toc26837548" w:history="1">
@@ -1600,7 +1583,6 @@
               <w:rFonts w:asciiTheme="minorHAnsi" w:eastAsiaTheme="minorEastAsia" w:hAnsiTheme="minorHAnsi"/>
               <w:noProof/>
               <w:sz w:val="22"/>
-              <w:lang/>
             </w:rPr>
           </w:pPr>
           <w:hyperlink w:anchor="_Toc26837549" w:history="1">
@@ -1672,7 +1654,6 @@
               <w:rFonts w:asciiTheme="minorHAnsi" w:eastAsiaTheme="minorEastAsia" w:hAnsiTheme="minorHAnsi"/>
               <w:noProof/>
               <w:sz w:val="22"/>
-              <w:lang/>
             </w:rPr>
           </w:pPr>
           <w:hyperlink w:anchor="_Toc26837550" w:history="1">
@@ -1744,7 +1725,6 @@
               <w:rFonts w:asciiTheme="minorHAnsi" w:eastAsiaTheme="minorEastAsia" w:hAnsiTheme="minorHAnsi"/>
               <w:noProof/>
               <w:sz w:val="22"/>
-              <w:lang/>
             </w:rPr>
           </w:pPr>
           <w:hyperlink w:anchor="_Toc26837551" w:history="1">
@@ -1816,7 +1796,6 @@
               <w:rFonts w:asciiTheme="minorHAnsi" w:eastAsiaTheme="minorEastAsia" w:hAnsiTheme="minorHAnsi"/>
               <w:noProof/>
               <w:sz w:val="22"/>
-              <w:lang/>
             </w:rPr>
           </w:pPr>
           <w:hyperlink w:anchor="_Toc26837552" w:history="1">
@@ -1888,7 +1867,6 @@
               <w:rFonts w:asciiTheme="minorHAnsi" w:eastAsiaTheme="minorEastAsia" w:hAnsiTheme="minorHAnsi"/>
               <w:noProof/>
               <w:sz w:val="22"/>
-              <w:lang/>
             </w:rPr>
           </w:pPr>
           <w:hyperlink w:anchor="_Toc26837553" w:history="1">
@@ -1960,7 +1938,6 @@
               <w:rFonts w:asciiTheme="minorHAnsi" w:eastAsiaTheme="minorEastAsia" w:hAnsiTheme="minorHAnsi"/>
               <w:noProof/>
               <w:sz w:val="22"/>
-              <w:lang/>
             </w:rPr>
           </w:pPr>
           <w:hyperlink w:anchor="_Toc26837554" w:history="1">
@@ -2031,7 +2008,6 @@
               <w:rFonts w:asciiTheme="minorHAnsi" w:eastAsiaTheme="minorEastAsia" w:hAnsiTheme="minorHAnsi"/>
               <w:noProof/>
               <w:sz w:val="22"/>
-              <w:lang/>
             </w:rPr>
           </w:pPr>
           <w:hyperlink w:anchor="_Toc26837555" w:history="1">
@@ -2102,7 +2078,6 @@
               <w:rFonts w:asciiTheme="minorHAnsi" w:eastAsiaTheme="minorEastAsia" w:hAnsiTheme="minorHAnsi"/>
               <w:noProof/>
               <w:sz w:val="22"/>
-              <w:lang/>
             </w:rPr>
           </w:pPr>
           <w:hyperlink w:anchor="_Toc26837556" w:history="1">
@@ -2188,7 +2163,6 @@
               <w:rFonts w:asciiTheme="minorHAnsi" w:eastAsiaTheme="minorEastAsia" w:hAnsiTheme="minorHAnsi"/>
               <w:noProof/>
               <w:sz w:val="22"/>
-              <w:lang/>
             </w:rPr>
           </w:pPr>
           <w:hyperlink w:anchor="_Toc26837557" w:history="1">
@@ -2259,7 +2233,6 @@
               <w:rFonts w:asciiTheme="minorHAnsi" w:eastAsiaTheme="minorEastAsia" w:hAnsiTheme="minorHAnsi"/>
               <w:noProof/>
               <w:sz w:val="22"/>
-              <w:lang/>
             </w:rPr>
           </w:pPr>
           <w:hyperlink w:anchor="_Toc26837558" w:history="1">
@@ -2330,7 +2303,6 @@
               <w:rFonts w:asciiTheme="minorHAnsi" w:eastAsiaTheme="minorEastAsia" w:hAnsiTheme="minorHAnsi"/>
               <w:noProof/>
               <w:sz w:val="22"/>
-              <w:lang/>
             </w:rPr>
           </w:pPr>
           <w:hyperlink w:anchor="_Toc26837559" w:history="1">
@@ -2402,7 +2374,6 @@
               <w:rFonts w:asciiTheme="minorHAnsi" w:eastAsiaTheme="minorEastAsia" w:hAnsiTheme="minorHAnsi"/>
               <w:noProof/>
               <w:sz w:val="22"/>
-              <w:lang/>
             </w:rPr>
           </w:pPr>
           <w:hyperlink w:anchor="_Toc26837560" w:history="1">
@@ -2474,7 +2445,6 @@
               <w:rFonts w:asciiTheme="minorHAnsi" w:eastAsiaTheme="minorEastAsia" w:hAnsiTheme="minorHAnsi"/>
               <w:noProof/>
               <w:sz w:val="22"/>
-              <w:lang/>
             </w:rPr>
           </w:pPr>
           <w:hyperlink w:anchor="_Toc26837561" w:history="1">
@@ -2545,7 +2515,6 @@
               <w:rFonts w:asciiTheme="minorHAnsi" w:eastAsiaTheme="minorEastAsia" w:hAnsiTheme="minorHAnsi"/>
               <w:noProof/>
               <w:sz w:val="22"/>
-              <w:lang/>
             </w:rPr>
           </w:pPr>
           <w:hyperlink w:anchor="_Toc26837562" w:history="1">
@@ -2616,7 +2585,6 @@
               <w:rFonts w:asciiTheme="minorHAnsi" w:eastAsiaTheme="minorEastAsia" w:hAnsiTheme="minorHAnsi"/>
               <w:noProof/>
               <w:sz w:val="22"/>
-              <w:lang/>
             </w:rPr>
           </w:pPr>
           <w:hyperlink w:anchor="_Toc26837563" w:history="1">
@@ -2722,6 +2690,9 @@
     <w:p>
       <w:pPr>
         <w:pStyle w:val="Heading1"/>
+        <w:rPr>
+          <w:lang w:val="en-US"/>
+        </w:rPr>
       </w:pPr>
       <w:bookmarkStart w:id="0" w:name="_Toc26837532"/>
       <w:r>
@@ -2997,8 +2968,14 @@
           <w:ilvl w:val="0"/>
           <w:numId w:val="4"/>
         </w:numPr>
-      </w:pPr>
-      <w:r>
+        <w:rPr>
+          <w:lang w:val="en-US"/>
+        </w:rPr>
+      </w:pPr>
+      <w:r>
+        <w:rPr>
+          <w:lang w:val="en-US"/>
+        </w:rPr>
         <w:t>Python Objects (String, Dictionary, Tuple, Sequence, Set</w:t>
       </w:r>
       <w:r>
@@ -3008,6 +2985,9 @@
         <w:t xml:space="preserve">, </w:t>
       </w:r>
       <w:r>
+        <w:rPr>
+          <w:lang w:val="en-US"/>
+        </w:rPr>
         <w:t>Lists)</w:t>
       </w:r>
     </w:p>
@@ -3018,8 +2998,14 @@
           <w:ilvl w:val="0"/>
           <w:numId w:val="4"/>
         </w:numPr>
-      </w:pPr>
-      <w:r>
+        <w:rPr>
+          <w:lang w:val="en-US"/>
+        </w:rPr>
+      </w:pPr>
+      <w:r>
+        <w:rPr>
+          <w:lang w:val="en-US"/>
+        </w:rPr>
         <w:t>Control Flow (Boolean Expressions/Operators, If, Else, Else If)</w:t>
       </w:r>
     </w:p>
@@ -3031,8 +3017,21 @@
           <w:numId w:val="4"/>
         </w:numPr>
       </w:pPr>
-      <w:r>
-        <w:t xml:space="preserve">Loops (For, While), </w:t>
+      <w:proofErr w:type="spellStart"/>
+      <w:r>
+        <w:t>Loops</w:t>
+      </w:r>
+      <w:proofErr w:type="spellEnd"/>
+      <w:r>
+        <w:t xml:space="preserve"> (For, </w:t>
+      </w:r>
+      <w:proofErr w:type="spellStart"/>
+      <w:r>
+        <w:t>While</w:t>
+      </w:r>
+      <w:proofErr w:type="spellEnd"/>
+      <w:r>
+        <w:t xml:space="preserve">), </w:t>
       </w:r>
     </w:p>
     <w:p>
@@ -3070,9 +3069,19 @@
           <w:lang w:val="en-GB"/>
         </w:rPr>
       </w:pPr>
-      <w:r>
-        <w:t>Matlab Introductio</w:t>
-      </w:r>
+      <w:proofErr w:type="spellStart"/>
+      <w:r>
+        <w:t>Matlab</w:t>
+      </w:r>
+      <w:proofErr w:type="spellEnd"/>
+      <w:r>
+        <w:t xml:space="preserve"> </w:t>
+      </w:r>
+      <w:proofErr w:type="spellStart"/>
+      <w:r>
+        <w:t>Introductio</w:t>
+      </w:r>
+      <w:proofErr w:type="spellEnd"/>
       <w:r>
         <w:rPr>
           <w:lang w:val="en-GB"/>
@@ -3097,6 +3106,7 @@
         <w:rPr>
           <w:lang w:val="en-GB"/>
         </w:rPr>
+        <w:lastRenderedPageBreak/>
         <w:t>Grading</w:t>
       </w:r>
     </w:p>
@@ -3106,23 +3116,15 @@
           <w:lang w:val="en-GB"/>
         </w:rPr>
       </w:pPr>
-    </w:p>
-    <w:p>
-      <w:pPr>
-        <w:rPr>
-          <w:lang w:val="en-GB"/>
-        </w:rPr>
-      </w:pPr>
       <w:r>
         <w:rPr>
           <w:noProof/>
           <w:lang w:val="en-GB"/>
         </w:rPr>
-        <w:lastRenderedPageBreak/>
         <w:drawing>
-          <wp:inline distT="0" distB="0" distL="0" distR="0" wp14:anchorId="3201CBA9" wp14:editId="41E10FF0">
-            <wp:extent cx="5660571" cy="2503714"/>
-            <wp:effectExtent l="0" t="0" r="16510" b="11430"/>
+          <wp:inline distT="0" distB="0" distL="0" distR="0" wp14:anchorId="09D38536" wp14:editId="12AA10B5">
+            <wp:extent cx="5456583" cy="2604052"/>
+            <wp:effectExtent l="0" t="0" r="10795" b="6350"/>
             <wp:docPr id="7" name="Chart 7"/>
             <wp:cNvGraphicFramePr/>
             <a:graphic xmlns:a="http://schemas.openxmlformats.org/drawingml/2006/main">
@@ -3140,19 +3142,6 @@
           <w:lang w:val="en-GB"/>
         </w:rPr>
       </w:pPr>
-      <w:r>
-        <w:rPr>
-          <w:lang w:val="en-GB"/>
-        </w:rPr>
-        <w:t>Additional points</w:t>
-      </w:r>
-    </w:p>
-    <w:p>
-      <w:pPr>
-        <w:rPr>
-          <w:lang w:val="en-GB"/>
-        </w:rPr>
-      </w:pPr>
     </w:p>
     <w:p>
       <w:pPr>
@@ -3181,532 +3170,532 @@
           <w:lang w:val="en-GB"/>
         </w:rPr>
       </w:pPr>
-      <w:bookmarkStart w:id="1" w:name="_GoBack"/>
+    </w:p>
+    <w:p>
+      <w:pPr>
+        <w:rPr>
+          <w:lang w:val="en-GB"/>
+        </w:rPr>
+      </w:pPr>
+    </w:p>
+    <w:p>
+      <w:pPr>
+        <w:rPr>
+          <w:lang w:val="en-GB"/>
+        </w:rPr>
+      </w:pPr>
+    </w:p>
+    <w:p>
+      <w:pPr>
+        <w:rPr>
+          <w:lang w:val="en-GB"/>
+        </w:rPr>
+      </w:pPr>
+      <w:r>
+        <w:rPr>
+          <w:lang w:val="en-GB"/>
+        </w:rPr>
+        <w:t>What is programming language?</w:t>
+      </w:r>
+    </w:p>
+    <w:p>
+      <w:pPr>
+        <w:rPr>
+          <w:lang w:val="en-GB"/>
+        </w:rPr>
+      </w:pPr>
+    </w:p>
+    <w:p>
+      <w:pPr>
+        <w:rPr>
+          <w:lang w:val="en-GB"/>
+        </w:rPr>
+      </w:pPr>
+      <w:r>
+        <w:rPr>
+          <w:lang w:val="en-GB"/>
+        </w:rPr>
+        <w:t>What types of programming languages there are?</w:t>
+      </w:r>
+    </w:p>
+    <w:p>
+      <w:pPr>
+        <w:rPr>
+          <w:lang w:val="en-GB"/>
+        </w:rPr>
+      </w:pPr>
+    </w:p>
+    <w:p>
+      <w:pPr>
+        <w:rPr>
+          <w:lang w:val="en-GB"/>
+        </w:rPr>
+      </w:pPr>
+      <w:r>
+        <w:rPr>
+          <w:lang w:val="en-GB"/>
+        </w:rPr>
+        <w:t>Why Python?</w:t>
+      </w:r>
+    </w:p>
+    <w:p>
+      <w:pPr>
+        <w:rPr>
+          <w:lang w:val="en-GB"/>
+        </w:rPr>
+      </w:pPr>
+    </w:p>
+    <w:p>
+      <w:pPr>
+        <w:rPr>
+          <w:lang w:val="en-GB"/>
+        </w:rPr>
+      </w:pPr>
+    </w:p>
+    <w:p>
+      <w:pPr>
+        <w:rPr>
+          <w:lang w:val="en-GB"/>
+        </w:rPr>
+      </w:pPr>
+      <w:r>
+        <w:rPr>
+          <w:lang w:val="en-GB"/>
+        </w:rPr>
+        <w:t>Welcome to the students, including introducing yourself, your title and field of expertise•</w:t>
+      </w:r>
+    </w:p>
+    <w:p>
+      <w:pPr>
+        <w:rPr>
+          <w:lang w:val="en-GB"/>
+        </w:rPr>
+      </w:pPr>
+      <w:r>
+        <w:rPr>
+          <w:lang w:val="en-GB"/>
+        </w:rPr>
+        <w:t>Course number/name and how the course fits into the curriculum of the program</w:t>
+      </w:r>
+    </w:p>
+    <w:p>
+      <w:pPr>
+        <w:rPr>
+          <w:lang w:val="en-GB"/>
+        </w:rPr>
+      </w:pPr>
+      <w:r>
+        <w:rPr>
+          <w:lang w:val="en-GB"/>
+        </w:rPr>
+        <w:t>•The importance or reason for this course</w:t>
+      </w:r>
+    </w:p>
+    <w:p>
+      <w:pPr>
+        <w:rPr>
+          <w:lang w:val="en-GB"/>
+        </w:rPr>
+      </w:pPr>
+      <w:r>
+        <w:rPr>
+          <w:lang w:val="en-GB"/>
+        </w:rPr>
+        <w:t>•How or why this course is relevant to the students</w:t>
+      </w:r>
+    </w:p>
+    <w:p>
+      <w:pPr>
+        <w:rPr>
+          <w:lang w:val="en-GB"/>
+        </w:rPr>
+      </w:pPr>
+      <w:r>
+        <w:rPr>
+          <w:lang w:val="en-GB"/>
+        </w:rPr>
+        <w:t>•How the course is designed / organized and will be delivered to students</w:t>
+      </w:r>
+    </w:p>
+    <w:p>
+      <w:pPr>
+        <w:rPr>
+          <w:lang w:val="en-GB"/>
+        </w:rPr>
+      </w:pPr>
+      <w:r>
+        <w:rPr>
+          <w:lang w:val="en-GB"/>
+        </w:rPr>
+        <w:t xml:space="preserve">•How/why the course design will help the students achieve the course goals and </w:t>
+      </w:r>
+      <w:proofErr w:type="spellStart"/>
+      <w:r>
+        <w:rPr>
+          <w:lang w:val="en-GB"/>
+        </w:rPr>
+        <w:t>learningobjectives</w:t>
+      </w:r>
+      <w:proofErr w:type="spellEnd"/>
+    </w:p>
+    <w:p>
+      <w:pPr>
+        <w:rPr>
+          <w:lang w:val="en-GB"/>
+        </w:rPr>
+      </w:pPr>
+      <w:r>
+        <w:rPr>
+          <w:lang w:val="en-GB"/>
+        </w:rPr>
+        <w:t>•Expectations for student participation</w:t>
+      </w:r>
+    </w:p>
+    <w:p>
+      <w:pPr>
+        <w:rPr>
+          <w:lang w:val="en-GB"/>
+        </w:rPr>
+      </w:pPr>
+      <w:r>
+        <w:rPr>
+          <w:lang w:val="en-GB"/>
+        </w:rPr>
+        <w:t>•Special instructions for assessments or assignments</w:t>
+      </w:r>
+      <w:r>
+        <w:rPr>
+          <w:lang w:val="en-GB"/>
+        </w:rPr>
+        <w:br w:type="page"/>
+      </w:r>
+    </w:p>
+    <w:p>
+      <w:pPr>
+        <w:rPr>
+          <w:lang w:val="en-GB"/>
+        </w:rPr>
+      </w:pPr>
+    </w:p>
+    <w:p>
+      <w:pPr>
+        <w:pStyle w:val="Heading1"/>
+        <w:rPr>
+          <w:lang w:val="en-GB"/>
+        </w:rPr>
+      </w:pPr>
+      <w:bookmarkStart w:id="1" w:name="_Toc26837533"/>
+      <w:r>
+        <w:rPr>
+          <w:lang w:val="en-GB"/>
+        </w:rPr>
+        <w:t>Installation</w:t>
+      </w:r>
       <w:bookmarkEnd w:id="1"/>
     </w:p>
     <w:p>
       <w:pPr>
         <w:rPr>
-          <w:lang w:val="en-GB"/>
-        </w:rPr>
-      </w:pPr>
-    </w:p>
-    <w:p>
-      <w:pPr>
-        <w:rPr>
-          <w:lang w:val="en-GB"/>
-        </w:rPr>
-      </w:pPr>
-    </w:p>
-    <w:p>
-      <w:pPr>
-        <w:rPr>
-          <w:lang w:val="en-GB"/>
-        </w:rPr>
-      </w:pPr>
-      <w:r>
-        <w:rPr>
-          <w:lang w:val="en-GB"/>
-        </w:rPr>
-        <w:t>What is programming language?</w:t>
-      </w:r>
-    </w:p>
-    <w:p>
-      <w:pPr>
-        <w:rPr>
-          <w:lang w:val="en-GB"/>
-        </w:rPr>
-      </w:pPr>
-    </w:p>
-    <w:p>
-      <w:pPr>
-        <w:rPr>
-          <w:lang w:val="en-GB"/>
-        </w:rPr>
-      </w:pPr>
-      <w:r>
-        <w:rPr>
-          <w:lang w:val="en-GB"/>
-        </w:rPr>
-        <w:t>What types of programming languages there are?</w:t>
-      </w:r>
-    </w:p>
-    <w:p>
-      <w:pPr>
-        <w:rPr>
-          <w:lang w:val="en-GB"/>
-        </w:rPr>
-      </w:pPr>
-    </w:p>
-    <w:p>
-      <w:pPr>
-        <w:rPr>
-          <w:lang w:val="en-GB"/>
-        </w:rPr>
-      </w:pPr>
-      <w:r>
-        <w:rPr>
-          <w:lang w:val="en-GB"/>
-        </w:rPr>
-        <w:t>Why Python?</w:t>
-      </w:r>
-    </w:p>
-    <w:p>
-      <w:pPr>
-        <w:rPr>
-          <w:lang w:val="en-GB"/>
-        </w:rPr>
-      </w:pPr>
-    </w:p>
-    <w:p>
-      <w:pPr>
-        <w:rPr>
-          <w:lang w:val="en-GB"/>
-        </w:rPr>
-      </w:pPr>
-    </w:p>
-    <w:p>
-      <w:pPr>
-        <w:rPr>
-          <w:lang w:val="en-GB"/>
-        </w:rPr>
-      </w:pPr>
-      <w:r>
-        <w:rPr>
-          <w:lang w:val="en-GB"/>
-        </w:rPr>
-        <w:t>Welcome to the students, including introducing yourself, your title and field of expertise•</w:t>
-      </w:r>
-    </w:p>
-    <w:p>
-      <w:pPr>
-        <w:rPr>
-          <w:lang w:val="en-GB"/>
-        </w:rPr>
-      </w:pPr>
-      <w:r>
-        <w:rPr>
-          <w:lang w:val="en-GB"/>
-        </w:rPr>
-        <w:t>Course number/name and how the course fits into the curriculum of the program</w:t>
-      </w:r>
-    </w:p>
-    <w:p>
-      <w:pPr>
-        <w:rPr>
-          <w:lang w:val="en-GB"/>
-        </w:rPr>
-      </w:pPr>
-      <w:r>
-        <w:rPr>
-          <w:lang w:val="en-GB"/>
-        </w:rPr>
-        <w:t>•The importance or reason for this course</w:t>
-      </w:r>
-    </w:p>
-    <w:p>
-      <w:pPr>
-        <w:rPr>
-          <w:lang w:val="en-GB"/>
-        </w:rPr>
-      </w:pPr>
-      <w:r>
-        <w:rPr>
-          <w:lang w:val="en-GB"/>
-        </w:rPr>
-        <w:t>•How or why this course is relevant to the students</w:t>
-      </w:r>
-    </w:p>
-    <w:p>
-      <w:pPr>
-        <w:rPr>
-          <w:lang w:val="en-GB"/>
-        </w:rPr>
-      </w:pPr>
-      <w:r>
-        <w:rPr>
-          <w:lang w:val="en-GB"/>
-        </w:rPr>
-        <w:t>•How the course is designed / organized and will be delivered to students</w:t>
-      </w:r>
-    </w:p>
-    <w:p>
-      <w:pPr>
-        <w:rPr>
-          <w:lang w:val="en-GB"/>
-        </w:rPr>
-      </w:pPr>
-      <w:r>
-        <w:rPr>
-          <w:lang w:val="en-GB"/>
-        </w:rPr>
-        <w:t xml:space="preserve">•How/why the course design will help the students achieve the course goals and </w:t>
+          <w:lang w:val="en-US"/>
+        </w:rPr>
+      </w:pPr>
+    </w:p>
+    <w:p>
+      <w:pPr>
+        <w:pStyle w:val="Heading2"/>
+        <w:rPr>
+          <w:lang w:val="en-GB"/>
+        </w:rPr>
+      </w:pPr>
+      <w:bookmarkStart w:id="2" w:name="_Toc26837534"/>
+      <w:r>
+        <w:rPr>
+          <w:lang w:val="en-GB"/>
+        </w:rPr>
+        <w:t>Installation of Anaconda</w:t>
+      </w:r>
+      <w:bookmarkEnd w:id="2"/>
+    </w:p>
+    <w:p>
+      <w:pPr>
+        <w:rPr>
+          <w:lang w:val="en-GB"/>
+        </w:rPr>
+      </w:pPr>
+    </w:p>
+    <w:p>
+      <w:pPr>
+        <w:spacing w:after="160"/>
+        <w:rPr>
+          <w:lang w:val="en-GB"/>
+        </w:rPr>
+      </w:pPr>
+      <w:r>
+        <w:rPr>
+          <w:lang w:val="en-GB"/>
+        </w:rPr>
+        <w:br w:type="page"/>
+      </w:r>
+    </w:p>
+    <w:p>
+      <w:pPr>
+        <w:pStyle w:val="Heading2"/>
+        <w:rPr>
+          <w:lang w:val="en-GB"/>
+        </w:rPr>
+      </w:pPr>
+      <w:bookmarkStart w:id="3" w:name="_Toc26837535"/>
+      <w:r>
+        <w:rPr>
+          <w:lang w:val="en-GB"/>
+        </w:rPr>
+        <w:lastRenderedPageBreak/>
+        <w:t>Preparing</w:t>
+      </w:r>
+      <w:r>
+        <w:rPr>
+          <w:lang w:val="en-GB"/>
+        </w:rPr>
+        <w:t xml:space="preserve"> </w:t>
       </w:r>
       <w:proofErr w:type="spellStart"/>
       <w:r>
         <w:rPr>
           <w:lang w:val="en-GB"/>
         </w:rPr>
-        <w:t>learningobjectives</w:t>
-      </w:r>
+        <w:t>Github</w:t>
+      </w:r>
+      <w:bookmarkEnd w:id="3"/>
       <w:proofErr w:type="spellEnd"/>
     </w:p>
     <w:p>
       <w:pPr>
-        <w:rPr>
-          <w:lang w:val="en-GB"/>
-        </w:rPr>
-      </w:pPr>
-      <w:r>
-        <w:rPr>
-          <w:lang w:val="en-GB"/>
-        </w:rPr>
-        <w:t>•Expectations for student participation</w:t>
-      </w:r>
-    </w:p>
-    <w:p>
-      <w:pPr>
-        <w:rPr>
-          <w:lang w:val="en-GB"/>
-        </w:rPr>
-      </w:pPr>
-      <w:r>
-        <w:rPr>
-          <w:lang w:val="en-GB"/>
-        </w:rPr>
-        <w:t>•Special instructions for assessments or assignments</w:t>
-      </w:r>
-      <w:r>
-        <w:rPr>
-          <w:lang w:val="en-GB"/>
-        </w:rPr>
-        <w:br w:type="page"/>
-      </w:r>
-    </w:p>
-    <w:p>
-      <w:pPr>
-        <w:rPr>
-          <w:lang w:val="en-GB"/>
-        </w:rPr>
-      </w:pPr>
-    </w:p>
-    <w:p>
-      <w:pPr>
-        <w:pStyle w:val="Heading1"/>
-        <w:rPr>
-          <w:lang w:val="en-GB"/>
-        </w:rPr>
-      </w:pPr>
-      <w:bookmarkStart w:id="2" w:name="_Toc26837533"/>
-      <w:r>
-        <w:rPr>
-          <w:lang w:val="en-GB"/>
-        </w:rPr>
-        <w:t>Installation</w:t>
-      </w:r>
-      <w:bookmarkEnd w:id="2"/>
-    </w:p>
-    <w:p/>
-    <w:p>
-      <w:pPr>
-        <w:pStyle w:val="Heading2"/>
-        <w:rPr>
-          <w:lang w:val="en-GB"/>
-        </w:rPr>
-      </w:pPr>
-      <w:bookmarkStart w:id="3" w:name="_Toc26837534"/>
-      <w:r>
-        <w:rPr>
-          <w:lang w:val="en-GB"/>
-        </w:rPr>
-        <w:t>Installation of Anaconda</w:t>
-      </w:r>
-      <w:bookmarkEnd w:id="3"/>
-    </w:p>
-    <w:p>
-      <w:pPr>
-        <w:rPr>
-          <w:lang w:val="en-GB"/>
-        </w:rPr>
-      </w:pPr>
-    </w:p>
-    <w:p>
-      <w:pPr>
-        <w:rPr>
-          <w:lang w:val="en-GB"/>
-        </w:rPr>
-      </w:pPr>
-    </w:p>
-    <w:p>
-      <w:pPr>
-        <w:pStyle w:val="Heading2"/>
-        <w:rPr>
-          <w:lang w:val="en-GB"/>
-        </w:rPr>
-      </w:pPr>
-      <w:bookmarkStart w:id="4" w:name="_Toc26837535"/>
-      <w:r>
-        <w:rPr>
-          <w:lang w:val="en-GB"/>
-        </w:rPr>
-        <w:t>Preparing</w:t>
-      </w:r>
-      <w:r>
-        <w:rPr>
-          <w:lang w:val="en-GB"/>
-        </w:rPr>
-        <w:t xml:space="preserve"> </w:t>
+        <w:spacing w:before="120" w:after="160"/>
+        <w:rPr>
+          <w:lang w:val="en-US"/>
+        </w:rPr>
+      </w:pPr>
+      <w:r>
+        <w:rPr>
+          <w:lang w:val="en-US"/>
+        </w:rPr>
+        <w:t xml:space="preserve">To install </w:t>
       </w:r>
       <w:proofErr w:type="spellStart"/>
       <w:r>
         <w:rPr>
-          <w:lang w:val="en-GB"/>
+          <w:lang w:val="en-US"/>
         </w:rPr>
         <w:t>Github</w:t>
       </w:r>
-      <w:bookmarkEnd w:id="4"/>
       <w:proofErr w:type="spellEnd"/>
-    </w:p>
-    <w:p>
-      <w:pPr>
-        <w:rPr>
-          <w:lang w:val="en-GB"/>
-        </w:rPr>
-      </w:pPr>
-      <w:r>
-        <w:rPr>
-          <w:lang w:val="en-GB"/>
-        </w:rPr>
-        <w:t xml:space="preserve">Before working with </w:t>
+      <w:r>
+        <w:rPr>
+          <w:lang w:val="en-US"/>
+        </w:rPr>
+        <w:t xml:space="preserve"> on LUT computer do following steps:</w:t>
+      </w:r>
+    </w:p>
+    <w:p>
+      <w:pPr>
+        <w:spacing w:before="120" w:after="160"/>
+        <w:rPr>
+          <w:lang w:val="en-US"/>
+        </w:rPr>
+      </w:pPr>
+      <w:r>
+        <w:rPr>
+          <w:lang w:val="en-US"/>
+        </w:rPr>
+        <w:t xml:space="preserve">Step 1: Download </w:t>
       </w:r>
       <w:proofErr w:type="spellStart"/>
       <w:r>
         <w:rPr>
-          <w:lang w:val="en-GB"/>
+          <w:lang w:val="en-US"/>
         </w:rPr>
         <w:t>Github</w:t>
       </w:r>
       <w:proofErr w:type="spellEnd"/>
       <w:r>
         <w:rPr>
-          <w:lang w:val="en-GB"/>
-        </w:rPr>
-        <w:t>, you must create an account there. Follow this link to create an account</w:t>
-      </w:r>
-      <w:r>
-        <w:rPr>
-          <w:lang w:val="en-GB"/>
-        </w:rPr>
-        <w:t xml:space="preserve">: </w:t>
+          <w:lang w:val="en-US"/>
+        </w:rPr>
+        <w:t xml:space="preserve"> Desktop from </w:t>
       </w:r>
       <w:hyperlink r:id="rId10" w:history="1">
         <w:r>
           <w:rPr>
             <w:rStyle w:val="Hyperlink"/>
-            <w:lang w:val="en-GB"/>
+            <w:lang w:val="en-US"/>
           </w:rPr>
-          <w:t>https://github.com/</w:t>
-        </w:r>
-      </w:hyperlink>
-    </w:p>
-    <w:p>
-      <w:pPr>
-        <w:spacing w:before="120" w:after="160"/>
-      </w:pPr>
-    </w:p>
-    <w:p>
-      <w:pPr>
-        <w:spacing w:before="120" w:after="160"/>
-      </w:pPr>
-      <w:r>
-        <w:t>You can install GitHub Desktop on Microsoft Windows 7 or later .</w:t>
-      </w:r>
-    </w:p>
-    <w:p>
-      <w:pPr>
-        <w:spacing w:before="120" w:after="160"/>
-      </w:pPr>
-      <w:r>
-        <w:rPr>
-          <w:b/>
-          <w:bCs/>
-        </w:rPr>
-        <w:t>Warning</w:t>
-      </w:r>
-      <w:r>
-        <w:t>: You must have a 64-bit operating system to run GitHub Desktop.</w:t>
-      </w:r>
-    </w:p>
-    <w:p>
-      <w:pPr>
-        <w:numPr>
-          <w:ilvl w:val="0"/>
-          <w:numId w:val="3"/>
-        </w:numPr>
-        <w:spacing w:before="120" w:after="160"/>
-      </w:pPr>
-      <w:r>
-        <w:t xml:space="preserve">Visit the </w:t>
-      </w:r>
-      <w:hyperlink r:id="rId11" w:history="1">
-        <w:r>
-          <w:rPr>
-            <w:rStyle w:val="Hyperlink"/>
-          </w:rPr>
-          <w:t>GitHub Desktop downl</w:t>
+          <w:t>GitHub Des</w:t>
         </w:r>
         <w:r>
           <w:rPr>
             <w:rStyle w:val="Hyperlink"/>
+            <w:lang w:val="en-US"/>
           </w:rPr>
-          <w:t>o</w:t>
+          <w:t>k</w:t>
         </w:r>
         <w:r>
           <w:rPr>
             <w:rStyle w:val="Hyperlink"/>
+            <w:lang w:val="en-US"/>
           </w:rPr>
-          <w:t>a</w:t>
-        </w:r>
-        <w:r>
-          <w:rPr>
-            <w:rStyle w:val="Hyperlink"/>
-          </w:rPr>
-          <w:t>d</w:t>
-        </w:r>
-        <w:r>
-          <w:rPr>
-            <w:rStyle w:val="Hyperlink"/>
-          </w:rPr>
-          <w:t xml:space="preserve"> page</w:t>
+          <w:t>top download page</w:t>
         </w:r>
       </w:hyperlink>
       <w:r>
+        <w:rPr>
+          <w:rStyle w:val="Hyperlink"/>
+          <w:lang w:val="en-US"/>
+        </w:rPr>
         <w:t>.</w:t>
       </w:r>
-    </w:p>
-    <w:p>
-      <w:pPr>
-        <w:numPr>
-          <w:ilvl w:val="0"/>
-          <w:numId w:val="3"/>
-        </w:numPr>
+      <w:r>
+        <w:t xml:space="preserve"> </w:t>
+      </w:r>
+      <w:proofErr w:type="spellStart"/>
+      <w:r>
+        <w:t>Click</w:t>
+      </w:r>
+      <w:proofErr w:type="spellEnd"/>
+      <w:r>
+        <w:t xml:space="preserve"> </w:t>
+      </w:r>
+      <w:proofErr w:type="spellStart"/>
+      <w:r>
+        <w:t>download</w:t>
+      </w:r>
+      <w:proofErr w:type="spellEnd"/>
+      <w:r>
+        <w:t xml:space="preserve">, </w:t>
+      </w:r>
+      <w:proofErr w:type="spellStart"/>
+      <w:r>
+        <w:t>save</w:t>
+      </w:r>
+      <w:proofErr w:type="spellEnd"/>
+      <w:r>
+        <w:t xml:space="preserve"> </w:t>
+      </w:r>
+      <w:proofErr w:type="spellStart"/>
+      <w:r>
+        <w:t>installation</w:t>
+      </w:r>
+      <w:proofErr w:type="spellEnd"/>
+      <w:r>
+        <w:t xml:space="preserve"> </w:t>
+      </w:r>
+      <w:proofErr w:type="spellStart"/>
+      <w:r>
+        <w:t>file</w:t>
+      </w:r>
+      <w:proofErr w:type="spellEnd"/>
+      <w:r>
+        <w:t xml:space="preserve"> and </w:t>
+      </w:r>
+      <w:proofErr w:type="spellStart"/>
+      <w:r>
+        <w:t>run</w:t>
+      </w:r>
+      <w:proofErr w:type="spellEnd"/>
+      <w:r>
+        <w:t xml:space="preserve"> it.</w:t>
+      </w:r>
+    </w:p>
+    <w:p>
+      <w:pPr>
         <w:spacing w:before="120" w:after="160"/>
-      </w:pPr>
-      <w:r>
-        <w:t xml:space="preserve">Choose </w:t>
-      </w:r>
-      <w:r>
-        <w:rPr>
-          <w:b/>
-          <w:bCs/>
-        </w:rPr>
-        <w:t>Download for Windows</w:t>
-      </w:r>
-      <w:r>
-        <w:t>.</w:t>
+        <w:rPr>
+          <w:lang w:val="en-US"/>
+        </w:rPr>
+      </w:pPr>
+      <w:r>
+        <w:rPr>
+          <w:noProof/>
+        </w:rPr>
+        <w:drawing>
+          <wp:inline distT="0" distB="0" distL="0" distR="0" wp14:anchorId="1AE485F9" wp14:editId="7F6BE7D1">
+            <wp:extent cx="5731510" cy="3367405"/>
+            <wp:effectExtent l="0" t="0" r="2540" b="4445"/>
+            <wp:docPr id="3" name="Picture 3"/>
+            <wp:cNvGraphicFramePr>
+              <a:graphicFrameLocks xmlns:a="http://schemas.openxmlformats.org/drawingml/2006/main" noChangeAspect="1"/>
+            </wp:cNvGraphicFramePr>
+            <a:graphic xmlns:a="http://schemas.openxmlformats.org/drawingml/2006/main">
+              <a:graphicData uri="http://schemas.openxmlformats.org/drawingml/2006/picture">
+                <pic:pic xmlns:pic="http://schemas.openxmlformats.org/drawingml/2006/picture">
+                  <pic:nvPicPr>
+                    <pic:cNvPr id="1" name=""/>
+                    <pic:cNvPicPr/>
+                  </pic:nvPicPr>
+                  <pic:blipFill>
+                    <a:blip r:embed="rId11"/>
+                    <a:stretch>
+                      <a:fillRect/>
+                    </a:stretch>
+                  </pic:blipFill>
+                  <pic:spPr>
+                    <a:xfrm>
+                      <a:off x="0" y="0"/>
+                      <a:ext cx="5731510" cy="3367405"/>
+                    </a:xfrm>
+                    <a:prstGeom prst="rect">
+                      <a:avLst/>
+                    </a:prstGeom>
+                  </pic:spPr>
+                </pic:pic>
+              </a:graphicData>
+            </a:graphic>
+          </wp:inline>
+        </w:drawing>
       </w:r>
     </w:p>
     <w:p>
       <w:pPr>
         <w:spacing w:before="120" w:after="160"/>
-      </w:pPr>
-      <w:r>
-        <w:rPr>
-          <w:b/>
-          <w:bCs/>
-        </w:rPr>
-        <w:t>Note:</w:t>
-      </w:r>
-      <w:r>
-        <w:t xml:space="preserve"> If you are a network administrator, you can use the </w:t>
-      </w:r>
-      <w:hyperlink r:id="rId12" w:history="1">
-        <w:r>
-          <w:rPr>
-            <w:rStyle w:val="Hyperlink"/>
-          </w:rPr>
-          <w:t>GitHub Desktop Windows installer package</w:t>
-        </w:r>
-      </w:hyperlink>
-      <w:r>
-        <w:t xml:space="preserve"> to deploy GitHub Desktop.</w:t>
-      </w:r>
-    </w:p>
-    <w:p>
-      <w:pPr>
-        <w:numPr>
-          <w:ilvl w:val="0"/>
-          <w:numId w:val="3"/>
-        </w:numPr>
+        <w:rPr>
+          <w:lang w:val="en-US"/>
+        </w:rPr>
+      </w:pPr>
+      <w:r>
+        <w:rPr>
+          <w:lang w:val="en-US"/>
+        </w:rPr>
+        <w:t xml:space="preserve">Step 2: Create </w:t>
+      </w:r>
+      <w:proofErr w:type="spellStart"/>
+      <w:r>
+        <w:rPr>
+          <w:lang w:val="en-US"/>
+        </w:rPr>
+        <w:t>Github</w:t>
+      </w:r>
+      <w:proofErr w:type="spellEnd"/>
+      <w:r>
+        <w:rPr>
+          <w:lang w:val="en-US"/>
+        </w:rPr>
+        <w:t xml:space="preserve"> account or login if you have one.</w:t>
+      </w:r>
+    </w:p>
+    <w:p>
+      <w:pPr>
         <w:spacing w:before="120" w:after="160"/>
-      </w:pPr>
-      <w:r>
-        <w:t xml:space="preserve">In your computer's </w:t>
-      </w:r>
-      <w:r>
-        <w:rPr>
-          <w:b/>
-          <w:bCs/>
-        </w:rPr>
-        <w:t>Downloads</w:t>
-      </w:r>
-      <w:r>
-        <w:t xml:space="preserve"> folder, double-click </w:t>
-      </w:r>
-      <w:r>
-        <w:rPr>
-          <w:b/>
-          <w:bCs/>
-        </w:rPr>
-        <w:t>GitHub Desktop</w:t>
-      </w:r>
-      <w:r>
-        <w:t>.</w:t>
-      </w:r>
-    </w:p>
-    <w:p>
-      <w:pPr>
-        <w:numPr>
-          <w:ilvl w:val="0"/>
-          <w:numId w:val="3"/>
-        </w:numPr>
+        <w:rPr>
+          <w:lang w:val="en-US"/>
+        </w:rPr>
+      </w:pPr>
+    </w:p>
+    <w:p>
+      <w:pPr>
         <w:spacing w:before="120" w:after="160"/>
-      </w:pPr>
-      <w:r>
-        <w:t xml:space="preserve">In the pop-up window, click </w:t>
-      </w:r>
-      <w:r>
-        <w:rPr>
-          <w:b/>
-          <w:bCs/>
-        </w:rPr>
-        <w:t>Install</w:t>
-      </w:r>
-      <w:r>
-        <w:t>.</w:t>
-      </w:r>
-    </w:p>
-    <w:p>
-      <w:pPr>
-        <w:numPr>
-          <w:ilvl w:val="0"/>
-          <w:numId w:val="3"/>
-        </w:numPr>
-        <w:spacing w:before="120" w:after="160"/>
-      </w:pPr>
-      <w:r>
-        <w:t xml:space="preserve">After the program has been installed, click </w:t>
-      </w:r>
-      <w:r>
-        <w:rPr>
-          <w:b/>
-          <w:bCs/>
-        </w:rPr>
-        <w:t>Run</w:t>
-      </w:r>
-      <w:r>
-        <w:t>.</w:t>
-      </w:r>
+        <w:rPr>
+          <w:lang w:val="en-US"/>
+        </w:rPr>
+      </w:pPr>
     </w:p>
     <w:p>
       <w:pPr>
@@ -3715,65 +3704,89 @@
           <w:lang w:val="en-GB"/>
         </w:rPr>
       </w:pPr>
-      <w:bookmarkStart w:id="5" w:name="_Toc26837536"/>
+      <w:bookmarkStart w:id="4" w:name="_Toc26837536"/>
       <w:r>
         <w:rPr>
           <w:lang w:val="en-GB"/>
         </w:rPr>
         <w:t>Installation of a Python module via Anaconda Prompt</w:t>
       </w:r>
-      <w:bookmarkEnd w:id="5"/>
-    </w:p>
-    <w:p/>
+      <w:bookmarkEnd w:id="4"/>
+    </w:p>
+    <w:p>
+      <w:pPr>
+        <w:rPr>
+          <w:lang w:val="en-US"/>
+        </w:rPr>
+      </w:pPr>
+    </w:p>
     <w:p>
       <w:pPr>
         <w:spacing w:after="160"/>
-      </w:pPr>
-      <w:r>
+        <w:rPr>
+          <w:lang w:val="en-US"/>
+        </w:rPr>
+      </w:pPr>
+      <w:r>
+        <w:rPr>
+          <w:lang w:val="en-US"/>
+        </w:rPr>
         <w:br w:type="page"/>
       </w:r>
     </w:p>
     <w:p>
       <w:pPr>
         <w:pStyle w:val="Heading1"/>
-      </w:pPr>
-      <w:bookmarkStart w:id="6" w:name="_Toc26837538"/>
-      <w:r>
+        <w:rPr>
+          <w:lang w:val="en-US"/>
+        </w:rPr>
+      </w:pPr>
+      <w:bookmarkStart w:id="5" w:name="_Toc26837538"/>
+      <w:r>
+        <w:rPr>
+          <w:lang w:val="en-US"/>
+        </w:rPr>
         <w:lastRenderedPageBreak/>
         <w:t>Version Control</w:t>
       </w:r>
+      <w:bookmarkEnd w:id="5"/>
+    </w:p>
+    <w:p>
+      <w:pPr>
+        <w:rPr>
+          <w:lang w:val="en-US"/>
+        </w:rPr>
+      </w:pPr>
+    </w:p>
+    <w:p>
+      <w:pPr>
+        <w:pStyle w:val="Heading2"/>
+        <w:rPr>
+          <w:lang w:val="en-GB"/>
+        </w:rPr>
+      </w:pPr>
+      <w:bookmarkStart w:id="6" w:name="_Toc26837539"/>
+      <w:r>
+        <w:rPr>
+          <w:lang w:val="en-GB"/>
+        </w:rPr>
+        <w:t xml:space="preserve">What is </w:t>
+      </w:r>
+      <w:proofErr w:type="spellStart"/>
+      <w:r>
+        <w:rPr>
+          <w:lang w:val="en-GB"/>
+        </w:rPr>
+        <w:t>Github</w:t>
+      </w:r>
+      <w:proofErr w:type="spellEnd"/>
+      <w:r>
+        <w:rPr>
+          <w:lang w:val="en-GB"/>
+        </w:rPr>
+        <w:t>?</w:t>
+      </w:r>
       <w:bookmarkEnd w:id="6"/>
-    </w:p>
-    <w:p/>
-    <w:p>
-      <w:pPr>
-        <w:pStyle w:val="Heading2"/>
-        <w:rPr>
-          <w:lang w:val="en-GB"/>
-        </w:rPr>
-      </w:pPr>
-      <w:bookmarkStart w:id="7" w:name="_Toc26837539"/>
-      <w:r>
-        <w:rPr>
-          <w:lang w:val="en-GB"/>
-        </w:rPr>
-        <w:t xml:space="preserve">What is </w:t>
-      </w:r>
-      <w:proofErr w:type="spellStart"/>
-      <w:r>
-        <w:rPr>
-          <w:lang w:val="en-GB"/>
-        </w:rPr>
-        <w:t>Github</w:t>
-      </w:r>
-      <w:proofErr w:type="spellEnd"/>
-      <w:r>
-        <w:rPr>
-          <w:lang w:val="en-GB"/>
-        </w:rPr>
-        <w:t>?</w:t>
-      </w:r>
-      <w:bookmarkEnd w:id="7"/>
       <w:r>
         <w:rPr>
           <w:lang w:val="en-GB"/>
@@ -3829,7 +3842,7 @@
           <w:lang w:val="en-GB"/>
         </w:rPr>
       </w:pPr>
-      <w:bookmarkStart w:id="8" w:name="_Toc26837540"/>
+      <w:bookmarkStart w:id="7" w:name="_Toc26837540"/>
       <w:r>
         <w:rPr>
           <w:lang w:val="en-GB"/>
@@ -3850,17 +3863,66 @@
         </w:rPr>
         <w:t xml:space="preserve"> repository</w:t>
       </w:r>
+      <w:bookmarkEnd w:id="7"/>
+    </w:p>
+    <w:p>
+      <w:pPr>
+        <w:rPr>
+          <w:lang w:val="en-GB"/>
+        </w:rPr>
+      </w:pPr>
+      <w:r>
+        <w:rPr>
+          <w:lang w:val="en-GB"/>
+        </w:rPr>
+        <w:t xml:space="preserve">During this course all materials and assignment are located at the course </w:t>
+      </w:r>
+      <w:proofErr w:type="spellStart"/>
+      <w:r>
+        <w:rPr>
+          <w:lang w:val="en-GB"/>
+        </w:rPr>
+        <w:t>Github</w:t>
+      </w:r>
+      <w:proofErr w:type="spellEnd"/>
+      <w:r>
+        <w:rPr>
+          <w:lang w:val="en-GB"/>
+        </w:rPr>
+        <w:t xml:space="preserve"> repository. You should clone the repository using </w:t>
+      </w:r>
+      <w:proofErr w:type="spellStart"/>
+      <w:r>
+        <w:rPr>
+          <w:lang w:val="en-GB"/>
+        </w:rPr>
+        <w:t>Github</w:t>
+      </w:r>
+      <w:proofErr w:type="spellEnd"/>
+      <w:r>
+        <w:rPr>
+          <w:lang w:val="en-GB"/>
+        </w:rPr>
+        <w:t xml:space="preserve"> Desktop. You can clone repository by following these steps:</w:t>
+      </w:r>
+    </w:p>
+    <w:p>
+      <w:pPr>
+        <w:rPr>
+          <w:lang w:val="en-GB"/>
+        </w:rPr>
+      </w:pPr>
+      <w:r>
+        <w:rPr>
+          <w:lang w:val="en-GB"/>
+        </w:rPr>
+        <w:t xml:space="preserve">Step 1: Open </w:t>
+      </w:r>
+      <w:bookmarkStart w:id="8" w:name="_GoBack"/>
       <w:bookmarkEnd w:id="8"/>
     </w:p>
     <w:p>
       <w:pPr>
-        <w:rPr>
-          <w:lang w:val="en-GB"/>
-        </w:rPr>
-      </w:pPr>
-    </w:p>
-    <w:p>
-      <w:pPr>
         <w:pStyle w:val="Heading2"/>
         <w:rPr>
           <w:lang w:val="en-GB"/>
@@ -3899,15 +3961,27 @@
     <w:p>
       <w:pPr>
         <w:pStyle w:val="Heading1"/>
+        <w:rPr>
+          <w:lang w:val="en-US"/>
+        </w:rPr>
       </w:pPr>
       <w:bookmarkStart w:id="10" w:name="_Toc26837542"/>
       <w:r>
+        <w:rPr>
+          <w:lang w:val="en-US"/>
+        </w:rPr>
         <w:lastRenderedPageBreak/>
         <w:t>Best Coding Practices</w:t>
       </w:r>
       <w:bookmarkEnd w:id="10"/>
     </w:p>
-    <w:p/>
+    <w:p>
+      <w:pPr>
+        <w:rPr>
+          <w:lang w:val="en-US"/>
+        </w:rPr>
+      </w:pPr>
+    </w:p>
     <w:p>
       <w:pPr>
         <w:spacing w:after="160"/>
@@ -3933,8 +4007,14 @@
     <w:p>
       <w:pPr>
         <w:spacing w:after="160"/>
-      </w:pPr>
-      <w:r>
+        <w:rPr>
+          <w:lang w:val="en-US"/>
+        </w:rPr>
+      </w:pPr>
+      <w:r>
+        <w:rPr>
+          <w:lang w:val="en-US"/>
+        </w:rPr>
         <w:br w:type="page"/>
       </w:r>
     </w:p>
@@ -3956,8 +4036,14 @@
     <w:p>
       <w:pPr>
         <w:spacing w:after="160"/>
-      </w:pPr>
-      <w:r>
+        <w:rPr>
+          <w:lang w:val="en-US"/>
+        </w:rPr>
+      </w:pPr>
+      <w:r>
+        <w:rPr>
+          <w:lang w:val="en-US"/>
+        </w:rPr>
         <w:br w:type="page"/>
       </w:r>
     </w:p>
@@ -3978,7 +4064,13 @@
       </w:r>
       <w:bookmarkEnd w:id="11"/>
     </w:p>
-    <w:p/>
+    <w:p>
+      <w:pPr>
+        <w:rPr>
+          <w:lang w:val="en-US"/>
+        </w:rPr>
+      </w:pPr>
+    </w:p>
     <w:p>
       <w:pPr>
         <w:pStyle w:val="Heading2"/>
@@ -4101,11 +4193,17 @@
     <w:p>
       <w:pPr>
         <w:spacing w:after="160"/>
+        <w:rPr>
+          <w:lang w:val="en-US"/>
+        </w:rPr>
       </w:pPr>
     </w:p>
     <w:p>
       <w:pPr>
         <w:pStyle w:val="Heading2"/>
+        <w:rPr>
+          <w:lang w:val="en-US"/>
+        </w:rPr>
       </w:pPr>
       <w:r>
         <w:rPr>
@@ -4114,6 +4212,9 @@
         <w:t>Other operators</w:t>
       </w:r>
       <w:r>
+        <w:rPr>
+          <w:lang w:val="en-US"/>
+        </w:rPr>
         <w:br w:type="page"/>
       </w:r>
     </w:p>
@@ -4221,7 +4322,7 @@
       </w:pPr>
       <w:r>
         <w:rPr>
-          <w:lang/>
+          <w:lang w:val="en-US"/>
         </w:rPr>
         <w:t>Python supports four different numerical types</w:t>
       </w:r>
@@ -4242,7 +4343,7 @@
       <w:pPr>
         <w:jc w:val="both"/>
         <w:rPr>
-          <w:lang/>
+          <w:lang w:val="en-US"/>
         </w:rPr>
       </w:pPr>
       <w:r>
@@ -4251,12 +4352,14 @@
         </w:rPr>
         <w:t>I</w:t>
       </w:r>
-      <w:r>
-        <w:rPr>
-          <w:lang/>
+      <w:proofErr w:type="spellStart"/>
+      <w:r>
+        <w:rPr>
+          <w:lang w:val="en-US"/>
         </w:rPr>
         <w:t>ntegers</w:t>
       </w:r>
+      <w:proofErr w:type="spellEnd"/>
       <w:r>
         <w:rPr>
           <w:lang w:val="en-GB"/>
@@ -4280,9 +4383,6 @@
       <w:pPr>
         <w:pStyle w:val="ListParagraph"/>
         <w:jc w:val="center"/>
-        <w:rPr>
-          <w:lang/>
-        </w:rPr>
       </w:pPr>
       <w:r>
         <w:rPr>
@@ -4304,7 +4404,7 @@
                     <pic:cNvPicPr/>
                   </pic:nvPicPr>
                   <pic:blipFill rotWithShape="1">
-                    <a:blip r:embed="rId13"/>
+                    <a:blip r:embed="rId12"/>
                     <a:srcRect l="13459" r="9086" b="17612"/>
                     <a:stretch/>
                   </pic:blipFill>
@@ -4365,19 +4465,19 @@
     <w:p>
       <w:pPr>
         <w:rPr>
-          <w:lang/>
-        </w:rPr>
-      </w:pPr>
-    </w:p>
-    <w:p>
-      <w:pPr>
-        <w:rPr>
-          <w:lang/>
-        </w:rPr>
-      </w:pPr>
-      <w:r>
-        <w:rPr>
-          <w:lang/>
+          <w:lang w:val="en-US"/>
+        </w:rPr>
+      </w:pPr>
+    </w:p>
+    <w:p>
+      <w:pPr>
+        <w:rPr>
+          <w:lang w:val="en-US"/>
+        </w:rPr>
+      </w:pPr>
+      <w:r>
+        <w:rPr>
+          <w:lang w:val="en-US"/>
         </w:rPr>
         <w:t>float (floating point real values)</w:t>
       </w:r>
@@ -4392,12 +4492,12 @@
     <w:p>
       <w:pPr>
         <w:rPr>
-          <w:lang/>
-        </w:rPr>
-      </w:pPr>
-      <w:r>
-        <w:rPr>
-          <w:lang/>
+          <w:lang w:val="en-US"/>
+        </w:rPr>
+      </w:pPr>
+      <w:r>
+        <w:rPr>
+          <w:lang w:val="en-US"/>
         </w:rPr>
         <w:t>complex (complex numbers)</w:t>
       </w:r>
@@ -4406,7 +4506,7 @@
       <w:pPr>
         <w:pStyle w:val="ListParagraph"/>
         <w:rPr>
-          <w:lang/>
+          <w:lang w:val="en-US"/>
         </w:rPr>
       </w:pPr>
     </w:p>
@@ -4416,7 +4516,7 @@
         <w:rPr>
           <w:rFonts w:ascii="Times New Roman" w:eastAsia="Times New Roman" w:hAnsi="Times New Roman" w:cs="Times New Roman"/>
           <w:szCs w:val="24"/>
-          <w:lang/>
+          <w:lang w:val="en-US"/>
         </w:rPr>
       </w:pPr>
     </w:p>
@@ -4599,32 +4699,62 @@
     <w:p>
       <w:pPr>
         <w:pStyle w:val="Heading1"/>
+        <w:rPr>
+          <w:lang w:val="en-US"/>
+        </w:rPr>
       </w:pPr>
       <w:bookmarkStart w:id="21" w:name="_Toc26837554"/>
       <w:r>
+        <w:rPr>
+          <w:lang w:val="en-US"/>
+        </w:rPr>
         <w:lastRenderedPageBreak/>
         <w:t>Control Flow (</w:t>
       </w:r>
       <w:bookmarkEnd w:id="21"/>
     </w:p>
-    <w:p/>
+    <w:p>
+      <w:pPr>
+        <w:rPr>
+          <w:lang w:val="en-US"/>
+        </w:rPr>
+      </w:pPr>
+    </w:p>
     <w:p>
       <w:pPr>
         <w:pStyle w:val="Heading2"/>
+        <w:rPr>
+          <w:lang w:val="en-US"/>
+        </w:rPr>
       </w:pPr>
       <w:bookmarkStart w:id="22" w:name="_Toc26837555"/>
       <w:r>
+        <w:rPr>
+          <w:lang w:val="en-US"/>
+        </w:rPr>
         <w:t>Boolean Expressions</w:t>
       </w:r>
       <w:bookmarkEnd w:id="22"/>
     </w:p>
-    <w:p/>
+    <w:p>
+      <w:pPr>
+        <w:rPr>
+          <w:lang w:val="en-US"/>
+        </w:rPr>
+      </w:pPr>
+    </w:p>
     <w:p>
       <w:pPr>
         <w:pStyle w:val="Heading2"/>
+        <w:rPr>
+          <w:lang w:val="en-US"/>
+        </w:rPr>
       </w:pPr>
       <w:bookmarkStart w:id="23" w:name="_Toc26837556"/>
       <w:r>
+        <w:rPr>
+          <w:lang w:val="en-US"/>
+        </w:rPr>
         <w:t>If</w:t>
       </w:r>
       <w:r>
@@ -4634,41 +4764,79 @@
         <w:t xml:space="preserve"> –</w:t>
       </w:r>
       <w:r>
+        <w:rPr>
+          <w:lang w:val="en-US"/>
+        </w:rPr>
         <w:t xml:space="preserve"> Else</w:t>
       </w:r>
       <w:bookmarkEnd w:id="23"/>
     </w:p>
-    <w:p/>
+    <w:p>
+      <w:pPr>
+        <w:rPr>
+          <w:lang w:val="en-US"/>
+        </w:rPr>
+      </w:pPr>
+    </w:p>
     <w:p>
       <w:pPr>
         <w:pStyle w:val="Heading2"/>
+        <w:rPr>
+          <w:lang w:val="en-US"/>
+        </w:rPr>
       </w:pPr>
       <w:bookmarkStart w:id="24" w:name="_Toc26837557"/>
-      <w:r>
+      <w:proofErr w:type="spellStart"/>
+      <w:r>
+        <w:rPr>
+          <w:lang w:val="en-US"/>
+        </w:rPr>
         <w:t>ElseIf</w:t>
       </w:r>
       <w:bookmarkEnd w:id="24"/>
-    </w:p>
-    <w:p/>
+      <w:proofErr w:type="spellEnd"/>
+    </w:p>
+    <w:p>
+      <w:pPr>
+        <w:rPr>
+          <w:lang w:val="en-US"/>
+        </w:rPr>
+      </w:pPr>
+    </w:p>
     <w:p>
       <w:pPr>
         <w:spacing w:after="160"/>
-      </w:pPr>
-      <w:r>
+        <w:rPr>
+          <w:lang w:val="en-US"/>
+        </w:rPr>
+      </w:pPr>
+      <w:r>
+        <w:rPr>
+          <w:lang w:val="en-US"/>
+        </w:rPr>
         <w:br w:type="page"/>
       </w:r>
     </w:p>
     <w:p>
       <w:pPr>
         <w:pStyle w:val="Heading1"/>
+        <w:rPr>
+          <w:lang w:val="en-US"/>
+        </w:rPr>
       </w:pPr>
       <w:bookmarkStart w:id="25" w:name="_Toc26837558"/>
       <w:r>
+        <w:rPr>
+          <w:lang w:val="en-US"/>
+        </w:rPr>
         <w:lastRenderedPageBreak/>
         <w:t>Loops</w:t>
       </w:r>
       <w:bookmarkEnd w:id="25"/>
       <w:r>
+        <w:rPr>
+          <w:lang w:val="en-US"/>
+        </w:rPr>
         <w:t xml:space="preserve"> </w:t>
       </w:r>
     </w:p>
@@ -4829,7 +4997,7 @@
       </w:pPr>
     </w:p>
     <w:sectPr>
-      <w:headerReference w:type="default" r:id="rId14"/>
+      <w:headerReference w:type="default" r:id="rId13"/>
       <w:pgSz w:w="11906" w:h="16838"/>
       <w:pgMar w:top="1440" w:right="1440" w:bottom="1440" w:left="1440" w:header="708" w:footer="708" w:gutter="0"/>
       <w:cols w:space="708"/>
@@ -4961,6 +5129,201 @@
 <file path=word/numbering.xml><?xml version="1.0" encoding="utf-8"?>
 <w:numbering xmlns:wpc="http://schemas.microsoft.com/office/word/2010/wordprocessingCanvas" xmlns:cx="http://schemas.microsoft.com/office/drawing/2014/chartex" xmlns:cx1="http://schemas.microsoft.com/office/drawing/2015/9/8/chartex" xmlns:cx2="http://schemas.microsoft.com/office/drawing/2015/10/21/chartex" xmlns:cx3="http://schemas.microsoft.com/office/drawing/2016/5/9/chartex" xmlns:cx4="http://schemas.microsoft.com/office/drawing/2016/5/10/chartex" xmlns:cx5="http://schemas.microsoft.com/office/drawing/2016/5/11/chartex" xmlns:cx6="http://schemas.microsoft.com/office/drawing/2016/5/12/chartex" xmlns:cx7="http://schemas.microsoft.com/office/drawing/2016/5/13/chartex" xmlns:cx8="http://schemas.microsoft.com/office/drawing/2016/5/14/chartex" xmlns:mc="http://schemas.openxmlformats.org/markup-compatibility/2006" xmlns:aink="http://schemas.microsoft.com/office/drawing/2016/ink" xmlns:am3d="http://schemas.microsoft.com/office/drawing/2017/model3d" xmlns:o="urn:schemas-microsoft-com:office:office" xmlns:r="http://schemas.openxmlformats.org/officeDocument/2006/relationships" xmlns:m="http://schemas.openxmlformats.org/officeDocument/2006/math" xmlns:v="urn:schemas-microsoft-com:vml" xmlns:wp14="http://schemas.microsoft.com/office/word/2010/wordprocessingDrawing" xmlns:wp="http://schemas.openxmlformats.org/drawingml/2006/wordprocessingDrawing" xmlns:w10="urn:schemas-microsoft-com:office:word" xmlns:w="http://schemas.openxmlformats.org/wordprocessingml/2006/main" xmlns:w14="http://schemas.microsoft.com/office/word/2010/wordml" xmlns:w15="http://schemas.microsoft.com/office/word/2012/wordml" xmlns:w16cid="http://schemas.microsoft.com/office/word/2016/wordml/cid" xmlns:w16se="http://schemas.microsoft.com/office/word/2015/wordml/symex" xmlns:wpg="http://schemas.microsoft.com/office/word/2010/wordprocessingGroup" xmlns:wpi="http://schemas.microsoft.com/office/word/2010/wordprocessingInk" xmlns:wne="http://schemas.microsoft.com/office/word/2006/wordml" xmlns:wps="http://schemas.microsoft.com/office/word/2010/wordprocessingShape" mc:Ignorable="w14 w15 w16se w16cid wp14">
   <w:abstractNum w:abstractNumId="0" w15:restartNumberingAfterBreak="0">
+    <w:nsid w:val="FFFFFF7C"/>
+    <w:multiLevelType w:val="singleLevel"/>
+    <w:tmpl w:val="A790E478"/>
+    <w:lvl w:ilvl="0">
+      <w:start w:val="1"/>
+      <w:numFmt w:val="decimal"/>
+      <w:pStyle w:val="ListNumber5"/>
+      <w:lvlText w:val="%1."/>
+      <w:lvlJc w:val="left"/>
+      <w:pPr>
+        <w:tabs>
+          <w:tab w:val="num" w:pos="1492"/>
+        </w:tabs>
+        <w:ind w:left="1492" w:hanging="360"/>
+      </w:pPr>
+    </w:lvl>
+  </w:abstractNum>
+  <w:abstractNum w:abstractNumId="1" w15:restartNumberingAfterBreak="0">
+    <w:nsid w:val="FFFFFF7D"/>
+    <w:multiLevelType w:val="singleLevel"/>
+    <w:tmpl w:val="374A7A7A"/>
+    <w:lvl w:ilvl="0">
+      <w:start w:val="1"/>
+      <w:numFmt w:val="decimal"/>
+      <w:pStyle w:val="ListNumber4"/>
+      <w:lvlText w:val="%1."/>
+      <w:lvlJc w:val="left"/>
+      <w:pPr>
+        <w:tabs>
+          <w:tab w:val="num" w:pos="1209"/>
+        </w:tabs>
+        <w:ind w:left="1209" w:hanging="360"/>
+      </w:pPr>
+    </w:lvl>
+  </w:abstractNum>
+  <w:abstractNum w:abstractNumId="2" w15:restartNumberingAfterBreak="0">
+    <w:nsid w:val="FFFFFF7E"/>
+    <w:multiLevelType w:val="singleLevel"/>
+    <w:tmpl w:val="54328E18"/>
+    <w:lvl w:ilvl="0">
+      <w:start w:val="1"/>
+      <w:numFmt w:val="decimal"/>
+      <w:pStyle w:val="ListNumber3"/>
+      <w:lvlText w:val="%1."/>
+      <w:lvlJc w:val="left"/>
+      <w:pPr>
+        <w:tabs>
+          <w:tab w:val="num" w:pos="926"/>
+        </w:tabs>
+        <w:ind w:left="926" w:hanging="360"/>
+      </w:pPr>
+    </w:lvl>
+  </w:abstractNum>
+  <w:abstractNum w:abstractNumId="3" w15:restartNumberingAfterBreak="0">
+    <w:nsid w:val="FFFFFF7F"/>
+    <w:multiLevelType w:val="singleLevel"/>
+    <w:tmpl w:val="D77C308C"/>
+    <w:lvl w:ilvl="0">
+      <w:start w:val="1"/>
+      <w:numFmt w:val="decimal"/>
+      <w:pStyle w:val="ListNumber2"/>
+      <w:lvlText w:val="%1."/>
+      <w:lvlJc w:val="left"/>
+      <w:pPr>
+        <w:tabs>
+          <w:tab w:val="num" w:pos="643"/>
+        </w:tabs>
+        <w:ind w:left="643" w:hanging="360"/>
+      </w:pPr>
+    </w:lvl>
+  </w:abstractNum>
+  <w:abstractNum w:abstractNumId="4" w15:restartNumberingAfterBreak="0">
+    <w:nsid w:val="FFFFFF80"/>
+    <w:multiLevelType w:val="singleLevel"/>
+    <w:tmpl w:val="D58E5D96"/>
+    <w:lvl w:ilvl="0">
+      <w:start w:val="1"/>
+      <w:numFmt w:val="bullet"/>
+      <w:pStyle w:val="ListBullet5"/>
+      <w:lvlText w:val=""/>
+      <w:lvlJc w:val="left"/>
+      <w:pPr>
+        <w:tabs>
+          <w:tab w:val="num" w:pos="1492"/>
+        </w:tabs>
+        <w:ind w:left="1492" w:hanging="360"/>
+      </w:pPr>
+      <w:rPr>
+        <w:rFonts w:ascii="Symbol" w:hAnsi="Symbol" w:hint="default"/>
+      </w:rPr>
+    </w:lvl>
+  </w:abstractNum>
+  <w:abstractNum w:abstractNumId="5" w15:restartNumberingAfterBreak="0">
+    <w:nsid w:val="FFFFFF81"/>
+    <w:multiLevelType w:val="singleLevel"/>
+    <w:tmpl w:val="A7701984"/>
+    <w:lvl w:ilvl="0">
+      <w:start w:val="1"/>
+      <w:numFmt w:val="bullet"/>
+      <w:pStyle w:val="ListBullet4"/>
+      <w:lvlText w:val=""/>
+      <w:lvlJc w:val="left"/>
+      <w:pPr>
+        <w:tabs>
+          <w:tab w:val="num" w:pos="1209"/>
+        </w:tabs>
+        <w:ind w:left="1209" w:hanging="360"/>
+      </w:pPr>
+      <w:rPr>
+        <w:rFonts w:ascii="Symbol" w:hAnsi="Symbol" w:hint="default"/>
+      </w:rPr>
+    </w:lvl>
+  </w:abstractNum>
+  <w:abstractNum w:abstractNumId="6" w15:restartNumberingAfterBreak="0">
+    <w:nsid w:val="FFFFFF82"/>
+    <w:multiLevelType w:val="singleLevel"/>
+    <w:tmpl w:val="F74CD14C"/>
+    <w:lvl w:ilvl="0">
+      <w:start w:val="1"/>
+      <w:numFmt w:val="bullet"/>
+      <w:pStyle w:val="ListBullet3"/>
+      <w:lvlText w:val=""/>
+      <w:lvlJc w:val="left"/>
+      <w:pPr>
+        <w:tabs>
+          <w:tab w:val="num" w:pos="926"/>
+        </w:tabs>
+        <w:ind w:left="926" w:hanging="360"/>
+      </w:pPr>
+      <w:rPr>
+        <w:rFonts w:ascii="Symbol" w:hAnsi="Symbol" w:hint="default"/>
+      </w:rPr>
+    </w:lvl>
+  </w:abstractNum>
+  <w:abstractNum w:abstractNumId="7" w15:restartNumberingAfterBreak="0">
+    <w:nsid w:val="FFFFFF83"/>
+    <w:multiLevelType w:val="singleLevel"/>
+    <w:tmpl w:val="5D6C91D6"/>
+    <w:lvl w:ilvl="0">
+      <w:start w:val="1"/>
+      <w:numFmt w:val="bullet"/>
+      <w:pStyle w:val="ListBullet2"/>
+      <w:lvlText w:val=""/>
+      <w:lvlJc w:val="left"/>
+      <w:pPr>
+        <w:tabs>
+          <w:tab w:val="num" w:pos="643"/>
+        </w:tabs>
+        <w:ind w:left="643" w:hanging="360"/>
+      </w:pPr>
+      <w:rPr>
+        <w:rFonts w:ascii="Symbol" w:hAnsi="Symbol" w:hint="default"/>
+      </w:rPr>
+    </w:lvl>
+  </w:abstractNum>
+  <w:abstractNum w:abstractNumId="8" w15:restartNumberingAfterBreak="0">
+    <w:nsid w:val="FFFFFF88"/>
+    <w:multiLevelType w:val="singleLevel"/>
+    <w:tmpl w:val="E7FA1476"/>
+    <w:lvl w:ilvl="0">
+      <w:start w:val="1"/>
+      <w:numFmt w:val="decimal"/>
+      <w:pStyle w:val="ListNumber"/>
+      <w:lvlText w:val="%1."/>
+      <w:lvlJc w:val="left"/>
+      <w:pPr>
+        <w:tabs>
+          <w:tab w:val="num" w:pos="360"/>
+        </w:tabs>
+        <w:ind w:left="360" w:hanging="360"/>
+      </w:pPr>
+    </w:lvl>
+  </w:abstractNum>
+  <w:abstractNum w:abstractNumId="9" w15:restartNumberingAfterBreak="0">
+    <w:nsid w:val="FFFFFF89"/>
+    <w:multiLevelType w:val="singleLevel"/>
+    <w:tmpl w:val="2632B05E"/>
+    <w:lvl w:ilvl="0">
+      <w:start w:val="1"/>
+      <w:numFmt w:val="bullet"/>
+      <w:pStyle w:val="ListBullet"/>
+      <w:lvlText w:val=""/>
+      <w:lvlJc w:val="left"/>
+      <w:pPr>
+        <w:tabs>
+          <w:tab w:val="num" w:pos="360"/>
+        </w:tabs>
+        <w:ind w:left="360" w:hanging="360"/>
+      </w:pPr>
+      <w:rPr>
+        <w:rFonts w:ascii="Symbol" w:hAnsi="Symbol" w:hint="default"/>
+      </w:rPr>
+    </w:lvl>
+  </w:abstractNum>
+  <w:abstractNum w:abstractNumId="10" w15:restartNumberingAfterBreak="0">
     <w:nsid w:val="1335074C"/>
     <w:multiLevelType w:val="multilevel"/>
     <w:tmpl w:val="27928FDE"/>
@@ -5109,7 +5472,7 @@
       </w:rPr>
     </w:lvl>
   </w:abstractNum>
-  <w:abstractNum w:abstractNumId="1" w15:restartNumberingAfterBreak="0">
+  <w:abstractNum w:abstractNumId="11" w15:restartNumberingAfterBreak="0">
     <w:nsid w:val="318E4B84"/>
     <w:multiLevelType w:val="multilevel"/>
     <w:tmpl w:val="94146376"/>
@@ -5222,7 +5585,7 @@
       </w:pPr>
     </w:lvl>
   </w:abstractNum>
-  <w:abstractNum w:abstractNumId="2" w15:restartNumberingAfterBreak="0">
+  <w:abstractNum w:abstractNumId="12" w15:restartNumberingAfterBreak="0">
     <w:nsid w:val="36383E68"/>
     <w:multiLevelType w:val="hybridMultilevel"/>
     <w:tmpl w:val="1046CCAA"/>
@@ -5335,7 +5698,7 @@
       </w:rPr>
     </w:lvl>
   </w:abstractNum>
-  <w:abstractNum w:abstractNumId="3" w15:restartNumberingAfterBreak="0">
+  <w:abstractNum w:abstractNumId="13" w15:restartNumberingAfterBreak="0">
     <w:nsid w:val="5A472306"/>
     <w:multiLevelType w:val="hybridMultilevel"/>
     <w:tmpl w:val="A418BE24"/>
@@ -5449,16 +5812,46 @@
     </w:lvl>
   </w:abstractNum>
   <w:num w:numId="1">
-    <w:abstractNumId w:val="0"/>
+    <w:abstractNumId w:val="10"/>
   </w:num>
   <w:num w:numId="2">
+    <w:abstractNumId w:val="12"/>
+  </w:num>
+  <w:num w:numId="3">
+    <w:abstractNumId w:val="11"/>
+  </w:num>
+  <w:num w:numId="4">
+    <w:abstractNumId w:val="13"/>
+  </w:num>
+  <w:num w:numId="5">
+    <w:abstractNumId w:val="9"/>
+  </w:num>
+  <w:num w:numId="6">
+    <w:abstractNumId w:val="7"/>
+  </w:num>
+  <w:num w:numId="7">
+    <w:abstractNumId w:val="6"/>
+  </w:num>
+  <w:num w:numId="8">
+    <w:abstractNumId w:val="5"/>
+  </w:num>
+  <w:num w:numId="9">
+    <w:abstractNumId w:val="4"/>
+  </w:num>
+  <w:num w:numId="10">
+    <w:abstractNumId w:val="8"/>
+  </w:num>
+  <w:num w:numId="11">
+    <w:abstractNumId w:val="3"/>
+  </w:num>
+  <w:num w:numId="12">
     <w:abstractNumId w:val="2"/>
   </w:num>
-  <w:num w:numId="3">
+  <w:num w:numId="13">
     <w:abstractNumId w:val="1"/>
   </w:num>
-  <w:num w:numId="4">
-    <w:abstractNumId w:val="3"/>
+  <w:num w:numId="14">
+    <w:abstractNumId w:val="0"/>
   </w:num>
 </w:numbering>
 </file>
@@ -5471,7 +5864,7 @@
         <w:rFonts w:asciiTheme="minorHAnsi" w:eastAsiaTheme="minorHAnsi" w:hAnsiTheme="minorHAnsi" w:cstheme="minorBidi"/>
         <w:sz w:val="22"/>
         <w:szCs w:val="22"/>
-        <w:lang w:eastAsia="en-US" w:bidi="ar-SA"/>
+        <w:lang w:val="fi-FI" w:eastAsia="en-US" w:bidi="ar-SA"/>
       </w:rPr>
     </w:rPrDefault>
     <w:pPrDefault>
@@ -5933,10 +6326,145 @@
       <w:szCs w:val="24"/>
     </w:rPr>
   </w:style>
+  <w:style w:type="paragraph" w:styleId="Heading4">
+    <w:name w:val="heading 4"/>
+    <w:basedOn w:val="Normal"/>
+    <w:next w:val="Normal"/>
+    <w:link w:val="Heading4Char"/>
+    <w:uiPriority w:val="9"/>
+    <w:semiHidden/>
+    <w:unhideWhenUsed/>
+    <w:qFormat/>
+    <w:rsid w:val="006A33C4"/>
+    <w:pPr>
+      <w:keepNext/>
+      <w:keepLines/>
+      <w:spacing w:before="40"/>
+      <w:outlineLvl w:val="3"/>
+    </w:pPr>
+    <w:rPr>
+      <w:rFonts w:asciiTheme="majorHAnsi" w:eastAsiaTheme="majorEastAsia" w:hAnsiTheme="majorHAnsi" w:cstheme="majorBidi"/>
+      <w:i/>
+      <w:iCs/>
+      <w:color w:val="2F5496" w:themeColor="accent1" w:themeShade="BF"/>
+    </w:rPr>
+  </w:style>
+  <w:style w:type="paragraph" w:styleId="Heading5">
+    <w:name w:val="heading 5"/>
+    <w:basedOn w:val="Normal"/>
+    <w:next w:val="Normal"/>
+    <w:link w:val="Heading5Char"/>
+    <w:uiPriority w:val="9"/>
+    <w:semiHidden/>
+    <w:unhideWhenUsed/>
+    <w:qFormat/>
+    <w:rsid w:val="006A33C4"/>
+    <w:pPr>
+      <w:keepNext/>
+      <w:keepLines/>
+      <w:spacing w:before="40"/>
+      <w:outlineLvl w:val="4"/>
+    </w:pPr>
+    <w:rPr>
+      <w:rFonts w:asciiTheme="majorHAnsi" w:eastAsiaTheme="majorEastAsia" w:hAnsiTheme="majorHAnsi" w:cstheme="majorBidi"/>
+      <w:color w:val="2F5496" w:themeColor="accent1" w:themeShade="BF"/>
+    </w:rPr>
+  </w:style>
+  <w:style w:type="paragraph" w:styleId="Heading6">
+    <w:name w:val="heading 6"/>
+    <w:basedOn w:val="Normal"/>
+    <w:next w:val="Normal"/>
+    <w:link w:val="Heading6Char"/>
+    <w:uiPriority w:val="9"/>
+    <w:semiHidden/>
+    <w:unhideWhenUsed/>
+    <w:qFormat/>
+    <w:rsid w:val="006A33C4"/>
+    <w:pPr>
+      <w:keepNext/>
+      <w:keepLines/>
+      <w:spacing w:before="40"/>
+      <w:outlineLvl w:val="5"/>
+    </w:pPr>
+    <w:rPr>
+      <w:rFonts w:asciiTheme="majorHAnsi" w:eastAsiaTheme="majorEastAsia" w:hAnsiTheme="majorHAnsi" w:cstheme="majorBidi"/>
+      <w:color w:val="1F3763" w:themeColor="accent1" w:themeShade="7F"/>
+    </w:rPr>
+  </w:style>
+  <w:style w:type="paragraph" w:styleId="Heading7">
+    <w:name w:val="heading 7"/>
+    <w:basedOn w:val="Normal"/>
+    <w:next w:val="Normal"/>
+    <w:link w:val="Heading7Char"/>
+    <w:uiPriority w:val="9"/>
+    <w:semiHidden/>
+    <w:unhideWhenUsed/>
+    <w:qFormat/>
+    <w:rsid w:val="006A33C4"/>
+    <w:pPr>
+      <w:keepNext/>
+      <w:keepLines/>
+      <w:spacing w:before="40"/>
+      <w:outlineLvl w:val="6"/>
+    </w:pPr>
+    <w:rPr>
+      <w:rFonts w:asciiTheme="majorHAnsi" w:eastAsiaTheme="majorEastAsia" w:hAnsiTheme="majorHAnsi" w:cstheme="majorBidi"/>
+      <w:i/>
+      <w:iCs/>
+      <w:color w:val="1F3763" w:themeColor="accent1" w:themeShade="7F"/>
+    </w:rPr>
+  </w:style>
+  <w:style w:type="paragraph" w:styleId="Heading8">
+    <w:name w:val="heading 8"/>
+    <w:basedOn w:val="Normal"/>
+    <w:next w:val="Normal"/>
+    <w:link w:val="Heading8Char"/>
+    <w:uiPriority w:val="9"/>
+    <w:semiHidden/>
+    <w:unhideWhenUsed/>
+    <w:qFormat/>
+    <w:rsid w:val="006A33C4"/>
+    <w:pPr>
+      <w:keepNext/>
+      <w:keepLines/>
+      <w:spacing w:before="40"/>
+      <w:outlineLvl w:val="7"/>
+    </w:pPr>
+    <w:rPr>
+      <w:rFonts w:asciiTheme="majorHAnsi" w:eastAsiaTheme="majorEastAsia" w:hAnsiTheme="majorHAnsi" w:cstheme="majorBidi"/>
+      <w:color w:val="272727" w:themeColor="text1" w:themeTint="D8"/>
+      <w:sz w:val="21"/>
+      <w:szCs w:val="21"/>
+    </w:rPr>
+  </w:style>
+  <w:style w:type="paragraph" w:styleId="Heading9">
+    <w:name w:val="heading 9"/>
+    <w:basedOn w:val="Normal"/>
+    <w:next w:val="Normal"/>
+    <w:link w:val="Heading9Char"/>
+    <w:uiPriority w:val="9"/>
+    <w:semiHidden/>
+    <w:unhideWhenUsed/>
+    <w:qFormat/>
+    <w:rsid w:val="006A33C4"/>
+    <w:pPr>
+      <w:keepNext/>
+      <w:keepLines/>
+      <w:spacing w:before="40"/>
+      <w:outlineLvl w:val="8"/>
+    </w:pPr>
+    <w:rPr>
+      <w:rFonts w:asciiTheme="majorHAnsi" w:eastAsiaTheme="majorEastAsia" w:hAnsiTheme="majorHAnsi" w:cstheme="majorBidi"/>
+      <w:i/>
+      <w:iCs/>
+      <w:color w:val="272727" w:themeColor="text1" w:themeTint="D8"/>
+      <w:sz w:val="21"/>
+      <w:szCs w:val="21"/>
+    </w:rPr>
+  </w:style>
   <w:style w:type="character" w:default="1" w:styleId="DefaultParagraphFont">
     <w:name w:val="Default Paragraph Font"/>
     <w:uiPriority w:val="1"/>
-    <w:semiHidden/>
     <w:unhideWhenUsed/>
   </w:style>
   <w:style w:type="table" w:default="1" w:styleId="TableNormal">
@@ -6084,7 +6612,6 @@
     <w:rPr>
       <w:rFonts w:ascii="Times New Roman" w:eastAsia="Times New Roman" w:hAnsi="Times New Roman" w:cs="Times New Roman"/>
       <w:szCs w:val="24"/>
-      <w:lang/>
     </w:rPr>
   </w:style>
   <w:style w:type="paragraph" w:styleId="TOC2">
@@ -6189,6 +6716,1394 @@
     <w:rPr>
       <w:color w:val="954F72" w:themeColor="followedHyperlink"/>
       <w:u w:val="single"/>
+    </w:rPr>
+  </w:style>
+  <w:style w:type="paragraph" w:styleId="Bibliography">
+    <w:name w:val="Bibliography"/>
+    <w:basedOn w:val="Normal"/>
+    <w:next w:val="Normal"/>
+    <w:uiPriority w:val="37"/>
+    <w:semiHidden/>
+    <w:unhideWhenUsed/>
+    <w:rsid w:val="006A33C4"/>
+  </w:style>
+  <w:style w:type="paragraph" w:styleId="BlockText">
+    <w:name w:val="Block Text"/>
+    <w:basedOn w:val="Normal"/>
+    <w:uiPriority w:val="99"/>
+    <w:semiHidden/>
+    <w:unhideWhenUsed/>
+    <w:rsid w:val="006A33C4"/>
+    <w:pPr>
+      <w:pBdr>
+        <w:top w:val="single" w:sz="2" w:space="10" w:color="4472C4" w:themeColor="accent1"/>
+        <w:left w:val="single" w:sz="2" w:space="10" w:color="4472C4" w:themeColor="accent1"/>
+        <w:bottom w:val="single" w:sz="2" w:space="10" w:color="4472C4" w:themeColor="accent1"/>
+        <w:right w:val="single" w:sz="2" w:space="10" w:color="4472C4" w:themeColor="accent1"/>
+      </w:pBdr>
+      <w:ind w:left="1152" w:right="1152"/>
+    </w:pPr>
+    <w:rPr>
+      <w:rFonts w:asciiTheme="minorHAnsi" w:eastAsiaTheme="minorEastAsia" w:hAnsiTheme="minorHAnsi"/>
+      <w:i/>
+      <w:iCs/>
+      <w:color w:val="4472C4" w:themeColor="accent1"/>
+    </w:rPr>
+  </w:style>
+  <w:style w:type="paragraph" w:styleId="BodyText">
+    <w:name w:val="Body Text"/>
+    <w:basedOn w:val="Normal"/>
+    <w:link w:val="BodyTextChar"/>
+    <w:uiPriority w:val="99"/>
+    <w:semiHidden/>
+    <w:unhideWhenUsed/>
+    <w:rsid w:val="006A33C4"/>
+    <w:pPr>
+      <w:spacing w:after="120"/>
+    </w:pPr>
+  </w:style>
+  <w:style w:type="character" w:customStyle="1" w:styleId="BodyTextChar">
+    <w:name w:val="Body Text Char"/>
+    <w:basedOn w:val="DefaultParagraphFont"/>
+    <w:link w:val="BodyText"/>
+    <w:uiPriority w:val="99"/>
+    <w:semiHidden/>
+    <w:rsid w:val="006A33C4"/>
+    <w:rPr>
+      <w:rFonts w:ascii="Arial Nova" w:hAnsi="Arial Nova"/>
+      <w:sz w:val="24"/>
+    </w:rPr>
+  </w:style>
+  <w:style w:type="paragraph" w:styleId="BodyText2">
+    <w:name w:val="Body Text 2"/>
+    <w:basedOn w:val="Normal"/>
+    <w:link w:val="BodyText2Char"/>
+    <w:uiPriority w:val="99"/>
+    <w:semiHidden/>
+    <w:unhideWhenUsed/>
+    <w:rsid w:val="006A33C4"/>
+    <w:pPr>
+      <w:spacing w:after="120" w:line="480" w:lineRule="auto"/>
+    </w:pPr>
+  </w:style>
+  <w:style w:type="character" w:customStyle="1" w:styleId="BodyText2Char">
+    <w:name w:val="Body Text 2 Char"/>
+    <w:basedOn w:val="DefaultParagraphFont"/>
+    <w:link w:val="BodyText2"/>
+    <w:uiPriority w:val="99"/>
+    <w:semiHidden/>
+    <w:rsid w:val="006A33C4"/>
+    <w:rPr>
+      <w:rFonts w:ascii="Arial Nova" w:hAnsi="Arial Nova"/>
+      <w:sz w:val="24"/>
+    </w:rPr>
+  </w:style>
+  <w:style w:type="paragraph" w:styleId="BodyText3">
+    <w:name w:val="Body Text 3"/>
+    <w:basedOn w:val="Normal"/>
+    <w:link w:val="BodyText3Char"/>
+    <w:uiPriority w:val="99"/>
+    <w:semiHidden/>
+    <w:unhideWhenUsed/>
+    <w:rsid w:val="006A33C4"/>
+    <w:pPr>
+      <w:spacing w:after="120"/>
+    </w:pPr>
+    <w:rPr>
+      <w:sz w:val="16"/>
+      <w:szCs w:val="16"/>
+    </w:rPr>
+  </w:style>
+  <w:style w:type="character" w:customStyle="1" w:styleId="BodyText3Char">
+    <w:name w:val="Body Text 3 Char"/>
+    <w:basedOn w:val="DefaultParagraphFont"/>
+    <w:link w:val="BodyText3"/>
+    <w:uiPriority w:val="99"/>
+    <w:semiHidden/>
+    <w:rsid w:val="006A33C4"/>
+    <w:rPr>
+      <w:rFonts w:ascii="Arial Nova" w:hAnsi="Arial Nova"/>
+      <w:sz w:val="16"/>
+      <w:szCs w:val="16"/>
+    </w:rPr>
+  </w:style>
+  <w:style w:type="paragraph" w:styleId="BodyTextFirstIndent">
+    <w:name w:val="Body Text First Indent"/>
+    <w:basedOn w:val="BodyText"/>
+    <w:link w:val="BodyTextFirstIndentChar"/>
+    <w:uiPriority w:val="99"/>
+    <w:semiHidden/>
+    <w:unhideWhenUsed/>
+    <w:rsid w:val="006A33C4"/>
+    <w:pPr>
+      <w:spacing w:after="0"/>
+      <w:ind w:firstLine="360"/>
+    </w:pPr>
+  </w:style>
+  <w:style w:type="character" w:customStyle="1" w:styleId="BodyTextFirstIndentChar">
+    <w:name w:val="Body Text First Indent Char"/>
+    <w:basedOn w:val="BodyTextChar"/>
+    <w:link w:val="BodyTextFirstIndent"/>
+    <w:uiPriority w:val="99"/>
+    <w:semiHidden/>
+    <w:rsid w:val="006A33C4"/>
+    <w:rPr>
+      <w:rFonts w:ascii="Arial Nova" w:hAnsi="Arial Nova"/>
+      <w:sz w:val="24"/>
+    </w:rPr>
+  </w:style>
+  <w:style w:type="paragraph" w:styleId="BodyTextIndent">
+    <w:name w:val="Body Text Indent"/>
+    <w:basedOn w:val="Normal"/>
+    <w:link w:val="BodyTextIndentChar"/>
+    <w:uiPriority w:val="99"/>
+    <w:semiHidden/>
+    <w:unhideWhenUsed/>
+    <w:rsid w:val="006A33C4"/>
+    <w:pPr>
+      <w:spacing w:after="120"/>
+      <w:ind w:left="283"/>
+    </w:pPr>
+  </w:style>
+  <w:style w:type="character" w:customStyle="1" w:styleId="BodyTextIndentChar">
+    <w:name w:val="Body Text Indent Char"/>
+    <w:basedOn w:val="DefaultParagraphFont"/>
+    <w:link w:val="BodyTextIndent"/>
+    <w:uiPriority w:val="99"/>
+    <w:semiHidden/>
+    <w:rsid w:val="006A33C4"/>
+    <w:rPr>
+      <w:rFonts w:ascii="Arial Nova" w:hAnsi="Arial Nova"/>
+      <w:sz w:val="24"/>
+    </w:rPr>
+  </w:style>
+  <w:style w:type="paragraph" w:styleId="BodyTextFirstIndent2">
+    <w:name w:val="Body Text First Indent 2"/>
+    <w:basedOn w:val="BodyTextIndent"/>
+    <w:link w:val="BodyTextFirstIndent2Char"/>
+    <w:uiPriority w:val="99"/>
+    <w:semiHidden/>
+    <w:unhideWhenUsed/>
+    <w:rsid w:val="006A33C4"/>
+    <w:pPr>
+      <w:spacing w:after="0"/>
+      <w:ind w:left="360" w:firstLine="360"/>
+    </w:pPr>
+  </w:style>
+  <w:style w:type="character" w:customStyle="1" w:styleId="BodyTextFirstIndent2Char">
+    <w:name w:val="Body Text First Indent 2 Char"/>
+    <w:basedOn w:val="BodyTextIndentChar"/>
+    <w:link w:val="BodyTextFirstIndent2"/>
+    <w:uiPriority w:val="99"/>
+    <w:semiHidden/>
+    <w:rsid w:val="006A33C4"/>
+    <w:rPr>
+      <w:rFonts w:ascii="Arial Nova" w:hAnsi="Arial Nova"/>
+      <w:sz w:val="24"/>
+    </w:rPr>
+  </w:style>
+  <w:style w:type="paragraph" w:styleId="BodyTextIndent2">
+    <w:name w:val="Body Text Indent 2"/>
+    <w:basedOn w:val="Normal"/>
+    <w:link w:val="BodyTextIndent2Char"/>
+    <w:uiPriority w:val="99"/>
+    <w:semiHidden/>
+    <w:unhideWhenUsed/>
+    <w:rsid w:val="006A33C4"/>
+    <w:pPr>
+      <w:spacing w:after="120" w:line="480" w:lineRule="auto"/>
+      <w:ind w:left="283"/>
+    </w:pPr>
+  </w:style>
+  <w:style w:type="character" w:customStyle="1" w:styleId="BodyTextIndent2Char">
+    <w:name w:val="Body Text Indent 2 Char"/>
+    <w:basedOn w:val="DefaultParagraphFont"/>
+    <w:link w:val="BodyTextIndent2"/>
+    <w:uiPriority w:val="99"/>
+    <w:semiHidden/>
+    <w:rsid w:val="006A33C4"/>
+    <w:rPr>
+      <w:rFonts w:ascii="Arial Nova" w:hAnsi="Arial Nova"/>
+      <w:sz w:val="24"/>
+    </w:rPr>
+  </w:style>
+  <w:style w:type="paragraph" w:styleId="BodyTextIndent3">
+    <w:name w:val="Body Text Indent 3"/>
+    <w:basedOn w:val="Normal"/>
+    <w:link w:val="BodyTextIndent3Char"/>
+    <w:uiPriority w:val="99"/>
+    <w:semiHidden/>
+    <w:unhideWhenUsed/>
+    <w:rsid w:val="006A33C4"/>
+    <w:pPr>
+      <w:spacing w:after="120"/>
+      <w:ind w:left="283"/>
+    </w:pPr>
+    <w:rPr>
+      <w:sz w:val="16"/>
+      <w:szCs w:val="16"/>
+    </w:rPr>
+  </w:style>
+  <w:style w:type="character" w:customStyle="1" w:styleId="BodyTextIndent3Char">
+    <w:name w:val="Body Text Indent 3 Char"/>
+    <w:basedOn w:val="DefaultParagraphFont"/>
+    <w:link w:val="BodyTextIndent3"/>
+    <w:uiPriority w:val="99"/>
+    <w:semiHidden/>
+    <w:rsid w:val="006A33C4"/>
+    <w:rPr>
+      <w:rFonts w:ascii="Arial Nova" w:hAnsi="Arial Nova"/>
+      <w:sz w:val="16"/>
+      <w:szCs w:val="16"/>
+    </w:rPr>
+  </w:style>
+  <w:style w:type="paragraph" w:styleId="Caption">
+    <w:name w:val="caption"/>
+    <w:basedOn w:val="Normal"/>
+    <w:next w:val="Normal"/>
+    <w:uiPriority w:val="35"/>
+    <w:semiHidden/>
+    <w:unhideWhenUsed/>
+    <w:qFormat/>
+    <w:rsid w:val="006A33C4"/>
+    <w:pPr>
+      <w:spacing w:after="200" w:line="240" w:lineRule="auto"/>
+    </w:pPr>
+    <w:rPr>
+      <w:i/>
+      <w:iCs/>
+      <w:color w:val="44546A" w:themeColor="text2"/>
+      <w:sz w:val="18"/>
+      <w:szCs w:val="18"/>
+    </w:rPr>
+  </w:style>
+  <w:style w:type="paragraph" w:styleId="Closing">
+    <w:name w:val="Closing"/>
+    <w:basedOn w:val="Normal"/>
+    <w:link w:val="ClosingChar"/>
+    <w:uiPriority w:val="99"/>
+    <w:semiHidden/>
+    <w:unhideWhenUsed/>
+    <w:rsid w:val="006A33C4"/>
+    <w:pPr>
+      <w:spacing w:line="240" w:lineRule="auto"/>
+      <w:ind w:left="4252"/>
+    </w:pPr>
+  </w:style>
+  <w:style w:type="character" w:customStyle="1" w:styleId="ClosingChar">
+    <w:name w:val="Closing Char"/>
+    <w:basedOn w:val="DefaultParagraphFont"/>
+    <w:link w:val="Closing"/>
+    <w:uiPriority w:val="99"/>
+    <w:semiHidden/>
+    <w:rsid w:val="006A33C4"/>
+    <w:rPr>
+      <w:rFonts w:ascii="Arial Nova" w:hAnsi="Arial Nova"/>
+      <w:sz w:val="24"/>
+    </w:rPr>
+  </w:style>
+  <w:style w:type="paragraph" w:styleId="CommentText">
+    <w:name w:val="annotation text"/>
+    <w:basedOn w:val="Normal"/>
+    <w:link w:val="CommentTextChar"/>
+    <w:uiPriority w:val="99"/>
+    <w:semiHidden/>
+    <w:unhideWhenUsed/>
+    <w:rsid w:val="006A33C4"/>
+    <w:pPr>
+      <w:spacing w:line="240" w:lineRule="auto"/>
+    </w:pPr>
+    <w:rPr>
+      <w:sz w:val="20"/>
+      <w:szCs w:val="20"/>
+    </w:rPr>
+  </w:style>
+  <w:style w:type="character" w:customStyle="1" w:styleId="CommentTextChar">
+    <w:name w:val="Comment Text Char"/>
+    <w:basedOn w:val="DefaultParagraphFont"/>
+    <w:link w:val="CommentText"/>
+    <w:uiPriority w:val="99"/>
+    <w:semiHidden/>
+    <w:rsid w:val="006A33C4"/>
+    <w:rPr>
+      <w:rFonts w:ascii="Arial Nova" w:hAnsi="Arial Nova"/>
+      <w:sz w:val="20"/>
+      <w:szCs w:val="20"/>
+    </w:rPr>
+  </w:style>
+  <w:style w:type="paragraph" w:styleId="CommentSubject">
+    <w:name w:val="annotation subject"/>
+    <w:basedOn w:val="CommentText"/>
+    <w:next w:val="CommentText"/>
+    <w:link w:val="CommentSubjectChar"/>
+    <w:uiPriority w:val="99"/>
+    <w:semiHidden/>
+    <w:unhideWhenUsed/>
+    <w:rsid w:val="006A33C4"/>
+    <w:rPr>
+      <w:b/>
+      <w:bCs/>
+    </w:rPr>
+  </w:style>
+  <w:style w:type="character" w:customStyle="1" w:styleId="CommentSubjectChar">
+    <w:name w:val="Comment Subject Char"/>
+    <w:basedOn w:val="CommentTextChar"/>
+    <w:link w:val="CommentSubject"/>
+    <w:uiPriority w:val="99"/>
+    <w:semiHidden/>
+    <w:rsid w:val="006A33C4"/>
+    <w:rPr>
+      <w:rFonts w:ascii="Arial Nova" w:hAnsi="Arial Nova"/>
+      <w:b/>
+      <w:bCs/>
+      <w:sz w:val="20"/>
+      <w:szCs w:val="20"/>
+    </w:rPr>
+  </w:style>
+  <w:style w:type="paragraph" w:styleId="Date">
+    <w:name w:val="Date"/>
+    <w:basedOn w:val="Normal"/>
+    <w:next w:val="Normal"/>
+    <w:link w:val="DateChar"/>
+    <w:uiPriority w:val="99"/>
+    <w:semiHidden/>
+    <w:unhideWhenUsed/>
+    <w:rsid w:val="006A33C4"/>
+  </w:style>
+  <w:style w:type="character" w:customStyle="1" w:styleId="DateChar">
+    <w:name w:val="Date Char"/>
+    <w:basedOn w:val="DefaultParagraphFont"/>
+    <w:link w:val="Date"/>
+    <w:uiPriority w:val="99"/>
+    <w:semiHidden/>
+    <w:rsid w:val="006A33C4"/>
+    <w:rPr>
+      <w:rFonts w:ascii="Arial Nova" w:hAnsi="Arial Nova"/>
+      <w:sz w:val="24"/>
+    </w:rPr>
+  </w:style>
+  <w:style w:type="paragraph" w:styleId="DocumentMap">
+    <w:name w:val="Document Map"/>
+    <w:basedOn w:val="Normal"/>
+    <w:link w:val="DocumentMapChar"/>
+    <w:uiPriority w:val="99"/>
+    <w:semiHidden/>
+    <w:unhideWhenUsed/>
+    <w:rsid w:val="006A33C4"/>
+    <w:pPr>
+      <w:spacing w:line="240" w:lineRule="auto"/>
+    </w:pPr>
+    <w:rPr>
+      <w:rFonts w:ascii="Segoe UI" w:hAnsi="Segoe UI" w:cs="Segoe UI"/>
+      <w:sz w:val="16"/>
+      <w:szCs w:val="16"/>
+    </w:rPr>
+  </w:style>
+  <w:style w:type="character" w:customStyle="1" w:styleId="DocumentMapChar">
+    <w:name w:val="Document Map Char"/>
+    <w:basedOn w:val="DefaultParagraphFont"/>
+    <w:link w:val="DocumentMap"/>
+    <w:uiPriority w:val="99"/>
+    <w:semiHidden/>
+    <w:rsid w:val="006A33C4"/>
+    <w:rPr>
+      <w:rFonts w:ascii="Segoe UI" w:hAnsi="Segoe UI" w:cs="Segoe UI"/>
+      <w:sz w:val="16"/>
+      <w:szCs w:val="16"/>
+    </w:rPr>
+  </w:style>
+  <w:style w:type="paragraph" w:styleId="E-mailSignature">
+    <w:name w:val="E-mail Signature"/>
+    <w:basedOn w:val="Normal"/>
+    <w:link w:val="E-mailSignatureChar"/>
+    <w:uiPriority w:val="99"/>
+    <w:semiHidden/>
+    <w:unhideWhenUsed/>
+    <w:rsid w:val="006A33C4"/>
+    <w:pPr>
+      <w:spacing w:line="240" w:lineRule="auto"/>
+    </w:pPr>
+  </w:style>
+  <w:style w:type="character" w:customStyle="1" w:styleId="E-mailSignatureChar">
+    <w:name w:val="E-mail Signature Char"/>
+    <w:basedOn w:val="DefaultParagraphFont"/>
+    <w:link w:val="E-mailSignature"/>
+    <w:uiPriority w:val="99"/>
+    <w:semiHidden/>
+    <w:rsid w:val="006A33C4"/>
+    <w:rPr>
+      <w:rFonts w:ascii="Arial Nova" w:hAnsi="Arial Nova"/>
+      <w:sz w:val="24"/>
+    </w:rPr>
+  </w:style>
+  <w:style w:type="paragraph" w:styleId="EndnoteText">
+    <w:name w:val="endnote text"/>
+    <w:basedOn w:val="Normal"/>
+    <w:link w:val="EndnoteTextChar"/>
+    <w:uiPriority w:val="99"/>
+    <w:semiHidden/>
+    <w:unhideWhenUsed/>
+    <w:rsid w:val="006A33C4"/>
+    <w:pPr>
+      <w:spacing w:line="240" w:lineRule="auto"/>
+    </w:pPr>
+    <w:rPr>
+      <w:sz w:val="20"/>
+      <w:szCs w:val="20"/>
+    </w:rPr>
+  </w:style>
+  <w:style w:type="character" w:customStyle="1" w:styleId="EndnoteTextChar">
+    <w:name w:val="Endnote Text Char"/>
+    <w:basedOn w:val="DefaultParagraphFont"/>
+    <w:link w:val="EndnoteText"/>
+    <w:uiPriority w:val="99"/>
+    <w:semiHidden/>
+    <w:rsid w:val="006A33C4"/>
+    <w:rPr>
+      <w:rFonts w:ascii="Arial Nova" w:hAnsi="Arial Nova"/>
+      <w:sz w:val="20"/>
+      <w:szCs w:val="20"/>
+    </w:rPr>
+  </w:style>
+  <w:style w:type="paragraph" w:styleId="EnvelopeAddress">
+    <w:name w:val="envelope address"/>
+    <w:basedOn w:val="Normal"/>
+    <w:uiPriority w:val="99"/>
+    <w:semiHidden/>
+    <w:unhideWhenUsed/>
+    <w:rsid w:val="006A33C4"/>
+    <w:pPr>
+      <w:framePr w:w="7920" w:h="1980" w:hRule="exact" w:hSpace="141" w:wrap="auto" w:hAnchor="page" w:xAlign="center" w:yAlign="bottom"/>
+      <w:spacing w:line="240" w:lineRule="auto"/>
+      <w:ind w:left="2880"/>
+    </w:pPr>
+    <w:rPr>
+      <w:rFonts w:asciiTheme="majorHAnsi" w:eastAsiaTheme="majorEastAsia" w:hAnsiTheme="majorHAnsi" w:cstheme="majorBidi"/>
+      <w:szCs w:val="24"/>
+    </w:rPr>
+  </w:style>
+  <w:style w:type="paragraph" w:styleId="EnvelopeReturn">
+    <w:name w:val="envelope return"/>
+    <w:basedOn w:val="Normal"/>
+    <w:uiPriority w:val="99"/>
+    <w:semiHidden/>
+    <w:unhideWhenUsed/>
+    <w:rsid w:val="006A33C4"/>
+    <w:pPr>
+      <w:spacing w:line="240" w:lineRule="auto"/>
+    </w:pPr>
+    <w:rPr>
+      <w:rFonts w:asciiTheme="majorHAnsi" w:eastAsiaTheme="majorEastAsia" w:hAnsiTheme="majorHAnsi" w:cstheme="majorBidi"/>
+      <w:sz w:val="20"/>
+      <w:szCs w:val="20"/>
+    </w:rPr>
+  </w:style>
+  <w:style w:type="paragraph" w:styleId="FootnoteText">
+    <w:name w:val="footnote text"/>
+    <w:basedOn w:val="Normal"/>
+    <w:link w:val="FootnoteTextChar"/>
+    <w:uiPriority w:val="99"/>
+    <w:semiHidden/>
+    <w:unhideWhenUsed/>
+    <w:rsid w:val="006A33C4"/>
+    <w:pPr>
+      <w:spacing w:line="240" w:lineRule="auto"/>
+    </w:pPr>
+    <w:rPr>
+      <w:sz w:val="20"/>
+      <w:szCs w:val="20"/>
+    </w:rPr>
+  </w:style>
+  <w:style w:type="character" w:customStyle="1" w:styleId="FootnoteTextChar">
+    <w:name w:val="Footnote Text Char"/>
+    <w:basedOn w:val="DefaultParagraphFont"/>
+    <w:link w:val="FootnoteText"/>
+    <w:uiPriority w:val="99"/>
+    <w:semiHidden/>
+    <w:rsid w:val="006A33C4"/>
+    <w:rPr>
+      <w:rFonts w:ascii="Arial Nova" w:hAnsi="Arial Nova"/>
+      <w:sz w:val="20"/>
+      <w:szCs w:val="20"/>
+    </w:rPr>
+  </w:style>
+  <w:style w:type="character" w:customStyle="1" w:styleId="Heading4Char">
+    <w:name w:val="Heading 4 Char"/>
+    <w:basedOn w:val="DefaultParagraphFont"/>
+    <w:link w:val="Heading4"/>
+    <w:uiPriority w:val="9"/>
+    <w:semiHidden/>
+    <w:rsid w:val="006A33C4"/>
+    <w:rPr>
+      <w:rFonts w:asciiTheme="majorHAnsi" w:eastAsiaTheme="majorEastAsia" w:hAnsiTheme="majorHAnsi" w:cstheme="majorBidi"/>
+      <w:i/>
+      <w:iCs/>
+      <w:color w:val="2F5496" w:themeColor="accent1" w:themeShade="BF"/>
+      <w:sz w:val="24"/>
+    </w:rPr>
+  </w:style>
+  <w:style w:type="character" w:customStyle="1" w:styleId="Heading5Char">
+    <w:name w:val="Heading 5 Char"/>
+    <w:basedOn w:val="DefaultParagraphFont"/>
+    <w:link w:val="Heading5"/>
+    <w:uiPriority w:val="9"/>
+    <w:semiHidden/>
+    <w:rsid w:val="006A33C4"/>
+    <w:rPr>
+      <w:rFonts w:asciiTheme="majorHAnsi" w:eastAsiaTheme="majorEastAsia" w:hAnsiTheme="majorHAnsi" w:cstheme="majorBidi"/>
+      <w:color w:val="2F5496" w:themeColor="accent1" w:themeShade="BF"/>
+      <w:sz w:val="24"/>
+    </w:rPr>
+  </w:style>
+  <w:style w:type="character" w:customStyle="1" w:styleId="Heading6Char">
+    <w:name w:val="Heading 6 Char"/>
+    <w:basedOn w:val="DefaultParagraphFont"/>
+    <w:link w:val="Heading6"/>
+    <w:uiPriority w:val="9"/>
+    <w:semiHidden/>
+    <w:rsid w:val="006A33C4"/>
+    <w:rPr>
+      <w:rFonts w:asciiTheme="majorHAnsi" w:eastAsiaTheme="majorEastAsia" w:hAnsiTheme="majorHAnsi" w:cstheme="majorBidi"/>
+      <w:color w:val="1F3763" w:themeColor="accent1" w:themeShade="7F"/>
+      <w:sz w:val="24"/>
+    </w:rPr>
+  </w:style>
+  <w:style w:type="character" w:customStyle="1" w:styleId="Heading7Char">
+    <w:name w:val="Heading 7 Char"/>
+    <w:basedOn w:val="DefaultParagraphFont"/>
+    <w:link w:val="Heading7"/>
+    <w:uiPriority w:val="9"/>
+    <w:semiHidden/>
+    <w:rsid w:val="006A33C4"/>
+    <w:rPr>
+      <w:rFonts w:asciiTheme="majorHAnsi" w:eastAsiaTheme="majorEastAsia" w:hAnsiTheme="majorHAnsi" w:cstheme="majorBidi"/>
+      <w:i/>
+      <w:iCs/>
+      <w:color w:val="1F3763" w:themeColor="accent1" w:themeShade="7F"/>
+      <w:sz w:val="24"/>
+    </w:rPr>
+  </w:style>
+  <w:style w:type="character" w:customStyle="1" w:styleId="Heading8Char">
+    <w:name w:val="Heading 8 Char"/>
+    <w:basedOn w:val="DefaultParagraphFont"/>
+    <w:link w:val="Heading8"/>
+    <w:uiPriority w:val="9"/>
+    <w:semiHidden/>
+    <w:rsid w:val="006A33C4"/>
+    <w:rPr>
+      <w:rFonts w:asciiTheme="majorHAnsi" w:eastAsiaTheme="majorEastAsia" w:hAnsiTheme="majorHAnsi" w:cstheme="majorBidi"/>
+      <w:color w:val="272727" w:themeColor="text1" w:themeTint="D8"/>
+      <w:sz w:val="21"/>
+      <w:szCs w:val="21"/>
+    </w:rPr>
+  </w:style>
+  <w:style w:type="character" w:customStyle="1" w:styleId="Heading9Char">
+    <w:name w:val="Heading 9 Char"/>
+    <w:basedOn w:val="DefaultParagraphFont"/>
+    <w:link w:val="Heading9"/>
+    <w:uiPriority w:val="9"/>
+    <w:semiHidden/>
+    <w:rsid w:val="006A33C4"/>
+    <w:rPr>
+      <w:rFonts w:asciiTheme="majorHAnsi" w:eastAsiaTheme="majorEastAsia" w:hAnsiTheme="majorHAnsi" w:cstheme="majorBidi"/>
+      <w:i/>
+      <w:iCs/>
+      <w:color w:val="272727" w:themeColor="text1" w:themeTint="D8"/>
+      <w:sz w:val="21"/>
+      <w:szCs w:val="21"/>
+    </w:rPr>
+  </w:style>
+  <w:style w:type="paragraph" w:styleId="HTMLAddress">
+    <w:name w:val="HTML Address"/>
+    <w:basedOn w:val="Normal"/>
+    <w:link w:val="HTMLAddressChar"/>
+    <w:uiPriority w:val="99"/>
+    <w:semiHidden/>
+    <w:unhideWhenUsed/>
+    <w:rsid w:val="006A33C4"/>
+    <w:pPr>
+      <w:spacing w:line="240" w:lineRule="auto"/>
+    </w:pPr>
+    <w:rPr>
+      <w:i/>
+      <w:iCs/>
+    </w:rPr>
+  </w:style>
+  <w:style w:type="character" w:customStyle="1" w:styleId="HTMLAddressChar">
+    <w:name w:val="HTML Address Char"/>
+    <w:basedOn w:val="DefaultParagraphFont"/>
+    <w:link w:val="HTMLAddress"/>
+    <w:uiPriority w:val="99"/>
+    <w:semiHidden/>
+    <w:rsid w:val="006A33C4"/>
+    <w:rPr>
+      <w:rFonts w:ascii="Arial Nova" w:hAnsi="Arial Nova"/>
+      <w:i/>
+      <w:iCs/>
+      <w:sz w:val="24"/>
+    </w:rPr>
+  </w:style>
+  <w:style w:type="paragraph" w:styleId="HTMLPreformatted">
+    <w:name w:val="HTML Preformatted"/>
+    <w:basedOn w:val="Normal"/>
+    <w:link w:val="HTMLPreformattedChar"/>
+    <w:uiPriority w:val="99"/>
+    <w:semiHidden/>
+    <w:unhideWhenUsed/>
+    <w:rsid w:val="006A33C4"/>
+    <w:pPr>
+      <w:spacing w:line="240" w:lineRule="auto"/>
+    </w:pPr>
+    <w:rPr>
+      <w:rFonts w:ascii="Consolas" w:hAnsi="Consolas"/>
+      <w:sz w:val="20"/>
+      <w:szCs w:val="20"/>
+    </w:rPr>
+  </w:style>
+  <w:style w:type="character" w:customStyle="1" w:styleId="HTMLPreformattedChar">
+    <w:name w:val="HTML Preformatted Char"/>
+    <w:basedOn w:val="DefaultParagraphFont"/>
+    <w:link w:val="HTMLPreformatted"/>
+    <w:uiPriority w:val="99"/>
+    <w:semiHidden/>
+    <w:rsid w:val="006A33C4"/>
+    <w:rPr>
+      <w:rFonts w:ascii="Consolas" w:hAnsi="Consolas"/>
+      <w:sz w:val="20"/>
+      <w:szCs w:val="20"/>
+    </w:rPr>
+  </w:style>
+  <w:style w:type="paragraph" w:styleId="Index1">
+    <w:name w:val="index 1"/>
+    <w:basedOn w:val="Normal"/>
+    <w:next w:val="Normal"/>
+    <w:autoRedefine/>
+    <w:uiPriority w:val="99"/>
+    <w:semiHidden/>
+    <w:unhideWhenUsed/>
+    <w:rsid w:val="006A33C4"/>
+    <w:pPr>
+      <w:spacing w:line="240" w:lineRule="auto"/>
+      <w:ind w:left="240" w:hanging="240"/>
+    </w:pPr>
+  </w:style>
+  <w:style w:type="paragraph" w:styleId="Index2">
+    <w:name w:val="index 2"/>
+    <w:basedOn w:val="Normal"/>
+    <w:next w:val="Normal"/>
+    <w:autoRedefine/>
+    <w:uiPriority w:val="99"/>
+    <w:semiHidden/>
+    <w:unhideWhenUsed/>
+    <w:rsid w:val="006A33C4"/>
+    <w:pPr>
+      <w:spacing w:line="240" w:lineRule="auto"/>
+      <w:ind w:left="480" w:hanging="240"/>
+    </w:pPr>
+  </w:style>
+  <w:style w:type="paragraph" w:styleId="Index3">
+    <w:name w:val="index 3"/>
+    <w:basedOn w:val="Normal"/>
+    <w:next w:val="Normal"/>
+    <w:autoRedefine/>
+    <w:uiPriority w:val="99"/>
+    <w:semiHidden/>
+    <w:unhideWhenUsed/>
+    <w:rsid w:val="006A33C4"/>
+    <w:pPr>
+      <w:spacing w:line="240" w:lineRule="auto"/>
+      <w:ind w:left="720" w:hanging="240"/>
+    </w:pPr>
+  </w:style>
+  <w:style w:type="paragraph" w:styleId="Index4">
+    <w:name w:val="index 4"/>
+    <w:basedOn w:val="Normal"/>
+    <w:next w:val="Normal"/>
+    <w:autoRedefine/>
+    <w:uiPriority w:val="99"/>
+    <w:semiHidden/>
+    <w:unhideWhenUsed/>
+    <w:rsid w:val="006A33C4"/>
+    <w:pPr>
+      <w:spacing w:line="240" w:lineRule="auto"/>
+      <w:ind w:left="960" w:hanging="240"/>
+    </w:pPr>
+  </w:style>
+  <w:style w:type="paragraph" w:styleId="Index5">
+    <w:name w:val="index 5"/>
+    <w:basedOn w:val="Normal"/>
+    <w:next w:val="Normal"/>
+    <w:autoRedefine/>
+    <w:uiPriority w:val="99"/>
+    <w:semiHidden/>
+    <w:unhideWhenUsed/>
+    <w:rsid w:val="006A33C4"/>
+    <w:pPr>
+      <w:spacing w:line="240" w:lineRule="auto"/>
+      <w:ind w:left="1200" w:hanging="240"/>
+    </w:pPr>
+  </w:style>
+  <w:style w:type="paragraph" w:styleId="Index6">
+    <w:name w:val="index 6"/>
+    <w:basedOn w:val="Normal"/>
+    <w:next w:val="Normal"/>
+    <w:autoRedefine/>
+    <w:uiPriority w:val="99"/>
+    <w:semiHidden/>
+    <w:unhideWhenUsed/>
+    <w:rsid w:val="006A33C4"/>
+    <w:pPr>
+      <w:spacing w:line="240" w:lineRule="auto"/>
+      <w:ind w:left="1440" w:hanging="240"/>
+    </w:pPr>
+  </w:style>
+  <w:style w:type="paragraph" w:styleId="Index7">
+    <w:name w:val="index 7"/>
+    <w:basedOn w:val="Normal"/>
+    <w:next w:val="Normal"/>
+    <w:autoRedefine/>
+    <w:uiPriority w:val="99"/>
+    <w:semiHidden/>
+    <w:unhideWhenUsed/>
+    <w:rsid w:val="006A33C4"/>
+    <w:pPr>
+      <w:spacing w:line="240" w:lineRule="auto"/>
+      <w:ind w:left="1680" w:hanging="240"/>
+    </w:pPr>
+  </w:style>
+  <w:style w:type="paragraph" w:styleId="Index8">
+    <w:name w:val="index 8"/>
+    <w:basedOn w:val="Normal"/>
+    <w:next w:val="Normal"/>
+    <w:autoRedefine/>
+    <w:uiPriority w:val="99"/>
+    <w:semiHidden/>
+    <w:unhideWhenUsed/>
+    <w:rsid w:val="006A33C4"/>
+    <w:pPr>
+      <w:spacing w:line="240" w:lineRule="auto"/>
+      <w:ind w:left="1920" w:hanging="240"/>
+    </w:pPr>
+  </w:style>
+  <w:style w:type="paragraph" w:styleId="Index9">
+    <w:name w:val="index 9"/>
+    <w:basedOn w:val="Normal"/>
+    <w:next w:val="Normal"/>
+    <w:autoRedefine/>
+    <w:uiPriority w:val="99"/>
+    <w:semiHidden/>
+    <w:unhideWhenUsed/>
+    <w:rsid w:val="006A33C4"/>
+    <w:pPr>
+      <w:spacing w:line="240" w:lineRule="auto"/>
+      <w:ind w:left="2160" w:hanging="240"/>
+    </w:pPr>
+  </w:style>
+  <w:style w:type="paragraph" w:styleId="IndexHeading">
+    <w:name w:val="index heading"/>
+    <w:basedOn w:val="Normal"/>
+    <w:next w:val="Index1"/>
+    <w:uiPriority w:val="99"/>
+    <w:semiHidden/>
+    <w:unhideWhenUsed/>
+    <w:rsid w:val="006A33C4"/>
+    <w:rPr>
+      <w:rFonts w:asciiTheme="majorHAnsi" w:eastAsiaTheme="majorEastAsia" w:hAnsiTheme="majorHAnsi" w:cstheme="majorBidi"/>
+      <w:b/>
+      <w:bCs/>
+    </w:rPr>
+  </w:style>
+  <w:style w:type="paragraph" w:styleId="IntenseQuote">
+    <w:name w:val="Intense Quote"/>
+    <w:basedOn w:val="Normal"/>
+    <w:next w:val="Normal"/>
+    <w:link w:val="IntenseQuoteChar"/>
+    <w:uiPriority w:val="30"/>
+    <w:qFormat/>
+    <w:rsid w:val="006A33C4"/>
+    <w:pPr>
+      <w:pBdr>
+        <w:top w:val="single" w:sz="4" w:space="10" w:color="4472C4" w:themeColor="accent1"/>
+        <w:bottom w:val="single" w:sz="4" w:space="10" w:color="4472C4" w:themeColor="accent1"/>
+      </w:pBdr>
+      <w:spacing w:before="360" w:after="360"/>
+      <w:ind w:left="864" w:right="864"/>
+      <w:jc w:val="center"/>
+    </w:pPr>
+    <w:rPr>
+      <w:i/>
+      <w:iCs/>
+      <w:color w:val="4472C4" w:themeColor="accent1"/>
+    </w:rPr>
+  </w:style>
+  <w:style w:type="character" w:customStyle="1" w:styleId="IntenseQuoteChar">
+    <w:name w:val="Intense Quote Char"/>
+    <w:basedOn w:val="DefaultParagraphFont"/>
+    <w:link w:val="IntenseQuote"/>
+    <w:uiPriority w:val="30"/>
+    <w:rsid w:val="006A33C4"/>
+    <w:rPr>
+      <w:rFonts w:ascii="Arial Nova" w:hAnsi="Arial Nova"/>
+      <w:i/>
+      <w:iCs/>
+      <w:color w:val="4472C4" w:themeColor="accent1"/>
+      <w:sz w:val="24"/>
+    </w:rPr>
+  </w:style>
+  <w:style w:type="paragraph" w:styleId="List">
+    <w:name w:val="List"/>
+    <w:basedOn w:val="Normal"/>
+    <w:uiPriority w:val="99"/>
+    <w:semiHidden/>
+    <w:unhideWhenUsed/>
+    <w:rsid w:val="006A33C4"/>
+    <w:pPr>
+      <w:ind w:left="283" w:hanging="283"/>
+      <w:contextualSpacing/>
+    </w:pPr>
+  </w:style>
+  <w:style w:type="paragraph" w:styleId="List2">
+    <w:name w:val="List 2"/>
+    <w:basedOn w:val="Normal"/>
+    <w:uiPriority w:val="99"/>
+    <w:semiHidden/>
+    <w:unhideWhenUsed/>
+    <w:rsid w:val="006A33C4"/>
+    <w:pPr>
+      <w:ind w:left="566" w:hanging="283"/>
+      <w:contextualSpacing/>
+    </w:pPr>
+  </w:style>
+  <w:style w:type="paragraph" w:styleId="List3">
+    <w:name w:val="List 3"/>
+    <w:basedOn w:val="Normal"/>
+    <w:uiPriority w:val="99"/>
+    <w:semiHidden/>
+    <w:unhideWhenUsed/>
+    <w:rsid w:val="006A33C4"/>
+    <w:pPr>
+      <w:ind w:left="849" w:hanging="283"/>
+      <w:contextualSpacing/>
+    </w:pPr>
+  </w:style>
+  <w:style w:type="paragraph" w:styleId="List4">
+    <w:name w:val="List 4"/>
+    <w:basedOn w:val="Normal"/>
+    <w:uiPriority w:val="99"/>
+    <w:semiHidden/>
+    <w:unhideWhenUsed/>
+    <w:rsid w:val="006A33C4"/>
+    <w:pPr>
+      <w:ind w:left="1132" w:hanging="283"/>
+      <w:contextualSpacing/>
+    </w:pPr>
+  </w:style>
+  <w:style w:type="paragraph" w:styleId="List5">
+    <w:name w:val="List 5"/>
+    <w:basedOn w:val="Normal"/>
+    <w:uiPriority w:val="99"/>
+    <w:semiHidden/>
+    <w:unhideWhenUsed/>
+    <w:rsid w:val="006A33C4"/>
+    <w:pPr>
+      <w:ind w:left="1415" w:hanging="283"/>
+      <w:contextualSpacing/>
+    </w:pPr>
+  </w:style>
+  <w:style w:type="paragraph" w:styleId="ListBullet">
+    <w:name w:val="List Bullet"/>
+    <w:basedOn w:val="Normal"/>
+    <w:uiPriority w:val="99"/>
+    <w:semiHidden/>
+    <w:unhideWhenUsed/>
+    <w:rsid w:val="006A33C4"/>
+    <w:pPr>
+      <w:numPr>
+        <w:numId w:val="5"/>
+      </w:numPr>
+      <w:contextualSpacing/>
+    </w:pPr>
+  </w:style>
+  <w:style w:type="paragraph" w:styleId="ListBullet2">
+    <w:name w:val="List Bullet 2"/>
+    <w:basedOn w:val="Normal"/>
+    <w:uiPriority w:val="99"/>
+    <w:semiHidden/>
+    <w:unhideWhenUsed/>
+    <w:rsid w:val="006A33C4"/>
+    <w:pPr>
+      <w:numPr>
+        <w:numId w:val="6"/>
+      </w:numPr>
+      <w:contextualSpacing/>
+    </w:pPr>
+  </w:style>
+  <w:style w:type="paragraph" w:styleId="ListBullet3">
+    <w:name w:val="List Bullet 3"/>
+    <w:basedOn w:val="Normal"/>
+    <w:uiPriority w:val="99"/>
+    <w:semiHidden/>
+    <w:unhideWhenUsed/>
+    <w:rsid w:val="006A33C4"/>
+    <w:pPr>
+      <w:numPr>
+        <w:numId w:val="7"/>
+      </w:numPr>
+      <w:contextualSpacing/>
+    </w:pPr>
+  </w:style>
+  <w:style w:type="paragraph" w:styleId="ListBullet4">
+    <w:name w:val="List Bullet 4"/>
+    <w:basedOn w:val="Normal"/>
+    <w:uiPriority w:val="99"/>
+    <w:semiHidden/>
+    <w:unhideWhenUsed/>
+    <w:rsid w:val="006A33C4"/>
+    <w:pPr>
+      <w:numPr>
+        <w:numId w:val="8"/>
+      </w:numPr>
+      <w:contextualSpacing/>
+    </w:pPr>
+  </w:style>
+  <w:style w:type="paragraph" w:styleId="ListBullet5">
+    <w:name w:val="List Bullet 5"/>
+    <w:basedOn w:val="Normal"/>
+    <w:uiPriority w:val="99"/>
+    <w:semiHidden/>
+    <w:unhideWhenUsed/>
+    <w:rsid w:val="006A33C4"/>
+    <w:pPr>
+      <w:numPr>
+        <w:numId w:val="9"/>
+      </w:numPr>
+      <w:contextualSpacing/>
+    </w:pPr>
+  </w:style>
+  <w:style w:type="paragraph" w:styleId="ListContinue">
+    <w:name w:val="List Continue"/>
+    <w:basedOn w:val="Normal"/>
+    <w:uiPriority w:val="99"/>
+    <w:semiHidden/>
+    <w:unhideWhenUsed/>
+    <w:rsid w:val="006A33C4"/>
+    <w:pPr>
+      <w:spacing w:after="120"/>
+      <w:ind w:left="283"/>
+      <w:contextualSpacing/>
+    </w:pPr>
+  </w:style>
+  <w:style w:type="paragraph" w:styleId="ListContinue2">
+    <w:name w:val="List Continue 2"/>
+    <w:basedOn w:val="Normal"/>
+    <w:uiPriority w:val="99"/>
+    <w:semiHidden/>
+    <w:unhideWhenUsed/>
+    <w:rsid w:val="006A33C4"/>
+    <w:pPr>
+      <w:spacing w:after="120"/>
+      <w:ind w:left="566"/>
+      <w:contextualSpacing/>
+    </w:pPr>
+  </w:style>
+  <w:style w:type="paragraph" w:styleId="ListContinue3">
+    <w:name w:val="List Continue 3"/>
+    <w:basedOn w:val="Normal"/>
+    <w:uiPriority w:val="99"/>
+    <w:semiHidden/>
+    <w:unhideWhenUsed/>
+    <w:rsid w:val="006A33C4"/>
+    <w:pPr>
+      <w:spacing w:after="120"/>
+      <w:ind w:left="849"/>
+      <w:contextualSpacing/>
+    </w:pPr>
+  </w:style>
+  <w:style w:type="paragraph" w:styleId="ListContinue4">
+    <w:name w:val="List Continue 4"/>
+    <w:basedOn w:val="Normal"/>
+    <w:uiPriority w:val="99"/>
+    <w:semiHidden/>
+    <w:unhideWhenUsed/>
+    <w:rsid w:val="006A33C4"/>
+    <w:pPr>
+      <w:spacing w:after="120"/>
+      <w:ind w:left="1132"/>
+      <w:contextualSpacing/>
+    </w:pPr>
+  </w:style>
+  <w:style w:type="paragraph" w:styleId="ListContinue5">
+    <w:name w:val="List Continue 5"/>
+    <w:basedOn w:val="Normal"/>
+    <w:uiPriority w:val="99"/>
+    <w:semiHidden/>
+    <w:unhideWhenUsed/>
+    <w:rsid w:val="006A33C4"/>
+    <w:pPr>
+      <w:spacing w:after="120"/>
+      <w:ind w:left="1415"/>
+      <w:contextualSpacing/>
+    </w:pPr>
+  </w:style>
+  <w:style w:type="paragraph" w:styleId="ListNumber">
+    <w:name w:val="List Number"/>
+    <w:basedOn w:val="Normal"/>
+    <w:uiPriority w:val="99"/>
+    <w:semiHidden/>
+    <w:unhideWhenUsed/>
+    <w:rsid w:val="006A33C4"/>
+    <w:pPr>
+      <w:numPr>
+        <w:numId w:val="10"/>
+      </w:numPr>
+      <w:contextualSpacing/>
+    </w:pPr>
+  </w:style>
+  <w:style w:type="paragraph" w:styleId="ListNumber2">
+    <w:name w:val="List Number 2"/>
+    <w:basedOn w:val="Normal"/>
+    <w:uiPriority w:val="99"/>
+    <w:semiHidden/>
+    <w:unhideWhenUsed/>
+    <w:rsid w:val="006A33C4"/>
+    <w:pPr>
+      <w:numPr>
+        <w:numId w:val="11"/>
+      </w:numPr>
+      <w:contextualSpacing/>
+    </w:pPr>
+  </w:style>
+  <w:style w:type="paragraph" w:styleId="ListNumber3">
+    <w:name w:val="List Number 3"/>
+    <w:basedOn w:val="Normal"/>
+    <w:uiPriority w:val="99"/>
+    <w:semiHidden/>
+    <w:unhideWhenUsed/>
+    <w:rsid w:val="006A33C4"/>
+    <w:pPr>
+      <w:numPr>
+        <w:numId w:val="12"/>
+      </w:numPr>
+      <w:contextualSpacing/>
+    </w:pPr>
+  </w:style>
+  <w:style w:type="paragraph" w:styleId="ListNumber4">
+    <w:name w:val="List Number 4"/>
+    <w:basedOn w:val="Normal"/>
+    <w:uiPriority w:val="99"/>
+    <w:semiHidden/>
+    <w:unhideWhenUsed/>
+    <w:rsid w:val="006A33C4"/>
+    <w:pPr>
+      <w:numPr>
+        <w:numId w:val="13"/>
+      </w:numPr>
+      <w:contextualSpacing/>
+    </w:pPr>
+  </w:style>
+  <w:style w:type="paragraph" w:styleId="ListNumber5">
+    <w:name w:val="List Number 5"/>
+    <w:basedOn w:val="Normal"/>
+    <w:uiPriority w:val="99"/>
+    <w:semiHidden/>
+    <w:unhideWhenUsed/>
+    <w:rsid w:val="006A33C4"/>
+    <w:pPr>
+      <w:numPr>
+        <w:numId w:val="14"/>
+      </w:numPr>
+      <w:contextualSpacing/>
+    </w:pPr>
+  </w:style>
+  <w:style w:type="paragraph" w:styleId="MacroText">
+    <w:name w:val="macro"/>
+    <w:link w:val="MacroTextChar"/>
+    <w:uiPriority w:val="99"/>
+    <w:semiHidden/>
+    <w:unhideWhenUsed/>
+    <w:rsid w:val="006A33C4"/>
+    <w:pPr>
+      <w:tabs>
+        <w:tab w:val="left" w:pos="480"/>
+        <w:tab w:val="left" w:pos="960"/>
+        <w:tab w:val="left" w:pos="1440"/>
+        <w:tab w:val="left" w:pos="1920"/>
+        <w:tab w:val="left" w:pos="2400"/>
+        <w:tab w:val="left" w:pos="2880"/>
+        <w:tab w:val="left" w:pos="3360"/>
+        <w:tab w:val="left" w:pos="3840"/>
+        <w:tab w:val="left" w:pos="4320"/>
+      </w:tabs>
+      <w:spacing w:after="0"/>
+    </w:pPr>
+    <w:rPr>
+      <w:rFonts w:ascii="Consolas" w:hAnsi="Consolas"/>
+      <w:sz w:val="20"/>
+      <w:szCs w:val="20"/>
+    </w:rPr>
+  </w:style>
+  <w:style w:type="character" w:customStyle="1" w:styleId="MacroTextChar">
+    <w:name w:val="Macro Text Char"/>
+    <w:basedOn w:val="DefaultParagraphFont"/>
+    <w:link w:val="MacroText"/>
+    <w:uiPriority w:val="99"/>
+    <w:semiHidden/>
+    <w:rsid w:val="006A33C4"/>
+    <w:rPr>
+      <w:rFonts w:ascii="Consolas" w:hAnsi="Consolas"/>
+      <w:sz w:val="20"/>
+      <w:szCs w:val="20"/>
+    </w:rPr>
+  </w:style>
+  <w:style w:type="paragraph" w:styleId="MessageHeader">
+    <w:name w:val="Message Header"/>
+    <w:basedOn w:val="Normal"/>
+    <w:link w:val="MessageHeaderChar"/>
+    <w:uiPriority w:val="99"/>
+    <w:semiHidden/>
+    <w:unhideWhenUsed/>
+    <w:rsid w:val="006A33C4"/>
+    <w:pPr>
+      <w:pBdr>
+        <w:top w:val="single" w:sz="6" w:space="1" w:color="auto"/>
+        <w:left w:val="single" w:sz="6" w:space="1" w:color="auto"/>
+        <w:bottom w:val="single" w:sz="6" w:space="1" w:color="auto"/>
+        <w:right w:val="single" w:sz="6" w:space="1" w:color="auto"/>
+      </w:pBdr>
+      <w:shd w:val="pct20" w:color="auto" w:fill="auto"/>
+      <w:spacing w:line="240" w:lineRule="auto"/>
+      <w:ind w:left="1134" w:hanging="1134"/>
+    </w:pPr>
+    <w:rPr>
+      <w:rFonts w:asciiTheme="majorHAnsi" w:eastAsiaTheme="majorEastAsia" w:hAnsiTheme="majorHAnsi" w:cstheme="majorBidi"/>
+      <w:szCs w:val="24"/>
+    </w:rPr>
+  </w:style>
+  <w:style w:type="character" w:customStyle="1" w:styleId="MessageHeaderChar">
+    <w:name w:val="Message Header Char"/>
+    <w:basedOn w:val="DefaultParagraphFont"/>
+    <w:link w:val="MessageHeader"/>
+    <w:uiPriority w:val="99"/>
+    <w:semiHidden/>
+    <w:rsid w:val="006A33C4"/>
+    <w:rPr>
+      <w:rFonts w:asciiTheme="majorHAnsi" w:eastAsiaTheme="majorEastAsia" w:hAnsiTheme="majorHAnsi" w:cstheme="majorBidi"/>
+      <w:sz w:val="24"/>
+      <w:szCs w:val="24"/>
+      <w:shd w:val="pct20" w:color="auto" w:fill="auto"/>
+    </w:rPr>
+  </w:style>
+  <w:style w:type="paragraph" w:styleId="NormalIndent">
+    <w:name w:val="Normal Indent"/>
+    <w:basedOn w:val="Normal"/>
+    <w:uiPriority w:val="99"/>
+    <w:semiHidden/>
+    <w:unhideWhenUsed/>
+    <w:rsid w:val="006A33C4"/>
+    <w:pPr>
+      <w:ind w:left="1304"/>
+    </w:pPr>
+  </w:style>
+  <w:style w:type="paragraph" w:styleId="NoteHeading">
+    <w:name w:val="Note Heading"/>
+    <w:basedOn w:val="Normal"/>
+    <w:next w:val="Normal"/>
+    <w:link w:val="NoteHeadingChar"/>
+    <w:uiPriority w:val="99"/>
+    <w:semiHidden/>
+    <w:unhideWhenUsed/>
+    <w:rsid w:val="006A33C4"/>
+    <w:pPr>
+      <w:spacing w:line="240" w:lineRule="auto"/>
+    </w:pPr>
+  </w:style>
+  <w:style w:type="character" w:customStyle="1" w:styleId="NoteHeadingChar">
+    <w:name w:val="Note Heading Char"/>
+    <w:basedOn w:val="DefaultParagraphFont"/>
+    <w:link w:val="NoteHeading"/>
+    <w:uiPriority w:val="99"/>
+    <w:semiHidden/>
+    <w:rsid w:val="006A33C4"/>
+    <w:rPr>
+      <w:rFonts w:ascii="Arial Nova" w:hAnsi="Arial Nova"/>
+      <w:sz w:val="24"/>
+    </w:rPr>
+  </w:style>
+  <w:style w:type="paragraph" w:styleId="PlainText">
+    <w:name w:val="Plain Text"/>
+    <w:basedOn w:val="Normal"/>
+    <w:link w:val="PlainTextChar"/>
+    <w:uiPriority w:val="99"/>
+    <w:semiHidden/>
+    <w:unhideWhenUsed/>
+    <w:rsid w:val="006A33C4"/>
+    <w:pPr>
+      <w:spacing w:line="240" w:lineRule="auto"/>
+    </w:pPr>
+    <w:rPr>
+      <w:rFonts w:ascii="Consolas" w:hAnsi="Consolas"/>
+      <w:sz w:val="21"/>
+      <w:szCs w:val="21"/>
+    </w:rPr>
+  </w:style>
+  <w:style w:type="character" w:customStyle="1" w:styleId="PlainTextChar">
+    <w:name w:val="Plain Text Char"/>
+    <w:basedOn w:val="DefaultParagraphFont"/>
+    <w:link w:val="PlainText"/>
+    <w:uiPriority w:val="99"/>
+    <w:semiHidden/>
+    <w:rsid w:val="006A33C4"/>
+    <w:rPr>
+      <w:rFonts w:ascii="Consolas" w:hAnsi="Consolas"/>
+      <w:sz w:val="21"/>
+      <w:szCs w:val="21"/>
+    </w:rPr>
+  </w:style>
+  <w:style w:type="paragraph" w:styleId="Quote">
+    <w:name w:val="Quote"/>
+    <w:basedOn w:val="Normal"/>
+    <w:next w:val="Normal"/>
+    <w:link w:val="QuoteChar"/>
+    <w:uiPriority w:val="29"/>
+    <w:qFormat/>
+    <w:rsid w:val="006A33C4"/>
+    <w:pPr>
+      <w:spacing w:before="200" w:after="160"/>
+      <w:ind w:left="864" w:right="864"/>
+      <w:jc w:val="center"/>
+    </w:pPr>
+    <w:rPr>
+      <w:i/>
+      <w:iCs/>
+      <w:color w:val="404040" w:themeColor="text1" w:themeTint="BF"/>
+    </w:rPr>
+  </w:style>
+  <w:style w:type="character" w:customStyle="1" w:styleId="QuoteChar">
+    <w:name w:val="Quote Char"/>
+    <w:basedOn w:val="DefaultParagraphFont"/>
+    <w:link w:val="Quote"/>
+    <w:uiPriority w:val="29"/>
+    <w:rsid w:val="006A33C4"/>
+    <w:rPr>
+      <w:rFonts w:ascii="Arial Nova" w:hAnsi="Arial Nova"/>
+      <w:i/>
+      <w:iCs/>
+      <w:color w:val="404040" w:themeColor="text1" w:themeTint="BF"/>
+      <w:sz w:val="24"/>
+    </w:rPr>
+  </w:style>
+  <w:style w:type="paragraph" w:styleId="Salutation">
+    <w:name w:val="Salutation"/>
+    <w:basedOn w:val="Normal"/>
+    <w:next w:val="Normal"/>
+    <w:link w:val="SalutationChar"/>
+    <w:uiPriority w:val="99"/>
+    <w:semiHidden/>
+    <w:unhideWhenUsed/>
+    <w:rsid w:val="006A33C4"/>
+  </w:style>
+  <w:style w:type="character" w:customStyle="1" w:styleId="SalutationChar">
+    <w:name w:val="Salutation Char"/>
+    <w:basedOn w:val="DefaultParagraphFont"/>
+    <w:link w:val="Salutation"/>
+    <w:uiPriority w:val="99"/>
+    <w:semiHidden/>
+    <w:rsid w:val="006A33C4"/>
+    <w:rPr>
+      <w:rFonts w:ascii="Arial Nova" w:hAnsi="Arial Nova"/>
+      <w:sz w:val="24"/>
+    </w:rPr>
+  </w:style>
+  <w:style w:type="paragraph" w:styleId="Signature">
+    <w:name w:val="Signature"/>
+    <w:basedOn w:val="Normal"/>
+    <w:link w:val="SignatureChar"/>
+    <w:uiPriority w:val="99"/>
+    <w:semiHidden/>
+    <w:unhideWhenUsed/>
+    <w:rsid w:val="006A33C4"/>
+    <w:pPr>
+      <w:spacing w:line="240" w:lineRule="auto"/>
+      <w:ind w:left="4252"/>
+    </w:pPr>
+  </w:style>
+  <w:style w:type="character" w:customStyle="1" w:styleId="SignatureChar">
+    <w:name w:val="Signature Char"/>
+    <w:basedOn w:val="DefaultParagraphFont"/>
+    <w:link w:val="Signature"/>
+    <w:uiPriority w:val="99"/>
+    <w:semiHidden/>
+    <w:rsid w:val="006A33C4"/>
+    <w:rPr>
+      <w:rFonts w:ascii="Arial Nova" w:hAnsi="Arial Nova"/>
+      <w:sz w:val="24"/>
+    </w:rPr>
+  </w:style>
+  <w:style w:type="paragraph" w:styleId="Subtitle">
+    <w:name w:val="Subtitle"/>
+    <w:basedOn w:val="Normal"/>
+    <w:next w:val="Normal"/>
+    <w:link w:val="SubtitleChar"/>
+    <w:uiPriority w:val="11"/>
+    <w:qFormat/>
+    <w:rsid w:val="006A33C4"/>
+    <w:pPr>
+      <w:numPr>
+        <w:ilvl w:val="1"/>
+      </w:numPr>
+      <w:spacing w:after="160"/>
+    </w:pPr>
+    <w:rPr>
+      <w:rFonts w:asciiTheme="minorHAnsi" w:eastAsiaTheme="minorEastAsia" w:hAnsiTheme="minorHAnsi"/>
+      <w:color w:val="5A5A5A" w:themeColor="text1" w:themeTint="A5"/>
+      <w:spacing w:val="15"/>
+      <w:sz w:val="22"/>
+    </w:rPr>
+  </w:style>
+  <w:style w:type="character" w:customStyle="1" w:styleId="SubtitleChar">
+    <w:name w:val="Subtitle Char"/>
+    <w:basedOn w:val="DefaultParagraphFont"/>
+    <w:link w:val="Subtitle"/>
+    <w:uiPriority w:val="11"/>
+    <w:rsid w:val="006A33C4"/>
+    <w:rPr>
+      <w:rFonts w:eastAsiaTheme="minorEastAsia"/>
+      <w:color w:val="5A5A5A" w:themeColor="text1" w:themeTint="A5"/>
+      <w:spacing w:val="15"/>
+    </w:rPr>
+  </w:style>
+  <w:style w:type="paragraph" w:styleId="Title">
+    <w:name w:val="Title"/>
+    <w:basedOn w:val="Normal"/>
+    <w:next w:val="Normal"/>
+    <w:link w:val="TitleChar"/>
+    <w:uiPriority w:val="10"/>
+    <w:qFormat/>
+    <w:rsid w:val="006A33C4"/>
+    <w:pPr>
+      <w:spacing w:line="240" w:lineRule="auto"/>
+      <w:contextualSpacing/>
+    </w:pPr>
+    <w:rPr>
+      <w:rFonts w:asciiTheme="majorHAnsi" w:eastAsiaTheme="majorEastAsia" w:hAnsiTheme="majorHAnsi" w:cstheme="majorBidi"/>
+      <w:spacing w:val="-10"/>
+      <w:kern w:val="28"/>
+      <w:sz w:val="56"/>
+      <w:szCs w:val="56"/>
+    </w:rPr>
+  </w:style>
+  <w:style w:type="character" w:customStyle="1" w:styleId="TitleChar">
+    <w:name w:val="Title Char"/>
+    <w:basedOn w:val="DefaultParagraphFont"/>
+    <w:link w:val="Title"/>
+    <w:uiPriority w:val="10"/>
+    <w:rsid w:val="006A33C4"/>
+    <w:rPr>
+      <w:rFonts w:asciiTheme="majorHAnsi" w:eastAsiaTheme="majorEastAsia" w:hAnsiTheme="majorHAnsi" w:cstheme="majorBidi"/>
+      <w:spacing w:val="-10"/>
+      <w:kern w:val="28"/>
+      <w:sz w:val="56"/>
+      <w:szCs w:val="56"/>
     </w:rPr>
   </w:style>
 </w:styles>
@@ -6273,7 +8188,7 @@
             </c:spPr>
             <c:extLst>
               <c:ext xmlns:c16="http://schemas.microsoft.com/office/drawing/2014/chart" uri="{C3380CC4-5D6E-409C-BE32-E72D297353CC}">
-                <c16:uniqueId val="{00000001-7444-4994-AE46-42A11A584998}"/>
+                <c16:uniqueId val="{00000001-0506-4B1A-9FDE-F8F3C4B5CF5C}"/>
               </c:ext>
             </c:extLst>
           </c:dPt>
@@ -6293,7 +8208,7 @@
             </c:spPr>
             <c:extLst>
               <c:ext xmlns:c16="http://schemas.microsoft.com/office/drawing/2014/chart" uri="{C3380CC4-5D6E-409C-BE32-E72D297353CC}">
-                <c16:uniqueId val="{00000003-7444-4994-AE46-42A11A584998}"/>
+                <c16:uniqueId val="{00000003-0506-4B1A-9FDE-F8F3C4B5CF5C}"/>
               </c:ext>
             </c:extLst>
           </c:dPt>
@@ -6313,7 +8228,7 @@
             </c:spPr>
             <c:extLst>
               <c:ext xmlns:c16="http://schemas.microsoft.com/office/drawing/2014/chart" uri="{C3380CC4-5D6E-409C-BE32-E72D297353CC}">
-                <c16:uniqueId val="{00000005-7444-4994-AE46-42A11A584998}"/>
+                <c16:uniqueId val="{00000005-0506-4B1A-9FDE-F8F3C4B5CF5C}"/>
               </c:ext>
             </c:extLst>
           </c:dPt>
@@ -6354,7 +8269,7 @@
           </c:val>
           <c:extLst>
             <c:ext xmlns:c16="http://schemas.microsoft.com/office/drawing/2014/chart" uri="{C3380CC4-5D6E-409C-BE32-E72D297353CC}">
-              <c16:uniqueId val="{00000006-7444-4994-AE46-42A11A584998}"/>
+              <c16:uniqueId val="{00000006-0506-4B1A-9FDE-F8F3C4B5CF5C}"/>
             </c:ext>
           </c:extLst>
         </c:ser>
@@ -7309,7 +9224,7 @@
 </file>
 
 <file path=customXml/itemProps1.xml><?xml version="1.0" encoding="utf-8"?>
-<ds:datastoreItem xmlns:ds="http://schemas.openxmlformats.org/officeDocument/2006/customXml" ds:itemID="{6AE621DA-1A95-4AC4-A271-07F3FDFBB017}">
+<ds:datastoreItem xmlns:ds="http://schemas.openxmlformats.org/officeDocument/2006/customXml" ds:itemID="{C6306D77-43CA-4C2C-9A3F-E4FA550709EF}">
   <ds:schemaRefs>
     <ds:schemaRef ds:uri="http://schemas.openxmlformats.org/officeDocument/2006/bibliography"/>
   </ds:schemaRefs>

</xml_diff>

<commit_message>
Updated course intro, guide and Jupyter
</commit_message>
<xml_diff>
--- a/Guide.docx
+++ b/Guide.docx
@@ -3726,16 +3726,170 @@
     <w:p>
       <w:pPr>
         <w:rPr>
-          <w:lang w:val="en-GB"/>
-        </w:rPr>
-      </w:pPr>
-    </w:p>
-    <w:p>
-      <w:pPr>
-        <w:rPr>
-          <w:lang w:val="en-GB"/>
-        </w:rPr>
-      </w:pPr>
+          <w:lang w:val="en-US"/>
+        </w:rPr>
+      </w:pPr>
+      <w:r>
+        <w:rPr>
+          <w:lang w:val="en-US"/>
+        </w:rPr>
+        <w:t xml:space="preserve">Should be </w:t>
+      </w:r>
+      <w:proofErr w:type="spellStart"/>
+      <w:r>
+        <w:rPr>
+          <w:lang w:val="en-US"/>
+        </w:rPr>
+        <w:t>submited</w:t>
+      </w:r>
+      <w:proofErr w:type="spellEnd"/>
+      <w:r>
+        <w:rPr>
+          <w:lang w:val="en-US"/>
+        </w:rPr>
+        <w:t xml:space="preserve"> as Python file </w:t>
+      </w:r>
+      <w:r>
+        <w:sym w:font="Wingdings" w:char="F0E0"/>
+      </w:r>
+      <w:r>
+        <w:rPr>
+          <w:lang w:val="en-US"/>
+        </w:rPr>
+        <w:t xml:space="preserve"> No report needed</w:t>
+      </w:r>
+    </w:p>
+    <w:p>
+      <w:r>
+        <w:t xml:space="preserve">Group of 3 – 4 </w:t>
+      </w:r>
+      <w:proofErr w:type="spellStart"/>
+      <w:r>
+        <w:t>students</w:t>
+      </w:r>
+      <w:proofErr w:type="spellEnd"/>
+    </w:p>
+    <w:p>
+      <w:r>
+        <w:t>Deadline: 15.02.2020</w:t>
+      </w:r>
+    </w:p>
+    <w:p>
+      <w:pPr>
+        <w:rPr>
+          <w:lang w:val="en-US"/>
+        </w:rPr>
+      </w:pPr>
+    </w:p>
+    <w:p>
+      <w:pPr>
+        <w:rPr>
+          <w:lang w:val="en-US"/>
+        </w:rPr>
+      </w:pPr>
+      <w:r>
+        <w:rPr>
+          <w:lang w:val="en-US"/>
+        </w:rPr>
+        <w:t xml:space="preserve">Will be evaluated by following </w:t>
+      </w:r>
+      <w:proofErr w:type="spellStart"/>
+      <w:r>
+        <w:rPr>
+          <w:lang w:val="en-US"/>
+        </w:rPr>
+        <w:t>criterias</w:t>
+      </w:r>
+      <w:proofErr w:type="spellEnd"/>
+      <w:r>
+        <w:rPr>
+          <w:lang w:val="en-US"/>
+        </w:rPr>
+        <w:t>:</w:t>
+      </w:r>
+    </w:p>
+    <w:p>
+      <w:pPr>
+        <w:numPr>
+          <w:ilvl w:val="0"/>
+          <w:numId w:val="15"/>
+        </w:numPr>
+        <w:rPr>
+          <w:lang w:val="en-US"/>
+        </w:rPr>
+      </w:pPr>
+      <w:r>
+        <w:rPr>
+          <w:lang w:val="en-US"/>
+        </w:rPr>
+        <w:t>Creative idea, which is interesting for everybody. Useful for your studies, hobby or everyday life.</w:t>
+      </w:r>
+    </w:p>
+    <w:p>
+      <w:pPr>
+        <w:numPr>
+          <w:ilvl w:val="0"/>
+          <w:numId w:val="15"/>
+        </w:numPr>
+        <w:rPr>
+          <w:lang w:val="en-US"/>
+        </w:rPr>
+      </w:pPr>
+      <w:r>
+        <w:rPr>
+          <w:lang w:val="en-US"/>
+        </w:rPr>
+        <w:t>Code is easy to read and maintain</w:t>
+      </w:r>
+    </w:p>
+    <w:p>
+      <w:pPr>
+        <w:numPr>
+          <w:ilvl w:val="0"/>
+          <w:numId w:val="15"/>
+        </w:numPr>
+      </w:pPr>
+      <w:r>
+        <w:rPr>
+          <w:lang w:val="en-US"/>
+        </w:rPr>
+        <w:t xml:space="preserve">If used </w:t>
+      </w:r>
+      <w:proofErr w:type="spellStart"/>
+      <w:r>
+        <w:rPr>
+          <w:lang w:val="en-US"/>
+        </w:rPr>
+        <w:t>Github</w:t>
+      </w:r>
+      <w:proofErr w:type="spellEnd"/>
+      <w:r>
+        <w:rPr>
+          <w:lang w:val="en-US"/>
+        </w:rPr>
+        <w:t xml:space="preserve"> or </w:t>
+      </w:r>
+      <w:proofErr w:type="spellStart"/>
+      <w:r>
+        <w:rPr>
+          <w:lang w:val="en-US"/>
+        </w:rPr>
+        <w:t>Stackoverflow</w:t>
+      </w:r>
+      <w:proofErr w:type="spellEnd"/>
+      <w:r>
+        <w:rPr>
+          <w:lang w:val="en-US"/>
+        </w:rPr>
+        <w:t xml:space="preserve"> code must be changed for your needs. </w:t>
+      </w:r>
+      <w:r>
+        <w:rPr>
+          <w:b/>
+          <w:bCs/>
+        </w:rPr>
+        <w:t xml:space="preserve">NO COPYPASTING! </w:t>
+      </w:r>
     </w:p>
     <w:p>
       <w:pPr>
@@ -3790,87 +3944,99 @@
           <w:lang w:val="en-GB"/>
         </w:rPr>
       </w:pPr>
-      <w:bookmarkStart w:id="4" w:name="_GoBack"/>
+    </w:p>
+    <w:p>
+      <w:pPr>
+        <w:rPr>
+          <w:lang w:val="en-GB"/>
+        </w:rPr>
+      </w:pPr>
+      <w:r>
+        <w:rPr>
+          <w:lang w:val="en-GB"/>
+        </w:rPr>
+        <w:t>Why Python?</w:t>
+      </w:r>
+    </w:p>
+    <w:p>
+      <w:pPr>
+        <w:rPr>
+          <w:lang w:val="en-GB"/>
+        </w:rPr>
+      </w:pPr>
+    </w:p>
+    <w:p>
+      <w:pPr>
+        <w:rPr>
+          <w:lang w:val="en-GB"/>
+        </w:rPr>
+      </w:pPr>
+      <w:r>
+        <w:rPr>
+          <w:lang w:val="en-GB"/>
+        </w:rPr>
+        <w:br w:type="page"/>
+      </w:r>
+    </w:p>
+    <w:p>
+      <w:pPr>
+        <w:rPr>
+          <w:lang w:val="en-GB"/>
+        </w:rPr>
+      </w:pPr>
+    </w:p>
+    <w:p>
+      <w:pPr>
+        <w:pStyle w:val="Heading1"/>
+        <w:rPr>
+          <w:lang w:val="en-GB"/>
+        </w:rPr>
+      </w:pPr>
+      <w:bookmarkStart w:id="4" w:name="_Toc28855635"/>
+      <w:r>
+        <w:rPr>
+          <w:lang w:val="en-GB"/>
+        </w:rPr>
+        <w:t>Installation</w:t>
+      </w:r>
       <w:bookmarkEnd w:id="4"/>
     </w:p>
     <w:p>
       <w:pPr>
         <w:rPr>
-          <w:lang w:val="en-GB"/>
-        </w:rPr>
-      </w:pPr>
-      <w:r>
-        <w:rPr>
-          <w:lang w:val="en-GB"/>
-        </w:rPr>
-        <w:t>Why Python?</w:t>
-      </w:r>
-    </w:p>
-    <w:p>
-      <w:pPr>
-        <w:rPr>
-          <w:lang w:val="en-GB"/>
-        </w:rPr>
-      </w:pPr>
-    </w:p>
-    <w:p>
-      <w:pPr>
-        <w:rPr>
-          <w:lang w:val="en-GB"/>
-        </w:rPr>
-      </w:pPr>
-      <w:r>
-        <w:rPr>
-          <w:lang w:val="en-GB"/>
-        </w:rPr>
-        <w:br w:type="page"/>
-      </w:r>
-    </w:p>
-    <w:p>
-      <w:pPr>
-        <w:rPr>
-          <w:lang w:val="en-GB"/>
-        </w:rPr>
-      </w:pPr>
-    </w:p>
-    <w:p>
-      <w:pPr>
-        <w:pStyle w:val="Heading1"/>
-        <w:rPr>
-          <w:lang w:val="en-GB"/>
-        </w:rPr>
-      </w:pPr>
-      <w:bookmarkStart w:id="5" w:name="_Toc28855635"/>
-      <w:r>
-        <w:rPr>
-          <w:lang w:val="en-GB"/>
-        </w:rPr>
-        <w:t>Installation</w:t>
+          <w:lang w:val="en-US"/>
+        </w:rPr>
+      </w:pPr>
+    </w:p>
+    <w:p>
+      <w:pPr>
+        <w:pStyle w:val="Heading2"/>
+        <w:rPr>
+          <w:lang w:val="en-GB"/>
+        </w:rPr>
+      </w:pPr>
+      <w:bookmarkStart w:id="5" w:name="_Toc28855636"/>
+      <w:r>
+        <w:rPr>
+          <w:lang w:val="en-GB"/>
+        </w:rPr>
+        <w:t>Installation of Anaconda</w:t>
       </w:r>
       <w:bookmarkEnd w:id="5"/>
     </w:p>
     <w:p>
       <w:pPr>
         <w:rPr>
-          <w:lang w:val="en-US"/>
-        </w:rPr>
-      </w:pPr>
-    </w:p>
-    <w:p>
-      <w:pPr>
-        <w:pStyle w:val="Heading2"/>
-        <w:rPr>
-          <w:lang w:val="en-GB"/>
-        </w:rPr>
-      </w:pPr>
-      <w:bookmarkStart w:id="6" w:name="_Toc28855636"/>
-      <w:r>
-        <w:rPr>
-          <w:lang w:val="en-GB"/>
-        </w:rPr>
-        <w:t>Installation of Anaconda</w:t>
-      </w:r>
-      <w:bookmarkEnd w:id="6"/>
+          <w:lang w:val="en-GB"/>
+        </w:rPr>
+      </w:pPr>
+    </w:p>
+    <w:p>
+      <w:pPr>
+        <w:rPr>
+          <w:lang w:val="en-GB"/>
+        </w:rPr>
+      </w:pPr>
     </w:p>
     <w:p>
       <w:pPr>
@@ -3888,197 +4054,70 @@
       </w:pPr>
       <w:r>
         <w:rPr>
-          <w:lang w:val="en-GB"/>
-        </w:rPr>
-        <w:br w:type="page"/>
-      </w:r>
-    </w:p>
-    <w:p>
-      <w:pPr>
-        <w:pStyle w:val="Heading2"/>
-        <w:rPr>
-          <w:lang w:val="en-GB"/>
-        </w:rPr>
-      </w:pPr>
-      <w:bookmarkStart w:id="7" w:name="_Toc28855637"/>
-      <w:r>
-        <w:rPr>
-          <w:lang w:val="en-GB"/>
+          <w:noProof/>
+        </w:rPr>
+        <w:drawing>
+          <wp:inline distT="0" distB="0" distL="0" distR="0" wp14:anchorId="6E53BF6D" wp14:editId="743F437E">
+            <wp:extent cx="5731510" cy="1631315"/>
+            <wp:effectExtent l="0" t="0" r="2540" b="6985"/>
+            <wp:docPr id="8" name="Picture 8"/>
+            <wp:cNvGraphicFramePr>
+              <a:graphicFrameLocks xmlns:a="http://schemas.openxmlformats.org/drawingml/2006/main" noChangeAspect="1"/>
+            </wp:cNvGraphicFramePr>
+            <a:graphic xmlns:a="http://schemas.openxmlformats.org/drawingml/2006/main">
+              <a:graphicData uri="http://schemas.openxmlformats.org/drawingml/2006/picture">
+                <pic:pic xmlns:pic="http://schemas.openxmlformats.org/drawingml/2006/picture">
+                  <pic:nvPicPr>
+                    <pic:cNvPr id="1" name=""/>
+                    <pic:cNvPicPr/>
+                  </pic:nvPicPr>
+                  <pic:blipFill>
+                    <a:blip r:embed="rId10"/>
+                    <a:stretch>
+                      <a:fillRect/>
+                    </a:stretch>
+                  </pic:blipFill>
+                  <pic:spPr>
+                    <a:xfrm>
+                      <a:off x="0" y="0"/>
+                      <a:ext cx="5731510" cy="1631315"/>
+                    </a:xfrm>
+                    <a:prstGeom prst="rect">
+                      <a:avLst/>
+                    </a:prstGeom>
+                  </pic:spPr>
+                </pic:pic>
+              </a:graphicData>
+            </a:graphic>
+          </wp:inline>
+        </w:drawing>
+      </w:r>
+    </w:p>
+    <w:p>
+      <w:pPr>
+        <w:spacing w:after="160"/>
+        <w:rPr>
+          <w:lang w:val="en-GB"/>
+        </w:rPr>
+      </w:pPr>
+    </w:p>
+    <w:p>
+      <w:pPr>
+        <w:spacing w:after="160"/>
+        <w:rPr>
+          <w:lang w:val="en-GB"/>
+        </w:rPr>
+      </w:pPr>
+      <w:r>
+        <w:rPr>
+          <w:noProof/>
         </w:rPr>
         <w:lastRenderedPageBreak/>
-        <w:t>Preparing</w:t>
-      </w:r>
-      <w:r>
-        <w:rPr>
-          <w:lang w:val="en-GB"/>
-        </w:rPr>
-        <w:t xml:space="preserve"> </w:t>
-      </w:r>
-      <w:proofErr w:type="spellStart"/>
-      <w:r>
-        <w:rPr>
-          <w:lang w:val="en-GB"/>
-        </w:rPr>
-        <w:t>Github</w:t>
-      </w:r>
-      <w:bookmarkEnd w:id="7"/>
-      <w:proofErr w:type="spellEnd"/>
-    </w:p>
-    <w:p>
-      <w:pPr>
-        <w:spacing w:before="120" w:after="160"/>
-        <w:jc w:val="both"/>
-        <w:rPr>
-          <w:lang w:val="en-US"/>
-        </w:rPr>
-      </w:pPr>
-      <w:r>
-        <w:rPr>
-          <w:lang w:val="en-US"/>
-        </w:rPr>
-        <w:t xml:space="preserve">To install </w:t>
-      </w:r>
-      <w:proofErr w:type="spellStart"/>
-      <w:r>
-        <w:rPr>
-          <w:lang w:val="en-US"/>
-        </w:rPr>
-        <w:t>Github</w:t>
-      </w:r>
-      <w:proofErr w:type="spellEnd"/>
-      <w:r>
-        <w:rPr>
-          <w:lang w:val="en-US"/>
-        </w:rPr>
-        <w:t xml:space="preserve"> on LUT computer do following steps:</w:t>
-      </w:r>
-    </w:p>
-    <w:p>
-      <w:pPr>
-        <w:spacing w:before="120" w:after="160"/>
-        <w:jc w:val="both"/>
-        <w:rPr>
-          <w:lang w:val="en-US"/>
-        </w:rPr>
-      </w:pPr>
-      <w:r>
-        <w:rPr>
-          <w:lang w:val="en-US"/>
-        </w:rPr>
-        <w:t xml:space="preserve">Step 1: Download </w:t>
-      </w:r>
-      <w:proofErr w:type="spellStart"/>
-      <w:r>
-        <w:rPr>
-          <w:lang w:val="en-US"/>
-        </w:rPr>
-        <w:t>Github</w:t>
-      </w:r>
-      <w:proofErr w:type="spellEnd"/>
-      <w:r>
-        <w:rPr>
-          <w:lang w:val="en-US"/>
-        </w:rPr>
-        <w:t xml:space="preserve"> Desktop from </w:t>
-      </w:r>
-      <w:hyperlink r:id="rId10" w:history="1">
-        <w:r>
-          <w:rPr>
-            <w:rStyle w:val="Hyperlink"/>
-            <w:lang w:val="en-US"/>
-          </w:rPr>
-          <w:t>GitHub Des</w:t>
-        </w:r>
-        <w:r>
-          <w:rPr>
-            <w:rStyle w:val="Hyperlink"/>
-            <w:lang w:val="en-US"/>
-          </w:rPr>
-          <w:t>k</w:t>
-        </w:r>
-        <w:r>
-          <w:rPr>
-            <w:rStyle w:val="Hyperlink"/>
-            <w:lang w:val="en-US"/>
-          </w:rPr>
-          <w:t>top download page</w:t>
-        </w:r>
-      </w:hyperlink>
-      <w:r>
-        <w:rPr>
-          <w:rStyle w:val="Hyperlink"/>
-          <w:lang w:val="en-US"/>
-        </w:rPr>
-        <w:t>.</w:t>
-      </w:r>
-      <w:r>
-        <w:t xml:space="preserve"> </w:t>
-      </w:r>
-      <w:proofErr w:type="spellStart"/>
-      <w:r>
-        <w:t>Click</w:t>
-      </w:r>
-      <w:proofErr w:type="spellEnd"/>
-      <w:r>
-        <w:t xml:space="preserve"> </w:t>
-      </w:r>
-      <w:proofErr w:type="spellStart"/>
-      <w:r>
-        <w:t>download</w:t>
-      </w:r>
-      <w:proofErr w:type="spellEnd"/>
-      <w:r>
-        <w:t xml:space="preserve">, </w:t>
-      </w:r>
-      <w:proofErr w:type="spellStart"/>
-      <w:r>
-        <w:t>save</w:t>
-      </w:r>
-      <w:proofErr w:type="spellEnd"/>
-      <w:r>
-        <w:t xml:space="preserve"> </w:t>
-      </w:r>
-      <w:proofErr w:type="spellStart"/>
-      <w:r>
-        <w:t>installation</w:t>
-      </w:r>
-      <w:proofErr w:type="spellEnd"/>
-      <w:r>
-        <w:t xml:space="preserve"> </w:t>
-      </w:r>
-      <w:proofErr w:type="spellStart"/>
-      <w:r>
-        <w:t>file</w:t>
-      </w:r>
-      <w:proofErr w:type="spellEnd"/>
-      <w:r>
-        <w:t xml:space="preserve"> and </w:t>
-      </w:r>
-      <w:proofErr w:type="spellStart"/>
-      <w:r>
-        <w:t>run</w:t>
-      </w:r>
-      <w:proofErr w:type="spellEnd"/>
-      <w:r>
-        <w:t xml:space="preserve"> it.</w:t>
-      </w:r>
-    </w:p>
-    <w:p>
-      <w:pPr>
-        <w:spacing w:before="120" w:after="160"/>
-        <w:rPr>
-          <w:lang w:val="en-US"/>
-        </w:rPr>
-      </w:pPr>
-      <w:r>
-        <w:rPr>
-          <w:noProof/>
-        </w:rPr>
         <w:drawing>
-          <wp:inline distT="0" distB="0" distL="0" distR="0" wp14:anchorId="1AE485F9" wp14:editId="7F6BE7D1">
-            <wp:extent cx="5731510" cy="3367405"/>
-            <wp:effectExtent l="0" t="0" r="2540" b="4445"/>
-            <wp:docPr id="3" name="Picture 3"/>
+          <wp:inline distT="0" distB="0" distL="0" distR="0" wp14:anchorId="48A1047B" wp14:editId="6435CE47">
+            <wp:extent cx="5619750" cy="4343400"/>
+            <wp:effectExtent l="0" t="0" r="0" b="0"/>
+            <wp:docPr id="11" name="Picture 11"/>
             <wp:cNvGraphicFramePr>
               <a:graphicFrameLocks xmlns:a="http://schemas.openxmlformats.org/drawingml/2006/main" noChangeAspect="1"/>
             </wp:cNvGraphicFramePr>
@@ -4098,6 +4137,353 @@
                   <pic:spPr>
                     <a:xfrm>
                       <a:off x="0" y="0"/>
+                      <a:ext cx="5619750" cy="4343400"/>
+                    </a:xfrm>
+                    <a:prstGeom prst="rect">
+                      <a:avLst/>
+                    </a:prstGeom>
+                  </pic:spPr>
+                </pic:pic>
+              </a:graphicData>
+            </a:graphic>
+          </wp:inline>
+        </w:drawing>
+      </w:r>
+    </w:p>
+    <w:p>
+      <w:pPr>
+        <w:spacing w:after="160"/>
+        <w:rPr>
+          <w:lang w:val="en-GB"/>
+        </w:rPr>
+      </w:pPr>
+    </w:p>
+    <w:p>
+      <w:pPr>
+        <w:spacing w:after="160"/>
+        <w:rPr>
+          <w:lang w:val="en-GB"/>
+        </w:rPr>
+      </w:pPr>
+      <w:r>
+        <w:rPr>
+          <w:noProof/>
+        </w:rPr>
+        <w:lastRenderedPageBreak/>
+        <w:drawing>
+          <wp:inline distT="0" distB="0" distL="0" distR="0" wp14:anchorId="64281A22" wp14:editId="717F66A9">
+            <wp:extent cx="5400675" cy="4352925"/>
+            <wp:effectExtent l="0" t="0" r="9525" b="9525"/>
+            <wp:docPr id="12" name="Picture 12"/>
+            <wp:cNvGraphicFramePr>
+              <a:graphicFrameLocks xmlns:a="http://schemas.openxmlformats.org/drawingml/2006/main" noChangeAspect="1"/>
+            </wp:cNvGraphicFramePr>
+            <a:graphic xmlns:a="http://schemas.openxmlformats.org/drawingml/2006/main">
+              <a:graphicData uri="http://schemas.openxmlformats.org/drawingml/2006/picture">
+                <pic:pic xmlns:pic="http://schemas.openxmlformats.org/drawingml/2006/picture">
+                  <pic:nvPicPr>
+                    <pic:cNvPr id="1" name=""/>
+                    <pic:cNvPicPr/>
+                  </pic:nvPicPr>
+                  <pic:blipFill>
+                    <a:blip r:embed="rId12"/>
+                    <a:stretch>
+                      <a:fillRect/>
+                    </a:stretch>
+                  </pic:blipFill>
+                  <pic:spPr>
+                    <a:xfrm>
+                      <a:off x="0" y="0"/>
+                      <a:ext cx="5400675" cy="4352925"/>
+                    </a:xfrm>
+                    <a:prstGeom prst="rect">
+                      <a:avLst/>
+                    </a:prstGeom>
+                  </pic:spPr>
+                </pic:pic>
+              </a:graphicData>
+            </a:graphic>
+          </wp:inline>
+        </w:drawing>
+      </w:r>
+      <w:r>
+        <w:rPr>
+          <w:noProof/>
+        </w:rPr>
+        <w:lastRenderedPageBreak/>
+        <w:drawing>
+          <wp:inline distT="0" distB="0" distL="0" distR="0" wp14:anchorId="763AC53E" wp14:editId="47ADC339">
+            <wp:extent cx="5029200" cy="4152900"/>
+            <wp:effectExtent l="0" t="0" r="0" b="0"/>
+            <wp:docPr id="13" name="Picture 13"/>
+            <wp:cNvGraphicFramePr>
+              <a:graphicFrameLocks xmlns:a="http://schemas.openxmlformats.org/drawingml/2006/main" noChangeAspect="1"/>
+            </wp:cNvGraphicFramePr>
+            <a:graphic xmlns:a="http://schemas.openxmlformats.org/drawingml/2006/main">
+              <a:graphicData uri="http://schemas.openxmlformats.org/drawingml/2006/picture">
+                <pic:pic xmlns:pic="http://schemas.openxmlformats.org/drawingml/2006/picture">
+                  <pic:nvPicPr>
+                    <pic:cNvPr id="1" name=""/>
+                    <pic:cNvPicPr/>
+                  </pic:nvPicPr>
+                  <pic:blipFill>
+                    <a:blip r:embed="rId13"/>
+                    <a:stretch>
+                      <a:fillRect/>
+                    </a:stretch>
+                  </pic:blipFill>
+                  <pic:spPr>
+                    <a:xfrm>
+                      <a:off x="0" y="0"/>
+                      <a:ext cx="5029200" cy="4152900"/>
+                    </a:xfrm>
+                    <a:prstGeom prst="rect">
+                      <a:avLst/>
+                    </a:prstGeom>
+                  </pic:spPr>
+                </pic:pic>
+              </a:graphicData>
+            </a:graphic>
+          </wp:inline>
+        </w:drawing>
+      </w:r>
+    </w:p>
+    <w:p>
+      <w:pPr>
+        <w:spacing w:after="160"/>
+        <w:rPr>
+          <w:lang w:val="en-GB"/>
+        </w:rPr>
+      </w:pPr>
+    </w:p>
+    <w:p>
+      <w:pPr>
+        <w:pStyle w:val="Heading2"/>
+        <w:rPr>
+          <w:lang w:val="en-GB"/>
+        </w:rPr>
+      </w:pPr>
+      <w:r>
+        <w:rPr>
+          <w:lang w:val="en-GB"/>
+        </w:rPr>
+        <w:t>Preparing</w:t>
+      </w:r>
+      <w:r>
+        <w:rPr>
+          <w:lang w:val="en-GB"/>
+        </w:rPr>
+        <w:t xml:space="preserve"> of Anaconda</w:t>
+      </w:r>
+    </w:p>
+    <w:p>
+      <w:pPr>
+        <w:spacing w:after="160"/>
+        <w:rPr>
+          <w:lang w:val="en-GB"/>
+        </w:rPr>
+      </w:pPr>
+      <w:r>
+        <w:rPr>
+          <w:lang w:val="en-GB"/>
+        </w:rPr>
+        <w:br w:type="page"/>
+      </w:r>
+    </w:p>
+    <w:p>
+      <w:pPr>
+        <w:pStyle w:val="Heading2"/>
+        <w:rPr>
+          <w:lang w:val="en-GB"/>
+        </w:rPr>
+      </w:pPr>
+      <w:bookmarkStart w:id="6" w:name="_Toc28855637"/>
+      <w:r>
+        <w:rPr>
+          <w:lang w:val="en-GB"/>
+        </w:rPr>
+        <w:lastRenderedPageBreak/>
+        <w:t>Preparing</w:t>
+      </w:r>
+      <w:r>
+        <w:rPr>
+          <w:lang w:val="en-GB"/>
+        </w:rPr>
+        <w:t xml:space="preserve"> </w:t>
+      </w:r>
+      <w:proofErr w:type="spellStart"/>
+      <w:r>
+        <w:rPr>
+          <w:lang w:val="en-GB"/>
+        </w:rPr>
+        <w:t>Github</w:t>
+      </w:r>
+      <w:bookmarkEnd w:id="6"/>
+      <w:proofErr w:type="spellEnd"/>
+    </w:p>
+    <w:p>
+      <w:pPr>
+        <w:spacing w:before="120" w:after="160"/>
+        <w:jc w:val="both"/>
+        <w:rPr>
+          <w:lang w:val="en-US"/>
+        </w:rPr>
+      </w:pPr>
+      <w:r>
+        <w:rPr>
+          <w:lang w:val="en-US"/>
+        </w:rPr>
+        <w:t xml:space="preserve">To install </w:t>
+      </w:r>
+      <w:proofErr w:type="spellStart"/>
+      <w:r>
+        <w:rPr>
+          <w:lang w:val="en-US"/>
+        </w:rPr>
+        <w:t>Github</w:t>
+      </w:r>
+      <w:proofErr w:type="spellEnd"/>
+      <w:r>
+        <w:rPr>
+          <w:lang w:val="en-US"/>
+        </w:rPr>
+        <w:t xml:space="preserve"> on LUT computer do following steps:</w:t>
+      </w:r>
+    </w:p>
+    <w:p>
+      <w:pPr>
+        <w:spacing w:before="120" w:after="160"/>
+        <w:jc w:val="both"/>
+        <w:rPr>
+          <w:lang w:val="en-US"/>
+        </w:rPr>
+      </w:pPr>
+      <w:r>
+        <w:rPr>
+          <w:lang w:val="en-US"/>
+        </w:rPr>
+        <w:t xml:space="preserve">Step 1: Download </w:t>
+      </w:r>
+      <w:proofErr w:type="spellStart"/>
+      <w:r>
+        <w:rPr>
+          <w:lang w:val="en-US"/>
+        </w:rPr>
+        <w:t>Github</w:t>
+      </w:r>
+      <w:proofErr w:type="spellEnd"/>
+      <w:r>
+        <w:rPr>
+          <w:lang w:val="en-US"/>
+        </w:rPr>
+        <w:t xml:space="preserve"> Desktop from </w:t>
+      </w:r>
+      <w:hyperlink r:id="rId14" w:history="1">
+        <w:r>
+          <w:rPr>
+            <w:rStyle w:val="Hyperlink"/>
+            <w:lang w:val="en-US"/>
+          </w:rPr>
+          <w:t>GitHub Desktop download page</w:t>
+        </w:r>
+      </w:hyperlink>
+      <w:r>
+        <w:rPr>
+          <w:rStyle w:val="Hyperlink"/>
+          <w:lang w:val="en-US"/>
+        </w:rPr>
+        <w:t>.</w:t>
+      </w:r>
+      <w:r>
+        <w:rPr>
+          <w:lang w:val="en-US"/>
+        </w:rPr>
+        <w:t xml:space="preserve"> </w:t>
+      </w:r>
+      <w:proofErr w:type="spellStart"/>
+      <w:r>
+        <w:t>Click</w:t>
+      </w:r>
+      <w:proofErr w:type="spellEnd"/>
+      <w:r>
+        <w:t xml:space="preserve"> </w:t>
+      </w:r>
+      <w:proofErr w:type="spellStart"/>
+      <w:r>
+        <w:t>download</w:t>
+      </w:r>
+      <w:proofErr w:type="spellEnd"/>
+      <w:r>
+        <w:t xml:space="preserve">, </w:t>
+      </w:r>
+      <w:proofErr w:type="spellStart"/>
+      <w:r>
+        <w:t>save</w:t>
+      </w:r>
+      <w:proofErr w:type="spellEnd"/>
+      <w:r>
+        <w:t xml:space="preserve"> </w:t>
+      </w:r>
+      <w:proofErr w:type="spellStart"/>
+      <w:r>
+        <w:t>installation</w:t>
+      </w:r>
+      <w:proofErr w:type="spellEnd"/>
+      <w:r>
+        <w:t xml:space="preserve"> </w:t>
+      </w:r>
+      <w:proofErr w:type="spellStart"/>
+      <w:r>
+        <w:t>file</w:t>
+      </w:r>
+      <w:proofErr w:type="spellEnd"/>
+      <w:r>
+        <w:t xml:space="preserve"> and </w:t>
+      </w:r>
+      <w:proofErr w:type="spellStart"/>
+      <w:r>
+        <w:t>run</w:t>
+      </w:r>
+      <w:proofErr w:type="spellEnd"/>
+      <w:r>
+        <w:t xml:space="preserve"> it.</w:t>
+      </w:r>
+    </w:p>
+    <w:p>
+      <w:pPr>
+        <w:spacing w:before="120" w:after="160"/>
+        <w:rPr>
+          <w:lang w:val="en-US"/>
+        </w:rPr>
+      </w:pPr>
+      <w:r>
+        <w:rPr>
+          <w:noProof/>
+        </w:rPr>
+        <w:drawing>
+          <wp:inline distT="0" distB="0" distL="0" distR="0" wp14:anchorId="1AE485F9" wp14:editId="7F6BE7D1">
+            <wp:extent cx="5731510" cy="3367405"/>
+            <wp:effectExtent l="0" t="0" r="2540" b="4445"/>
+            <wp:docPr id="3" name="Picture 3"/>
+            <wp:cNvGraphicFramePr>
+              <a:graphicFrameLocks xmlns:a="http://schemas.openxmlformats.org/drawingml/2006/main" noChangeAspect="1"/>
+            </wp:cNvGraphicFramePr>
+            <a:graphic xmlns:a="http://schemas.openxmlformats.org/drawingml/2006/main">
+              <a:graphicData uri="http://schemas.openxmlformats.org/drawingml/2006/picture">
+                <pic:pic xmlns:pic="http://schemas.openxmlformats.org/drawingml/2006/picture">
+                  <pic:nvPicPr>
+                    <pic:cNvPr id="1" name=""/>
+                    <pic:cNvPicPr/>
+                  </pic:nvPicPr>
+                  <pic:blipFill>
+                    <a:blip r:embed="rId15"/>
+                    <a:stretch>
+                      <a:fillRect/>
+                    </a:stretch>
+                  </pic:blipFill>
+                  <pic:spPr>
+                    <a:xfrm>
+                      <a:off x="0" y="0"/>
                       <a:ext cx="5731510" cy="3367405"/>
                     </a:xfrm>
                     <a:prstGeom prst="rect">
@@ -4167,7 +4553,7 @@
           <w:lang w:val="en-US"/>
         </w:rPr>
       </w:pPr>
-      <w:bookmarkStart w:id="8" w:name="_Toc28855638"/>
+      <w:bookmarkStart w:id="7" w:name="_Toc28855638"/>
       <w:r>
         <w:rPr>
           <w:lang w:val="en-US"/>
@@ -4175,50 +4561,50 @@
         <w:lastRenderedPageBreak/>
         <w:t>Version Control</w:t>
       </w:r>
+      <w:bookmarkEnd w:id="7"/>
+    </w:p>
+    <w:p>
+      <w:pPr>
+        <w:rPr>
+          <w:lang w:val="en-US"/>
+        </w:rPr>
+      </w:pPr>
+      <w:r>
+        <w:rPr>
+          <w:lang w:val="en-US"/>
+        </w:rPr>
+        <w:t>----</w:t>
+      </w:r>
+    </w:p>
+    <w:p>
+      <w:pPr>
+        <w:pStyle w:val="Heading2"/>
+        <w:rPr>
+          <w:lang w:val="en-GB"/>
+        </w:rPr>
+      </w:pPr>
+      <w:bookmarkStart w:id="8" w:name="_Toc28855639"/>
+      <w:r>
+        <w:rPr>
+          <w:lang w:val="en-GB"/>
+        </w:rPr>
+        <w:t xml:space="preserve">What is </w:t>
+      </w:r>
+      <w:proofErr w:type="spellStart"/>
+      <w:r>
+        <w:rPr>
+          <w:lang w:val="en-GB"/>
+        </w:rPr>
+        <w:t>Github</w:t>
+      </w:r>
+      <w:proofErr w:type="spellEnd"/>
+      <w:r>
+        <w:rPr>
+          <w:lang w:val="en-GB"/>
+        </w:rPr>
+        <w:t>?</w:t>
+      </w:r>
       <w:bookmarkEnd w:id="8"/>
-    </w:p>
-    <w:p>
-      <w:pPr>
-        <w:rPr>
-          <w:lang w:val="en-US"/>
-        </w:rPr>
-      </w:pPr>
-      <w:r>
-        <w:rPr>
-          <w:lang w:val="en-US"/>
-        </w:rPr>
-        <w:t>----</w:t>
-      </w:r>
-    </w:p>
-    <w:p>
-      <w:pPr>
-        <w:pStyle w:val="Heading2"/>
-        <w:rPr>
-          <w:lang w:val="en-GB"/>
-        </w:rPr>
-      </w:pPr>
-      <w:bookmarkStart w:id="9" w:name="_Toc28855639"/>
-      <w:r>
-        <w:rPr>
-          <w:lang w:val="en-GB"/>
-        </w:rPr>
-        <w:t xml:space="preserve">What is </w:t>
-      </w:r>
-      <w:proofErr w:type="spellStart"/>
-      <w:r>
-        <w:rPr>
-          <w:lang w:val="en-GB"/>
-        </w:rPr>
-        <w:t>Github</w:t>
-      </w:r>
-      <w:proofErr w:type="spellEnd"/>
-      <w:r>
-        <w:rPr>
-          <w:lang w:val="en-GB"/>
-        </w:rPr>
-        <w:t>?</w:t>
-      </w:r>
-      <w:bookmarkEnd w:id="9"/>
       <w:r>
         <w:rPr>
           <w:lang w:val="en-GB"/>
@@ -4274,7 +4660,7 @@
           <w:lang w:val="en-GB"/>
         </w:rPr>
       </w:pPr>
-      <w:bookmarkStart w:id="10" w:name="_Toc28855640"/>
+      <w:bookmarkStart w:id="9" w:name="_Toc28855640"/>
       <w:r>
         <w:rPr>
           <w:lang w:val="en-GB"/>
@@ -4295,7 +4681,7 @@
         </w:rPr>
         <w:t xml:space="preserve"> repository</w:t>
       </w:r>
-      <w:bookmarkEnd w:id="10"/>
+      <w:bookmarkEnd w:id="9"/>
     </w:p>
     <w:p>
       <w:pPr>
@@ -4423,7 +4809,7 @@
                     </pic:cNvPicPr>
                   </pic:nvPicPr>
                   <pic:blipFill>
-                    <a:blip r:embed="rId12">
+                    <a:blip r:embed="rId16">
                       <a:extLst>
                         <a:ext uri="{28A0092B-C50C-407E-A947-70E740481C1C}">
                           <a14:useLocalDpi xmlns:a14="http://schemas.microsoft.com/office/drawing/2010/main" val="0"/>
@@ -4528,7 +4914,7 @@
         </w:rPr>
         <w:t>(</w:t>
       </w:r>
-      <w:hyperlink r:id="rId13" w:history="1">
+      <w:hyperlink r:id="rId17" w:history="1">
         <w:r>
           <w:rPr>
             <w:rStyle w:val="Hyperlink"/>
@@ -4591,7 +4977,7 @@
                     <pic:cNvPicPr/>
                   </pic:nvPicPr>
                   <pic:blipFill>
-                    <a:blip r:embed="rId14"/>
+                    <a:blip r:embed="rId18"/>
                     <a:stretch>
                       <a:fillRect/>
                     </a:stretch>
@@ -4654,7 +5040,7 @@
                     <pic:cNvPicPr/>
                   </pic:nvPicPr>
                   <pic:blipFill>
-                    <a:blip r:embed="rId15"/>
+                    <a:blip r:embed="rId19"/>
                     <a:stretch>
                       <a:fillRect/>
                     </a:stretch>
@@ -4682,14 +5068,14 @@
           <w:lang w:val="en-GB"/>
         </w:rPr>
       </w:pPr>
-      <w:bookmarkStart w:id="11" w:name="_Toc28855641"/>
+      <w:bookmarkStart w:id="10" w:name="_Toc28855641"/>
       <w:r>
         <w:rPr>
           <w:lang w:val="en-GB"/>
         </w:rPr>
         <w:t>How to work in groups</w:t>
       </w:r>
-      <w:bookmarkEnd w:id="11"/>
+      <w:bookmarkEnd w:id="10"/>
     </w:p>
     <w:p>
       <w:pPr>
@@ -4719,7 +5105,7 @@
           <w:lang w:val="en-US"/>
         </w:rPr>
       </w:pPr>
-      <w:bookmarkStart w:id="12" w:name="_Toc28855642"/>
+      <w:bookmarkStart w:id="11" w:name="_Toc28855642"/>
       <w:r>
         <w:rPr>
           <w:lang w:val="en-US"/>
@@ -4727,7 +5113,7 @@
         <w:lastRenderedPageBreak/>
         <w:t>Best Coding Practices</w:t>
       </w:r>
-      <w:bookmarkEnd w:id="12"/>
+      <w:bookmarkEnd w:id="11"/>
     </w:p>
     <w:p>
       <w:pPr>
@@ -4779,7 +5165,7 @@
           <w:lang w:val="en-GB"/>
         </w:rPr>
       </w:pPr>
-      <w:bookmarkStart w:id="13" w:name="_Toc28855643"/>
+      <w:bookmarkStart w:id="12" w:name="_Toc28855643"/>
       <w:r>
         <w:rPr>
           <w:lang w:val="en-GB"/>
@@ -4787,7 +5173,7 @@
         <w:lastRenderedPageBreak/>
         <w:t>Syntax</w:t>
       </w:r>
-      <w:bookmarkEnd w:id="13"/>
+      <w:bookmarkEnd w:id="12"/>
     </w:p>
     <w:p>
       <w:pPr>
@@ -4810,7 +5196,7 @@
           <w:lang w:val="en-GB"/>
         </w:rPr>
       </w:pPr>
-      <w:bookmarkStart w:id="14" w:name="_Toc28855644"/>
+      <w:bookmarkStart w:id="13" w:name="_Toc28855644"/>
       <w:r>
         <w:rPr>
           <w:lang w:val="en-GB"/>
@@ -4818,11 +5204,146 @@
         <w:lastRenderedPageBreak/>
         <w:t>Operators</w:t>
       </w:r>
+      <w:bookmarkEnd w:id="13"/>
+    </w:p>
+    <w:p>
+      <w:pPr>
+        <w:rPr>
+          <w:lang w:val="en-US"/>
+        </w:rPr>
+      </w:pPr>
+    </w:p>
+    <w:p>
+      <w:pPr>
+        <w:pStyle w:val="Heading2"/>
+        <w:rPr>
+          <w:lang w:val="en-GB"/>
+        </w:rPr>
+      </w:pPr>
+      <w:bookmarkStart w:id="14" w:name="_Toc28855645"/>
+      <w:r>
+        <w:rPr>
+          <w:lang w:val="en-GB"/>
+        </w:rPr>
+        <w:t>Arithmetic operators</w:t>
+      </w:r>
       <w:bookmarkEnd w:id="14"/>
     </w:p>
     <w:p>
       <w:pPr>
         <w:rPr>
+          <w:lang w:val="en-GB"/>
+        </w:rPr>
+      </w:pPr>
+    </w:p>
+    <w:p>
+      <w:pPr>
+        <w:pStyle w:val="Heading2"/>
+        <w:rPr>
+          <w:lang w:val="en-GB"/>
+        </w:rPr>
+      </w:pPr>
+      <w:bookmarkStart w:id="15" w:name="_Toc28855646"/>
+      <w:r>
+        <w:rPr>
+          <w:lang w:val="en-GB"/>
+        </w:rPr>
+        <w:t xml:space="preserve">Comparison </w:t>
+      </w:r>
+      <w:r>
+        <w:rPr>
+          <w:lang w:val="en-GB"/>
+        </w:rPr>
+        <w:t>o</w:t>
+      </w:r>
+      <w:r>
+        <w:rPr>
+          <w:lang w:val="en-GB"/>
+        </w:rPr>
+        <w:t>perators</w:t>
+      </w:r>
+      <w:bookmarkEnd w:id="15"/>
+    </w:p>
+    <w:p>
+      <w:pPr>
+        <w:rPr>
+          <w:lang w:val="en-GB"/>
+        </w:rPr>
+      </w:pPr>
+      <w:r>
+        <w:rPr>
+          <w:lang w:val="en-GB"/>
+        </w:rPr>
+        <w:t>These operators compare the values on either side of them and decide the relation among them. They are also called Relational operators.</w:t>
+      </w:r>
+    </w:p>
+    <w:p>
+      <w:pPr>
+        <w:pStyle w:val="Heading2"/>
+        <w:rPr>
+          <w:lang w:val="en-GB"/>
+        </w:rPr>
+      </w:pPr>
+      <w:bookmarkStart w:id="16" w:name="_Toc28855647"/>
+      <w:r>
+        <w:rPr>
+          <w:lang w:val="en-GB"/>
+        </w:rPr>
+        <w:t xml:space="preserve">Assignment </w:t>
+      </w:r>
+      <w:r>
+        <w:rPr>
+          <w:lang w:val="en-GB"/>
+        </w:rPr>
+        <w:t>o</w:t>
+      </w:r>
+      <w:r>
+        <w:rPr>
+          <w:lang w:val="en-GB"/>
+        </w:rPr>
+        <w:t>perators</w:t>
+      </w:r>
+      <w:bookmarkEnd w:id="16"/>
+    </w:p>
+    <w:p>
+      <w:pPr>
+        <w:rPr>
+          <w:lang w:val="en-GB"/>
+        </w:rPr>
+      </w:pPr>
+    </w:p>
+    <w:p>
+      <w:pPr>
+        <w:pStyle w:val="Heading2"/>
+        <w:rPr>
+          <w:lang w:val="en-GB"/>
+        </w:rPr>
+      </w:pPr>
+      <w:bookmarkStart w:id="17" w:name="_Toc28855648"/>
+      <w:r>
+        <w:rPr>
+          <w:lang w:val="en-GB"/>
+        </w:rPr>
+        <w:t xml:space="preserve">Logical </w:t>
+      </w:r>
+      <w:r>
+        <w:rPr>
+          <w:lang w:val="en-GB"/>
+        </w:rPr>
+        <w:t>o</w:t>
+      </w:r>
+      <w:r>
+        <w:rPr>
+          <w:lang w:val="en-GB"/>
+        </w:rPr>
+        <w:t>perators</w:t>
+      </w:r>
+      <w:bookmarkEnd w:id="17"/>
+    </w:p>
+    <w:p>
+      <w:pPr>
+        <w:spacing w:after="160"/>
+        <w:rPr>
           <w:lang w:val="en-US"/>
         </w:rPr>
       </w:pPr>
@@ -4831,17 +5352,59 @@
       <w:pPr>
         <w:pStyle w:val="Heading2"/>
         <w:rPr>
-          <w:lang w:val="en-GB"/>
-        </w:rPr>
-      </w:pPr>
-      <w:bookmarkStart w:id="15" w:name="_Toc28855645"/>
-      <w:r>
-        <w:rPr>
-          <w:lang w:val="en-GB"/>
-        </w:rPr>
-        <w:t>Arithmetic operators</w:t>
-      </w:r>
-      <w:bookmarkEnd w:id="15"/>
+          <w:lang w:val="en-US"/>
+        </w:rPr>
+      </w:pPr>
+      <w:bookmarkStart w:id="18" w:name="_Toc28855649"/>
+      <w:r>
+        <w:rPr>
+          <w:lang w:val="en-GB"/>
+        </w:rPr>
+        <w:t>Other operators</w:t>
+      </w:r>
+      <w:bookmarkEnd w:id="18"/>
+      <w:r>
+        <w:rPr>
+          <w:lang w:val="en-US"/>
+        </w:rPr>
+        <w:br w:type="page"/>
+      </w:r>
+    </w:p>
+    <w:p>
+      <w:pPr>
+        <w:pStyle w:val="Heading1"/>
+        <w:rPr>
+          <w:lang w:val="en-GB"/>
+        </w:rPr>
+      </w:pPr>
+      <w:r>
+        <w:rPr>
+          <w:lang w:val="en-GB"/>
+        </w:rPr>
+        <w:lastRenderedPageBreak/>
+        <w:t>Variables</w:t>
+      </w:r>
+      <w:bookmarkStart w:id="19" w:name="_GoBack"/>
+      <w:bookmarkEnd w:id="19"/>
+      <w:r>
+        <w:rPr>
+          <w:lang w:val="en-GB"/>
+        </w:rPr>
+        <w:t xml:space="preserve"> </w:t>
+      </w:r>
+    </w:p>
+    <w:p>
+      <w:pPr>
+        <w:rPr>
+          <w:lang w:val="en-GB"/>
+        </w:rPr>
+      </w:pPr>
+      <w:r>
+        <w:rPr>
+          <w:lang w:val="en-GB"/>
+        </w:rPr>
+        <w:t xml:space="preserve">A data in the real world can be represented by numerical and text data. </w:t>
+      </w:r>
     </w:p>
     <w:p>
       <w:pPr>
@@ -4857,229 +5420,58 @@
           <w:lang w:val="en-GB"/>
         </w:rPr>
       </w:pPr>
-      <w:bookmarkStart w:id="16" w:name="_Toc28855646"/>
-      <w:r>
-        <w:rPr>
-          <w:lang w:val="en-GB"/>
-        </w:rPr>
-        <w:t xml:space="preserve">Comparison </w:t>
-      </w:r>
-      <w:r>
-        <w:rPr>
-          <w:lang w:val="en-GB"/>
-        </w:rPr>
-        <w:t>o</w:t>
-      </w:r>
-      <w:r>
-        <w:rPr>
-          <w:lang w:val="en-GB"/>
-        </w:rPr>
-        <w:t>perators</w:t>
-      </w:r>
-      <w:bookmarkEnd w:id="16"/>
-    </w:p>
-    <w:p>
-      <w:pPr>
-        <w:rPr>
-          <w:lang w:val="en-GB"/>
-        </w:rPr>
-      </w:pPr>
-      <w:r>
-        <w:rPr>
-          <w:lang w:val="en-GB"/>
-        </w:rPr>
-        <w:t>These operators compare the values on either side of them and decide the relation among them. They are also called Relational operators.</w:t>
-      </w:r>
+      <w:bookmarkStart w:id="20" w:name="_Toc28855651"/>
+      <w:r>
+        <w:rPr>
+          <w:lang w:val="en-GB"/>
+        </w:rPr>
+        <w:t>Boolean</w:t>
+      </w:r>
+      <w:bookmarkEnd w:id="20"/>
+    </w:p>
+    <w:p>
+      <w:pPr>
+        <w:rPr>
+          <w:lang w:val="en-GB"/>
+        </w:rPr>
+      </w:pPr>
+      <w:r>
+        <w:rPr>
+          <w:lang w:val="en-GB"/>
+        </w:rPr>
+        <w:t>True or false</w:t>
+      </w:r>
+      <w:r>
+        <w:rPr>
+          <w:lang w:val="en-GB"/>
+        </w:rPr>
+        <w:t xml:space="preserve"> variables. </w:t>
+      </w:r>
+    </w:p>
+    <w:p>
+      <w:pPr>
+        <w:rPr>
+          <w:lang w:val="en-GB"/>
+        </w:rPr>
+      </w:pPr>
     </w:p>
     <w:p>
       <w:pPr>
         <w:pStyle w:val="Heading2"/>
         <w:rPr>
-          <w:lang w:val="en-GB"/>
-        </w:rPr>
-      </w:pPr>
-      <w:bookmarkStart w:id="17" w:name="_Toc28855647"/>
-      <w:r>
-        <w:rPr>
-          <w:lang w:val="en-GB"/>
-        </w:rPr>
-        <w:t xml:space="preserve">Assignment </w:t>
-      </w:r>
-      <w:r>
-        <w:rPr>
-          <w:lang w:val="en-GB"/>
-        </w:rPr>
-        <w:t>o</w:t>
-      </w:r>
-      <w:r>
-        <w:rPr>
-          <w:lang w:val="en-GB"/>
-        </w:rPr>
-        <w:t>perators</w:t>
-      </w:r>
-      <w:bookmarkEnd w:id="17"/>
-    </w:p>
-    <w:p>
-      <w:pPr>
-        <w:rPr>
-          <w:lang w:val="en-GB"/>
-        </w:rPr>
-      </w:pPr>
-    </w:p>
-    <w:p>
-      <w:pPr>
-        <w:pStyle w:val="Heading2"/>
-        <w:rPr>
-          <w:lang w:val="en-GB"/>
-        </w:rPr>
-      </w:pPr>
-      <w:bookmarkStart w:id="18" w:name="_Toc28855648"/>
-      <w:r>
-        <w:rPr>
-          <w:lang w:val="en-GB"/>
-        </w:rPr>
-        <w:t xml:space="preserve">Logical </w:t>
-      </w:r>
-      <w:r>
-        <w:rPr>
-          <w:lang w:val="en-GB"/>
-        </w:rPr>
-        <w:t>o</w:t>
-      </w:r>
-      <w:r>
-        <w:rPr>
-          <w:lang w:val="en-GB"/>
-        </w:rPr>
-        <w:t>perators</w:t>
-      </w:r>
-      <w:bookmarkEnd w:id="18"/>
-    </w:p>
-    <w:p>
-      <w:pPr>
-        <w:spacing w:after="160"/>
-        <w:rPr>
-          <w:lang w:val="en-US"/>
-        </w:rPr>
-      </w:pPr>
-    </w:p>
-    <w:p>
-      <w:pPr>
-        <w:pStyle w:val="Heading2"/>
-        <w:rPr>
-          <w:lang w:val="en-US"/>
-        </w:rPr>
-      </w:pPr>
-      <w:bookmarkStart w:id="19" w:name="_Toc28855649"/>
-      <w:r>
-        <w:rPr>
-          <w:lang w:val="en-GB"/>
-        </w:rPr>
-        <w:t>Other operators</w:t>
-      </w:r>
-      <w:bookmarkEnd w:id="19"/>
-      <w:r>
-        <w:rPr>
-          <w:lang w:val="en-US"/>
-        </w:rPr>
-        <w:br w:type="page"/>
-      </w:r>
-    </w:p>
-    <w:p>
-      <w:pPr>
-        <w:pStyle w:val="Heading1"/>
-        <w:rPr>
-          <w:lang w:val="en-GB"/>
-        </w:rPr>
-      </w:pPr>
-      <w:bookmarkStart w:id="20" w:name="_Toc28855650"/>
-      <w:r>
-        <w:rPr>
-          <w:lang w:val="en-GB"/>
-        </w:rPr>
-        <w:lastRenderedPageBreak/>
-        <w:t>Data types</w:t>
-      </w:r>
-      <w:bookmarkEnd w:id="20"/>
-      <w:r>
-        <w:rPr>
-          <w:lang w:val="en-GB"/>
-        </w:rPr>
-        <w:t xml:space="preserve"> </w:t>
-      </w:r>
-    </w:p>
-    <w:p>
-      <w:pPr>
-        <w:rPr>
-          <w:lang w:val="en-GB"/>
-        </w:rPr>
-      </w:pPr>
-      <w:r>
-        <w:rPr>
-          <w:lang w:val="en-GB"/>
-        </w:rPr>
-        <w:t xml:space="preserve">A data in the real world can be represented by numerical and text data. </w:t>
-      </w:r>
-    </w:p>
-    <w:p>
-      <w:pPr>
-        <w:rPr>
-          <w:lang w:val="en-GB"/>
-        </w:rPr>
-      </w:pPr>
-    </w:p>
-    <w:p>
-      <w:pPr>
-        <w:pStyle w:val="Heading2"/>
-        <w:rPr>
-          <w:lang w:val="en-GB"/>
-        </w:rPr>
-      </w:pPr>
-      <w:bookmarkStart w:id="21" w:name="_Toc28855651"/>
-      <w:r>
-        <w:rPr>
-          <w:lang w:val="en-GB"/>
-        </w:rPr>
-        <w:t>Boolean</w:t>
+          <w:rFonts w:eastAsia="Times New Roman"/>
+          <w:lang w:val="en-GB"/>
+        </w:rPr>
+      </w:pPr>
+      <w:bookmarkStart w:id="21" w:name="_Toc28855652"/>
+      <w:r>
+        <w:rPr>
+          <w:rFonts w:eastAsia="Times New Roman"/>
+          <w:lang w:val="en-GB"/>
+        </w:rPr>
+        <w:t>Numerical values</w:t>
       </w:r>
       <w:bookmarkEnd w:id="21"/>
-    </w:p>
-    <w:p>
-      <w:pPr>
-        <w:rPr>
-          <w:lang w:val="en-GB"/>
-        </w:rPr>
-      </w:pPr>
-      <w:r>
-        <w:rPr>
-          <w:lang w:val="en-GB"/>
-        </w:rPr>
-        <w:t>True or false</w:t>
-      </w:r>
-    </w:p>
-    <w:p>
-      <w:pPr>
-        <w:rPr>
-          <w:lang w:val="en-GB"/>
-        </w:rPr>
-      </w:pPr>
-    </w:p>
-    <w:p>
-      <w:pPr>
-        <w:pStyle w:val="Heading2"/>
-        <w:rPr>
-          <w:rFonts w:eastAsia="Times New Roman"/>
-          <w:lang w:val="en-GB"/>
-        </w:rPr>
-      </w:pPr>
-      <w:bookmarkStart w:id="22" w:name="_Toc28855652"/>
-      <w:r>
-        <w:rPr>
-          <w:rFonts w:eastAsia="Times New Roman"/>
-          <w:lang w:val="en-GB"/>
-        </w:rPr>
-        <w:t>Numerical values</w:t>
-      </w:r>
-      <w:bookmarkEnd w:id="22"/>
     </w:p>
     <w:p>
       <w:pPr>
@@ -5172,7 +5564,7 @@
                     <pic:cNvPicPr/>
                   </pic:nvPicPr>
                   <pic:blipFill rotWithShape="1">
-                    <a:blip r:embed="rId16"/>
+                    <a:blip r:embed="rId20"/>
                     <a:srcRect l="13459" r="9086" b="17612"/>
                     <a:stretch/>
                   </pic:blipFill>
@@ -5295,14 +5687,14 @@
           <w:lang w:val="en-GB"/>
         </w:rPr>
       </w:pPr>
-      <w:bookmarkStart w:id="23" w:name="_Toc28855653"/>
+      <w:bookmarkStart w:id="22" w:name="_Toc28855653"/>
       <w:r>
         <w:rPr>
           <w:lang w:val="en-GB"/>
         </w:rPr>
         <w:t>String</w:t>
       </w:r>
-      <w:bookmarkEnd w:id="23"/>
+      <w:bookmarkEnd w:id="22"/>
     </w:p>
     <w:p>
       <w:pPr>
@@ -5346,7 +5738,7 @@
           <w:lang w:val="en-GB"/>
         </w:rPr>
       </w:pPr>
-      <w:bookmarkStart w:id="24" w:name="_Toc28855654"/>
+      <w:bookmarkStart w:id="23" w:name="_Toc28855654"/>
       <w:r>
         <w:rPr>
           <w:lang w:val="en-GB"/>
@@ -5354,28 +5746,44 @@
         <w:lastRenderedPageBreak/>
         <w:t>Objects</w:t>
       </w:r>
+      <w:bookmarkEnd w:id="23"/>
+    </w:p>
+    <w:p>
+      <w:pPr>
+        <w:rPr>
+          <w:lang w:val="en-GB"/>
+        </w:rPr>
+      </w:pPr>
+    </w:p>
+    <w:p>
+      <w:pPr>
+        <w:pStyle w:val="Heading2"/>
+        <w:rPr>
+          <w:lang w:val="en-GB"/>
+        </w:rPr>
+      </w:pPr>
+      <w:bookmarkStart w:id="24" w:name="_Toc28855655"/>
+      <w:r>
+        <w:rPr>
+          <w:lang w:val="en-GB"/>
+        </w:rPr>
+        <w:t>List</w:t>
+      </w:r>
       <w:bookmarkEnd w:id="24"/>
     </w:p>
     <w:p>
       <w:pPr>
-        <w:rPr>
-          <w:lang w:val="en-GB"/>
-        </w:rPr>
-      </w:pPr>
-    </w:p>
-    <w:p>
-      <w:pPr>
         <w:pStyle w:val="Heading2"/>
         <w:rPr>
           <w:lang w:val="en-GB"/>
         </w:rPr>
       </w:pPr>
-      <w:bookmarkStart w:id="25" w:name="_Toc28855655"/>
-      <w:r>
-        <w:rPr>
-          <w:lang w:val="en-GB"/>
-        </w:rPr>
-        <w:t>List</w:t>
+      <w:bookmarkStart w:id="25" w:name="_Toc28855656"/>
+      <w:r>
+        <w:rPr>
+          <w:lang w:val="en-GB"/>
+        </w:rPr>
+        <w:t>Tuple</w:t>
       </w:r>
       <w:bookmarkEnd w:id="25"/>
     </w:p>
@@ -5386,12 +5794,12 @@
           <w:lang w:val="en-GB"/>
         </w:rPr>
       </w:pPr>
-      <w:bookmarkStart w:id="26" w:name="_Toc28855656"/>
-      <w:r>
-        <w:rPr>
-          <w:lang w:val="en-GB"/>
-        </w:rPr>
-        <w:t>Tuple</w:t>
+      <w:bookmarkStart w:id="26" w:name="_Toc28855657"/>
+      <w:r>
+        <w:rPr>
+          <w:lang w:val="en-GB"/>
+        </w:rPr>
+        <w:t>Set</w:t>
       </w:r>
       <w:bookmarkEnd w:id="26"/>
     </w:p>
@@ -5402,12 +5810,12 @@
           <w:lang w:val="en-GB"/>
         </w:rPr>
       </w:pPr>
-      <w:bookmarkStart w:id="27" w:name="_Toc28855657"/>
-      <w:r>
-        <w:rPr>
-          <w:lang w:val="en-GB"/>
-        </w:rPr>
-        <w:t>Set</w:t>
+      <w:bookmarkStart w:id="27" w:name="_Toc28855658"/>
+      <w:r>
+        <w:rPr>
+          <w:lang w:val="en-GB"/>
+        </w:rPr>
+        <w:t>Dictionary</w:t>
       </w:r>
       <w:bookmarkEnd w:id="27"/>
     </w:p>
@@ -5418,33 +5826,17 @@
           <w:lang w:val="en-GB"/>
         </w:rPr>
       </w:pPr>
-      <w:bookmarkStart w:id="28" w:name="_Toc28855658"/>
-      <w:r>
-        <w:rPr>
-          <w:lang w:val="en-GB"/>
-        </w:rPr>
-        <w:t>Dictionary</w:t>
+      <w:bookmarkStart w:id="28" w:name="_Toc28855659"/>
+      <w:r>
+        <w:rPr>
+          <w:lang w:val="en-GB"/>
+        </w:rPr>
+        <w:t>Data Type Conversion</w:t>
       </w:r>
       <w:bookmarkEnd w:id="28"/>
     </w:p>
     <w:p>
       <w:pPr>
-        <w:pStyle w:val="Heading2"/>
-        <w:rPr>
-          <w:lang w:val="en-GB"/>
-        </w:rPr>
-      </w:pPr>
-      <w:bookmarkStart w:id="29" w:name="_Toc28855659"/>
-      <w:r>
-        <w:rPr>
-          <w:lang w:val="en-GB"/>
-        </w:rPr>
-        <w:t>Data Type Conversion</w:t>
-      </w:r>
-      <w:bookmarkEnd w:id="29"/>
-    </w:p>
-    <w:p>
-      <w:pPr>
         <w:rPr>
           <w:lang w:val="en-GB"/>
         </w:rPr>
@@ -5471,7 +5863,7 @@
           <w:lang w:val="en-US"/>
         </w:rPr>
       </w:pPr>
-      <w:bookmarkStart w:id="30" w:name="_Toc28855660"/>
+      <w:bookmarkStart w:id="29" w:name="_Toc28855660"/>
       <w:r>
         <w:rPr>
           <w:lang w:val="en-US"/>
@@ -5479,6 +5871,29 @@
         <w:lastRenderedPageBreak/>
         <w:t>Control Flow (</w:t>
       </w:r>
+      <w:bookmarkEnd w:id="29"/>
+    </w:p>
+    <w:p>
+      <w:pPr>
+        <w:rPr>
+          <w:lang w:val="en-US"/>
+        </w:rPr>
+      </w:pPr>
+    </w:p>
+    <w:p>
+      <w:pPr>
+        <w:pStyle w:val="Heading2"/>
+        <w:rPr>
+          <w:lang w:val="en-US"/>
+        </w:rPr>
+      </w:pPr>
+      <w:bookmarkStart w:id="30" w:name="_Toc28855661"/>
+      <w:r>
+        <w:rPr>
+          <w:lang w:val="en-US"/>
+        </w:rPr>
+        <w:t>Boolean Expressions</w:t>
+      </w:r>
       <w:bookmarkEnd w:id="30"/>
     </w:p>
     <w:p>
@@ -5495,12 +5910,24 @@
           <w:lang w:val="en-US"/>
         </w:rPr>
       </w:pPr>
-      <w:bookmarkStart w:id="31" w:name="_Toc28855661"/>
+      <w:bookmarkStart w:id="31" w:name="_Toc28855662"/>
       <w:r>
         <w:rPr>
           <w:lang w:val="en-US"/>
         </w:rPr>
-        <w:t>Boolean Expressions</w:t>
+        <w:t>If</w:t>
+      </w:r>
+      <w:r>
+        <w:rPr>
+          <w:lang w:val="en-GB"/>
+        </w:rPr>
+        <w:t xml:space="preserve"> –</w:t>
+      </w:r>
+      <w:r>
+        <w:rPr>
+          <w:lang w:val="en-US"/>
+        </w:rPr>
+        <w:t xml:space="preserve"> Else</w:t>
       </w:r>
       <w:bookmarkEnd w:id="31"/>
     </w:p>
@@ -5518,81 +5945,46 @@
           <w:lang w:val="en-US"/>
         </w:rPr>
       </w:pPr>
-      <w:bookmarkStart w:id="32" w:name="_Toc28855662"/>
+      <w:bookmarkStart w:id="32" w:name="_Toc28855663"/>
+      <w:proofErr w:type="spellStart"/>
       <w:r>
         <w:rPr>
           <w:lang w:val="en-US"/>
         </w:rPr>
-        <w:t>If</w:t>
-      </w:r>
-      <w:r>
-        <w:rPr>
-          <w:lang w:val="en-GB"/>
-        </w:rPr>
-        <w:t xml:space="preserve"> –</w:t>
-      </w:r>
-      <w:r>
+        <w:t>ElseIf</w:t>
+      </w:r>
+      <w:bookmarkEnd w:id="32"/>
+      <w:proofErr w:type="spellEnd"/>
+    </w:p>
+    <w:p>
+      <w:pPr>
         <w:rPr>
           <w:lang w:val="en-US"/>
         </w:rPr>
-        <w:t xml:space="preserve"> Else</w:t>
-      </w:r>
-      <w:bookmarkEnd w:id="32"/>
-    </w:p>
-    <w:p>
-      <w:pPr>
+      </w:pPr>
+    </w:p>
+    <w:p>
+      <w:pPr>
+        <w:spacing w:after="160"/>
         <w:rPr>
           <w:lang w:val="en-US"/>
         </w:rPr>
       </w:pPr>
-    </w:p>
-    <w:p>
-      <w:pPr>
-        <w:pStyle w:val="Heading2"/>
+      <w:r>
         <w:rPr>
           <w:lang w:val="en-US"/>
         </w:rPr>
-      </w:pPr>
-      <w:bookmarkStart w:id="33" w:name="_Toc28855663"/>
-      <w:proofErr w:type="spellStart"/>
-      <w:r>
+        <w:br w:type="page"/>
+      </w:r>
+    </w:p>
+    <w:p>
+      <w:pPr>
+        <w:pStyle w:val="Heading1"/>
         <w:rPr>
           <w:lang w:val="en-US"/>
         </w:rPr>
-        <w:t>ElseIf</w:t>
-      </w:r>
-      <w:bookmarkEnd w:id="33"/>
-      <w:proofErr w:type="spellEnd"/>
-    </w:p>
-    <w:p>
-      <w:pPr>
-        <w:rPr>
-          <w:lang w:val="en-US"/>
-        </w:rPr>
-      </w:pPr>
-    </w:p>
-    <w:p>
-      <w:pPr>
-        <w:spacing w:after="160"/>
-        <w:rPr>
-          <w:lang w:val="en-US"/>
-        </w:rPr>
-      </w:pPr>
-      <w:r>
-        <w:rPr>
-          <w:lang w:val="en-US"/>
-        </w:rPr>
-        <w:br w:type="page"/>
-      </w:r>
-    </w:p>
-    <w:p>
-      <w:pPr>
-        <w:pStyle w:val="Heading1"/>
-        <w:rPr>
-          <w:lang w:val="en-US"/>
-        </w:rPr>
-      </w:pPr>
-      <w:bookmarkStart w:id="34" w:name="_Toc28855664"/>
+      </w:pPr>
+      <w:bookmarkStart w:id="33" w:name="_Toc28855664"/>
       <w:r>
         <w:rPr>
           <w:lang w:val="en-US"/>
@@ -5600,78 +5992,78 @@
         <w:lastRenderedPageBreak/>
         <w:t>Loops</w:t>
       </w:r>
+      <w:bookmarkEnd w:id="33"/>
+      <w:r>
+        <w:rPr>
+          <w:lang w:val="en-US"/>
+        </w:rPr>
+        <w:t xml:space="preserve"> </w:t>
+      </w:r>
+    </w:p>
+    <w:p>
+      <w:pPr>
+        <w:rPr>
+          <w:lang w:val="en-US"/>
+        </w:rPr>
+      </w:pPr>
+    </w:p>
+    <w:p>
+      <w:pPr>
+        <w:pStyle w:val="Heading2"/>
+        <w:rPr>
+          <w:lang w:val="en-US"/>
+        </w:rPr>
+      </w:pPr>
+      <w:bookmarkStart w:id="34" w:name="_Toc28855665"/>
+      <w:r>
+        <w:rPr>
+          <w:lang w:val="en-US"/>
+        </w:rPr>
+        <w:t>For loop</w:t>
+      </w:r>
       <w:bookmarkEnd w:id="34"/>
-      <w:r>
+    </w:p>
+    <w:p>
+      <w:pPr>
         <w:rPr>
           <w:lang w:val="en-US"/>
         </w:rPr>
-        <w:t xml:space="preserve"> </w:t>
-      </w:r>
-    </w:p>
-    <w:p>
-      <w:pPr>
+      </w:pPr>
+    </w:p>
+    <w:p>
+      <w:pPr>
+        <w:pStyle w:val="Heading2"/>
         <w:rPr>
           <w:lang w:val="en-US"/>
         </w:rPr>
       </w:pPr>
-    </w:p>
-    <w:p>
-      <w:pPr>
-        <w:pStyle w:val="Heading2"/>
+      <w:bookmarkStart w:id="35" w:name="_Toc28855666"/>
+      <w:r>
         <w:rPr>
           <w:lang w:val="en-US"/>
         </w:rPr>
-      </w:pPr>
-      <w:bookmarkStart w:id="35" w:name="_Toc28855665"/>
-      <w:r>
+        <w:t>While loop</w:t>
+      </w:r>
+      <w:bookmarkEnd w:id="35"/>
+    </w:p>
+    <w:p>
+      <w:pPr>
         <w:rPr>
           <w:lang w:val="en-US"/>
         </w:rPr>
-        <w:t>For loop</w:t>
-      </w:r>
-      <w:bookmarkEnd w:id="35"/>
-    </w:p>
-    <w:p>
-      <w:pPr>
+      </w:pPr>
+    </w:p>
+    <w:p>
+      <w:pPr>
+        <w:spacing w:after="160"/>
         <w:rPr>
           <w:lang w:val="en-US"/>
         </w:rPr>
       </w:pPr>
-    </w:p>
-    <w:p>
-      <w:pPr>
-        <w:pStyle w:val="Heading2"/>
+      <w:r>
         <w:rPr>
           <w:lang w:val="en-US"/>
         </w:rPr>
-      </w:pPr>
-      <w:bookmarkStart w:id="36" w:name="_Toc28855666"/>
-      <w:r>
-        <w:rPr>
-          <w:lang w:val="en-US"/>
-        </w:rPr>
-        <w:t>While loop</w:t>
-      </w:r>
-      <w:bookmarkEnd w:id="36"/>
-    </w:p>
-    <w:p>
-      <w:pPr>
-        <w:rPr>
-          <w:lang w:val="en-US"/>
-        </w:rPr>
-      </w:pPr>
-    </w:p>
-    <w:p>
-      <w:pPr>
-        <w:spacing w:after="160"/>
-        <w:rPr>
-          <w:lang w:val="en-US"/>
-        </w:rPr>
-      </w:pPr>
-      <w:r>
-        <w:rPr>
-          <w:lang w:val="en-US"/>
-        </w:rPr>
         <w:br w:type="page"/>
       </w:r>
     </w:p>
@@ -5679,12 +6071,12 @@
       <w:pPr>
         <w:pStyle w:val="Heading1"/>
       </w:pPr>
-      <w:bookmarkStart w:id="37" w:name="_Toc28855667"/>
+      <w:bookmarkStart w:id="36" w:name="_Toc28855667"/>
       <w:r>
         <w:lastRenderedPageBreak/>
         <w:t>Functions</w:t>
       </w:r>
-      <w:bookmarkEnd w:id="37"/>
+      <w:bookmarkEnd w:id="36"/>
     </w:p>
     <w:p/>
     <w:p>
@@ -5699,12 +6091,12 @@
       <w:pPr>
         <w:pStyle w:val="Heading1"/>
       </w:pPr>
-      <w:bookmarkStart w:id="38" w:name="_Toc28855668"/>
+      <w:bookmarkStart w:id="37" w:name="_Toc28855668"/>
       <w:r>
         <w:lastRenderedPageBreak/>
         <w:t>Classes</w:t>
       </w:r>
-      <w:bookmarkEnd w:id="38"/>
+      <w:bookmarkEnd w:id="37"/>
     </w:p>
     <w:p/>
     <w:p>
@@ -5722,7 +6114,7 @@
           <w:lang w:val="en-GB"/>
         </w:rPr>
       </w:pPr>
-      <w:bookmarkStart w:id="39" w:name="_Toc28855669"/>
+      <w:bookmarkStart w:id="38" w:name="_Toc28855669"/>
       <w:r>
         <w:lastRenderedPageBreak/>
         <w:t>Matlab Introductio</w:t>
@@ -5733,7 +6125,7 @@
         </w:rPr>
         <w:t>n</w:t>
       </w:r>
-      <w:bookmarkEnd w:id="39"/>
+      <w:bookmarkEnd w:id="38"/>
     </w:p>
     <w:p>
       <w:pPr>
@@ -5765,7 +6157,7 @@
       </w:pPr>
     </w:p>
     <w:sectPr>
-      <w:headerReference w:type="default" r:id="rId17"/>
+      <w:headerReference w:type="default" r:id="rId21"/>
       <w:pgSz w:w="11906" w:h="16838"/>
       <w:pgMar w:top="1440" w:right="1440" w:bottom="1440" w:left="1440" w:header="708" w:footer="708" w:gutter="0"/>
       <w:cols w:space="708"/>
@@ -6579,6 +6971,146 @@
       </w:rPr>
     </w:lvl>
   </w:abstractNum>
+  <w:abstractNum w:abstractNumId="14" w15:restartNumberingAfterBreak="0">
+    <w:nsid w:val="67A316EB"/>
+    <w:multiLevelType w:val="hybridMultilevel"/>
+    <w:tmpl w:val="EC3A16D8"/>
+    <w:lvl w:ilvl="0" w:tplc="A6467AFC">
+      <w:start w:val="1"/>
+      <w:numFmt w:val="bullet"/>
+      <w:lvlText w:val="•"/>
+      <w:lvlJc w:val="left"/>
+      <w:pPr>
+        <w:tabs>
+          <w:tab w:val="num" w:pos="720"/>
+        </w:tabs>
+        <w:ind w:left="720" w:hanging="360"/>
+      </w:pPr>
+      <w:rPr>
+        <w:rFonts w:ascii="Arial" w:hAnsi="Arial" w:hint="default"/>
+      </w:rPr>
+    </w:lvl>
+    <w:lvl w:ilvl="1" w:tplc="924289D0" w:tentative="1">
+      <w:start w:val="1"/>
+      <w:numFmt w:val="bullet"/>
+      <w:lvlText w:val="•"/>
+      <w:lvlJc w:val="left"/>
+      <w:pPr>
+        <w:tabs>
+          <w:tab w:val="num" w:pos="1440"/>
+        </w:tabs>
+        <w:ind w:left="1440" w:hanging="360"/>
+      </w:pPr>
+      <w:rPr>
+        <w:rFonts w:ascii="Arial" w:hAnsi="Arial" w:hint="default"/>
+      </w:rPr>
+    </w:lvl>
+    <w:lvl w:ilvl="2" w:tplc="9BEC513A" w:tentative="1">
+      <w:start w:val="1"/>
+      <w:numFmt w:val="bullet"/>
+      <w:lvlText w:val="•"/>
+      <w:lvlJc w:val="left"/>
+      <w:pPr>
+        <w:tabs>
+          <w:tab w:val="num" w:pos="2160"/>
+        </w:tabs>
+        <w:ind w:left="2160" w:hanging="360"/>
+      </w:pPr>
+      <w:rPr>
+        <w:rFonts w:ascii="Arial" w:hAnsi="Arial" w:hint="default"/>
+      </w:rPr>
+    </w:lvl>
+    <w:lvl w:ilvl="3" w:tplc="AD9A8F62" w:tentative="1">
+      <w:start w:val="1"/>
+      <w:numFmt w:val="bullet"/>
+      <w:lvlText w:val="•"/>
+      <w:lvlJc w:val="left"/>
+      <w:pPr>
+        <w:tabs>
+          <w:tab w:val="num" w:pos="2880"/>
+        </w:tabs>
+        <w:ind w:left="2880" w:hanging="360"/>
+      </w:pPr>
+      <w:rPr>
+        <w:rFonts w:ascii="Arial" w:hAnsi="Arial" w:hint="default"/>
+      </w:rPr>
+    </w:lvl>
+    <w:lvl w:ilvl="4" w:tplc="22266516" w:tentative="1">
+      <w:start w:val="1"/>
+      <w:numFmt w:val="bullet"/>
+      <w:lvlText w:val="•"/>
+      <w:lvlJc w:val="left"/>
+      <w:pPr>
+        <w:tabs>
+          <w:tab w:val="num" w:pos="3600"/>
+        </w:tabs>
+        <w:ind w:left="3600" w:hanging="360"/>
+      </w:pPr>
+      <w:rPr>
+        <w:rFonts w:ascii="Arial" w:hAnsi="Arial" w:hint="default"/>
+      </w:rPr>
+    </w:lvl>
+    <w:lvl w:ilvl="5" w:tplc="6BD2CB20" w:tentative="1">
+      <w:start w:val="1"/>
+      <w:numFmt w:val="bullet"/>
+      <w:lvlText w:val="•"/>
+      <w:lvlJc w:val="left"/>
+      <w:pPr>
+        <w:tabs>
+          <w:tab w:val="num" w:pos="4320"/>
+        </w:tabs>
+        <w:ind w:left="4320" w:hanging="360"/>
+      </w:pPr>
+      <w:rPr>
+        <w:rFonts w:ascii="Arial" w:hAnsi="Arial" w:hint="default"/>
+      </w:rPr>
+    </w:lvl>
+    <w:lvl w:ilvl="6" w:tplc="357E82C4" w:tentative="1">
+      <w:start w:val="1"/>
+      <w:numFmt w:val="bullet"/>
+      <w:lvlText w:val="•"/>
+      <w:lvlJc w:val="left"/>
+      <w:pPr>
+        <w:tabs>
+          <w:tab w:val="num" w:pos="5040"/>
+        </w:tabs>
+        <w:ind w:left="5040" w:hanging="360"/>
+      </w:pPr>
+      <w:rPr>
+        <w:rFonts w:ascii="Arial" w:hAnsi="Arial" w:hint="default"/>
+      </w:rPr>
+    </w:lvl>
+    <w:lvl w:ilvl="7" w:tplc="3E1E5E26" w:tentative="1">
+      <w:start w:val="1"/>
+      <w:numFmt w:val="bullet"/>
+      <w:lvlText w:val="•"/>
+      <w:lvlJc w:val="left"/>
+      <w:pPr>
+        <w:tabs>
+          <w:tab w:val="num" w:pos="5760"/>
+        </w:tabs>
+        <w:ind w:left="5760" w:hanging="360"/>
+      </w:pPr>
+      <w:rPr>
+        <w:rFonts w:ascii="Arial" w:hAnsi="Arial" w:hint="default"/>
+      </w:rPr>
+    </w:lvl>
+    <w:lvl w:ilvl="8" w:tplc="3874058E" w:tentative="1">
+      <w:start w:val="1"/>
+      <w:numFmt w:val="bullet"/>
+      <w:lvlText w:val="•"/>
+      <w:lvlJc w:val="left"/>
+      <w:pPr>
+        <w:tabs>
+          <w:tab w:val="num" w:pos="6480"/>
+        </w:tabs>
+        <w:ind w:left="6480" w:hanging="360"/>
+      </w:pPr>
+      <w:rPr>
+        <w:rFonts w:ascii="Arial" w:hAnsi="Arial" w:hint="default"/>
+      </w:rPr>
+    </w:lvl>
+  </w:abstractNum>
   <w:num w:numId="1">
     <w:abstractNumId w:val="10"/>
   </w:num>
@@ -6620,6 +7152,9 @@
   </w:num>
   <w:num w:numId="14">
     <w:abstractNumId w:val="0"/>
+  </w:num>
+  <w:num w:numId="15">
+    <w:abstractNumId w:val="14"/>
   </w:num>
 </w:numbering>
 </file>
@@ -9992,7 +10527,7 @@
 </file>
 
 <file path=customXml/itemProps1.xml><?xml version="1.0" encoding="utf-8"?>
-<ds:datastoreItem xmlns:ds="http://schemas.openxmlformats.org/officeDocument/2006/customXml" ds:itemID="{39692376-73CB-4E95-AFC1-99677378A87D}">
+<ds:datastoreItem xmlns:ds="http://schemas.openxmlformats.org/officeDocument/2006/customXml" ds:itemID="{48C67EFA-F616-4086-9945-75DCF20E8CF2}">
   <ds:schemaRefs>
     <ds:schemaRef ds:uri="http://schemas.openxmlformats.org/officeDocument/2006/bibliography"/>
   </ds:schemaRefs>

</xml_diff>

<commit_message>
Guide and ReadMe changed
</commit_message>
<xml_diff>
--- a/Guide.docx
+++ b/Guide.docx
@@ -3412,7 +3412,207 @@
         <w:rPr>
           <w:lang w:val="en-GB"/>
         </w:rPr>
-        <w:t xml:space="preserve">                                                                                                                                                                                                                                                                                                                                                                                                                                                                                                                                                                                                                                                                                                                                                                                                                                                                                                                                                                                                                                                                                                                                                                                                                                                                                                                                                                                                                                                                                                                                    </w:t>
+        <w:t xml:space="preserve">        </w:t>
+      </w:r>
+    </w:p>
+    <w:p>
+      <w:pPr>
+        <w:jc w:val="both"/>
+        <w:rPr>
+          <w:lang w:val="en-GB"/>
+        </w:rPr>
+      </w:pPr>
+    </w:p>
+    <w:p>
+      <w:pPr>
+        <w:pStyle w:val="Heading2"/>
+        <w:rPr>
+          <w:lang w:val="en-GB"/>
+        </w:rPr>
+      </w:pPr>
+      <w:r>
+        <w:rPr>
+          <w:lang w:val="en-GB"/>
+        </w:rPr>
+        <w:t>Why should you learn programming language?</w:t>
+      </w:r>
+    </w:p>
+    <w:p>
+      <w:pPr>
+        <w:numPr>
+          <w:ilvl w:val="0"/>
+          <w:numId w:val="16"/>
+        </w:numPr>
+        <w:jc w:val="both"/>
+        <w:rPr>
+          <w:lang w:val="en-US"/>
+        </w:rPr>
+      </w:pPr>
+      <w:r>
+        <w:rPr>
+          <w:lang w:val="en-US"/>
+        </w:rPr>
+        <w:t>Self-learner’s advantage: tons of material in internet</w:t>
+      </w:r>
+    </w:p>
+    <w:p>
+      <w:pPr>
+        <w:numPr>
+          <w:ilvl w:val="0"/>
+          <w:numId w:val="16"/>
+        </w:numPr>
+        <w:jc w:val="both"/>
+        <w:rPr>
+          <w:lang w:val="en-US"/>
+        </w:rPr>
+      </w:pPr>
+      <w:r>
+        <w:rPr>
+          <w:lang w:val="en-US"/>
+        </w:rPr>
+        <w:t>Gaining problem solving and thinking skills</w:t>
+      </w:r>
+    </w:p>
+    <w:p>
+      <w:pPr>
+        <w:numPr>
+          <w:ilvl w:val="0"/>
+          <w:numId w:val="16"/>
+        </w:numPr>
+        <w:jc w:val="both"/>
+      </w:pPr>
+      <w:r>
+        <w:rPr>
+          <w:lang w:val="en-US"/>
+        </w:rPr>
+        <w:t>Becoming more efficient and productive</w:t>
+      </w:r>
+    </w:p>
+    <w:p>
+      <w:pPr>
+        <w:numPr>
+          <w:ilvl w:val="0"/>
+          <w:numId w:val="16"/>
+        </w:numPr>
+        <w:jc w:val="both"/>
+      </w:pPr>
+      <w:r>
+        <w:rPr>
+          <w:lang w:val="en-US"/>
+        </w:rPr>
+        <w:t>Combining technical skills with creativity</w:t>
+      </w:r>
+    </w:p>
+    <w:p>
+      <w:pPr>
+        <w:numPr>
+          <w:ilvl w:val="0"/>
+          <w:numId w:val="16"/>
+        </w:numPr>
+        <w:jc w:val="both"/>
+      </w:pPr>
+      <w:proofErr w:type="spellStart"/>
+      <w:r>
+        <w:t>Understanding</w:t>
+      </w:r>
+      <w:proofErr w:type="spellEnd"/>
+      <w:r>
+        <w:t xml:space="preserve"> </w:t>
+      </w:r>
+      <w:proofErr w:type="spellStart"/>
+      <w:r>
+        <w:t>how</w:t>
+      </w:r>
+      <w:proofErr w:type="spellEnd"/>
+      <w:r>
+        <w:t xml:space="preserve"> software </w:t>
+      </w:r>
+      <w:proofErr w:type="spellStart"/>
+      <w:r>
+        <w:t>works</w:t>
+      </w:r>
+      <w:proofErr w:type="spellEnd"/>
+    </w:p>
+    <w:p>
+      <w:pPr>
+        <w:numPr>
+          <w:ilvl w:val="0"/>
+          <w:numId w:val="16"/>
+        </w:numPr>
+        <w:jc w:val="both"/>
+      </w:pPr>
+      <w:r>
+        <w:rPr>
+          <w:lang w:val="en-US"/>
+        </w:rPr>
+        <w:t>Freedom and flexibility in life</w:t>
+      </w:r>
+    </w:p>
+    <w:p>
+      <w:pPr>
+        <w:numPr>
+          <w:ilvl w:val="0"/>
+          <w:numId w:val="16"/>
+        </w:numPr>
+        <w:jc w:val="both"/>
+        <w:rPr>
+          <w:lang w:val="en-US"/>
+        </w:rPr>
+      </w:pPr>
+      <w:r>
+        <w:rPr>
+          <w:lang w:val="en-US"/>
+        </w:rPr>
+        <w:t>Improving your communication and collaboration skills</w:t>
+      </w:r>
+    </w:p>
+    <w:p>
+      <w:pPr>
+        <w:numPr>
+          <w:ilvl w:val="0"/>
+          <w:numId w:val="16"/>
+        </w:numPr>
+        <w:jc w:val="both"/>
+        <w:rPr>
+          <w:lang w:val="en-US"/>
+        </w:rPr>
+      </w:pPr>
+      <w:r>
+        <w:rPr>
+          <w:lang w:val="en-US"/>
+        </w:rPr>
+        <w:t>Becoming self-employed, starting your own business or work as freelancer</w:t>
+      </w:r>
+    </w:p>
+    <w:p>
+      <w:pPr>
+        <w:numPr>
+          <w:ilvl w:val="0"/>
+          <w:numId w:val="16"/>
+        </w:numPr>
+        <w:jc w:val="both"/>
+      </w:pPr>
+      <w:proofErr w:type="spellStart"/>
+      <w:r>
+        <w:t>Improving</w:t>
+      </w:r>
+      <w:proofErr w:type="spellEnd"/>
+      <w:r>
+        <w:t xml:space="preserve"> </w:t>
+      </w:r>
+      <w:proofErr w:type="spellStart"/>
+      <w:r>
+        <w:t>your</w:t>
+      </w:r>
+      <w:proofErr w:type="spellEnd"/>
+      <w:r>
+        <w:t xml:space="preserve"> portfolio</w:t>
+      </w:r>
+      <w:r>
+        <w:rPr>
+          <w:lang w:val="en-GB"/>
+        </w:rPr>
+        <w:t xml:space="preserve">                                                                                                                                                                                                                                                                                                                                                                                                                                                                                                                                                                                                                                                                                                                                                                                                                                                                                                                                                                                                                                                                                                                                                                                                                                                                                                                                                                                                                                                                                                                            </w:t>
       </w:r>
     </w:p>
     <w:p>
@@ -3760,17 +3960,28 @@
       </w:r>
     </w:p>
     <w:p>
-      <w:r>
-        <w:t xml:space="preserve">Group of 3 – 4 </w:t>
-      </w:r>
-      <w:proofErr w:type="spellStart"/>
-      <w:r>
-        <w:t>students</w:t>
-      </w:r>
-      <w:proofErr w:type="spellEnd"/>
-    </w:p>
-    <w:p>
-      <w:r>
+      <w:pPr>
+        <w:rPr>
+          <w:lang w:val="en-US"/>
+        </w:rPr>
+      </w:pPr>
+      <w:r>
+        <w:rPr>
+          <w:lang w:val="en-US"/>
+        </w:rPr>
+        <w:t>Group of 3 – 4 students</w:t>
+      </w:r>
+    </w:p>
+    <w:p>
+      <w:pPr>
+        <w:rPr>
+          <w:lang w:val="en-US"/>
+        </w:rPr>
+      </w:pPr>
+      <w:r>
+        <w:rPr>
+          <w:lang w:val="en-US"/>
+        </w:rPr>
         <w:t>Deadline: 15.02.2020</w:t>
       </w:r>
     </w:p>
@@ -3900,6 +4111,266 @@
     </w:p>
     <w:p>
       <w:pPr>
+        <w:pStyle w:val="Heading2"/>
+        <w:rPr>
+          <w:lang w:val="en-GB"/>
+        </w:rPr>
+      </w:pPr>
+      <w:r>
+        <w:rPr>
+          <w:lang w:val="en-GB"/>
+        </w:rPr>
+        <w:t>Assignments</w:t>
+      </w:r>
+    </w:p>
+    <w:p>
+      <w:pPr>
+        <w:rPr>
+          <w:lang w:val="en-US"/>
+        </w:rPr>
+      </w:pPr>
+      <w:r>
+        <w:rPr>
+          <w:lang w:val="en-US"/>
+        </w:rPr>
+        <w:t>Made during the lecture before break</w:t>
+      </w:r>
+    </w:p>
+    <w:p>
+      <w:pPr>
+        <w:rPr>
+          <w:lang w:val="en-US"/>
+        </w:rPr>
+      </w:pPr>
+      <w:r>
+        <w:rPr>
+          <w:lang w:val="en-US"/>
+        </w:rPr>
+        <w:t>Will be done in Microsoft Visual Studio Code</w:t>
+      </w:r>
+    </w:p>
+    <w:p>
+      <w:pPr>
+        <w:rPr>
+          <w:lang w:val="en-US"/>
+        </w:rPr>
+      </w:pPr>
+      <w:r>
+        <w:rPr>
+          <w:lang w:val="en-US"/>
+        </w:rPr>
+        <w:t xml:space="preserve">Submit Python </w:t>
+      </w:r>
+      <w:proofErr w:type="gramStart"/>
+      <w:r>
+        <w:rPr>
+          <w:lang w:val="en-US"/>
+        </w:rPr>
+        <w:t>file  (</w:t>
+      </w:r>
+      <w:proofErr w:type="gramEnd"/>
+      <w:r>
+        <w:rPr>
+          <w:lang w:val="en-US"/>
+        </w:rPr>
+        <w:t>.</w:t>
+      </w:r>
+      <w:proofErr w:type="spellStart"/>
+      <w:r>
+        <w:rPr>
+          <w:lang w:val="en-US"/>
+        </w:rPr>
+        <w:t>py</w:t>
+      </w:r>
+      <w:proofErr w:type="spellEnd"/>
+      <w:r>
+        <w:rPr>
+          <w:lang w:val="en-US"/>
+        </w:rPr>
+        <w:t xml:space="preserve"> extension) via </w:t>
+      </w:r>
+      <w:proofErr w:type="spellStart"/>
+      <w:r>
+        <w:rPr>
+          <w:lang w:val="en-US"/>
+        </w:rPr>
+        <w:t>Github</w:t>
+      </w:r>
+      <w:proofErr w:type="spellEnd"/>
+      <w:r>
+        <w:rPr>
+          <w:lang w:val="en-US"/>
+        </w:rPr>
+        <w:t>, assignments folder</w:t>
+      </w:r>
+    </w:p>
+    <w:p>
+      <w:pPr>
+        <w:rPr>
+          <w:lang w:val="en-US"/>
+        </w:rPr>
+      </w:pPr>
+      <w:r>
+        <w:rPr>
+          <w:lang w:val="en-US"/>
+        </w:rPr>
+        <w:t>Deadline: Next week</w:t>
+      </w:r>
+    </w:p>
+    <w:p>
+      <w:pPr>
+        <w:rPr>
+          <w:lang w:val="en-GB"/>
+        </w:rPr>
+      </w:pPr>
+    </w:p>
+    <w:p>
+      <w:pPr>
+        <w:rPr>
+          <w:lang w:val="en-US"/>
+        </w:rPr>
+      </w:pPr>
+      <w:r>
+        <w:rPr>
+          <w:lang w:val="en-US"/>
+        </w:rPr>
+        <w:t xml:space="preserve">Will be evaluated by following </w:t>
+      </w:r>
+      <w:proofErr w:type="spellStart"/>
+      <w:r>
+        <w:rPr>
+          <w:lang w:val="en-US"/>
+        </w:rPr>
+        <w:t>criterias</w:t>
+      </w:r>
+      <w:proofErr w:type="spellEnd"/>
+      <w:r>
+        <w:rPr>
+          <w:lang w:val="en-US"/>
+        </w:rPr>
+        <w:t>:</w:t>
+      </w:r>
+    </w:p>
+    <w:p>
+      <w:pPr>
+        <w:numPr>
+          <w:ilvl w:val="0"/>
+          <w:numId w:val="18"/>
+        </w:numPr>
+      </w:pPr>
+      <w:proofErr w:type="spellStart"/>
+      <w:r>
+        <w:t>Runs</w:t>
+      </w:r>
+      <w:proofErr w:type="spellEnd"/>
+      <w:r>
+        <w:t xml:space="preserve"> </w:t>
+      </w:r>
+      <w:proofErr w:type="spellStart"/>
+      <w:r>
+        <w:t>without</w:t>
+      </w:r>
+      <w:proofErr w:type="spellEnd"/>
+      <w:r>
+        <w:t xml:space="preserve"> </w:t>
+      </w:r>
+      <w:proofErr w:type="spellStart"/>
+      <w:r>
+        <w:t>exceptions</w:t>
+      </w:r>
+      <w:proofErr w:type="spellEnd"/>
+    </w:p>
+    <w:p>
+      <w:pPr>
+        <w:numPr>
+          <w:ilvl w:val="0"/>
+          <w:numId w:val="18"/>
+        </w:numPr>
+      </w:pPr>
+      <w:proofErr w:type="spellStart"/>
+      <w:r>
+        <w:t>Code</w:t>
+      </w:r>
+      <w:proofErr w:type="spellEnd"/>
+      <w:r>
+        <w:t xml:space="preserve"> is </w:t>
+      </w:r>
+      <w:proofErr w:type="spellStart"/>
+      <w:r>
+        <w:t>easy</w:t>
+      </w:r>
+      <w:proofErr w:type="spellEnd"/>
+      <w:r>
+        <w:t xml:space="preserve"> to </w:t>
+      </w:r>
+      <w:proofErr w:type="spellStart"/>
+      <w:r>
+        <w:t>read</w:t>
+      </w:r>
+      <w:proofErr w:type="spellEnd"/>
+      <w:r>
+        <w:t xml:space="preserve"> </w:t>
+      </w:r>
+    </w:p>
+    <w:p>
+      <w:pPr>
+        <w:rPr>
+          <w:lang w:val="en-GB"/>
+        </w:rPr>
+      </w:pPr>
+    </w:p>
+    <w:p>
+      <w:pPr>
+        <w:pStyle w:val="Heading2"/>
+        <w:rPr>
+          <w:lang w:val="en-GB"/>
+        </w:rPr>
+      </w:pPr>
+      <w:r>
+        <w:rPr>
+          <w:lang w:val="en-GB"/>
+        </w:rPr>
+        <w:lastRenderedPageBreak/>
+        <w:t>How you can find me?</w:t>
+      </w:r>
+    </w:p>
+    <w:p>
+      <w:pPr>
+        <w:rPr>
+          <w:lang w:val="en-GB"/>
+        </w:rPr>
+      </w:pPr>
+      <w:r>
+        <w:rPr>
+          <w:lang w:val="en-GB"/>
+        </w:rPr>
+        <w:t xml:space="preserve">You can write me an e-mail to </w:t>
+      </w:r>
+      <w:hyperlink r:id="rId10" w:history="1">
+        <w:r>
+          <w:rPr>
+            <w:rStyle w:val="Hyperlink"/>
+            <w:lang w:val="en-GB"/>
+          </w:rPr>
+          <w:t>ilya.kurinov@lut.fi</w:t>
+        </w:r>
+      </w:hyperlink>
+      <w:r>
+        <w:rPr>
+          <w:lang w:val="en-GB"/>
+        </w:rPr>
+        <w:t xml:space="preserve"> or visit at working hours at the office 6614.</w:t>
+      </w:r>
+    </w:p>
+    <w:p>
+      <w:pPr>
+        <w:rPr>
+          <w:lang w:val="en-GB"/>
+        </w:rPr>
+      </w:pPr>
+    </w:p>
+    <w:p>
+      <w:pPr>
         <w:rPr>
           <w:lang w:val="en-GB"/>
         </w:rPr>
@@ -4007,6 +4478,26 @@
           <w:lang w:val="en-US"/>
         </w:rPr>
       </w:pPr>
+      <w:r>
+        <w:rPr>
+          <w:lang w:val="en-US"/>
+        </w:rPr>
+        <w:t xml:space="preserve">Anaconda is a distribution of Python made for scientific computing applications, such as data science, machine learning </w:t>
+      </w:r>
+      <w:proofErr w:type="gramStart"/>
+      <w:r>
+        <w:rPr>
+          <w:lang w:val="en-US"/>
+        </w:rPr>
+        <w:t>and etc.</w:t>
+      </w:r>
+      <w:proofErr w:type="gramEnd"/>
+      <w:r>
+        <w:rPr>
+          <w:lang w:val="en-US"/>
+        </w:rPr>
+        <w:t xml:space="preserve"> During this course we will use it for learning purposes.</w:t>
+      </w:r>
     </w:p>
     <w:p>
       <w:pPr>
@@ -4030,13 +4521,39 @@
           <w:lang w:val="en-GB"/>
         </w:rPr>
       </w:pPr>
-    </w:p>
-    <w:p>
-      <w:pPr>
-        <w:rPr>
-          <w:lang w:val="en-GB"/>
-        </w:rPr>
-      </w:pPr>
+      <w:r>
+        <w:rPr>
+          <w:lang w:val="en-GB"/>
+        </w:rPr>
+        <w:t xml:space="preserve">Step 1: Go to </w:t>
+      </w:r>
+      <w:hyperlink r:id="rId11" w:history="1">
+        <w:r>
+          <w:rPr>
+            <w:rStyle w:val="Hyperlink"/>
+            <w:lang w:val="en-GB"/>
+          </w:rPr>
+          <w:t>https://www.anaconda.com/distribution/#download-section</w:t>
+        </w:r>
+      </w:hyperlink>
+      <w:r>
+        <w:rPr>
+          <w:lang w:val="en-GB"/>
+        </w:rPr>
+        <w:t xml:space="preserve">. </w:t>
+      </w:r>
+      <w:r>
+        <w:rPr>
+          <w:lang w:val="en-GB"/>
+        </w:rPr>
+        <w:t>Load Python</w:t>
+      </w:r>
+      <w:r>
+        <w:rPr>
+          <w:lang w:val="en-GB"/>
+        </w:rPr>
+        <w:t xml:space="preserve"> 3.7 version. </w:t>
+      </w:r>
     </w:p>
     <w:p>
       <w:pPr>
@@ -4048,6 +4565,7 @@
     <w:p>
       <w:pPr>
         <w:spacing w:after="160"/>
+        <w:jc w:val="center"/>
         <w:rPr>
           <w:lang w:val="en-GB"/>
         </w:rPr>
@@ -4056,125 +4574,93 @@
         <w:rPr>
           <w:noProof/>
         </w:rPr>
+        <mc:AlternateContent>
+          <mc:Choice Requires="wps">
+            <w:drawing>
+              <wp:anchor distT="0" distB="0" distL="114300" distR="114300" simplePos="0" relativeHeight="251666432" behindDoc="0" locked="0" layoutInCell="1" allowOverlap="1" wp14:anchorId="2DD86C86" wp14:editId="2B92A484">
+                <wp:simplePos x="0" y="0"/>
+                <wp:positionH relativeFrom="column">
+                  <wp:posOffset>740229</wp:posOffset>
+                </wp:positionH>
+                <wp:positionV relativeFrom="paragraph">
+                  <wp:posOffset>362766</wp:posOffset>
+                </wp:positionV>
+                <wp:extent cx="1328057" cy="827315"/>
+                <wp:effectExtent l="0" t="0" r="24765" b="11430"/>
+                <wp:wrapNone/>
+                <wp:docPr id="24" name="Oval 24"/>
+                <wp:cNvGraphicFramePr/>
+                <a:graphic xmlns:a="http://schemas.openxmlformats.org/drawingml/2006/main">
+                  <a:graphicData uri="http://schemas.microsoft.com/office/word/2010/wordprocessingShape">
+                    <wps:wsp>
+                      <wps:cNvSpPr/>
+                      <wps:spPr>
+                        <a:xfrm>
+                          <a:off x="0" y="0"/>
+                          <a:ext cx="1328057" cy="827315"/>
+                        </a:xfrm>
+                        <a:prstGeom prst="ellipse">
+                          <a:avLst/>
+                        </a:prstGeom>
+                        <a:noFill/>
+                        <a:ln>
+                          <a:solidFill>
+                            <a:srgbClr val="FF0000"/>
+                          </a:solidFill>
+                        </a:ln>
+                      </wps:spPr>
+                      <wps:style>
+                        <a:lnRef idx="2">
+                          <a:schemeClr val="accent1">
+                            <a:shade val="50000"/>
+                          </a:schemeClr>
+                        </a:lnRef>
+                        <a:fillRef idx="1">
+                          <a:schemeClr val="accent1"/>
+                        </a:fillRef>
+                        <a:effectRef idx="0">
+                          <a:schemeClr val="accent1"/>
+                        </a:effectRef>
+                        <a:fontRef idx="minor">
+                          <a:schemeClr val="lt1"/>
+                        </a:fontRef>
+                      </wps:style>
+                      <wps:bodyPr rot="0" spcFirstLastPara="0" vertOverflow="overflow" horzOverflow="overflow" vert="horz" wrap="square" lIns="91440" tIns="45720" rIns="91440" bIns="45720" numCol="1" spcCol="0" rtlCol="0" fromWordArt="0" anchor="ctr" anchorCtr="0" forceAA="0" compatLnSpc="1">
+                        <a:prstTxWarp prst="textNoShape">
+                          <a:avLst/>
+                        </a:prstTxWarp>
+                        <a:noAutofit/>
+                      </wps:bodyPr>
+                    </wps:wsp>
+                  </a:graphicData>
+                </a:graphic>
+                <wp14:sizeRelH relativeFrom="margin">
+                  <wp14:pctWidth>0</wp14:pctWidth>
+                </wp14:sizeRelH>
+                <wp14:sizeRelV relativeFrom="margin">
+                  <wp14:pctHeight>0</wp14:pctHeight>
+                </wp14:sizeRelV>
+              </wp:anchor>
+            </w:drawing>
+          </mc:Choice>
+          <mc:Fallback>
+            <w:pict>
+              <v:oval w14:anchorId="4426E965" id="Oval 24" o:spid="_x0000_s1026" style="position:absolute;margin-left:58.3pt;margin-top:28.55pt;width:104.55pt;height:65.15pt;z-index:251666432;visibility:visible;mso-wrap-style:square;mso-width-percent:0;mso-height-percent:0;mso-wrap-distance-left:9pt;mso-wrap-distance-top:0;mso-wrap-distance-right:9pt;mso-wrap-distance-bottom:0;mso-position-horizontal:absolute;mso-position-horizontal-relative:text;mso-position-vertical:absolute;mso-position-vertical-relative:text;mso-width-percent:0;mso-height-percent:0;mso-width-relative:margin;mso-height-relative:margin;v-text-anchor:middle" o:gfxdata="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" filled="f" strokecolor="red" strokeweight="1pt">
+                <v:stroke joinstyle="miter"/>
+              </v:oval>
+            </w:pict>
+          </mc:Fallback>
+        </mc:AlternateContent>
+      </w:r>
+      <w:r>
+        <w:rPr>
+          <w:noProof/>
+        </w:rPr>
         <w:drawing>
-          <wp:inline distT="0" distB="0" distL="0" distR="0" wp14:anchorId="6E53BF6D" wp14:editId="743F437E">
-            <wp:extent cx="5731510" cy="1631315"/>
-            <wp:effectExtent l="0" t="0" r="2540" b="6985"/>
+          <wp:inline distT="0" distB="0" distL="0" distR="0" wp14:anchorId="6E53BF6D" wp14:editId="38D2B648">
+            <wp:extent cx="4605655" cy="1310872"/>
+            <wp:effectExtent l="0" t="0" r="4445" b="3810"/>
             <wp:docPr id="8" name="Picture 8"/>
-            <wp:cNvGraphicFramePr>
-              <a:graphicFrameLocks xmlns:a="http://schemas.openxmlformats.org/drawingml/2006/main" noChangeAspect="1"/>
-            </wp:cNvGraphicFramePr>
-            <a:graphic xmlns:a="http://schemas.openxmlformats.org/drawingml/2006/main">
-              <a:graphicData uri="http://schemas.openxmlformats.org/drawingml/2006/picture">
-                <pic:pic xmlns:pic="http://schemas.openxmlformats.org/drawingml/2006/picture">
-                  <pic:nvPicPr>
-                    <pic:cNvPr id="1" name=""/>
-                    <pic:cNvPicPr/>
-                  </pic:nvPicPr>
-                  <pic:blipFill>
-                    <a:blip r:embed="rId10"/>
-                    <a:stretch>
-                      <a:fillRect/>
-                    </a:stretch>
-                  </pic:blipFill>
-                  <pic:spPr>
-                    <a:xfrm>
-                      <a:off x="0" y="0"/>
-                      <a:ext cx="5731510" cy="1631315"/>
-                    </a:xfrm>
-                    <a:prstGeom prst="rect">
-                      <a:avLst/>
-                    </a:prstGeom>
-                  </pic:spPr>
-                </pic:pic>
-              </a:graphicData>
-            </a:graphic>
-          </wp:inline>
-        </w:drawing>
-      </w:r>
-    </w:p>
-    <w:p>
-      <w:pPr>
-        <w:spacing w:after="160"/>
-        <w:rPr>
-          <w:lang w:val="en-GB"/>
-        </w:rPr>
-      </w:pPr>
-    </w:p>
-    <w:p>
-      <w:pPr>
-        <w:spacing w:after="160"/>
-        <w:rPr>
-          <w:lang w:val="en-GB"/>
-        </w:rPr>
-      </w:pPr>
-      <w:r>
-        <w:rPr>
-          <w:noProof/>
-        </w:rPr>
-        <w:lastRenderedPageBreak/>
-        <w:drawing>
-          <wp:inline distT="0" distB="0" distL="0" distR="0" wp14:anchorId="48A1047B" wp14:editId="6435CE47">
-            <wp:extent cx="5619750" cy="4343400"/>
-            <wp:effectExtent l="0" t="0" r="0" b="0"/>
-            <wp:docPr id="11" name="Picture 11"/>
-            <wp:cNvGraphicFramePr>
-              <a:graphicFrameLocks xmlns:a="http://schemas.openxmlformats.org/drawingml/2006/main" noChangeAspect="1"/>
-            </wp:cNvGraphicFramePr>
-            <a:graphic xmlns:a="http://schemas.openxmlformats.org/drawingml/2006/main">
-              <a:graphicData uri="http://schemas.openxmlformats.org/drawingml/2006/picture">
-                <pic:pic xmlns:pic="http://schemas.openxmlformats.org/drawingml/2006/picture">
-                  <pic:nvPicPr>
-                    <pic:cNvPr id="1" name=""/>
-                    <pic:cNvPicPr/>
-                  </pic:nvPicPr>
-                  <pic:blipFill>
-                    <a:blip r:embed="rId11"/>
-                    <a:stretch>
-                      <a:fillRect/>
-                    </a:stretch>
-                  </pic:blipFill>
-                  <pic:spPr>
-                    <a:xfrm>
-                      <a:off x="0" y="0"/>
-                      <a:ext cx="5619750" cy="4343400"/>
-                    </a:xfrm>
-                    <a:prstGeom prst="rect">
-                      <a:avLst/>
-                    </a:prstGeom>
-                  </pic:spPr>
-                </pic:pic>
-              </a:graphicData>
-            </a:graphic>
-          </wp:inline>
-        </w:drawing>
-      </w:r>
-    </w:p>
-    <w:p>
-      <w:pPr>
-        <w:spacing w:after="160"/>
-        <w:rPr>
-          <w:lang w:val="en-GB"/>
-        </w:rPr>
-      </w:pPr>
-    </w:p>
-    <w:p>
-      <w:pPr>
-        <w:spacing w:after="160"/>
-        <w:rPr>
-          <w:lang w:val="en-GB"/>
-        </w:rPr>
-      </w:pPr>
-      <w:r>
-        <w:rPr>
-          <w:noProof/>
-        </w:rPr>
-        <w:lastRenderedPageBreak/>
-        <w:drawing>
-          <wp:inline distT="0" distB="0" distL="0" distR="0" wp14:anchorId="64281A22" wp14:editId="717F66A9">
-            <wp:extent cx="5400675" cy="4352925"/>
-            <wp:effectExtent l="0" t="0" r="9525" b="9525"/>
-            <wp:docPr id="12" name="Picture 12"/>
             <wp:cNvGraphicFramePr>
               <a:graphicFrameLocks xmlns:a="http://schemas.openxmlformats.org/drawingml/2006/main" noChangeAspect="1"/>
             </wp:cNvGraphicFramePr>
@@ -4194,7 +4680,7 @@
                   <pic:spPr>
                     <a:xfrm>
                       <a:off x="0" y="0"/>
-                      <a:ext cx="5400675" cy="4352925"/>
+                      <a:ext cx="4636382" cy="1319618"/>
                     </a:xfrm>
                     <a:prstGeom prst="rect">
                       <a:avLst/>
@@ -4206,16 +4692,51 @@
           </wp:inline>
         </w:drawing>
       </w:r>
+    </w:p>
+    <w:p>
+      <w:pPr>
+        <w:spacing w:after="160"/>
+        <w:rPr>
+          <w:lang w:val="en-GB"/>
+        </w:rPr>
+      </w:pPr>
+      <w:r>
+        <w:rPr>
+          <w:lang w:val="en-GB"/>
+        </w:rPr>
+        <w:t xml:space="preserve">Step 2: Run the .exe file. Use install for </w:t>
+      </w:r>
+      <w:r>
+        <w:rPr>
+          <w:b/>
+          <w:lang w:val="en-GB"/>
+        </w:rPr>
+        <w:t>Just Me</w:t>
+      </w:r>
+      <w:r>
+        <w:rPr>
+          <w:lang w:val="en-GB"/>
+        </w:rPr>
+        <w:t xml:space="preserve"> option. </w:t>
+      </w:r>
+    </w:p>
+    <w:p>
+      <w:pPr>
+        <w:spacing w:after="160"/>
+        <w:jc w:val="center"/>
+        <w:rPr>
+          <w:lang w:val="en-GB"/>
+        </w:rPr>
+      </w:pPr>
       <w:r>
         <w:rPr>
           <w:noProof/>
         </w:rPr>
-        <w:lastRenderedPageBreak/>
         <w:drawing>
-          <wp:inline distT="0" distB="0" distL="0" distR="0" wp14:anchorId="763AC53E" wp14:editId="47ADC339">
-            <wp:extent cx="5029200" cy="4152900"/>
-            <wp:effectExtent l="0" t="0" r="0" b="0"/>
-            <wp:docPr id="13" name="Picture 13"/>
+          <wp:inline distT="0" distB="0" distL="0" distR="0" wp14:anchorId="48A1047B" wp14:editId="52AB6685">
+            <wp:extent cx="4606223" cy="3560064"/>
+            <wp:effectExtent l="0" t="0" r="4445" b="2540"/>
+            <wp:docPr id="11" name="Picture 11"/>
             <wp:cNvGraphicFramePr>
               <a:graphicFrameLocks xmlns:a="http://schemas.openxmlformats.org/drawingml/2006/main" noChangeAspect="1"/>
             </wp:cNvGraphicFramePr>
@@ -4235,7 +4756,7 @@
                   <pic:spPr>
                     <a:xfrm>
                       <a:off x="0" y="0"/>
-                      <a:ext cx="5029200" cy="4152900"/>
+                      <a:ext cx="4613388" cy="3565602"/>
                     </a:xfrm>
                     <a:prstGeom prst="rect">
                       <a:avLst/>
@@ -4258,26 +4779,6 @@
     </w:p>
     <w:p>
       <w:pPr>
-        <w:pStyle w:val="Heading2"/>
-        <w:rPr>
-          <w:lang w:val="en-GB"/>
-        </w:rPr>
-      </w:pPr>
-      <w:r>
-        <w:rPr>
-          <w:lang w:val="en-GB"/>
-        </w:rPr>
-        <w:t>Preparing</w:t>
-      </w:r>
-      <w:r>
-        <w:rPr>
-          <w:lang w:val="en-GB"/>
-        </w:rPr>
-        <w:t xml:space="preserve"> of Anaconda</w:t>
-      </w:r>
-    </w:p>
-    <w:p>
-      <w:pPr>
         <w:spacing w:after="160"/>
         <w:rPr>
           <w:lang w:val="en-GB"/>
@@ -4287,173 +4788,24 @@
         <w:rPr>
           <w:lang w:val="en-GB"/>
         </w:rPr>
-        <w:br w:type="page"/>
-      </w:r>
-    </w:p>
-    <w:p>
-      <w:pPr>
-        <w:pStyle w:val="Heading2"/>
-        <w:rPr>
-          <w:lang w:val="en-GB"/>
-        </w:rPr>
-      </w:pPr>
-      <w:bookmarkStart w:id="6" w:name="_Toc28855637"/>
-      <w:r>
-        <w:rPr>
-          <w:lang w:val="en-GB"/>
-        </w:rPr>
         <w:lastRenderedPageBreak/>
-        <w:t>Preparing</w:t>
-      </w:r>
-      <w:r>
-        <w:rPr>
-          <w:lang w:val="en-GB"/>
-        </w:rPr>
-        <w:t xml:space="preserve"> </w:t>
-      </w:r>
-      <w:proofErr w:type="spellStart"/>
-      <w:r>
-        <w:rPr>
-          <w:lang w:val="en-GB"/>
-        </w:rPr>
-        <w:t>Github</w:t>
-      </w:r>
+        <w:t>Step 3: Install to your user location (default</w:t>
+      </w:r>
+      <w:bookmarkStart w:id="6" w:name="_GoBack"/>
       <w:bookmarkEnd w:id="6"/>
-      <w:proofErr w:type="spellEnd"/>
-    </w:p>
-    <w:p>
-      <w:pPr>
-        <w:spacing w:before="120" w:after="160"/>
-        <w:jc w:val="both"/>
-        <w:rPr>
-          <w:lang w:val="en-US"/>
-        </w:rPr>
-      </w:pPr>
-      <w:r>
-        <w:rPr>
-          <w:lang w:val="en-US"/>
-        </w:rPr>
-        <w:t xml:space="preserve">To install </w:t>
-      </w:r>
-      <w:proofErr w:type="spellStart"/>
-      <w:r>
-        <w:rPr>
-          <w:lang w:val="en-US"/>
-        </w:rPr>
-        <w:t>Github</w:t>
-      </w:r>
-      <w:proofErr w:type="spellEnd"/>
-      <w:r>
-        <w:rPr>
-          <w:lang w:val="en-US"/>
-        </w:rPr>
-        <w:t xml:space="preserve"> on LUT computer do following steps:</w:t>
-      </w:r>
-    </w:p>
-    <w:p>
-      <w:pPr>
-        <w:spacing w:before="120" w:after="160"/>
-        <w:jc w:val="both"/>
-        <w:rPr>
-          <w:lang w:val="en-US"/>
-        </w:rPr>
-      </w:pPr>
-      <w:r>
-        <w:rPr>
-          <w:lang w:val="en-US"/>
-        </w:rPr>
-        <w:t xml:space="preserve">Step 1: Download </w:t>
-      </w:r>
-      <w:proofErr w:type="spellStart"/>
-      <w:r>
-        <w:rPr>
-          <w:lang w:val="en-US"/>
-        </w:rPr>
-        <w:t>Github</w:t>
-      </w:r>
-      <w:proofErr w:type="spellEnd"/>
-      <w:r>
-        <w:rPr>
-          <w:lang w:val="en-US"/>
-        </w:rPr>
-        <w:t xml:space="preserve"> Desktop from </w:t>
-      </w:r>
-      <w:hyperlink r:id="rId14" w:history="1">
-        <w:r>
-          <w:rPr>
-            <w:rStyle w:val="Hyperlink"/>
-            <w:lang w:val="en-US"/>
-          </w:rPr>
-          <w:t>GitHub Desktop download page</w:t>
-        </w:r>
-      </w:hyperlink>
-      <w:r>
-        <w:rPr>
-          <w:rStyle w:val="Hyperlink"/>
-          <w:lang w:val="en-US"/>
-        </w:rPr>
-        <w:t>.</w:t>
-      </w:r>
-      <w:r>
-        <w:rPr>
-          <w:lang w:val="en-US"/>
-        </w:rPr>
-        <w:t xml:space="preserve"> </w:t>
-      </w:r>
-      <w:proofErr w:type="spellStart"/>
-      <w:r>
-        <w:t>Click</w:t>
-      </w:r>
-      <w:proofErr w:type="spellEnd"/>
-      <w:r>
-        <w:t xml:space="preserve"> </w:t>
-      </w:r>
-      <w:proofErr w:type="spellStart"/>
-      <w:r>
-        <w:t>download</w:t>
-      </w:r>
-      <w:proofErr w:type="spellEnd"/>
-      <w:r>
-        <w:t xml:space="preserve">, </w:t>
-      </w:r>
-      <w:proofErr w:type="spellStart"/>
-      <w:r>
-        <w:t>save</w:t>
-      </w:r>
-      <w:proofErr w:type="spellEnd"/>
-      <w:r>
-        <w:t xml:space="preserve"> </w:t>
-      </w:r>
-      <w:proofErr w:type="spellStart"/>
-      <w:r>
-        <w:t>installation</w:t>
-      </w:r>
-      <w:proofErr w:type="spellEnd"/>
-      <w:r>
-        <w:t xml:space="preserve"> </w:t>
-      </w:r>
-      <w:proofErr w:type="spellStart"/>
-      <w:r>
-        <w:t>file</w:t>
-      </w:r>
-      <w:proofErr w:type="spellEnd"/>
-      <w:r>
-        <w:t xml:space="preserve"> and </w:t>
-      </w:r>
-      <w:proofErr w:type="spellStart"/>
-      <w:r>
-        <w:t>run</w:t>
-      </w:r>
-      <w:proofErr w:type="spellEnd"/>
-      <w:r>
-        <w:t xml:space="preserve"> it.</w:t>
-      </w:r>
-    </w:p>
-    <w:p>
-      <w:pPr>
-        <w:spacing w:before="120" w:after="160"/>
-        <w:rPr>
-          <w:lang w:val="en-US"/>
+      <w:r>
+        <w:rPr>
+          <w:lang w:val="en-GB"/>
+        </w:rPr>
+        <w:t>).</w:t>
+      </w:r>
+    </w:p>
+    <w:p>
+      <w:pPr>
+        <w:spacing w:after="160"/>
+        <w:jc w:val="center"/>
+        <w:rPr>
+          <w:lang w:val="en-GB"/>
         </w:rPr>
       </w:pPr>
       <w:r>
@@ -4461,10 +4813,73 @@
           <w:noProof/>
         </w:rPr>
         <w:drawing>
-          <wp:inline distT="0" distB="0" distL="0" distR="0" wp14:anchorId="1AE485F9" wp14:editId="7F6BE7D1">
-            <wp:extent cx="5731510" cy="3367405"/>
-            <wp:effectExtent l="0" t="0" r="2540" b="4445"/>
-            <wp:docPr id="3" name="Picture 3"/>
+          <wp:inline distT="0" distB="0" distL="0" distR="0" wp14:anchorId="64281A22" wp14:editId="3403E612">
+            <wp:extent cx="3706021" cy="2987040"/>
+            <wp:effectExtent l="0" t="0" r="8890" b="3810"/>
+            <wp:docPr id="12" name="Picture 12"/>
+            <wp:cNvGraphicFramePr>
+              <a:graphicFrameLocks xmlns:a="http://schemas.openxmlformats.org/drawingml/2006/main" noChangeAspect="1"/>
+            </wp:cNvGraphicFramePr>
+            <a:graphic xmlns:a="http://schemas.openxmlformats.org/drawingml/2006/main">
+              <a:graphicData uri="http://schemas.openxmlformats.org/drawingml/2006/picture">
+                <pic:pic xmlns:pic="http://schemas.openxmlformats.org/drawingml/2006/picture">
+                  <pic:nvPicPr>
+                    <pic:cNvPr id="1" name=""/>
+                    <pic:cNvPicPr/>
+                  </pic:nvPicPr>
+                  <pic:blipFill>
+                    <a:blip r:embed="rId14"/>
+                    <a:stretch>
+                      <a:fillRect/>
+                    </a:stretch>
+                  </pic:blipFill>
+                  <pic:spPr>
+                    <a:xfrm>
+                      <a:off x="0" y="0"/>
+                      <a:ext cx="3721522" cy="2999533"/>
+                    </a:xfrm>
+                    <a:prstGeom prst="rect">
+                      <a:avLst/>
+                    </a:prstGeom>
+                  </pic:spPr>
+                </pic:pic>
+              </a:graphicData>
+            </a:graphic>
+          </wp:inline>
+        </w:drawing>
+      </w:r>
+    </w:p>
+    <w:p>
+      <w:pPr>
+        <w:spacing w:after="160"/>
+        <w:rPr>
+          <w:lang w:val="en-GB"/>
+        </w:rPr>
+      </w:pPr>
+      <w:r>
+        <w:rPr>
+          <w:lang w:val="en-GB"/>
+        </w:rPr>
+        <w:t>Step 4: Keep everything as default and click install.</w:t>
+      </w:r>
+    </w:p>
+    <w:p>
+      <w:pPr>
+        <w:spacing w:after="160"/>
+        <w:jc w:val="center"/>
+        <w:rPr>
+          <w:lang w:val="en-GB"/>
+        </w:rPr>
+      </w:pPr>
+      <w:r>
+        <w:rPr>
+          <w:noProof/>
+        </w:rPr>
+        <w:drawing>
+          <wp:inline distT="0" distB="0" distL="0" distR="0" wp14:anchorId="763AC53E" wp14:editId="29808C16">
+            <wp:extent cx="3705860" cy="3060142"/>
+            <wp:effectExtent l="0" t="0" r="8890" b="6985"/>
+            <wp:docPr id="13" name="Picture 13"/>
             <wp:cNvGraphicFramePr>
               <a:graphicFrameLocks xmlns:a="http://schemas.openxmlformats.org/drawingml/2006/main" noChangeAspect="1"/>
             </wp:cNvGraphicFramePr>
@@ -4484,7 +4899,7 @@
                   <pic:spPr>
                     <a:xfrm>
                       <a:off x="0" y="0"/>
-                      <a:ext cx="5731510" cy="3367405"/>
+                      <a:ext cx="3717392" cy="3069664"/>
                     </a:xfrm>
                     <a:prstGeom prst="rect">
                       <a:avLst/>
@@ -4499,289 +4914,66 @@
     </w:p>
     <w:p>
       <w:pPr>
-        <w:spacing w:before="120" w:after="160"/>
-        <w:rPr>
-          <w:lang w:val="en-US"/>
-        </w:rPr>
-      </w:pPr>
-      <w:r>
-        <w:rPr>
-          <w:lang w:val="en-US"/>
-        </w:rPr>
-        <w:t xml:space="preserve">Step 2: Create </w:t>
-      </w:r>
-      <w:proofErr w:type="spellStart"/>
-      <w:r>
-        <w:rPr>
-          <w:lang w:val="en-US"/>
-        </w:rPr>
-        <w:t>Github</w:t>
-      </w:r>
-      <w:proofErr w:type="spellEnd"/>
-      <w:r>
-        <w:rPr>
-          <w:lang w:val="en-US"/>
-        </w:rPr>
-        <w:t xml:space="preserve"> account or login if you have one.</w:t>
-      </w:r>
-    </w:p>
-    <w:p>
-      <w:pPr>
-        <w:rPr>
-          <w:lang w:val="en-US"/>
-        </w:rPr>
-      </w:pPr>
-    </w:p>
-    <w:p>
-      <w:pPr>
         <w:spacing w:after="160"/>
         <w:rPr>
-          <w:lang w:val="en-US"/>
-        </w:rPr>
-      </w:pPr>
-      <w:r>
-        <w:rPr>
-          <w:lang w:val="en-US"/>
+          <w:lang w:val="en-GB"/>
+        </w:rPr>
+      </w:pPr>
+      <w:r>
+        <w:rPr>
+          <w:lang w:val="en-GB"/>
         </w:rPr>
         <w:br w:type="page"/>
       </w:r>
     </w:p>
     <w:p>
       <w:pPr>
-        <w:pStyle w:val="Heading1"/>
-        <w:rPr>
-          <w:lang w:val="en-US"/>
-        </w:rPr>
-      </w:pPr>
-      <w:bookmarkStart w:id="7" w:name="_Toc28855638"/>
-      <w:r>
-        <w:rPr>
-          <w:lang w:val="en-US"/>
+        <w:pStyle w:val="Heading2"/>
+        <w:rPr>
+          <w:lang w:val="en-GB"/>
+        </w:rPr>
+      </w:pPr>
+      <w:r>
+        <w:rPr>
+          <w:lang w:val="en-GB"/>
         </w:rPr>
         <w:lastRenderedPageBreak/>
-        <w:t>Version Control</w:t>
-      </w:r>
-      <w:bookmarkEnd w:id="7"/>
-    </w:p>
-    <w:p>
-      <w:pPr>
-        <w:rPr>
-          <w:lang w:val="en-US"/>
-        </w:rPr>
-      </w:pPr>
-      <w:r>
-        <w:rPr>
-          <w:lang w:val="en-US"/>
-        </w:rPr>
-        <w:t>----</w:t>
-      </w:r>
-    </w:p>
-    <w:p>
-      <w:pPr>
-        <w:pStyle w:val="Heading2"/>
-        <w:rPr>
-          <w:lang w:val="en-GB"/>
-        </w:rPr>
-      </w:pPr>
-      <w:bookmarkStart w:id="8" w:name="_Toc28855639"/>
-      <w:r>
-        <w:rPr>
-          <w:lang w:val="en-GB"/>
-        </w:rPr>
-        <w:t xml:space="preserve">What is </w:t>
-      </w:r>
-      <w:proofErr w:type="spellStart"/>
-      <w:r>
-        <w:rPr>
-          <w:lang w:val="en-GB"/>
-        </w:rPr>
-        <w:t>Github</w:t>
-      </w:r>
-      <w:proofErr w:type="spellEnd"/>
-      <w:r>
-        <w:rPr>
-          <w:lang w:val="en-GB"/>
-        </w:rPr>
-        <w:t>?</w:t>
-      </w:r>
-      <w:bookmarkEnd w:id="8"/>
-      <w:r>
-        <w:rPr>
-          <w:lang w:val="en-GB"/>
-        </w:rPr>
-        <w:t xml:space="preserve"> </w:t>
-      </w:r>
-    </w:p>
-    <w:p>
-      <w:pPr>
-        <w:rPr>
-          <w:lang w:val="en-GB"/>
-        </w:rPr>
-      </w:pPr>
-      <w:r>
-        <w:rPr>
-          <w:rFonts w:eastAsia="Times New Roman" w:cs="Times New Roman"/>
-          <w:szCs w:val="24"/>
-          <w:lang w:val="en-US" w:eastAsia="fi-FI"/>
-        </w:rPr>
-        <w:t xml:space="preserve">GitHub is </w:t>
-      </w:r>
-      <w:r>
-        <w:rPr>
-          <w:rFonts w:eastAsia="Times New Roman" w:cs="Times New Roman"/>
-          <w:szCs w:val="24"/>
-          <w:lang w:val="en-US" w:eastAsia="fi-FI"/>
-        </w:rPr>
-        <w:t xml:space="preserve">a platform for version control and collaborative work </w:t>
-      </w:r>
-      <w:proofErr w:type="gramStart"/>
-      <w:r>
-        <w:rPr>
-          <w:rFonts w:eastAsia="Times New Roman" w:cs="Times New Roman"/>
-          <w:szCs w:val="24"/>
-          <w:lang w:val="en-US" w:eastAsia="fi-FI"/>
-        </w:rPr>
-        <w:t>on  code</w:t>
-      </w:r>
-      <w:proofErr w:type="gramEnd"/>
-      <w:r>
-        <w:rPr>
-          <w:rFonts w:eastAsia="Times New Roman" w:cs="Times New Roman"/>
-          <w:szCs w:val="24"/>
-          <w:lang w:val="en-US" w:eastAsia="fi-FI"/>
-        </w:rPr>
-        <w:t>. It allows team of developers to work on the same project and track what was done before.</w:t>
-      </w:r>
-    </w:p>
-    <w:p>
-      <w:pPr>
-        <w:pStyle w:val="Heading2"/>
-        <w:rPr>
-          <w:lang w:val="en-GB"/>
-        </w:rPr>
-      </w:pPr>
-      <w:bookmarkStart w:id="9" w:name="_Toc28855640"/>
-      <w:r>
-        <w:rPr>
-          <w:lang w:val="en-GB"/>
-        </w:rPr>
-        <w:t xml:space="preserve">Cloning </w:t>
-      </w:r>
-      <w:proofErr w:type="spellStart"/>
-      <w:r>
-        <w:rPr>
-          <w:lang w:val="en-GB"/>
-        </w:rPr>
-        <w:t>Github</w:t>
-      </w:r>
-      <w:proofErr w:type="spellEnd"/>
-      <w:r>
-        <w:rPr>
-          <w:lang w:val="en-GB"/>
-        </w:rPr>
-        <w:t xml:space="preserve"> repository</w:t>
-      </w:r>
-      <w:bookmarkEnd w:id="9"/>
-    </w:p>
-    <w:p>
-      <w:pPr>
-        <w:jc w:val="both"/>
-        <w:rPr>
-          <w:lang w:val="en-GB"/>
-        </w:rPr>
-      </w:pPr>
-      <w:r>
-        <w:rPr>
-          <w:lang w:val="en-GB"/>
-        </w:rPr>
-        <w:t xml:space="preserve">During this course all materials and assignment are located at the course </w:t>
-      </w:r>
-      <w:proofErr w:type="spellStart"/>
-      <w:r>
-        <w:rPr>
-          <w:lang w:val="en-GB"/>
-        </w:rPr>
-        <w:t>Github</w:t>
-      </w:r>
-      <w:proofErr w:type="spellEnd"/>
-      <w:r>
-        <w:rPr>
-          <w:lang w:val="en-GB"/>
-        </w:rPr>
-        <w:t xml:space="preserve"> repository. You should clone the repository using </w:t>
-      </w:r>
-      <w:proofErr w:type="spellStart"/>
-      <w:r>
-        <w:rPr>
-          <w:lang w:val="en-GB"/>
-        </w:rPr>
-        <w:t>Github</w:t>
-      </w:r>
-      <w:proofErr w:type="spellEnd"/>
-      <w:r>
-        <w:rPr>
-          <w:lang w:val="en-GB"/>
-        </w:rPr>
-        <w:t xml:space="preserve"> Desktop. You can clone repository by following these steps:</w:t>
-      </w:r>
-    </w:p>
-    <w:p>
-      <w:pPr>
-        <w:jc w:val="both"/>
-        <w:rPr>
-          <w:lang w:val="en-GB"/>
-        </w:rPr>
-      </w:pPr>
-    </w:p>
-    <w:p>
-      <w:pPr>
-        <w:jc w:val="both"/>
-        <w:rPr>
-          <w:lang w:val="en-GB"/>
-        </w:rPr>
-      </w:pPr>
-      <w:r>
-        <w:rPr>
-          <w:u w:val="single"/>
-          <w:lang w:val="en-GB"/>
-        </w:rPr>
-        <w:t>Step 1:</w:t>
-      </w:r>
-      <w:r>
-        <w:rPr>
-          <w:lang w:val="en-GB"/>
-        </w:rPr>
-        <w:t xml:space="preserve"> Open </w:t>
-      </w:r>
-      <w:proofErr w:type="spellStart"/>
-      <w:r>
-        <w:rPr>
-          <w:lang w:val="en-GB"/>
-        </w:rPr>
-        <w:t>Github</w:t>
-      </w:r>
-      <w:proofErr w:type="spellEnd"/>
-      <w:r>
-        <w:rPr>
-          <w:lang w:val="en-GB"/>
-        </w:rPr>
-        <w:t xml:space="preserve"> Desktop. Go to File</w:t>
-      </w:r>
-      <w:r>
-        <w:rPr>
-          <w:lang w:val="en-GB"/>
-        </w:rPr>
-        <w:sym w:font="Wingdings" w:char="F0E0"/>
-      </w:r>
-      <w:r>
-        <w:rPr>
-          <w:lang w:val="en-GB"/>
-        </w:rPr>
-        <w:t>Clone repository</w:t>
-      </w:r>
-    </w:p>
-    <w:p>
-      <w:pPr>
+        <w:t>Preparing of Anaconda</w:t>
+      </w:r>
+    </w:p>
+    <w:p>
+      <w:pPr>
+        <w:rPr>
+          <w:b/>
+          <w:lang w:val="en-GB"/>
+        </w:rPr>
+      </w:pPr>
+      <w:r>
+        <w:rPr>
+          <w:b/>
+          <w:lang w:val="en-GB"/>
+        </w:rPr>
+        <w:t>WARNING! If you use your own computer, you can skip this step.</w:t>
+      </w:r>
+    </w:p>
+    <w:p>
+      <w:pPr>
+        <w:spacing w:after="160"/>
+        <w:rPr>
+          <w:lang w:val="en-GB"/>
+        </w:rPr>
+      </w:pPr>
+      <w:r>
+        <w:rPr>
+          <w:lang w:val="en-GB"/>
+        </w:rPr>
+        <w:t>Step 1: Go to Anaconda Navigator. Open the Environments tab.</w:t>
+      </w:r>
+    </w:p>
+    <w:p>
+      <w:pPr>
+        <w:spacing w:after="160"/>
+        <w:jc w:val="center"/>
         <w:rPr>
           <w:lang w:val="en-GB"/>
         </w:rPr>
@@ -4789,13 +4981,91 @@
       <w:r>
         <w:rPr>
           <w:noProof/>
-          <w:lang w:val="en-GB"/>
+        </w:rPr>
+        <mc:AlternateContent>
+          <mc:Choice Requires="wps">
+            <w:drawing>
+              <wp:anchor distT="0" distB="0" distL="114300" distR="114300" simplePos="0" relativeHeight="251660288" behindDoc="0" locked="0" layoutInCell="1" allowOverlap="1" wp14:anchorId="57BBE0B3" wp14:editId="333AA691">
+                <wp:simplePos x="0" y="0"/>
+                <wp:positionH relativeFrom="column">
+                  <wp:posOffset>745958</wp:posOffset>
+                </wp:positionH>
+                <wp:positionV relativeFrom="paragraph">
+                  <wp:posOffset>716447</wp:posOffset>
+                </wp:positionV>
+                <wp:extent cx="547437" cy="162326"/>
+                <wp:effectExtent l="0" t="0" r="24130" b="28575"/>
+                <wp:wrapNone/>
+                <wp:docPr id="15" name="Oval 15"/>
+                <wp:cNvGraphicFramePr/>
+                <a:graphic xmlns:a="http://schemas.openxmlformats.org/drawingml/2006/main">
+                  <a:graphicData uri="http://schemas.microsoft.com/office/word/2010/wordprocessingShape">
+                    <wps:wsp>
+                      <wps:cNvSpPr/>
+                      <wps:spPr>
+                        <a:xfrm>
+                          <a:off x="0" y="0"/>
+                          <a:ext cx="547437" cy="162326"/>
+                        </a:xfrm>
+                        <a:prstGeom prst="ellipse">
+                          <a:avLst/>
+                        </a:prstGeom>
+                        <a:noFill/>
+                        <a:ln>
+                          <a:solidFill>
+                            <a:srgbClr val="FF0000"/>
+                          </a:solidFill>
+                        </a:ln>
+                      </wps:spPr>
+                      <wps:style>
+                        <a:lnRef idx="2">
+                          <a:schemeClr val="accent1">
+                            <a:shade val="50000"/>
+                          </a:schemeClr>
+                        </a:lnRef>
+                        <a:fillRef idx="1">
+                          <a:schemeClr val="accent1"/>
+                        </a:fillRef>
+                        <a:effectRef idx="0">
+                          <a:schemeClr val="accent1"/>
+                        </a:effectRef>
+                        <a:fontRef idx="minor">
+                          <a:schemeClr val="lt1"/>
+                        </a:fontRef>
+                      </wps:style>
+                      <wps:bodyPr rot="0" spcFirstLastPara="0" vertOverflow="overflow" horzOverflow="overflow" vert="horz" wrap="square" lIns="91440" tIns="45720" rIns="91440" bIns="45720" numCol="1" spcCol="0" rtlCol="0" fromWordArt="0" anchor="ctr" anchorCtr="0" forceAA="0" compatLnSpc="1">
+                        <a:prstTxWarp prst="textNoShape">
+                          <a:avLst/>
+                        </a:prstTxWarp>
+                        <a:noAutofit/>
+                      </wps:bodyPr>
+                    </wps:wsp>
+                  </a:graphicData>
+                </a:graphic>
+                <wp14:sizeRelV relativeFrom="margin">
+                  <wp14:pctHeight>0</wp14:pctHeight>
+                </wp14:sizeRelV>
+              </wp:anchor>
+            </w:drawing>
+          </mc:Choice>
+          <mc:Fallback>
+            <w:pict>
+              <v:oval w14:anchorId="36F8F72C" id="Oval 15" o:spid="_x0000_s1026" style="position:absolute;margin-left:58.75pt;margin-top:56.4pt;width:43.1pt;height:12.8pt;z-index:251660288;visibility:visible;mso-wrap-style:square;mso-height-percent:0;mso-wrap-distance-left:9pt;mso-wrap-distance-top:0;mso-wrap-distance-right:9pt;mso-wrap-distance-bottom:0;mso-position-horizontal:absolute;mso-position-horizontal-relative:text;mso-position-vertical:absolute;mso-position-vertical-relative:text;mso-height-percent:0;mso-height-relative:margin;v-text-anchor:middle" o:gfxdata="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" filled="f" strokecolor="red" strokeweight="1pt">
+                <v:stroke joinstyle="miter"/>
+              </v:oval>
+            </w:pict>
+          </mc:Fallback>
+        </mc:AlternateContent>
+      </w:r>
+      <w:r>
+        <w:rPr>
+          <w:noProof/>
         </w:rPr>
         <w:drawing>
-          <wp:inline distT="0" distB="0" distL="0" distR="0" wp14:anchorId="19F6EE2D" wp14:editId="747A81B8">
-            <wp:extent cx="5725160" cy="3926205"/>
-            <wp:effectExtent l="0" t="0" r="8890" b="0"/>
-            <wp:docPr id="6" name="Picture 6"/>
+          <wp:inline distT="0" distB="0" distL="0" distR="0" wp14:anchorId="3881607A" wp14:editId="5217C9DC">
+            <wp:extent cx="4445620" cy="2833553"/>
+            <wp:effectExtent l="0" t="0" r="0" b="5080"/>
+            <wp:docPr id="14" name="Picture 14"/>
             <wp:cNvGraphicFramePr>
               <a:graphicFrameLocks xmlns:a="http://schemas.openxmlformats.org/drawingml/2006/main" noChangeAspect="1"/>
             </wp:cNvGraphicFramePr>
@@ -4803,36 +5073,23 @@
               <a:graphicData uri="http://schemas.openxmlformats.org/drawingml/2006/picture">
                 <pic:pic xmlns:pic="http://schemas.openxmlformats.org/drawingml/2006/picture">
                   <pic:nvPicPr>
-                    <pic:cNvPr id="0" name="Picture 1"/>
-                    <pic:cNvPicPr>
-                      <a:picLocks noChangeAspect="1" noChangeArrowheads="1"/>
-                    </pic:cNvPicPr>
+                    <pic:cNvPr id="1" name=""/>
+                    <pic:cNvPicPr/>
                   </pic:nvPicPr>
                   <pic:blipFill>
-                    <a:blip r:embed="rId16">
-                      <a:extLst>
-                        <a:ext uri="{28A0092B-C50C-407E-A947-70E740481C1C}">
-                          <a14:useLocalDpi xmlns:a14="http://schemas.microsoft.com/office/drawing/2010/main" val="0"/>
-                        </a:ext>
-                      </a:extLst>
-                    </a:blip>
-                    <a:srcRect/>
+                    <a:blip r:embed="rId16"/>
                     <a:stretch>
                       <a:fillRect/>
                     </a:stretch>
                   </pic:blipFill>
-                  <pic:spPr bwMode="auto">
+                  <pic:spPr>
                     <a:xfrm>
                       <a:off x="0" y="0"/>
-                      <a:ext cx="5725160" cy="3926205"/>
+                      <a:ext cx="4468126" cy="2847898"/>
                     </a:xfrm>
                     <a:prstGeom prst="rect">
                       <a:avLst/>
                     </a:prstGeom>
-                    <a:noFill/>
-                    <a:ln>
-                      <a:noFill/>
-                    </a:ln>
                   </pic:spPr>
                 </pic:pic>
               </a:graphicData>
@@ -4843,13 +5100,6 @@
     </w:p>
     <w:p>
       <w:pPr>
-        <w:rPr>
-          <w:lang w:val="en-GB"/>
-        </w:rPr>
-      </w:pPr>
-    </w:p>
-    <w:p>
-      <w:pPr>
         <w:spacing w:after="160"/>
         <w:rPr>
           <w:lang w:val="en-GB"/>
@@ -4859,99 +5109,177 @@
         <w:rPr>
           <w:lang w:val="en-GB"/>
         </w:rPr>
+        <w:t xml:space="preserve">Step 2: Create new environment by hitting Create button. </w:t>
+      </w:r>
+    </w:p>
+    <w:p>
+      <w:pPr>
+        <w:spacing w:after="160"/>
+        <w:rPr>
+          <w:lang w:val="en-GB"/>
+        </w:rPr>
+      </w:pPr>
+      <w:r>
+        <w:rPr>
+          <w:noProof/>
+        </w:rPr>
+        <mc:AlternateContent>
+          <mc:Choice Requires="wps">
+            <w:drawing>
+              <wp:anchor distT="0" distB="0" distL="114300" distR="114300" simplePos="0" relativeHeight="251662336" behindDoc="0" locked="0" layoutInCell="1" allowOverlap="1" wp14:anchorId="4DA9F1E9" wp14:editId="6525F152">
+                <wp:simplePos x="0" y="0"/>
+                <wp:positionH relativeFrom="column">
+                  <wp:posOffset>1118602</wp:posOffset>
+                </wp:positionH>
+                <wp:positionV relativeFrom="paragraph">
+                  <wp:posOffset>3145389</wp:posOffset>
+                </wp:positionV>
+                <wp:extent cx="372979" cy="342633"/>
+                <wp:effectExtent l="0" t="0" r="27305" b="19685"/>
+                <wp:wrapNone/>
+                <wp:docPr id="18" name="Oval 18"/>
+                <wp:cNvGraphicFramePr/>
+                <a:graphic xmlns:a="http://schemas.openxmlformats.org/drawingml/2006/main">
+                  <a:graphicData uri="http://schemas.microsoft.com/office/word/2010/wordprocessingShape">
+                    <wps:wsp>
+                      <wps:cNvSpPr/>
+                      <wps:spPr>
+                        <a:xfrm>
+                          <a:off x="0" y="0"/>
+                          <a:ext cx="372979" cy="342633"/>
+                        </a:xfrm>
+                        <a:prstGeom prst="ellipse">
+                          <a:avLst/>
+                        </a:prstGeom>
+                        <a:noFill/>
+                        <a:ln>
+                          <a:solidFill>
+                            <a:srgbClr val="FF0000"/>
+                          </a:solidFill>
+                        </a:ln>
+                      </wps:spPr>
+                      <wps:style>
+                        <a:lnRef idx="2">
+                          <a:schemeClr val="accent1">
+                            <a:shade val="50000"/>
+                          </a:schemeClr>
+                        </a:lnRef>
+                        <a:fillRef idx="1">
+                          <a:schemeClr val="accent1"/>
+                        </a:fillRef>
+                        <a:effectRef idx="0">
+                          <a:schemeClr val="accent1"/>
+                        </a:effectRef>
+                        <a:fontRef idx="minor">
+                          <a:schemeClr val="lt1"/>
+                        </a:fontRef>
+                      </wps:style>
+                      <wps:bodyPr rot="0" spcFirstLastPara="0" vertOverflow="overflow" horzOverflow="overflow" vert="horz" wrap="square" lIns="91440" tIns="45720" rIns="91440" bIns="45720" numCol="1" spcCol="0" rtlCol="0" fromWordArt="0" anchor="ctr" anchorCtr="0" forceAA="0" compatLnSpc="1">
+                        <a:prstTxWarp prst="textNoShape">
+                          <a:avLst/>
+                        </a:prstTxWarp>
+                        <a:noAutofit/>
+                      </wps:bodyPr>
+                    </wps:wsp>
+                  </a:graphicData>
+                </a:graphic>
+                <wp14:sizeRelH relativeFrom="margin">
+                  <wp14:pctWidth>0</wp14:pctWidth>
+                </wp14:sizeRelH>
+                <wp14:sizeRelV relativeFrom="margin">
+                  <wp14:pctHeight>0</wp14:pctHeight>
+                </wp14:sizeRelV>
+              </wp:anchor>
+            </w:drawing>
+          </mc:Choice>
+          <mc:Fallback>
+            <w:pict>
+              <v:oval w14:anchorId="2C75F994" id="Oval 18" o:spid="_x0000_s1026" style="position:absolute;margin-left:88.1pt;margin-top:247.65pt;width:29.35pt;height:27pt;z-index:251662336;visibility:visible;mso-wrap-style:square;mso-width-percent:0;mso-height-percent:0;mso-wrap-distance-left:9pt;mso-wrap-distance-top:0;mso-wrap-distance-right:9pt;mso-wrap-distance-bottom:0;mso-position-horizontal:absolute;mso-position-horizontal-relative:text;mso-position-vertical:absolute;mso-position-vertical-relative:text;mso-width-percent:0;mso-height-percent:0;mso-width-relative:margin;mso-height-relative:margin;v-text-anchor:middle" o:gfxdata="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" filled="f" strokecolor="red" strokeweight="1pt">
+                <v:stroke joinstyle="miter"/>
+              </v:oval>
+            </w:pict>
+          </mc:Fallback>
+        </mc:AlternateContent>
+      </w:r>
+      <w:r>
+        <w:rPr>
+          <w:noProof/>
+        </w:rPr>
+        <w:drawing>
+          <wp:inline distT="0" distB="0" distL="0" distR="0" wp14:anchorId="67EFAD54" wp14:editId="45AB509B">
+            <wp:extent cx="5731510" cy="3649980"/>
+            <wp:effectExtent l="0" t="0" r="2540" b="7620"/>
+            <wp:docPr id="16" name="Picture 16"/>
+            <wp:cNvGraphicFramePr>
+              <a:graphicFrameLocks xmlns:a="http://schemas.openxmlformats.org/drawingml/2006/main" noChangeAspect="1"/>
+            </wp:cNvGraphicFramePr>
+            <a:graphic xmlns:a="http://schemas.openxmlformats.org/drawingml/2006/main">
+              <a:graphicData uri="http://schemas.openxmlformats.org/drawingml/2006/picture">
+                <pic:pic xmlns:pic="http://schemas.openxmlformats.org/drawingml/2006/picture">
+                  <pic:nvPicPr>
+                    <pic:cNvPr id="1" name=""/>
+                    <pic:cNvPicPr/>
+                  </pic:nvPicPr>
+                  <pic:blipFill>
+                    <a:blip r:embed="rId17"/>
+                    <a:stretch>
+                      <a:fillRect/>
+                    </a:stretch>
+                  </pic:blipFill>
+                  <pic:spPr>
+                    <a:xfrm>
+                      <a:off x="0" y="0"/>
+                      <a:ext cx="5731510" cy="3649980"/>
+                    </a:xfrm>
+                    <a:prstGeom prst="rect">
+                      <a:avLst/>
+                    </a:prstGeom>
+                  </pic:spPr>
+                </pic:pic>
+              </a:graphicData>
+            </a:graphic>
+          </wp:inline>
+        </w:drawing>
+      </w:r>
+    </w:p>
+    <w:p>
+      <w:pPr>
+        <w:spacing w:after="160"/>
+        <w:rPr>
+          <w:lang w:val="en-GB"/>
+        </w:rPr>
+      </w:pPr>
+      <w:r>
+        <w:rPr>
+          <w:lang w:val="en-GB"/>
+        </w:rPr>
         <w:br w:type="page"/>
       </w:r>
     </w:p>
     <w:p>
       <w:pPr>
-        <w:rPr>
-          <w:lang w:val="en-GB"/>
-        </w:rPr>
-      </w:pPr>
-    </w:p>
-    <w:p>
-      <w:pPr>
-        <w:rPr>
-          <w:lang w:val="en-GB"/>
-        </w:rPr>
-      </w:pPr>
-    </w:p>
-    <w:p>
-      <w:pPr>
-        <w:jc w:val="both"/>
-        <w:rPr>
-          <w:lang w:val="en-GB"/>
-        </w:rPr>
-      </w:pPr>
-      <w:r>
-        <w:rPr>
-          <w:u w:val="single"/>
-          <w:lang w:val="en-GB"/>
-        </w:rPr>
-        <w:t>Step 2:</w:t>
-      </w:r>
-      <w:r>
-        <w:rPr>
-          <w:lang w:val="en-GB"/>
-        </w:rPr>
-        <w:t xml:space="preserve"> Go to URL tab</w:t>
-      </w:r>
-      <w:r>
-        <w:rPr>
-          <w:lang w:val="en-GB"/>
-        </w:rPr>
-        <w:t>,</w:t>
-      </w:r>
-      <w:r>
-        <w:rPr>
-          <w:lang w:val="en-GB"/>
-        </w:rPr>
-        <w:t xml:space="preserve"> put URL of the repository </w:t>
-      </w:r>
-      <w:r>
-        <w:rPr>
-          <w:lang w:val="en-GB"/>
-        </w:rPr>
-        <w:t>(</w:t>
-      </w:r>
-      <w:hyperlink r:id="rId17" w:history="1">
-        <w:r>
-          <w:rPr>
-            <w:rStyle w:val="Hyperlink"/>
-            <w:lang w:val="en-US"/>
-          </w:rPr>
-          <w:t>https://github.com/ila2410/ICS_2020</w:t>
-        </w:r>
-      </w:hyperlink>
-      <w:r>
-        <w:rPr>
-          <w:lang w:val="en-GB"/>
-        </w:rPr>
-        <w:t>)</w:t>
-      </w:r>
-      <w:r>
-        <w:rPr>
-          <w:lang w:val="en-GB"/>
-        </w:rPr>
-        <w:t xml:space="preserve"> and choose path where to clone it. Then click clone button. </w:t>
-      </w:r>
-      <w:r>
-        <w:rPr>
-          <w:b/>
-          <w:lang w:val="en-GB"/>
-        </w:rPr>
-        <w:t>WARNING!</w:t>
-      </w:r>
-      <w:r>
-        <w:rPr>
-          <w:b/>
-          <w:lang w:val="en-GB"/>
-        </w:rPr>
-        <w:t xml:space="preserve"> If you are using LUT computer save to your C:\Users\your_user_number (for example C:\Users\n5198) folder, otherwise, it would not save anything.</w:t>
-      </w:r>
-    </w:p>
-    <w:p>
-      <w:pPr>
+        <w:spacing w:after="160"/>
+        <w:rPr>
+          <w:lang w:val="en-GB"/>
+        </w:rPr>
+      </w:pPr>
+      <w:r>
+        <w:rPr>
+          <w:lang w:val="en-GB"/>
+        </w:rPr>
+        <w:lastRenderedPageBreak/>
+        <w:t xml:space="preserve">Step 3: </w:t>
+      </w:r>
+      <w:r>
+        <w:rPr>
+          <w:lang w:val="en-GB"/>
+        </w:rPr>
+        <w:t>Create a new environment. Make sure that you use Python 3.7 version!</w:t>
+      </w:r>
+    </w:p>
+    <w:p>
+      <w:pPr>
+        <w:spacing w:after="160"/>
         <w:jc w:val="center"/>
         <w:rPr>
           <w:lang w:val="en-GB"/>
@@ -4962,10 +5290,10 @@
           <w:noProof/>
         </w:rPr>
         <w:drawing>
-          <wp:inline distT="0" distB="0" distL="0" distR="0" wp14:anchorId="1B0B5CD1" wp14:editId="5057ED69">
-            <wp:extent cx="5508434" cy="3792922"/>
-            <wp:effectExtent l="0" t="0" r="0" b="0"/>
-            <wp:docPr id="9" name="Picture 9"/>
+          <wp:inline distT="0" distB="0" distL="0" distR="0" wp14:anchorId="2FE78882" wp14:editId="5B2C1C32">
+            <wp:extent cx="4876800" cy="3117566"/>
+            <wp:effectExtent l="0" t="0" r="0" b="6985"/>
+            <wp:docPr id="19" name="Picture 19"/>
             <wp:cNvGraphicFramePr>
               <a:graphicFrameLocks xmlns:a="http://schemas.openxmlformats.org/drawingml/2006/main" noChangeAspect="1"/>
             </wp:cNvGraphicFramePr>
@@ -4985,7 +5313,7 @@
                   <pic:spPr>
                     <a:xfrm>
                       <a:off x="0" y="0"/>
-                      <a:ext cx="5531299" cy="3808666"/>
+                      <a:ext cx="4949460" cy="3164015"/>
                     </a:xfrm>
                     <a:prstGeom prst="rect">
                       <a:avLst/>
@@ -5000,20 +5328,55 @@
     </w:p>
     <w:p>
       <w:pPr>
-        <w:jc w:val="both"/>
-        <w:rPr>
-          <w:lang w:val="en-GB"/>
-        </w:rPr>
-      </w:pPr>
-      <w:r>
-        <w:rPr>
-          <w:lang w:val="en-GB"/>
-        </w:rPr>
-        <w:t>Step 3: Open File Explorer and go to the path. Now you will have all needed materials.</w:t>
-      </w:r>
-    </w:p>
-    <w:p>
-      <w:pPr>
+        <w:spacing w:after="160"/>
+        <w:rPr>
+          <w:lang w:val="en-GB"/>
+        </w:rPr>
+      </w:pPr>
+      <w:r>
+        <w:rPr>
+          <w:lang w:val="en-GB"/>
+        </w:rPr>
+        <w:t xml:space="preserve">Step 4: </w:t>
+      </w:r>
+      <w:r>
+        <w:rPr>
+          <w:lang w:val="en-GB"/>
+        </w:rPr>
+        <w:t xml:space="preserve">The environment is ready for work. Now click Install button under the </w:t>
+      </w:r>
+      <w:proofErr w:type="spellStart"/>
+      <w:r>
+        <w:rPr>
+          <w:lang w:val="en-GB"/>
+        </w:rPr>
+        <w:t>Jupyter</w:t>
+      </w:r>
+      <w:proofErr w:type="spellEnd"/>
+      <w:r>
+        <w:rPr>
+          <w:lang w:val="en-GB"/>
+        </w:rPr>
+        <w:t xml:space="preserve"> Notebook. If computers </w:t>
+      </w:r>
+      <w:proofErr w:type="gramStart"/>
+      <w:r>
+        <w:rPr>
+          <w:lang w:val="en-GB"/>
+        </w:rPr>
+        <w:t>asks</w:t>
+      </w:r>
+      <w:proofErr w:type="gramEnd"/>
+      <w:r>
+        <w:rPr>
+          <w:lang w:val="en-GB"/>
+        </w:rPr>
+        <w:t xml:space="preserve"> admin rights, just click cancel.</w:t>
+      </w:r>
+    </w:p>
+    <w:p>
+      <w:pPr>
+        <w:spacing w:after="160"/>
         <w:jc w:val="center"/>
         <w:rPr>
           <w:lang w:val="en-GB"/>
@@ -5023,12 +5386,93 @@
         <w:rPr>
           <w:noProof/>
         </w:rPr>
-        <w:lastRenderedPageBreak/>
+        <mc:AlternateContent>
+          <mc:Choice Requires="wps">
+            <w:drawing>
+              <wp:anchor distT="0" distB="0" distL="114300" distR="114300" simplePos="0" relativeHeight="251664384" behindDoc="0" locked="0" layoutInCell="1" allowOverlap="1" wp14:anchorId="03D39FD8" wp14:editId="3866EA1A">
+                <wp:simplePos x="0" y="0"/>
+                <wp:positionH relativeFrom="column">
+                  <wp:posOffset>1912921</wp:posOffset>
+                </wp:positionH>
+                <wp:positionV relativeFrom="paragraph">
+                  <wp:posOffset>2154288</wp:posOffset>
+                </wp:positionV>
+                <wp:extent cx="372979" cy="342633"/>
+                <wp:effectExtent l="0" t="0" r="27305" b="19685"/>
+                <wp:wrapNone/>
+                <wp:docPr id="23" name="Oval 23"/>
+                <wp:cNvGraphicFramePr/>
+                <a:graphic xmlns:a="http://schemas.openxmlformats.org/drawingml/2006/main">
+                  <a:graphicData uri="http://schemas.microsoft.com/office/word/2010/wordprocessingShape">
+                    <wps:wsp>
+                      <wps:cNvSpPr/>
+                      <wps:spPr>
+                        <a:xfrm>
+                          <a:off x="0" y="0"/>
+                          <a:ext cx="372979" cy="342633"/>
+                        </a:xfrm>
+                        <a:prstGeom prst="ellipse">
+                          <a:avLst/>
+                        </a:prstGeom>
+                        <a:noFill/>
+                        <a:ln>
+                          <a:solidFill>
+                            <a:srgbClr val="FF0000"/>
+                          </a:solidFill>
+                        </a:ln>
+                      </wps:spPr>
+                      <wps:style>
+                        <a:lnRef idx="2">
+                          <a:schemeClr val="accent1">
+                            <a:shade val="50000"/>
+                          </a:schemeClr>
+                        </a:lnRef>
+                        <a:fillRef idx="1">
+                          <a:schemeClr val="accent1"/>
+                        </a:fillRef>
+                        <a:effectRef idx="0">
+                          <a:schemeClr val="accent1"/>
+                        </a:effectRef>
+                        <a:fontRef idx="minor">
+                          <a:schemeClr val="lt1"/>
+                        </a:fontRef>
+                      </wps:style>
+                      <wps:bodyPr rot="0" spcFirstLastPara="0" vertOverflow="overflow" horzOverflow="overflow" vert="horz" wrap="square" lIns="91440" tIns="45720" rIns="91440" bIns="45720" numCol="1" spcCol="0" rtlCol="0" fromWordArt="0" anchor="ctr" anchorCtr="0" forceAA="0" compatLnSpc="1">
+                        <a:prstTxWarp prst="textNoShape">
+                          <a:avLst/>
+                        </a:prstTxWarp>
+                        <a:noAutofit/>
+                      </wps:bodyPr>
+                    </wps:wsp>
+                  </a:graphicData>
+                </a:graphic>
+                <wp14:sizeRelH relativeFrom="margin">
+                  <wp14:pctWidth>0</wp14:pctWidth>
+                </wp14:sizeRelH>
+                <wp14:sizeRelV relativeFrom="margin">
+                  <wp14:pctHeight>0</wp14:pctHeight>
+                </wp14:sizeRelV>
+              </wp:anchor>
+            </w:drawing>
+          </mc:Choice>
+          <mc:Fallback>
+            <w:pict>
+              <v:oval w14:anchorId="28D259F1" id="Oval 23" o:spid="_x0000_s1026" style="position:absolute;margin-left:150.6pt;margin-top:169.65pt;width:29.35pt;height:27pt;z-index:251664384;visibility:visible;mso-wrap-style:square;mso-width-percent:0;mso-height-percent:0;mso-wrap-distance-left:9pt;mso-wrap-distance-top:0;mso-wrap-distance-right:9pt;mso-wrap-distance-bottom:0;mso-position-horizontal:absolute;mso-position-horizontal-relative:text;mso-position-vertical:absolute;mso-position-vertical-relative:text;mso-width-percent:0;mso-height-percent:0;mso-width-relative:margin;mso-height-relative:margin;v-text-anchor:middle" o:gfxdata="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" filled="f" strokecolor="red" strokeweight="1pt">
+                <v:stroke joinstyle="miter"/>
+              </v:oval>
+            </w:pict>
+          </mc:Fallback>
+        </mc:AlternateContent>
+      </w:r>
+      <w:r>
+        <w:rPr>
+          <w:noProof/>
+        </w:rPr>
         <w:drawing>
-          <wp:inline distT="0" distB="0" distL="0" distR="0" wp14:anchorId="44FB443C" wp14:editId="7687AC95">
-            <wp:extent cx="5585552" cy="3177069"/>
-            <wp:effectExtent l="0" t="0" r="0" b="4445"/>
-            <wp:docPr id="10" name="Picture 10"/>
+          <wp:inline distT="0" distB="0" distL="0" distR="0" wp14:anchorId="5647832E" wp14:editId="4A04281D">
+            <wp:extent cx="4922630" cy="3516086"/>
+            <wp:effectExtent l="0" t="0" r="0" b="8255"/>
+            <wp:docPr id="22" name="Picture 22"/>
             <wp:cNvGraphicFramePr>
               <a:graphicFrameLocks xmlns:a="http://schemas.openxmlformats.org/drawingml/2006/main" noChangeAspect="1"/>
             </wp:cNvGraphicFramePr>
@@ -5048,7 +5492,7 @@
                   <pic:spPr>
                     <a:xfrm>
                       <a:off x="0" y="0"/>
-                      <a:ext cx="5594202" cy="3181989"/>
+                      <a:ext cx="4976891" cy="3554843"/>
                     </a:xfrm>
                     <a:prstGeom prst="rect">
                       <a:avLst/>
@@ -5063,16 +5507,564 @@
     </w:p>
     <w:p>
       <w:pPr>
+        <w:spacing w:after="160"/>
+        <w:rPr>
+          <w:lang w:val="en-GB"/>
+        </w:rPr>
+      </w:pPr>
+    </w:p>
+    <w:p>
+      <w:pPr>
+        <w:spacing w:before="120" w:after="160"/>
+        <w:jc w:val="center"/>
+        <w:rPr>
+          <w:lang w:val="en-GB"/>
+        </w:rPr>
+      </w:pPr>
+    </w:p>
+    <w:p>
+      <w:pPr>
+        <w:rPr>
+          <w:lang w:val="en-US"/>
+        </w:rPr>
+      </w:pPr>
+    </w:p>
+    <w:p>
+      <w:pPr>
+        <w:spacing w:after="160"/>
+        <w:rPr>
+          <w:lang w:val="en-US"/>
+        </w:rPr>
+      </w:pPr>
+      <w:r>
+        <w:rPr>
+          <w:lang w:val="en-US"/>
+        </w:rPr>
+        <w:br w:type="page"/>
+      </w:r>
+    </w:p>
+    <w:p>
+      <w:pPr>
+        <w:pStyle w:val="Heading1"/>
+        <w:rPr>
+          <w:lang w:val="en-US"/>
+        </w:rPr>
+      </w:pPr>
+      <w:bookmarkStart w:id="7" w:name="_Toc28855638"/>
+      <w:r>
+        <w:rPr>
+          <w:lang w:val="en-US"/>
+        </w:rPr>
+        <w:lastRenderedPageBreak/>
+        <w:t>Version Control</w:t>
+      </w:r>
+      <w:bookmarkEnd w:id="7"/>
+    </w:p>
+    <w:p>
+      <w:pPr>
         <w:pStyle w:val="Heading2"/>
         <w:rPr>
           <w:lang w:val="en-GB"/>
         </w:rPr>
       </w:pPr>
+      <w:bookmarkStart w:id="8" w:name="_Toc28855639"/>
+      <w:r>
+        <w:rPr>
+          <w:lang w:val="en-GB"/>
+        </w:rPr>
+        <w:t xml:space="preserve">What is </w:t>
+      </w:r>
+      <w:proofErr w:type="spellStart"/>
+      <w:r>
+        <w:rPr>
+          <w:lang w:val="en-GB"/>
+        </w:rPr>
+        <w:t>Github</w:t>
+      </w:r>
+      <w:proofErr w:type="spellEnd"/>
+      <w:r>
+        <w:rPr>
+          <w:lang w:val="en-GB"/>
+        </w:rPr>
+        <w:t>?</w:t>
+      </w:r>
+      <w:bookmarkEnd w:id="8"/>
+      <w:r>
+        <w:rPr>
+          <w:lang w:val="en-GB"/>
+        </w:rPr>
+        <w:t xml:space="preserve"> </w:t>
+      </w:r>
+    </w:p>
+    <w:p>
+      <w:pPr>
+        <w:rPr>
+          <w:lang w:val="en-GB"/>
+        </w:rPr>
+      </w:pPr>
+      <w:r>
+        <w:rPr>
+          <w:rFonts w:eastAsia="Times New Roman" w:cs="Times New Roman"/>
+          <w:szCs w:val="24"/>
+          <w:lang w:val="en-US" w:eastAsia="fi-FI"/>
+        </w:rPr>
+        <w:t xml:space="preserve">GitHub is </w:t>
+      </w:r>
+      <w:r>
+        <w:rPr>
+          <w:rFonts w:eastAsia="Times New Roman" w:cs="Times New Roman"/>
+          <w:szCs w:val="24"/>
+          <w:lang w:val="en-US" w:eastAsia="fi-FI"/>
+        </w:rPr>
+        <w:t xml:space="preserve">a platform for version control and collaborative work </w:t>
+      </w:r>
+      <w:proofErr w:type="gramStart"/>
+      <w:r>
+        <w:rPr>
+          <w:rFonts w:eastAsia="Times New Roman" w:cs="Times New Roman"/>
+          <w:szCs w:val="24"/>
+          <w:lang w:val="en-US" w:eastAsia="fi-FI"/>
+        </w:rPr>
+        <w:t>on  code</w:t>
+      </w:r>
+      <w:proofErr w:type="gramEnd"/>
+      <w:r>
+        <w:rPr>
+          <w:rFonts w:eastAsia="Times New Roman" w:cs="Times New Roman"/>
+          <w:szCs w:val="24"/>
+          <w:lang w:val="en-US" w:eastAsia="fi-FI"/>
+        </w:rPr>
+        <w:t>. It allows team of developers to work on the same project and track what was done before.</w:t>
+      </w:r>
+    </w:p>
+    <w:p>
+      <w:pPr>
+        <w:pStyle w:val="Heading2"/>
+        <w:rPr>
+          <w:lang w:val="en-GB"/>
+        </w:rPr>
+      </w:pPr>
+      <w:bookmarkStart w:id="9" w:name="_Toc28855640"/>
+      <w:r>
+        <w:rPr>
+          <w:lang w:val="en-GB"/>
+        </w:rPr>
+        <w:t xml:space="preserve">Cloning </w:t>
+      </w:r>
+      <w:proofErr w:type="spellStart"/>
+      <w:r>
+        <w:rPr>
+          <w:lang w:val="en-GB"/>
+        </w:rPr>
+        <w:t>Github</w:t>
+      </w:r>
+      <w:proofErr w:type="spellEnd"/>
+      <w:r>
+        <w:rPr>
+          <w:lang w:val="en-GB"/>
+        </w:rPr>
+        <w:t xml:space="preserve"> repository</w:t>
+      </w:r>
+      <w:bookmarkEnd w:id="9"/>
+    </w:p>
+    <w:p>
+      <w:pPr>
+        <w:jc w:val="both"/>
+        <w:rPr>
+          <w:lang w:val="en-GB"/>
+        </w:rPr>
+      </w:pPr>
+      <w:r>
+        <w:rPr>
+          <w:lang w:val="en-GB"/>
+        </w:rPr>
+        <w:t xml:space="preserve">During this course all materials and assignment are located at the course </w:t>
+      </w:r>
+      <w:proofErr w:type="spellStart"/>
+      <w:r>
+        <w:rPr>
+          <w:lang w:val="en-GB"/>
+        </w:rPr>
+        <w:t>Github</w:t>
+      </w:r>
+      <w:proofErr w:type="spellEnd"/>
+      <w:r>
+        <w:rPr>
+          <w:lang w:val="en-GB"/>
+        </w:rPr>
+        <w:t xml:space="preserve"> repository. You should clone the repository using </w:t>
+      </w:r>
+      <w:proofErr w:type="spellStart"/>
+      <w:r>
+        <w:rPr>
+          <w:lang w:val="en-GB"/>
+        </w:rPr>
+        <w:t>Github</w:t>
+      </w:r>
+      <w:proofErr w:type="spellEnd"/>
+      <w:r>
+        <w:rPr>
+          <w:lang w:val="en-GB"/>
+        </w:rPr>
+        <w:t xml:space="preserve"> Desktop. You can clone repository by following these steps:</w:t>
+      </w:r>
+    </w:p>
+    <w:p>
+      <w:pPr>
+        <w:jc w:val="both"/>
+        <w:rPr>
+          <w:lang w:val="en-GB"/>
+        </w:rPr>
+      </w:pPr>
+    </w:p>
+    <w:p>
+      <w:pPr>
+        <w:jc w:val="both"/>
+        <w:rPr>
+          <w:lang w:val="en-GB"/>
+        </w:rPr>
+      </w:pPr>
+      <w:r>
+        <w:rPr>
+          <w:u w:val="single"/>
+          <w:lang w:val="en-GB"/>
+        </w:rPr>
+        <w:t>Step 1:</w:t>
+      </w:r>
+      <w:r>
+        <w:rPr>
+          <w:lang w:val="en-GB"/>
+        </w:rPr>
+        <w:t xml:space="preserve"> Open </w:t>
+      </w:r>
+      <w:proofErr w:type="spellStart"/>
+      <w:r>
+        <w:rPr>
+          <w:lang w:val="en-GB"/>
+        </w:rPr>
+        <w:t>Github</w:t>
+      </w:r>
+      <w:proofErr w:type="spellEnd"/>
+      <w:r>
+        <w:rPr>
+          <w:lang w:val="en-GB"/>
+        </w:rPr>
+        <w:t xml:space="preserve"> Desktop. Go to File</w:t>
+      </w:r>
+      <w:r>
+        <w:rPr>
+          <w:lang w:val="en-GB"/>
+        </w:rPr>
+        <w:sym w:font="Wingdings" w:char="F0E0"/>
+      </w:r>
+      <w:r>
+        <w:rPr>
+          <w:lang w:val="en-GB"/>
+        </w:rPr>
+        <w:t>Clone repository</w:t>
+      </w:r>
+    </w:p>
+    <w:p>
+      <w:pPr>
+        <w:jc w:val="center"/>
+        <w:rPr>
+          <w:lang w:val="en-GB"/>
+        </w:rPr>
+      </w:pPr>
+      <w:r>
+        <w:rPr>
+          <w:noProof/>
+          <w:lang w:val="en-GB"/>
+        </w:rPr>
+        <w:drawing>
+          <wp:inline distT="0" distB="0" distL="0" distR="0" wp14:anchorId="19F6EE2D" wp14:editId="67AE0134">
+            <wp:extent cx="4569016" cy="3133344"/>
+            <wp:effectExtent l="0" t="0" r="3175" b="0"/>
+            <wp:docPr id="6" name="Picture 6"/>
+            <wp:cNvGraphicFramePr>
+              <a:graphicFrameLocks xmlns:a="http://schemas.openxmlformats.org/drawingml/2006/main" noChangeAspect="1"/>
+            </wp:cNvGraphicFramePr>
+            <a:graphic xmlns:a="http://schemas.openxmlformats.org/drawingml/2006/main">
+              <a:graphicData uri="http://schemas.openxmlformats.org/drawingml/2006/picture">
+                <pic:pic xmlns:pic="http://schemas.openxmlformats.org/drawingml/2006/picture">
+                  <pic:nvPicPr>
+                    <pic:cNvPr id="0" name="Picture 1"/>
+                    <pic:cNvPicPr>
+                      <a:picLocks noChangeAspect="1" noChangeArrowheads="1"/>
+                    </pic:cNvPicPr>
+                  </pic:nvPicPr>
+                  <pic:blipFill>
+                    <a:blip r:embed="rId20">
+                      <a:extLst>
+                        <a:ext uri="{28A0092B-C50C-407E-A947-70E740481C1C}">
+                          <a14:useLocalDpi xmlns:a14="http://schemas.microsoft.com/office/drawing/2010/main" val="0"/>
+                        </a:ext>
+                      </a:extLst>
+                    </a:blip>
+                    <a:srcRect/>
+                    <a:stretch>
+                      <a:fillRect/>
+                    </a:stretch>
+                  </pic:blipFill>
+                  <pic:spPr bwMode="auto">
+                    <a:xfrm>
+                      <a:off x="0" y="0"/>
+                      <a:ext cx="4601361" cy="3155526"/>
+                    </a:xfrm>
+                    <a:prstGeom prst="rect">
+                      <a:avLst/>
+                    </a:prstGeom>
+                    <a:noFill/>
+                    <a:ln>
+                      <a:noFill/>
+                    </a:ln>
+                  </pic:spPr>
+                </pic:pic>
+              </a:graphicData>
+            </a:graphic>
+          </wp:inline>
+        </w:drawing>
+      </w:r>
+    </w:p>
+    <w:p>
+      <w:pPr>
+        <w:spacing w:after="160"/>
+        <w:rPr>
+          <w:u w:val="single"/>
+          <w:lang w:val="en-GB"/>
+        </w:rPr>
+      </w:pPr>
+      <w:r>
+        <w:rPr>
+          <w:u w:val="single"/>
+          <w:lang w:val="en-GB"/>
+        </w:rPr>
+        <w:br w:type="page"/>
+      </w:r>
+    </w:p>
+    <w:p>
+      <w:pPr>
+        <w:jc w:val="both"/>
+        <w:rPr>
+          <w:b/>
+          <w:lang w:val="en-GB"/>
+        </w:rPr>
+      </w:pPr>
+      <w:r>
+        <w:rPr>
+          <w:u w:val="single"/>
+          <w:lang w:val="en-GB"/>
+        </w:rPr>
+        <w:lastRenderedPageBreak/>
+        <w:t>Step 2:</w:t>
+      </w:r>
+      <w:r>
+        <w:rPr>
+          <w:lang w:val="en-GB"/>
+        </w:rPr>
+        <w:t xml:space="preserve"> Go to URL tab</w:t>
+      </w:r>
+      <w:r>
+        <w:rPr>
+          <w:lang w:val="en-GB"/>
+        </w:rPr>
+        <w:t>,</w:t>
+      </w:r>
+      <w:r>
+        <w:rPr>
+          <w:lang w:val="en-GB"/>
+        </w:rPr>
+        <w:t xml:space="preserve"> put URL of the repository </w:t>
+      </w:r>
+      <w:r>
+        <w:rPr>
+          <w:lang w:val="en-GB"/>
+        </w:rPr>
+        <w:t>(</w:t>
+      </w:r>
+      <w:hyperlink r:id="rId21" w:history="1">
+        <w:r>
+          <w:rPr>
+            <w:rStyle w:val="Hyperlink"/>
+            <w:lang w:val="en-US"/>
+          </w:rPr>
+          <w:t>https://github.com/ila2410/ICS_2020</w:t>
+        </w:r>
+      </w:hyperlink>
+      <w:r>
+        <w:rPr>
+          <w:lang w:val="en-GB"/>
+        </w:rPr>
+        <w:t>)</w:t>
+      </w:r>
+      <w:r>
+        <w:rPr>
+          <w:lang w:val="en-GB"/>
+        </w:rPr>
+        <w:t xml:space="preserve"> and choose path where to clone it. Then click clone button. </w:t>
+      </w:r>
+      <w:r>
+        <w:rPr>
+          <w:b/>
+          <w:lang w:val="en-GB"/>
+        </w:rPr>
+        <w:t>WARNING!</w:t>
+      </w:r>
+      <w:r>
+        <w:rPr>
+          <w:b/>
+          <w:lang w:val="en-GB"/>
+        </w:rPr>
+        <w:t xml:space="preserve"> If you are using LUT computer save to your C:\Users\your_user_number (for example C:\Users\n5198) folder, otherwise, it would not save anything.</w:t>
+      </w:r>
+    </w:p>
+    <w:p>
+      <w:pPr>
+        <w:jc w:val="center"/>
+        <w:rPr>
+          <w:lang w:val="en-GB"/>
+        </w:rPr>
+      </w:pPr>
+      <w:r>
+        <w:rPr>
+          <w:noProof/>
+        </w:rPr>
+        <w:drawing>
+          <wp:inline distT="0" distB="0" distL="0" distR="0" wp14:anchorId="1B0B5CD1" wp14:editId="6ED4A6DE">
+            <wp:extent cx="4486656" cy="3089360"/>
+            <wp:effectExtent l="0" t="0" r="9525" b="0"/>
+            <wp:docPr id="9" name="Picture 9"/>
+            <wp:cNvGraphicFramePr>
+              <a:graphicFrameLocks xmlns:a="http://schemas.openxmlformats.org/drawingml/2006/main" noChangeAspect="1"/>
+            </wp:cNvGraphicFramePr>
+            <a:graphic xmlns:a="http://schemas.openxmlformats.org/drawingml/2006/main">
+              <a:graphicData uri="http://schemas.openxmlformats.org/drawingml/2006/picture">
+                <pic:pic xmlns:pic="http://schemas.openxmlformats.org/drawingml/2006/picture">
+                  <pic:nvPicPr>
+                    <pic:cNvPr id="1" name=""/>
+                    <pic:cNvPicPr/>
+                  </pic:nvPicPr>
+                  <pic:blipFill>
+                    <a:blip r:embed="rId22"/>
+                    <a:stretch>
+                      <a:fillRect/>
+                    </a:stretch>
+                  </pic:blipFill>
+                  <pic:spPr>
+                    <a:xfrm>
+                      <a:off x="0" y="0"/>
+                      <a:ext cx="4535304" cy="3122857"/>
+                    </a:xfrm>
+                    <a:prstGeom prst="rect">
+                      <a:avLst/>
+                    </a:prstGeom>
+                  </pic:spPr>
+                </pic:pic>
+              </a:graphicData>
+            </a:graphic>
+          </wp:inline>
+        </w:drawing>
+      </w:r>
+    </w:p>
+    <w:p>
+      <w:pPr>
+        <w:spacing w:after="160"/>
+        <w:rPr>
+          <w:lang w:val="en-GB"/>
+        </w:rPr>
+      </w:pPr>
+      <w:r>
+        <w:rPr>
+          <w:lang w:val="en-GB"/>
+        </w:rPr>
+        <w:t>Step 3: Open File Explorer and go to the path. Now you will have all needed materials.</w:t>
+      </w:r>
+    </w:p>
+    <w:p>
+      <w:pPr>
+        <w:jc w:val="center"/>
+        <w:rPr>
+          <w:lang w:val="en-GB"/>
+        </w:rPr>
+      </w:pPr>
+      <w:r>
+        <w:rPr>
+          <w:noProof/>
+        </w:rPr>
+        <w:drawing>
+          <wp:inline distT="0" distB="0" distL="0" distR="0" wp14:anchorId="44FB443C" wp14:editId="03A23CFE">
+            <wp:extent cx="4430486" cy="2520066"/>
+            <wp:effectExtent l="0" t="0" r="8255" b="0"/>
+            <wp:docPr id="10" name="Picture 10"/>
+            <wp:cNvGraphicFramePr>
+              <a:graphicFrameLocks xmlns:a="http://schemas.openxmlformats.org/drawingml/2006/main" noChangeAspect="1"/>
+            </wp:cNvGraphicFramePr>
+            <a:graphic xmlns:a="http://schemas.openxmlformats.org/drawingml/2006/main">
+              <a:graphicData uri="http://schemas.openxmlformats.org/drawingml/2006/picture">
+                <pic:pic xmlns:pic="http://schemas.openxmlformats.org/drawingml/2006/picture">
+                  <pic:nvPicPr>
+                    <pic:cNvPr id="1" name=""/>
+                    <pic:cNvPicPr/>
+                  </pic:nvPicPr>
+                  <pic:blipFill>
+                    <a:blip r:embed="rId23"/>
+                    <a:stretch>
+                      <a:fillRect/>
+                    </a:stretch>
+                  </pic:blipFill>
+                  <pic:spPr>
+                    <a:xfrm>
+                      <a:off x="0" y="0"/>
+                      <a:ext cx="4453696" cy="2533268"/>
+                    </a:xfrm>
+                    <a:prstGeom prst="rect">
+                      <a:avLst/>
+                    </a:prstGeom>
+                  </pic:spPr>
+                </pic:pic>
+              </a:graphicData>
+            </a:graphic>
+          </wp:inline>
+        </w:drawing>
+      </w:r>
+      <w:r>
+        <w:rPr>
+          <w:lang w:val="en-GB"/>
+        </w:rPr>
+        <w:t>0</w:t>
+      </w:r>
+    </w:p>
+    <w:p>
+      <w:pPr>
+        <w:spacing w:after="160"/>
+        <w:rPr>
+          <w:rFonts w:eastAsiaTheme="majorEastAsia" w:cstheme="majorBidi"/>
+          <w:sz w:val="28"/>
+          <w:szCs w:val="26"/>
+          <w:u w:val="single"/>
+          <w:lang w:val="en-GB"/>
+        </w:rPr>
+      </w:pPr>
       <w:bookmarkStart w:id="10" w:name="_Toc28855641"/>
       <w:r>
         <w:rPr>
           <w:lang w:val="en-GB"/>
         </w:rPr>
+        <w:br w:type="page"/>
+      </w:r>
+    </w:p>
+    <w:p>
+      <w:pPr>
+        <w:pStyle w:val="Heading2"/>
+        <w:rPr>
+          <w:lang w:val="en-GB"/>
+        </w:rPr>
+      </w:pPr>
+      <w:r>
+        <w:rPr>
+          <w:lang w:val="en-GB"/>
+        </w:rPr>
+        <w:lastRenderedPageBreak/>
         <w:t>How to work in groups</w:t>
       </w:r>
       <w:bookmarkEnd w:id="10"/>
@@ -5384,26 +6376,66 @@
         <w:lastRenderedPageBreak/>
         <w:t>Variables</w:t>
       </w:r>
-      <w:bookmarkStart w:id="19" w:name="_GoBack"/>
+      <w:r>
+        <w:rPr>
+          <w:lang w:val="en-GB"/>
+        </w:rPr>
+        <w:t xml:space="preserve"> </w:t>
+      </w:r>
+    </w:p>
+    <w:p>
+      <w:pPr>
+        <w:rPr>
+          <w:lang w:val="en-GB"/>
+        </w:rPr>
+      </w:pPr>
+      <w:r>
+        <w:rPr>
+          <w:lang w:val="en-GB"/>
+        </w:rPr>
+        <w:t xml:space="preserve">A data in the real world can be represented by numerical and text data. </w:t>
+      </w:r>
+    </w:p>
+    <w:p>
+      <w:pPr>
+        <w:rPr>
+          <w:lang w:val="en-GB"/>
+        </w:rPr>
+      </w:pPr>
+    </w:p>
+    <w:p>
+      <w:pPr>
+        <w:pStyle w:val="Heading2"/>
+        <w:rPr>
+          <w:lang w:val="en-GB"/>
+        </w:rPr>
+      </w:pPr>
+      <w:bookmarkStart w:id="19" w:name="_Toc28855651"/>
+      <w:r>
+        <w:rPr>
+          <w:lang w:val="en-GB"/>
+        </w:rPr>
+        <w:t>Boolean</w:t>
+      </w:r>
       <w:bookmarkEnd w:id="19"/>
-      <w:r>
-        <w:rPr>
-          <w:lang w:val="en-GB"/>
-        </w:rPr>
-        <w:t xml:space="preserve"> </w:t>
-      </w:r>
-    </w:p>
-    <w:p>
-      <w:pPr>
-        <w:rPr>
-          <w:lang w:val="en-GB"/>
-        </w:rPr>
-      </w:pPr>
-      <w:r>
-        <w:rPr>
-          <w:lang w:val="en-GB"/>
-        </w:rPr>
-        <w:t xml:space="preserve">A data in the real world can be represented by numerical and text data. </w:t>
+    </w:p>
+    <w:p>
+      <w:pPr>
+        <w:rPr>
+          <w:lang w:val="en-GB"/>
+        </w:rPr>
+      </w:pPr>
+      <w:r>
+        <w:rPr>
+          <w:lang w:val="en-GB"/>
+        </w:rPr>
+        <w:t>True or false</w:t>
+      </w:r>
+      <w:r>
+        <w:rPr>
+          <w:lang w:val="en-GB"/>
+        </w:rPr>
+        <w:t xml:space="preserve"> variables. </w:t>
       </w:r>
     </w:p>
     <w:p>
@@ -5417,61 +6449,19 @@
       <w:pPr>
         <w:pStyle w:val="Heading2"/>
         <w:rPr>
-          <w:lang w:val="en-GB"/>
-        </w:rPr>
-      </w:pPr>
-      <w:bookmarkStart w:id="20" w:name="_Toc28855651"/>
-      <w:r>
-        <w:rPr>
-          <w:lang w:val="en-GB"/>
-        </w:rPr>
-        <w:t>Boolean</w:t>
+          <w:rFonts w:eastAsia="Times New Roman"/>
+          <w:lang w:val="en-GB"/>
+        </w:rPr>
+      </w:pPr>
+      <w:bookmarkStart w:id="20" w:name="_Toc28855652"/>
+      <w:r>
+        <w:rPr>
+          <w:rFonts w:eastAsia="Times New Roman"/>
+          <w:lang w:val="en-GB"/>
+        </w:rPr>
+        <w:t>Numerical values</w:t>
       </w:r>
       <w:bookmarkEnd w:id="20"/>
-    </w:p>
-    <w:p>
-      <w:pPr>
-        <w:rPr>
-          <w:lang w:val="en-GB"/>
-        </w:rPr>
-      </w:pPr>
-      <w:r>
-        <w:rPr>
-          <w:lang w:val="en-GB"/>
-        </w:rPr>
-        <w:t>True or false</w:t>
-      </w:r>
-      <w:r>
-        <w:rPr>
-          <w:lang w:val="en-GB"/>
-        </w:rPr>
-        <w:t xml:space="preserve"> variables. </w:t>
-      </w:r>
-    </w:p>
-    <w:p>
-      <w:pPr>
-        <w:rPr>
-          <w:lang w:val="en-GB"/>
-        </w:rPr>
-      </w:pPr>
-    </w:p>
-    <w:p>
-      <w:pPr>
-        <w:pStyle w:val="Heading2"/>
-        <w:rPr>
-          <w:rFonts w:eastAsia="Times New Roman"/>
-          <w:lang w:val="en-GB"/>
-        </w:rPr>
-      </w:pPr>
-      <w:bookmarkStart w:id="21" w:name="_Toc28855652"/>
-      <w:r>
-        <w:rPr>
-          <w:rFonts w:eastAsia="Times New Roman"/>
-          <w:lang w:val="en-GB"/>
-        </w:rPr>
-        <w:t>Numerical values</w:t>
-      </w:r>
-      <w:bookmarkEnd w:id="21"/>
     </w:p>
     <w:p>
       <w:pPr>
@@ -5564,7 +6554,7 @@
                     <pic:cNvPicPr/>
                   </pic:nvPicPr>
                   <pic:blipFill rotWithShape="1">
-                    <a:blip r:embed="rId20"/>
+                    <a:blip r:embed="rId24"/>
                     <a:srcRect l="13459" r="9086" b="17612"/>
                     <a:stretch/>
                   </pic:blipFill>
@@ -5594,36 +6584,6 @@
     </w:p>
     <w:p>
       <w:pPr>
-        <w:jc w:val="both"/>
-        <w:rPr>
-          <w:lang w:val="en-GB"/>
-        </w:rPr>
-      </w:pPr>
-      <w:r>
-        <w:rPr>
-          <w:lang w:val="en-GB"/>
-        </w:rPr>
-        <w:t>You can initialize integer number as follows:</w:t>
-      </w:r>
-    </w:p>
-    <w:p>
-      <w:pPr>
-        <w:jc w:val="both"/>
-        <w:rPr>
-          <w:lang w:val="en-GB"/>
-        </w:rPr>
-      </w:pPr>
-    </w:p>
-    <w:p>
-      <w:pPr>
-        <w:jc w:val="both"/>
-        <w:rPr>
-          <w:lang w:val="en-GB"/>
-        </w:rPr>
-      </w:pPr>
-    </w:p>
-    <w:p>
-      <w:pPr>
         <w:rPr>
           <w:lang w:val="en-US"/>
         </w:rPr>
@@ -5664,7 +6624,6 @@
     </w:p>
     <w:p>
       <w:pPr>
-        <w:pStyle w:val="ListParagraph"/>
         <w:rPr>
           <w:lang w:val="en-US"/>
         </w:rPr>
@@ -5687,28 +6646,44 @@
           <w:lang w:val="en-GB"/>
         </w:rPr>
       </w:pPr>
-      <w:bookmarkStart w:id="22" w:name="_Toc28855653"/>
+      <w:bookmarkStart w:id="21" w:name="_Toc28855653"/>
       <w:r>
         <w:rPr>
           <w:lang w:val="en-GB"/>
         </w:rPr>
         <w:t>String</w:t>
       </w:r>
+      <w:bookmarkEnd w:id="21"/>
+    </w:p>
+    <w:p>
+      <w:pPr>
+        <w:rPr>
+          <w:lang w:val="en-GB"/>
+        </w:rPr>
+      </w:pPr>
+    </w:p>
+    <w:p>
+      <w:pPr>
+        <w:rPr>
+          <w:lang w:val="en-GB"/>
+        </w:rPr>
+      </w:pPr>
+    </w:p>
+    <w:p>
+      <w:pPr>
+        <w:pStyle w:val="Heading2"/>
+        <w:rPr>
+          <w:lang w:val="en-GB"/>
+        </w:rPr>
+      </w:pPr>
+      <w:bookmarkStart w:id="22" w:name="_Toc28855659"/>
+      <w:r>
+        <w:rPr>
+          <w:lang w:val="en-GB"/>
+        </w:rPr>
+        <w:t>Conversion</w:t>
+      </w:r>
       <w:bookmarkEnd w:id="22"/>
-    </w:p>
-    <w:p>
-      <w:pPr>
-        <w:rPr>
-          <w:lang w:val="en-GB"/>
-        </w:rPr>
-      </w:pPr>
-    </w:p>
-    <w:p>
-      <w:pPr>
-        <w:rPr>
-          <w:lang w:val="en-GB"/>
-        </w:rPr>
-      </w:pPr>
     </w:p>
     <w:p>
       <w:pPr>
@@ -5778,67 +6753,140 @@
           <w:lang w:val="en-GB"/>
         </w:rPr>
       </w:pPr>
-      <w:bookmarkStart w:id="25" w:name="_Toc28855656"/>
-      <w:r>
-        <w:rPr>
-          <w:lang w:val="en-GB"/>
-        </w:rPr>
-        <w:t>Tuple</w:t>
+      <w:bookmarkStart w:id="25" w:name="_Toc28855658"/>
+      <w:r>
+        <w:rPr>
+          <w:lang w:val="en-GB"/>
+        </w:rPr>
+        <w:t>Dictionary</w:t>
       </w:r>
       <w:bookmarkEnd w:id="25"/>
     </w:p>
     <w:p>
       <w:pPr>
+        <w:rPr>
+          <w:lang w:val="en-GB"/>
+        </w:rPr>
+      </w:pPr>
+    </w:p>
+    <w:p>
+      <w:pPr>
+        <w:spacing w:after="160"/>
+        <w:rPr>
+          <w:lang w:val="en-GB"/>
+        </w:rPr>
+      </w:pPr>
+      <w:r>
+        <w:rPr>
+          <w:lang w:val="en-GB"/>
+        </w:rPr>
+        <w:br w:type="page"/>
+      </w:r>
+    </w:p>
+    <w:p>
+      <w:pPr>
+        <w:pStyle w:val="Heading1"/>
+        <w:rPr>
+          <w:lang w:val="en-US"/>
+        </w:rPr>
+      </w:pPr>
+      <w:bookmarkStart w:id="26" w:name="_Toc28855660"/>
+      <w:r>
+        <w:rPr>
+          <w:lang w:val="en-US"/>
+        </w:rPr>
+        <w:lastRenderedPageBreak/>
+        <w:t xml:space="preserve">Control Flow </w:t>
+      </w:r>
+      <w:bookmarkEnd w:id="26"/>
+    </w:p>
+    <w:p>
+      <w:pPr>
+        <w:rPr>
+          <w:lang w:val="en-US"/>
+        </w:rPr>
+      </w:pPr>
+    </w:p>
+    <w:p>
+      <w:pPr>
         <w:pStyle w:val="Heading2"/>
         <w:rPr>
-          <w:lang w:val="en-GB"/>
-        </w:rPr>
-      </w:pPr>
-      <w:bookmarkStart w:id="26" w:name="_Toc28855657"/>
-      <w:r>
-        <w:rPr>
-          <w:lang w:val="en-GB"/>
-        </w:rPr>
-        <w:t>Set</w:t>
-      </w:r>
-      <w:bookmarkEnd w:id="26"/>
+          <w:lang w:val="en-US"/>
+        </w:rPr>
+      </w:pPr>
+      <w:bookmarkStart w:id="27" w:name="_Toc28855661"/>
+      <w:r>
+        <w:rPr>
+          <w:lang w:val="en-US"/>
+        </w:rPr>
+        <w:t>Boolean Expressions</w:t>
+      </w:r>
+      <w:bookmarkEnd w:id="27"/>
+    </w:p>
+    <w:p>
+      <w:pPr>
+        <w:rPr>
+          <w:lang w:val="en-US"/>
+        </w:rPr>
+      </w:pPr>
     </w:p>
     <w:p>
       <w:pPr>
         <w:pStyle w:val="Heading2"/>
         <w:rPr>
-          <w:lang w:val="en-GB"/>
-        </w:rPr>
-      </w:pPr>
-      <w:bookmarkStart w:id="27" w:name="_Toc28855658"/>
-      <w:r>
-        <w:rPr>
-          <w:lang w:val="en-GB"/>
-        </w:rPr>
-        <w:t>Dictionary</w:t>
-      </w:r>
-      <w:bookmarkEnd w:id="27"/>
+          <w:lang w:val="en-US"/>
+        </w:rPr>
+      </w:pPr>
+      <w:bookmarkStart w:id="28" w:name="_Toc28855662"/>
+      <w:r>
+        <w:rPr>
+          <w:lang w:val="en-US"/>
+        </w:rPr>
+        <w:t>If</w:t>
+      </w:r>
+      <w:r>
+        <w:rPr>
+          <w:lang w:val="en-GB"/>
+        </w:rPr>
+        <w:t xml:space="preserve"> –</w:t>
+      </w:r>
+      <w:r>
+        <w:rPr>
+          <w:lang w:val="en-US"/>
+        </w:rPr>
+        <w:t xml:space="preserve"> Else</w:t>
+      </w:r>
+      <w:bookmarkEnd w:id="28"/>
+    </w:p>
+    <w:p>
+      <w:pPr>
+        <w:rPr>
+          <w:lang w:val="en-US"/>
+        </w:rPr>
+      </w:pPr>
     </w:p>
     <w:p>
       <w:pPr>
         <w:pStyle w:val="Heading2"/>
         <w:rPr>
-          <w:lang w:val="en-GB"/>
-        </w:rPr>
-      </w:pPr>
-      <w:bookmarkStart w:id="28" w:name="_Toc28855659"/>
-      <w:r>
-        <w:rPr>
-          <w:lang w:val="en-GB"/>
-        </w:rPr>
-        <w:t>Data Type Conversion</w:t>
-      </w:r>
-      <w:bookmarkEnd w:id="28"/>
-    </w:p>
-    <w:p>
-      <w:pPr>
-        <w:rPr>
-          <w:lang w:val="en-GB"/>
+          <w:lang w:val="en-US"/>
+        </w:rPr>
+      </w:pPr>
+      <w:bookmarkStart w:id="29" w:name="_Toc28855663"/>
+      <w:proofErr w:type="spellStart"/>
+      <w:r>
+        <w:rPr>
+          <w:lang w:val="en-US"/>
+        </w:rPr>
+        <w:t>ElseIf</w:t>
+      </w:r>
+      <w:bookmarkEnd w:id="29"/>
+      <w:proofErr w:type="spellEnd"/>
+    </w:p>
+    <w:p>
+      <w:pPr>
+        <w:rPr>
+          <w:lang w:val="en-US"/>
         </w:rPr>
       </w:pPr>
     </w:p>
@@ -5846,12 +6894,12 @@
       <w:pPr>
         <w:spacing w:after="160"/>
         <w:rPr>
-          <w:lang w:val="en-GB"/>
-        </w:rPr>
-      </w:pPr>
-      <w:r>
-        <w:rPr>
-          <w:lang w:val="en-GB"/>
+          <w:lang w:val="en-US"/>
+        </w:rPr>
+      </w:pPr>
+      <w:r>
+        <w:rPr>
+          <w:lang w:val="en-US"/>
         </w:rPr>
         <w:br w:type="page"/>
       </w:r>
@@ -5863,128 +6911,7 @@
           <w:lang w:val="en-US"/>
         </w:rPr>
       </w:pPr>
-      <w:bookmarkStart w:id="29" w:name="_Toc28855660"/>
-      <w:r>
-        <w:rPr>
-          <w:lang w:val="en-US"/>
-        </w:rPr>
-        <w:lastRenderedPageBreak/>
-        <w:t>Control Flow (</w:t>
-      </w:r>
-      <w:bookmarkEnd w:id="29"/>
-    </w:p>
-    <w:p>
-      <w:pPr>
-        <w:rPr>
-          <w:lang w:val="en-US"/>
-        </w:rPr>
-      </w:pPr>
-    </w:p>
-    <w:p>
-      <w:pPr>
-        <w:pStyle w:val="Heading2"/>
-        <w:rPr>
-          <w:lang w:val="en-US"/>
-        </w:rPr>
-      </w:pPr>
-      <w:bookmarkStart w:id="30" w:name="_Toc28855661"/>
-      <w:r>
-        <w:rPr>
-          <w:lang w:val="en-US"/>
-        </w:rPr>
-        <w:t>Boolean Expressions</w:t>
-      </w:r>
-      <w:bookmarkEnd w:id="30"/>
-    </w:p>
-    <w:p>
-      <w:pPr>
-        <w:rPr>
-          <w:lang w:val="en-US"/>
-        </w:rPr>
-      </w:pPr>
-    </w:p>
-    <w:p>
-      <w:pPr>
-        <w:pStyle w:val="Heading2"/>
-        <w:rPr>
-          <w:lang w:val="en-US"/>
-        </w:rPr>
-      </w:pPr>
-      <w:bookmarkStart w:id="31" w:name="_Toc28855662"/>
-      <w:r>
-        <w:rPr>
-          <w:lang w:val="en-US"/>
-        </w:rPr>
-        <w:t>If</w:t>
-      </w:r>
-      <w:r>
-        <w:rPr>
-          <w:lang w:val="en-GB"/>
-        </w:rPr>
-        <w:t xml:space="preserve"> –</w:t>
-      </w:r>
-      <w:r>
-        <w:rPr>
-          <w:lang w:val="en-US"/>
-        </w:rPr>
-        <w:t xml:space="preserve"> Else</w:t>
-      </w:r>
-      <w:bookmarkEnd w:id="31"/>
-    </w:p>
-    <w:p>
-      <w:pPr>
-        <w:rPr>
-          <w:lang w:val="en-US"/>
-        </w:rPr>
-      </w:pPr>
-    </w:p>
-    <w:p>
-      <w:pPr>
-        <w:pStyle w:val="Heading2"/>
-        <w:rPr>
-          <w:lang w:val="en-US"/>
-        </w:rPr>
-      </w:pPr>
-      <w:bookmarkStart w:id="32" w:name="_Toc28855663"/>
-      <w:proofErr w:type="spellStart"/>
-      <w:r>
-        <w:rPr>
-          <w:lang w:val="en-US"/>
-        </w:rPr>
-        <w:t>ElseIf</w:t>
-      </w:r>
-      <w:bookmarkEnd w:id="32"/>
-      <w:proofErr w:type="spellEnd"/>
-    </w:p>
-    <w:p>
-      <w:pPr>
-        <w:rPr>
-          <w:lang w:val="en-US"/>
-        </w:rPr>
-      </w:pPr>
-    </w:p>
-    <w:p>
-      <w:pPr>
-        <w:spacing w:after="160"/>
-        <w:rPr>
-          <w:lang w:val="en-US"/>
-        </w:rPr>
-      </w:pPr>
-      <w:r>
-        <w:rPr>
-          <w:lang w:val="en-US"/>
-        </w:rPr>
-        <w:br w:type="page"/>
-      </w:r>
-    </w:p>
-    <w:p>
-      <w:pPr>
-        <w:pStyle w:val="Heading1"/>
-        <w:rPr>
-          <w:lang w:val="en-US"/>
-        </w:rPr>
-      </w:pPr>
-      <w:bookmarkStart w:id="33" w:name="_Toc28855664"/>
+      <w:bookmarkStart w:id="30" w:name="_Toc28855664"/>
       <w:r>
         <w:rPr>
           <w:lang w:val="en-US"/>
@@ -5992,7 +6919,7 @@
         <w:lastRenderedPageBreak/>
         <w:t>Loops</w:t>
       </w:r>
-      <w:bookmarkEnd w:id="33"/>
+      <w:bookmarkEnd w:id="30"/>
       <w:r>
         <w:rPr>
           <w:lang w:val="en-US"/>
@@ -6014,14 +6941,14 @@
           <w:lang w:val="en-US"/>
         </w:rPr>
       </w:pPr>
-      <w:bookmarkStart w:id="34" w:name="_Toc28855665"/>
+      <w:bookmarkStart w:id="31" w:name="_Toc28855665"/>
       <w:r>
         <w:rPr>
           <w:lang w:val="en-US"/>
         </w:rPr>
         <w:t>For loop</w:t>
       </w:r>
-      <w:bookmarkEnd w:id="34"/>
+      <w:bookmarkEnd w:id="31"/>
     </w:p>
     <w:p>
       <w:pPr>
@@ -6037,14 +6964,14 @@
           <w:lang w:val="en-US"/>
         </w:rPr>
       </w:pPr>
-      <w:bookmarkStart w:id="35" w:name="_Toc28855666"/>
+      <w:bookmarkStart w:id="32" w:name="_Toc28855666"/>
       <w:r>
         <w:rPr>
           <w:lang w:val="en-US"/>
         </w:rPr>
         <w:t>While loop</w:t>
       </w:r>
-      <w:bookmarkEnd w:id="35"/>
+      <w:bookmarkEnd w:id="32"/>
     </w:p>
     <w:p>
       <w:pPr>
@@ -6071,12 +6998,12 @@
       <w:pPr>
         <w:pStyle w:val="Heading1"/>
       </w:pPr>
-      <w:bookmarkStart w:id="36" w:name="_Toc28855667"/>
+      <w:bookmarkStart w:id="33" w:name="_Toc28855667"/>
       <w:r>
         <w:lastRenderedPageBreak/>
         <w:t>Functions</w:t>
       </w:r>
-      <w:bookmarkEnd w:id="36"/>
+      <w:bookmarkEnd w:id="33"/>
     </w:p>
     <w:p/>
     <w:p>
@@ -6091,73 +7018,20 @@
       <w:pPr>
         <w:pStyle w:val="Heading1"/>
       </w:pPr>
-      <w:bookmarkStart w:id="37" w:name="_Toc28855668"/>
+      <w:bookmarkStart w:id="34" w:name="_Toc28855668"/>
       <w:r>
         <w:lastRenderedPageBreak/>
         <w:t>Classes</w:t>
       </w:r>
-      <w:bookmarkEnd w:id="37"/>
-    </w:p>
-    <w:p/>
+      <w:bookmarkEnd w:id="34"/>
+    </w:p>
     <w:p>
       <w:pPr>
         <w:spacing w:after="160"/>
       </w:pPr>
-      <w:r>
-        <w:br w:type="page"/>
-      </w:r>
-    </w:p>
-    <w:p>
-      <w:pPr>
-        <w:pStyle w:val="Heading1"/>
-        <w:rPr>
-          <w:lang w:val="en-GB"/>
-        </w:rPr>
-      </w:pPr>
-      <w:bookmarkStart w:id="38" w:name="_Toc28855669"/>
-      <w:r>
-        <w:lastRenderedPageBreak/>
-        <w:t>Matlab Introductio</w:t>
-      </w:r>
-      <w:r>
-        <w:rPr>
-          <w:lang w:val="en-GB"/>
-        </w:rPr>
-        <w:t>n</w:t>
-      </w:r>
-      <w:bookmarkEnd w:id="38"/>
-    </w:p>
-    <w:p>
-      <w:pPr>
-        <w:rPr>
-          <w:lang w:val="en-GB"/>
-        </w:rPr>
-      </w:pPr>
-    </w:p>
-    <w:p>
-      <w:pPr>
-        <w:rPr>
-          <w:lang w:val="en-GB"/>
-        </w:rPr>
-      </w:pPr>
-    </w:p>
-    <w:p>
-      <w:pPr>
-        <w:rPr>
-          <w:lang w:val="en-GB"/>
-        </w:rPr>
-      </w:pPr>
-    </w:p>
-    <w:p>
-      <w:pPr>
-        <w:ind w:left="142"/>
-        <w:rPr>
-          <w:lang w:val="en-GB"/>
-        </w:rPr>
-      </w:pPr>
     </w:p>
     <w:sectPr>
-      <w:headerReference w:type="default" r:id="rId21"/>
+      <w:headerReference w:type="default" r:id="rId25"/>
       <w:pgSz w:w="11906" w:h="16838"/>
       <w:pgMar w:top="1440" w:right="1440" w:bottom="1440" w:left="1440" w:header="708" w:footer="708" w:gutter="0"/>
       <w:cols w:space="708"/>
@@ -6633,6 +7507,146 @@
     </w:lvl>
   </w:abstractNum>
   <w:abstractNum w:abstractNumId="11" w15:restartNumberingAfterBreak="0">
+    <w:nsid w:val="22B22C65"/>
+    <w:multiLevelType w:val="hybridMultilevel"/>
+    <w:tmpl w:val="CBE0C9D8"/>
+    <w:lvl w:ilvl="0" w:tplc="07C20D3A">
+      <w:start w:val="1"/>
+      <w:numFmt w:val="bullet"/>
+      <w:lvlText w:val="•"/>
+      <w:lvlJc w:val="left"/>
+      <w:pPr>
+        <w:tabs>
+          <w:tab w:val="num" w:pos="720"/>
+        </w:tabs>
+        <w:ind w:left="720" w:hanging="360"/>
+      </w:pPr>
+      <w:rPr>
+        <w:rFonts w:ascii="Arial" w:hAnsi="Arial" w:hint="default"/>
+      </w:rPr>
+    </w:lvl>
+    <w:lvl w:ilvl="1" w:tplc="E3863CC6" w:tentative="1">
+      <w:start w:val="1"/>
+      <w:numFmt w:val="bullet"/>
+      <w:lvlText w:val="•"/>
+      <w:lvlJc w:val="left"/>
+      <w:pPr>
+        <w:tabs>
+          <w:tab w:val="num" w:pos="1440"/>
+        </w:tabs>
+        <w:ind w:left="1440" w:hanging="360"/>
+      </w:pPr>
+      <w:rPr>
+        <w:rFonts w:ascii="Arial" w:hAnsi="Arial" w:hint="default"/>
+      </w:rPr>
+    </w:lvl>
+    <w:lvl w:ilvl="2" w:tplc="EAAA1406" w:tentative="1">
+      <w:start w:val="1"/>
+      <w:numFmt w:val="bullet"/>
+      <w:lvlText w:val="•"/>
+      <w:lvlJc w:val="left"/>
+      <w:pPr>
+        <w:tabs>
+          <w:tab w:val="num" w:pos="2160"/>
+        </w:tabs>
+        <w:ind w:left="2160" w:hanging="360"/>
+      </w:pPr>
+      <w:rPr>
+        <w:rFonts w:ascii="Arial" w:hAnsi="Arial" w:hint="default"/>
+      </w:rPr>
+    </w:lvl>
+    <w:lvl w:ilvl="3" w:tplc="832EF0E2" w:tentative="1">
+      <w:start w:val="1"/>
+      <w:numFmt w:val="bullet"/>
+      <w:lvlText w:val="•"/>
+      <w:lvlJc w:val="left"/>
+      <w:pPr>
+        <w:tabs>
+          <w:tab w:val="num" w:pos="2880"/>
+        </w:tabs>
+        <w:ind w:left="2880" w:hanging="360"/>
+      </w:pPr>
+      <w:rPr>
+        <w:rFonts w:ascii="Arial" w:hAnsi="Arial" w:hint="default"/>
+      </w:rPr>
+    </w:lvl>
+    <w:lvl w:ilvl="4" w:tplc="9E2EE0FA" w:tentative="1">
+      <w:start w:val="1"/>
+      <w:numFmt w:val="bullet"/>
+      <w:lvlText w:val="•"/>
+      <w:lvlJc w:val="left"/>
+      <w:pPr>
+        <w:tabs>
+          <w:tab w:val="num" w:pos="3600"/>
+        </w:tabs>
+        <w:ind w:left="3600" w:hanging="360"/>
+      </w:pPr>
+      <w:rPr>
+        <w:rFonts w:ascii="Arial" w:hAnsi="Arial" w:hint="default"/>
+      </w:rPr>
+    </w:lvl>
+    <w:lvl w:ilvl="5" w:tplc="52DE9276" w:tentative="1">
+      <w:start w:val="1"/>
+      <w:numFmt w:val="bullet"/>
+      <w:lvlText w:val="•"/>
+      <w:lvlJc w:val="left"/>
+      <w:pPr>
+        <w:tabs>
+          <w:tab w:val="num" w:pos="4320"/>
+        </w:tabs>
+        <w:ind w:left="4320" w:hanging="360"/>
+      </w:pPr>
+      <w:rPr>
+        <w:rFonts w:ascii="Arial" w:hAnsi="Arial" w:hint="default"/>
+      </w:rPr>
+    </w:lvl>
+    <w:lvl w:ilvl="6" w:tplc="344A5D54" w:tentative="1">
+      <w:start w:val="1"/>
+      <w:numFmt w:val="bullet"/>
+      <w:lvlText w:val="•"/>
+      <w:lvlJc w:val="left"/>
+      <w:pPr>
+        <w:tabs>
+          <w:tab w:val="num" w:pos="5040"/>
+        </w:tabs>
+        <w:ind w:left="5040" w:hanging="360"/>
+      </w:pPr>
+      <w:rPr>
+        <w:rFonts w:ascii="Arial" w:hAnsi="Arial" w:hint="default"/>
+      </w:rPr>
+    </w:lvl>
+    <w:lvl w:ilvl="7" w:tplc="BABC301E" w:tentative="1">
+      <w:start w:val="1"/>
+      <w:numFmt w:val="bullet"/>
+      <w:lvlText w:val="•"/>
+      <w:lvlJc w:val="left"/>
+      <w:pPr>
+        <w:tabs>
+          <w:tab w:val="num" w:pos="5760"/>
+        </w:tabs>
+        <w:ind w:left="5760" w:hanging="360"/>
+      </w:pPr>
+      <w:rPr>
+        <w:rFonts w:ascii="Arial" w:hAnsi="Arial" w:hint="default"/>
+      </w:rPr>
+    </w:lvl>
+    <w:lvl w:ilvl="8" w:tplc="46CEC3B2" w:tentative="1">
+      <w:start w:val="1"/>
+      <w:numFmt w:val="bullet"/>
+      <w:lvlText w:val="•"/>
+      <w:lvlJc w:val="left"/>
+      <w:pPr>
+        <w:tabs>
+          <w:tab w:val="num" w:pos="6480"/>
+        </w:tabs>
+        <w:ind w:left="6480" w:hanging="360"/>
+      </w:pPr>
+      <w:rPr>
+        <w:rFonts w:ascii="Arial" w:hAnsi="Arial" w:hint="default"/>
+      </w:rPr>
+    </w:lvl>
+  </w:abstractNum>
+  <w:abstractNum w:abstractNumId="12" w15:restartNumberingAfterBreak="0">
     <w:nsid w:val="318E4B84"/>
     <w:multiLevelType w:val="multilevel"/>
     <w:tmpl w:val="94146376"/>
@@ -6745,7 +7759,7 @@
       </w:pPr>
     </w:lvl>
   </w:abstractNum>
-  <w:abstractNum w:abstractNumId="12" w15:restartNumberingAfterBreak="0">
+  <w:abstractNum w:abstractNumId="13" w15:restartNumberingAfterBreak="0">
     <w:nsid w:val="36383E68"/>
     <w:multiLevelType w:val="hybridMultilevel"/>
     <w:tmpl w:val="1046CCAA"/>
@@ -6858,7 +7872,7 @@
       </w:rPr>
     </w:lvl>
   </w:abstractNum>
-  <w:abstractNum w:abstractNumId="13" w15:restartNumberingAfterBreak="0">
+  <w:abstractNum w:abstractNumId="14" w15:restartNumberingAfterBreak="0">
     <w:nsid w:val="5A472306"/>
     <w:multiLevelType w:val="hybridMultilevel"/>
     <w:tmpl w:val="A418BE24"/>
@@ -6971,7 +7985,147 @@
       </w:rPr>
     </w:lvl>
   </w:abstractNum>
-  <w:abstractNum w:abstractNumId="14" w15:restartNumberingAfterBreak="0">
+  <w:abstractNum w:abstractNumId="15" w15:restartNumberingAfterBreak="0">
+    <w:nsid w:val="652B76FD"/>
+    <w:multiLevelType w:val="hybridMultilevel"/>
+    <w:tmpl w:val="1010B228"/>
+    <w:lvl w:ilvl="0" w:tplc="4ED81D90">
+      <w:start w:val="1"/>
+      <w:numFmt w:val="bullet"/>
+      <w:lvlText w:val="•"/>
+      <w:lvlJc w:val="left"/>
+      <w:pPr>
+        <w:tabs>
+          <w:tab w:val="num" w:pos="720"/>
+        </w:tabs>
+        <w:ind w:left="720" w:hanging="360"/>
+      </w:pPr>
+      <w:rPr>
+        <w:rFonts w:ascii="Arial" w:hAnsi="Arial" w:hint="default"/>
+      </w:rPr>
+    </w:lvl>
+    <w:lvl w:ilvl="1" w:tplc="82FA1E44" w:tentative="1">
+      <w:start w:val="1"/>
+      <w:numFmt w:val="bullet"/>
+      <w:lvlText w:val="•"/>
+      <w:lvlJc w:val="left"/>
+      <w:pPr>
+        <w:tabs>
+          <w:tab w:val="num" w:pos="1440"/>
+        </w:tabs>
+        <w:ind w:left="1440" w:hanging="360"/>
+      </w:pPr>
+      <w:rPr>
+        <w:rFonts w:ascii="Arial" w:hAnsi="Arial" w:hint="default"/>
+      </w:rPr>
+    </w:lvl>
+    <w:lvl w:ilvl="2" w:tplc="9092980C" w:tentative="1">
+      <w:start w:val="1"/>
+      <w:numFmt w:val="bullet"/>
+      <w:lvlText w:val="•"/>
+      <w:lvlJc w:val="left"/>
+      <w:pPr>
+        <w:tabs>
+          <w:tab w:val="num" w:pos="2160"/>
+        </w:tabs>
+        <w:ind w:left="2160" w:hanging="360"/>
+      </w:pPr>
+      <w:rPr>
+        <w:rFonts w:ascii="Arial" w:hAnsi="Arial" w:hint="default"/>
+      </w:rPr>
+    </w:lvl>
+    <w:lvl w:ilvl="3" w:tplc="A25AC9CA" w:tentative="1">
+      <w:start w:val="1"/>
+      <w:numFmt w:val="bullet"/>
+      <w:lvlText w:val="•"/>
+      <w:lvlJc w:val="left"/>
+      <w:pPr>
+        <w:tabs>
+          <w:tab w:val="num" w:pos="2880"/>
+        </w:tabs>
+        <w:ind w:left="2880" w:hanging="360"/>
+      </w:pPr>
+      <w:rPr>
+        <w:rFonts w:ascii="Arial" w:hAnsi="Arial" w:hint="default"/>
+      </w:rPr>
+    </w:lvl>
+    <w:lvl w:ilvl="4" w:tplc="C0285B0C" w:tentative="1">
+      <w:start w:val="1"/>
+      <w:numFmt w:val="bullet"/>
+      <w:lvlText w:val="•"/>
+      <w:lvlJc w:val="left"/>
+      <w:pPr>
+        <w:tabs>
+          <w:tab w:val="num" w:pos="3600"/>
+        </w:tabs>
+        <w:ind w:left="3600" w:hanging="360"/>
+      </w:pPr>
+      <w:rPr>
+        <w:rFonts w:ascii="Arial" w:hAnsi="Arial" w:hint="default"/>
+      </w:rPr>
+    </w:lvl>
+    <w:lvl w:ilvl="5" w:tplc="63B694F8" w:tentative="1">
+      <w:start w:val="1"/>
+      <w:numFmt w:val="bullet"/>
+      <w:lvlText w:val="•"/>
+      <w:lvlJc w:val="left"/>
+      <w:pPr>
+        <w:tabs>
+          <w:tab w:val="num" w:pos="4320"/>
+        </w:tabs>
+        <w:ind w:left="4320" w:hanging="360"/>
+      </w:pPr>
+      <w:rPr>
+        <w:rFonts w:ascii="Arial" w:hAnsi="Arial" w:hint="default"/>
+      </w:rPr>
+    </w:lvl>
+    <w:lvl w:ilvl="6" w:tplc="6D108EF6" w:tentative="1">
+      <w:start w:val="1"/>
+      <w:numFmt w:val="bullet"/>
+      <w:lvlText w:val="•"/>
+      <w:lvlJc w:val="left"/>
+      <w:pPr>
+        <w:tabs>
+          <w:tab w:val="num" w:pos="5040"/>
+        </w:tabs>
+        <w:ind w:left="5040" w:hanging="360"/>
+      </w:pPr>
+      <w:rPr>
+        <w:rFonts w:ascii="Arial" w:hAnsi="Arial" w:hint="default"/>
+      </w:rPr>
+    </w:lvl>
+    <w:lvl w:ilvl="7" w:tplc="11542FA8" w:tentative="1">
+      <w:start w:val="1"/>
+      <w:numFmt w:val="bullet"/>
+      <w:lvlText w:val="•"/>
+      <w:lvlJc w:val="left"/>
+      <w:pPr>
+        <w:tabs>
+          <w:tab w:val="num" w:pos="5760"/>
+        </w:tabs>
+        <w:ind w:left="5760" w:hanging="360"/>
+      </w:pPr>
+      <w:rPr>
+        <w:rFonts w:ascii="Arial" w:hAnsi="Arial" w:hint="default"/>
+      </w:rPr>
+    </w:lvl>
+    <w:lvl w:ilvl="8" w:tplc="BA70F9A0" w:tentative="1">
+      <w:start w:val="1"/>
+      <w:numFmt w:val="bullet"/>
+      <w:lvlText w:val="•"/>
+      <w:lvlJc w:val="left"/>
+      <w:pPr>
+        <w:tabs>
+          <w:tab w:val="num" w:pos="6480"/>
+        </w:tabs>
+        <w:ind w:left="6480" w:hanging="360"/>
+      </w:pPr>
+      <w:rPr>
+        <w:rFonts w:ascii="Arial" w:hAnsi="Arial" w:hint="default"/>
+      </w:rPr>
+    </w:lvl>
+  </w:abstractNum>
+  <w:abstractNum w:abstractNumId="16" w15:restartNumberingAfterBreak="0">
     <w:nsid w:val="67A316EB"/>
     <w:multiLevelType w:val="hybridMultilevel"/>
     <w:tmpl w:val="EC3A16D8"/>
@@ -7111,17 +8265,157 @@
       </w:rPr>
     </w:lvl>
   </w:abstractNum>
+  <w:abstractNum w:abstractNumId="17" w15:restartNumberingAfterBreak="0">
+    <w:nsid w:val="69B92255"/>
+    <w:multiLevelType w:val="hybridMultilevel"/>
+    <w:tmpl w:val="85EC153A"/>
+    <w:lvl w:ilvl="0" w:tplc="CFDE256C">
+      <w:start w:val="1"/>
+      <w:numFmt w:val="bullet"/>
+      <w:lvlText w:val="•"/>
+      <w:lvlJc w:val="left"/>
+      <w:pPr>
+        <w:tabs>
+          <w:tab w:val="num" w:pos="720"/>
+        </w:tabs>
+        <w:ind w:left="720" w:hanging="360"/>
+      </w:pPr>
+      <w:rPr>
+        <w:rFonts w:ascii="Arial" w:hAnsi="Arial" w:hint="default"/>
+      </w:rPr>
+    </w:lvl>
+    <w:lvl w:ilvl="1" w:tplc="201E6A9E" w:tentative="1">
+      <w:start w:val="1"/>
+      <w:numFmt w:val="bullet"/>
+      <w:lvlText w:val="•"/>
+      <w:lvlJc w:val="left"/>
+      <w:pPr>
+        <w:tabs>
+          <w:tab w:val="num" w:pos="1440"/>
+        </w:tabs>
+        <w:ind w:left="1440" w:hanging="360"/>
+      </w:pPr>
+      <w:rPr>
+        <w:rFonts w:ascii="Arial" w:hAnsi="Arial" w:hint="default"/>
+      </w:rPr>
+    </w:lvl>
+    <w:lvl w:ilvl="2" w:tplc="B81A30F8" w:tentative="1">
+      <w:start w:val="1"/>
+      <w:numFmt w:val="bullet"/>
+      <w:lvlText w:val="•"/>
+      <w:lvlJc w:val="left"/>
+      <w:pPr>
+        <w:tabs>
+          <w:tab w:val="num" w:pos="2160"/>
+        </w:tabs>
+        <w:ind w:left="2160" w:hanging="360"/>
+      </w:pPr>
+      <w:rPr>
+        <w:rFonts w:ascii="Arial" w:hAnsi="Arial" w:hint="default"/>
+      </w:rPr>
+    </w:lvl>
+    <w:lvl w:ilvl="3" w:tplc="E5E04344" w:tentative="1">
+      <w:start w:val="1"/>
+      <w:numFmt w:val="bullet"/>
+      <w:lvlText w:val="•"/>
+      <w:lvlJc w:val="left"/>
+      <w:pPr>
+        <w:tabs>
+          <w:tab w:val="num" w:pos="2880"/>
+        </w:tabs>
+        <w:ind w:left="2880" w:hanging="360"/>
+      </w:pPr>
+      <w:rPr>
+        <w:rFonts w:ascii="Arial" w:hAnsi="Arial" w:hint="default"/>
+      </w:rPr>
+    </w:lvl>
+    <w:lvl w:ilvl="4" w:tplc="0DDAAC3E" w:tentative="1">
+      <w:start w:val="1"/>
+      <w:numFmt w:val="bullet"/>
+      <w:lvlText w:val="•"/>
+      <w:lvlJc w:val="left"/>
+      <w:pPr>
+        <w:tabs>
+          <w:tab w:val="num" w:pos="3600"/>
+        </w:tabs>
+        <w:ind w:left="3600" w:hanging="360"/>
+      </w:pPr>
+      <w:rPr>
+        <w:rFonts w:ascii="Arial" w:hAnsi="Arial" w:hint="default"/>
+      </w:rPr>
+    </w:lvl>
+    <w:lvl w:ilvl="5" w:tplc="55B219E8" w:tentative="1">
+      <w:start w:val="1"/>
+      <w:numFmt w:val="bullet"/>
+      <w:lvlText w:val="•"/>
+      <w:lvlJc w:val="left"/>
+      <w:pPr>
+        <w:tabs>
+          <w:tab w:val="num" w:pos="4320"/>
+        </w:tabs>
+        <w:ind w:left="4320" w:hanging="360"/>
+      </w:pPr>
+      <w:rPr>
+        <w:rFonts w:ascii="Arial" w:hAnsi="Arial" w:hint="default"/>
+      </w:rPr>
+    </w:lvl>
+    <w:lvl w:ilvl="6" w:tplc="50C64D82" w:tentative="1">
+      <w:start w:val="1"/>
+      <w:numFmt w:val="bullet"/>
+      <w:lvlText w:val="•"/>
+      <w:lvlJc w:val="left"/>
+      <w:pPr>
+        <w:tabs>
+          <w:tab w:val="num" w:pos="5040"/>
+        </w:tabs>
+        <w:ind w:left="5040" w:hanging="360"/>
+      </w:pPr>
+      <w:rPr>
+        <w:rFonts w:ascii="Arial" w:hAnsi="Arial" w:hint="default"/>
+      </w:rPr>
+    </w:lvl>
+    <w:lvl w:ilvl="7" w:tplc="F50EE03A" w:tentative="1">
+      <w:start w:val="1"/>
+      <w:numFmt w:val="bullet"/>
+      <w:lvlText w:val="•"/>
+      <w:lvlJc w:val="left"/>
+      <w:pPr>
+        <w:tabs>
+          <w:tab w:val="num" w:pos="5760"/>
+        </w:tabs>
+        <w:ind w:left="5760" w:hanging="360"/>
+      </w:pPr>
+      <w:rPr>
+        <w:rFonts w:ascii="Arial" w:hAnsi="Arial" w:hint="default"/>
+      </w:rPr>
+    </w:lvl>
+    <w:lvl w:ilvl="8" w:tplc="92264840" w:tentative="1">
+      <w:start w:val="1"/>
+      <w:numFmt w:val="bullet"/>
+      <w:lvlText w:val="•"/>
+      <w:lvlJc w:val="left"/>
+      <w:pPr>
+        <w:tabs>
+          <w:tab w:val="num" w:pos="6480"/>
+        </w:tabs>
+        <w:ind w:left="6480" w:hanging="360"/>
+      </w:pPr>
+      <w:rPr>
+        <w:rFonts w:ascii="Arial" w:hAnsi="Arial" w:hint="default"/>
+      </w:rPr>
+    </w:lvl>
+  </w:abstractNum>
   <w:num w:numId="1">
     <w:abstractNumId w:val="10"/>
   </w:num>
   <w:num w:numId="2">
+    <w:abstractNumId w:val="13"/>
+  </w:num>
+  <w:num w:numId="3">
     <w:abstractNumId w:val="12"/>
   </w:num>
-  <w:num w:numId="3">
-    <w:abstractNumId w:val="11"/>
-  </w:num>
   <w:num w:numId="4">
-    <w:abstractNumId w:val="13"/>
+    <w:abstractNumId w:val="14"/>
   </w:num>
   <w:num w:numId="5">
     <w:abstractNumId w:val="9"/>
@@ -7154,7 +8448,16 @@
     <w:abstractNumId w:val="0"/>
   </w:num>
   <w:num w:numId="15">
-    <w:abstractNumId w:val="14"/>
+    <w:abstractNumId w:val="16"/>
+  </w:num>
+  <w:num w:numId="16">
+    <w:abstractNumId w:val="15"/>
+  </w:num>
+  <w:num w:numId="17">
+    <w:abstractNumId w:val="11"/>
+  </w:num>
+  <w:num w:numId="18">
+    <w:abstractNumId w:val="17"/>
   </w:num>
 </w:numbering>
 </file>
@@ -10527,7 +11830,7 @@
 </file>
 
 <file path=customXml/itemProps1.xml><?xml version="1.0" encoding="utf-8"?>
-<ds:datastoreItem xmlns:ds="http://schemas.openxmlformats.org/officeDocument/2006/customXml" ds:itemID="{48C67EFA-F616-4086-9945-75DCF20E8CF2}">
+<ds:datastoreItem xmlns:ds="http://schemas.openxmlformats.org/officeDocument/2006/customXml" ds:itemID="{5DD4F4B1-1645-43EE-A5C2-5B01DEE84F02}">
   <ds:schemaRefs>
     <ds:schemaRef ds:uri="http://schemas.openxmlformats.org/officeDocument/2006/bibliography"/>
   </ds:schemaRefs>

</xml_diff>

<commit_message>
Added lists and dictionaries to Jupyter
</commit_message>
<xml_diff>
--- a/Guide.docx
+++ b/Guide.docx
@@ -2318,7 +2318,7 @@
                 <w:noProof/>
                 <w:webHidden/>
               </w:rPr>
-              <w:t>18</w:t>
+              <w:t>19</w:t>
             </w:r>
             <w:r>
               <w:rPr>
@@ -2390,7 +2390,7 @@
                 <w:noProof/>
                 <w:webHidden/>
               </w:rPr>
-              <w:t>19</w:t>
+              <w:t>20</w:t>
             </w:r>
             <w:r>
               <w:rPr>
@@ -2462,7 +2462,7 @@
                 <w:noProof/>
                 <w:webHidden/>
               </w:rPr>
-              <w:t>20</w:t>
+              <w:t>24</w:t>
             </w:r>
             <w:r>
               <w:rPr>
@@ -2534,7 +2534,7 @@
                 <w:noProof/>
                 <w:webHidden/>
               </w:rPr>
-              <w:t>21</w:t>
+              <w:t>25</w:t>
             </w:r>
             <w:r>
               <w:rPr>
@@ -2606,7 +2606,7 @@
                 <w:noProof/>
                 <w:webHidden/>
               </w:rPr>
-              <w:t>22</w:t>
+              <w:t>26</w:t>
             </w:r>
             <w:r>
               <w:rPr>
@@ -3821,7 +3821,7 @@
         </w:rPr>
         <w:t xml:space="preserve">Step 1: Go to </w:t>
       </w:r>
-      <w:hyperlink r:id="rId10" w:history="1">
+      <w:hyperlink r:id="rId10" w:anchor="download-section" w:history="1">
         <w:r>
           <w:rPr>
             <w:rStyle w:val="Hyperlink"/>
@@ -6193,7 +6193,7 @@
     <w:p>
       <w:pPr>
         <w:rPr>
-          <w:lang w:eastAsia="fi-FI"/>
+          <w:lang w:val="en-US" w:eastAsia="fi-FI"/>
         </w:rPr>
       </w:pPr>
       <w:r>
@@ -8761,13 +8761,7 @@
               <w:rPr>
                 <w:lang w:val="en-GB"/>
               </w:rPr>
-              <w:t xml:space="preserve"> are True</w:t>
-            </w:r>
-            <w:r>
-              <w:rPr>
-                <w:lang w:val="en-GB"/>
-              </w:rPr>
-              <w:t xml:space="preserve"> </w:t>
+              <w:t xml:space="preserve"> are True </w:t>
             </w:r>
           </w:p>
         </w:tc>
@@ -8829,19 +8823,7 @@
               <w:rPr>
                 <w:lang w:val="en-GB"/>
               </w:rPr>
-              <w:t xml:space="preserve">Returns True if </w:t>
-            </w:r>
-            <w:r>
-              <w:rPr>
-                <w:lang w:val="en-GB"/>
-              </w:rPr>
-              <w:t>one of the</w:t>
-            </w:r>
-            <w:r>
-              <w:rPr>
-                <w:lang w:val="en-GB"/>
-              </w:rPr>
-              <w:t xml:space="preserve"> values are True </w:t>
+              <w:t xml:space="preserve">Returns True if one of the values are True </w:t>
             </w:r>
           </w:p>
         </w:tc>
@@ -8988,7 +8970,7 @@
         <w:rPr>
           <w:lang w:val="en-US"/>
         </w:rPr>
-        <w:t>conditions</w:t>
+        <w:t>expression</w:t>
       </w:r>
       <w:r>
         <w:rPr>
@@ -8996,56 +8978,42 @@
         </w:rPr>
         <w:t>.</w:t>
       </w:r>
-    </w:p>
-    <w:p>
-      <w:pPr>
-        <w:pStyle w:val="Heading2"/>
-        <w:rPr>
-          <w:lang w:val="en-US"/>
-        </w:rPr>
-      </w:pPr>
-      <w:bookmarkStart w:id="25" w:name="_Toc29153628"/>
-      <w:r>
-        <w:rPr>
-          <w:lang w:val="en-US"/>
-        </w:rPr>
-        <w:t>If</w:t>
-      </w:r>
-      <w:r>
-        <w:rPr>
-          <w:lang w:val="en-GB"/>
-        </w:rPr>
-        <w:t xml:space="preserve"> –</w:t>
-      </w:r>
-      <w:r>
-        <w:rPr>
-          <w:lang w:val="en-US"/>
-        </w:rPr>
-        <w:t xml:space="preserve"> Else</w:t>
-      </w:r>
-      <w:bookmarkEnd w:id="25"/>
-    </w:p>
-    <w:p>
-      <w:pPr>
-        <w:rPr>
-          <w:lang w:val="en-US"/>
-        </w:rPr>
-      </w:pPr>
-      <w:r>
-        <w:rPr>
-          <w:lang w:val="en-US"/>
-        </w:rPr>
-        <w:t xml:space="preserve">If/Else </w:t>
-      </w:r>
-      <w:r>
-        <w:rPr>
-          <w:lang w:val="en-US"/>
-        </w:rPr>
-        <w:t>statement have the following structure:</w:t>
-      </w:r>
-    </w:p>
-    <w:p>
-      <w:pPr>
+      <w:r>
+        <w:rPr>
+          <w:lang w:val="en-US"/>
+        </w:rPr>
+        <w:t xml:space="preserve"> </w:t>
+      </w:r>
+      <w:proofErr w:type="gramStart"/>
+      <w:r>
+        <w:rPr>
+          <w:lang w:val="en-US"/>
+        </w:rPr>
+        <w:t>A</w:t>
+      </w:r>
+      <w:proofErr w:type="gramEnd"/>
+      <w:r>
+        <w:rPr>
+          <w:lang w:val="en-US"/>
+        </w:rPr>
+        <w:t xml:space="preserve"> </w:t>
+      </w:r>
+      <w:r>
+        <w:rPr>
+          <w:lang w:val="en-US"/>
+        </w:rPr>
+        <w:t>expression</w:t>
+      </w:r>
+      <w:r>
+        <w:rPr>
+          <w:lang w:val="en-US"/>
+        </w:rPr>
+        <w:t xml:space="preserve"> can look like this:</w:t>
+      </w:r>
+    </w:p>
+    <w:p>
+      <w:pPr>
+        <w:jc w:val="center"/>
         <w:rPr>
           <w:lang w:val="en-US"/>
         </w:rPr>
@@ -9055,10 +9023,10 @@
           <w:noProof/>
         </w:rPr>
         <w:drawing>
-          <wp:inline distT="0" distB="0" distL="0" distR="0" wp14:anchorId="371AA9DB" wp14:editId="6AE1CDFD">
-            <wp:extent cx="5731510" cy="510540"/>
-            <wp:effectExtent l="0" t="0" r="2540" b="3810"/>
-            <wp:docPr id="41" name="Picture 41"/>
+          <wp:inline distT="0" distB="0" distL="0" distR="0" wp14:anchorId="4C740D44" wp14:editId="76EA51E6">
+            <wp:extent cx="3358195" cy="670448"/>
+            <wp:effectExtent l="0" t="0" r="0" b="0"/>
+            <wp:docPr id="21" name="Picture 21"/>
             <wp:cNvGraphicFramePr>
               <a:graphicFrameLocks xmlns:a="http://schemas.openxmlformats.org/drawingml/2006/main" noChangeAspect="1"/>
             </wp:cNvGraphicFramePr>
@@ -9078,7 +9046,7 @@
                   <pic:spPr>
                     <a:xfrm>
                       <a:off x="0" y="0"/>
-                      <a:ext cx="5731510" cy="510540"/>
+                      <a:ext cx="3441192" cy="687018"/>
                     </a:xfrm>
                     <a:prstGeom prst="rect">
                       <a:avLst/>
@@ -9101,18 +9069,66 @@
         <w:rPr>
           <w:lang w:val="en-US"/>
         </w:rPr>
-        <w:t>It is important to know, that everything under if must have an indentation. It means, that you need to add tab or 4 spaces. We use these statements in real life without even noticing. For example:</w:t>
-      </w:r>
-    </w:p>
-    <w:p>
-      <w:pPr>
-        <w:rPr>
-          <w:lang w:val="en-US"/>
-        </w:rPr>
-      </w:pPr>
-    </w:p>
-    <w:p>
-      <w:pPr>
+        <w:t>It returns True if value of temperature is more than 25 and False otherwise. Other examples of expressions see in comparison operations chapter.</w:t>
+      </w:r>
+    </w:p>
+    <w:p>
+      <w:pPr>
+        <w:pStyle w:val="Heading2"/>
+        <w:rPr>
+          <w:lang w:val="en-US"/>
+        </w:rPr>
+      </w:pPr>
+      <w:bookmarkStart w:id="25" w:name="_Toc29153628"/>
+      <w:r>
+        <w:rPr>
+          <w:lang w:val="en-US"/>
+        </w:rPr>
+        <w:t>If</w:t>
+      </w:r>
+      <w:r>
+        <w:rPr>
+          <w:lang w:val="en-GB"/>
+        </w:rPr>
+        <w:t xml:space="preserve"> –</w:t>
+      </w:r>
+      <w:r>
+        <w:rPr>
+          <w:lang w:val="en-US"/>
+        </w:rPr>
+        <w:t xml:space="preserve"> Else</w:t>
+      </w:r>
+      <w:bookmarkEnd w:id="25"/>
+    </w:p>
+    <w:p>
+      <w:pPr>
+        <w:rPr>
+          <w:lang w:val="en-US"/>
+        </w:rPr>
+      </w:pPr>
+      <w:r>
+        <w:rPr>
+          <w:lang w:val="en-US"/>
+        </w:rPr>
+        <w:t xml:space="preserve">If/Else </w:t>
+      </w:r>
+      <w:r>
+        <w:rPr>
+          <w:lang w:val="en-US"/>
+        </w:rPr>
+        <w:t>statement have the following structure:</w:t>
+      </w:r>
+    </w:p>
+    <w:p>
+      <w:pPr>
+        <w:rPr>
+          <w:lang w:val="en-US"/>
+        </w:rPr>
+      </w:pPr>
+    </w:p>
+    <w:p>
+      <w:pPr>
+        <w:jc w:val="center"/>
         <w:rPr>
           <w:lang w:val="en-US"/>
         </w:rPr>
@@ -9122,10 +9138,10 @@
           <w:noProof/>
         </w:rPr>
         <w:drawing>
-          <wp:inline distT="0" distB="0" distL="0" distR="0" wp14:anchorId="55F25B84" wp14:editId="45693CE7">
-            <wp:extent cx="5731510" cy="562610"/>
-            <wp:effectExtent l="0" t="0" r="2540" b="8890"/>
-            <wp:docPr id="40" name="Picture 40"/>
+          <wp:inline distT="0" distB="0" distL="0" distR="0" wp14:anchorId="3A2D2800" wp14:editId="422E26F4">
+            <wp:extent cx="3366287" cy="2405556"/>
+            <wp:effectExtent l="0" t="0" r="5715" b="0"/>
+            <wp:docPr id="17" name="Picture 17"/>
             <wp:cNvGraphicFramePr>
               <a:graphicFrameLocks xmlns:a="http://schemas.openxmlformats.org/drawingml/2006/main" noChangeAspect="1"/>
             </wp:cNvGraphicFramePr>
@@ -9145,7 +9161,7 @@
                   <pic:spPr>
                     <a:xfrm>
                       <a:off x="0" y="0"/>
-                      <a:ext cx="5731510" cy="562610"/>
+                      <a:ext cx="3384470" cy="2418550"/>
                     </a:xfrm>
                     <a:prstGeom prst="rect">
                       <a:avLst/>
@@ -9160,62 +9176,42 @@
     </w:p>
     <w:p>
       <w:pPr>
-        <w:pStyle w:val="Heading2"/>
-        <w:rPr>
-          <w:lang w:val="en-US"/>
-        </w:rPr>
-      </w:pPr>
-      <w:bookmarkStart w:id="26" w:name="_Toc29153629"/>
-      <w:proofErr w:type="spellStart"/>
-      <w:r>
-        <w:rPr>
-          <w:lang w:val="en-US"/>
-        </w:rPr>
-        <w:t>E</w:t>
-      </w:r>
-      <w:r>
-        <w:rPr>
-          <w:lang w:val="en-US"/>
-        </w:rPr>
-        <w:t>Lif</w:t>
-      </w:r>
-      <w:bookmarkEnd w:id="26"/>
-      <w:proofErr w:type="spellEnd"/>
-    </w:p>
-    <w:p>
-      <w:pPr>
-        <w:rPr>
-          <w:lang w:val="en-US"/>
-        </w:rPr>
-      </w:pPr>
-      <w:proofErr w:type="spellStart"/>
-      <w:r>
-        <w:rPr>
-          <w:lang w:val="en-US"/>
-        </w:rPr>
-        <w:t>Elif</w:t>
-      </w:r>
-      <w:proofErr w:type="spellEnd"/>
-      <w:r>
-        <w:rPr>
-          <w:lang w:val="en-US"/>
-        </w:rPr>
-        <w:t xml:space="preserve"> statement is somewhat self-descriptive. It is equal to adding another if to the script. It </w:t>
-      </w:r>
-      <w:proofErr w:type="gramStart"/>
-      <w:r>
-        <w:rPr>
-          <w:lang w:val="en-US"/>
-        </w:rPr>
-        <w:t>have</w:t>
-      </w:r>
-      <w:proofErr w:type="gramEnd"/>
-      <w:r>
-        <w:rPr>
-          <w:lang w:val="en-US"/>
-        </w:rPr>
-        <w:t xml:space="preserve"> the following structure:</w:t>
-      </w:r>
+        <w:rPr>
+          <w:lang w:val="en-US"/>
+        </w:rPr>
+      </w:pPr>
+    </w:p>
+    <w:p>
+      <w:pPr>
+        <w:rPr>
+          <w:lang w:val="en-US"/>
+        </w:rPr>
+      </w:pPr>
+      <w:r>
+        <w:rPr>
+          <w:lang w:val="en-US"/>
+        </w:rPr>
+        <w:t>It is important to know, that everything under if must have an indentation. It means, that you need to add tab or 4 spaces. We use</w:t>
+      </w:r>
+      <w:r>
+        <w:rPr>
+          <w:lang w:val="en-US"/>
+        </w:rPr>
+        <w:t xml:space="preserve"> if </w:t>
+      </w:r>
+      <w:r>
+        <w:rPr>
+          <w:lang w:val="en-US"/>
+        </w:rPr>
+        <w:t>statements in real life without even noticing. For example:</w:t>
+      </w:r>
+    </w:p>
+    <w:p>
+      <w:pPr>
+        <w:rPr>
+          <w:lang w:val="en-US"/>
+        </w:rPr>
+      </w:pPr>
     </w:p>
     <w:p>
       <w:pPr>
@@ -9228,10 +9224,10 @@
           <w:noProof/>
         </w:rPr>
         <w:drawing>
-          <wp:inline distT="0" distB="0" distL="0" distR="0" wp14:anchorId="26C23C14" wp14:editId="6ACF2359">
-            <wp:extent cx="5731510" cy="737235"/>
-            <wp:effectExtent l="0" t="0" r="2540" b="5715"/>
-            <wp:docPr id="44" name="Picture 44"/>
+          <wp:inline distT="0" distB="0" distL="0" distR="0" wp14:anchorId="55F25B84" wp14:editId="45693CE7">
+            <wp:extent cx="5731510" cy="562610"/>
+            <wp:effectExtent l="0" t="0" r="2540" b="8890"/>
+            <wp:docPr id="40" name="Picture 40"/>
             <wp:cNvGraphicFramePr>
               <a:graphicFrameLocks xmlns:a="http://schemas.openxmlformats.org/drawingml/2006/main" noChangeAspect="1"/>
             </wp:cNvGraphicFramePr>
@@ -9251,7 +9247,7 @@
                   <pic:spPr>
                     <a:xfrm>
                       <a:off x="0" y="0"/>
-                      <a:ext cx="5731510" cy="737235"/>
+                      <a:ext cx="5731510" cy="562610"/>
                     </a:xfrm>
                     <a:prstGeom prst="rect">
                       <a:avLst/>
@@ -9266,25 +9262,81 @@
     </w:p>
     <w:p>
       <w:pPr>
-        <w:rPr>
-          <w:lang w:val="en-US"/>
-        </w:rPr>
-      </w:pPr>
-      <w:r>
-        <w:rPr>
-          <w:lang w:val="en-US"/>
-        </w:rPr>
-        <w:t>For example</w:t>
-      </w:r>
-      <w:r>
-        <w:rPr>
-          <w:lang w:val="en-US"/>
-        </w:rPr>
-        <w:t>:</w:t>
-      </w:r>
-    </w:p>
-    <w:p>
-      <w:pPr>
+        <w:spacing w:after="160"/>
+        <w:rPr>
+          <w:lang w:val="en-US"/>
+        </w:rPr>
+      </w:pPr>
+      <w:r>
+        <w:rPr>
+          <w:lang w:val="en-US"/>
+        </w:rPr>
+        <w:br w:type="page"/>
+      </w:r>
+    </w:p>
+    <w:p>
+      <w:pPr>
+        <w:pStyle w:val="Heading2"/>
+        <w:rPr>
+          <w:lang w:val="en-US"/>
+        </w:rPr>
+      </w:pPr>
+      <w:bookmarkStart w:id="26" w:name="_Toc29153629"/>
+      <w:proofErr w:type="spellStart"/>
+      <w:r>
+        <w:rPr>
+          <w:lang w:val="en-US"/>
+        </w:rPr>
+        <w:lastRenderedPageBreak/>
+        <w:t>E</w:t>
+      </w:r>
+      <w:r>
+        <w:rPr>
+          <w:lang w:val="en-US"/>
+        </w:rPr>
+        <w:t>Lif</w:t>
+      </w:r>
+      <w:bookmarkEnd w:id="26"/>
+      <w:proofErr w:type="spellEnd"/>
+    </w:p>
+    <w:p>
+      <w:pPr>
+        <w:rPr>
+          <w:lang w:val="en-US"/>
+        </w:rPr>
+      </w:pPr>
+      <w:proofErr w:type="spellStart"/>
+      <w:r>
+        <w:rPr>
+          <w:lang w:val="en-US"/>
+        </w:rPr>
+        <w:t>Elif</w:t>
+      </w:r>
+      <w:proofErr w:type="spellEnd"/>
+      <w:r>
+        <w:rPr>
+          <w:lang w:val="en-US"/>
+        </w:rPr>
+        <w:t xml:space="preserve"> statement is somewhat self-descriptive. It is equal to adding another if to the script. It </w:t>
+      </w:r>
+      <w:proofErr w:type="gramStart"/>
+      <w:r>
+        <w:rPr>
+          <w:lang w:val="en-US"/>
+        </w:rPr>
+        <w:t>have</w:t>
+      </w:r>
+      <w:proofErr w:type="gramEnd"/>
+      <w:r>
+        <w:rPr>
+          <w:lang w:val="en-US"/>
+        </w:rPr>
+        <w:t xml:space="preserve"> the following structure:</w:t>
+      </w:r>
+    </w:p>
+    <w:p>
+      <w:pPr>
+        <w:jc w:val="center"/>
         <w:rPr>
           <w:lang w:val="en-US"/>
         </w:rPr>
@@ -9294,10 +9346,10 @@
           <w:noProof/>
         </w:rPr>
         <w:drawing>
-          <wp:inline distT="0" distB="0" distL="0" distR="0" wp14:anchorId="738F9AAE" wp14:editId="7425FC55">
-            <wp:extent cx="5731510" cy="720725"/>
-            <wp:effectExtent l="0" t="0" r="2540" b="3175"/>
-            <wp:docPr id="43" name="Picture 43"/>
+          <wp:inline distT="0" distB="0" distL="0" distR="0" wp14:anchorId="734DBB49" wp14:editId="31002710">
+            <wp:extent cx="3042605" cy="2433477"/>
+            <wp:effectExtent l="0" t="0" r="5715" b="5080"/>
+            <wp:docPr id="20" name="Picture 20"/>
             <wp:cNvGraphicFramePr>
               <a:graphicFrameLocks xmlns:a="http://schemas.openxmlformats.org/drawingml/2006/main" noChangeAspect="1"/>
             </wp:cNvGraphicFramePr>
@@ -9317,6 +9369,79 @@
                   <pic:spPr>
                     <a:xfrm>
                       <a:off x="0" y="0"/>
+                      <a:ext cx="3053709" cy="2442358"/>
+                    </a:xfrm>
+                    <a:prstGeom prst="rect">
+                      <a:avLst/>
+                    </a:prstGeom>
+                  </pic:spPr>
+                </pic:pic>
+              </a:graphicData>
+            </a:graphic>
+          </wp:inline>
+        </w:drawing>
+      </w:r>
+    </w:p>
+    <w:p>
+      <w:pPr>
+        <w:rPr>
+          <w:lang w:val="en-US"/>
+        </w:rPr>
+      </w:pPr>
+    </w:p>
+    <w:p>
+      <w:pPr>
+        <w:rPr>
+          <w:lang w:val="en-US"/>
+        </w:rPr>
+      </w:pPr>
+      <w:r>
+        <w:rPr>
+          <w:lang w:val="en-US"/>
+        </w:rPr>
+        <w:t>For example</w:t>
+      </w:r>
+      <w:r>
+        <w:rPr>
+          <w:lang w:val="en-US"/>
+        </w:rPr>
+        <w:t>:</w:t>
+      </w:r>
+    </w:p>
+    <w:p>
+      <w:pPr>
+        <w:rPr>
+          <w:lang w:val="en-US"/>
+        </w:rPr>
+      </w:pPr>
+      <w:r>
+        <w:rPr>
+          <w:noProof/>
+        </w:rPr>
+        <w:drawing>
+          <wp:inline distT="0" distB="0" distL="0" distR="0" wp14:anchorId="738F9AAE" wp14:editId="7425FC55">
+            <wp:extent cx="5731510" cy="720725"/>
+            <wp:effectExtent l="0" t="0" r="2540" b="3175"/>
+            <wp:docPr id="43" name="Picture 43"/>
+            <wp:cNvGraphicFramePr>
+              <a:graphicFrameLocks xmlns:a="http://schemas.openxmlformats.org/drawingml/2006/main" noChangeAspect="1"/>
+            </wp:cNvGraphicFramePr>
+            <a:graphic xmlns:a="http://schemas.openxmlformats.org/drawingml/2006/main">
+              <a:graphicData uri="http://schemas.openxmlformats.org/drawingml/2006/picture">
+                <pic:pic xmlns:pic="http://schemas.openxmlformats.org/drawingml/2006/picture">
+                  <pic:nvPicPr>
+                    <pic:cNvPr id="1" name=""/>
+                    <pic:cNvPicPr/>
+                  </pic:nvPicPr>
+                  <pic:blipFill>
+                    <a:blip r:embed="rId39"/>
+                    <a:stretch>
+                      <a:fillRect/>
+                    </a:stretch>
+                  </pic:blipFill>
+                  <pic:spPr>
+                    <a:xfrm>
+                      <a:off x="0" y="0"/>
                       <a:ext cx="5731510" cy="720725"/>
                     </a:xfrm>
                     <a:prstGeom prst="rect">
@@ -9350,8 +9475,6 @@
         </w:rPr>
         <w:br w:type="page"/>
       </w:r>
-      <w:bookmarkStart w:id="27" w:name="_GoBack"/>
-      <w:bookmarkEnd w:id="27"/>
     </w:p>
     <w:p>
       <w:pPr>
@@ -9360,7 +9483,7 @@
           <w:lang w:val="en-GB"/>
         </w:rPr>
       </w:pPr>
-      <w:bookmarkStart w:id="28" w:name="_Toc29153630"/>
+      <w:bookmarkStart w:id="27" w:name="_Toc29153630"/>
       <w:r>
         <w:rPr>
           <w:lang w:val="en-GB"/>
@@ -9368,27 +9491,2451 @@
         <w:lastRenderedPageBreak/>
         <w:t>Objects</w:t>
       </w:r>
+      <w:bookmarkEnd w:id="27"/>
+    </w:p>
+    <w:p>
+      <w:pPr>
+        <w:pStyle w:val="Heading2"/>
+        <w:rPr>
+          <w:lang w:val="en-GB"/>
+        </w:rPr>
+      </w:pPr>
+      <w:r>
+        <w:rPr>
+          <w:lang w:val="en-GB"/>
+        </w:rPr>
+        <w:t>List</w:t>
+      </w:r>
+    </w:p>
+    <w:p>
+      <w:pPr>
+        <w:spacing w:after="160"/>
+        <w:rPr>
+          <w:lang w:val="en-GB"/>
+        </w:rPr>
+      </w:pPr>
+      <w:r>
+        <w:rPr>
+          <w:lang w:val="en-GB"/>
+        </w:rPr>
+        <w:t>List is a collection of variables which are ordered and changeable. You can store, access and change any type of variables in the list.</w:t>
+      </w:r>
+      <w:r>
+        <w:rPr>
+          <w:lang w:val="en-GB"/>
+        </w:rPr>
+        <w:t xml:space="preserve"> Variable in the list called element.</w:t>
+      </w:r>
+      <w:r>
+        <w:rPr>
+          <w:lang w:val="en-GB"/>
+        </w:rPr>
+        <w:t xml:space="preserve"> Basic list looks like this:</w:t>
+      </w:r>
+    </w:p>
+    <w:p>
+      <w:pPr>
+        <w:spacing w:after="160"/>
+        <w:jc w:val="center"/>
+        <w:rPr>
+          <w:lang w:val="en-GB"/>
+        </w:rPr>
+      </w:pPr>
+      <w:r>
+        <w:rPr>
+          <w:noProof/>
+        </w:rPr>
+        <w:drawing>
+          <wp:inline distT="0" distB="0" distL="0" distR="0" wp14:anchorId="5FB24FCF" wp14:editId="38BB3F4D">
+            <wp:extent cx="2638583" cy="921834"/>
+            <wp:effectExtent l="0" t="0" r="0" b="0"/>
+            <wp:docPr id="34" name="Picture 34"/>
+            <wp:cNvGraphicFramePr>
+              <a:graphicFrameLocks xmlns:a="http://schemas.openxmlformats.org/drawingml/2006/main" noChangeAspect="1"/>
+            </wp:cNvGraphicFramePr>
+            <a:graphic xmlns:a="http://schemas.openxmlformats.org/drawingml/2006/main">
+              <a:graphicData uri="http://schemas.openxmlformats.org/drawingml/2006/picture">
+                <pic:pic xmlns:pic="http://schemas.openxmlformats.org/drawingml/2006/picture">
+                  <pic:nvPicPr>
+                    <pic:cNvPr id="1" name=""/>
+                    <pic:cNvPicPr/>
+                  </pic:nvPicPr>
+                  <pic:blipFill>
+                    <a:blip r:embed="rId40"/>
+                    <a:stretch>
+                      <a:fillRect/>
+                    </a:stretch>
+                  </pic:blipFill>
+                  <pic:spPr>
+                    <a:xfrm>
+                      <a:off x="0" y="0"/>
+                      <a:ext cx="2710597" cy="946993"/>
+                    </a:xfrm>
+                    <a:prstGeom prst="rect">
+                      <a:avLst/>
+                    </a:prstGeom>
+                  </pic:spPr>
+                </pic:pic>
+              </a:graphicData>
+            </a:graphic>
+          </wp:inline>
+        </w:drawing>
+      </w:r>
+    </w:p>
+    <w:p>
+      <w:pPr>
+        <w:pStyle w:val="Heading3"/>
+        <w:rPr>
+          <w:lang w:val="en-GB"/>
+        </w:rPr>
+      </w:pPr>
+      <w:r>
+        <w:rPr>
+          <w:lang w:val="en-GB"/>
+        </w:rPr>
+        <w:t>How to create a list?</w:t>
+      </w:r>
+    </w:p>
+    <w:p>
+      <w:pPr>
+        <w:rPr>
+          <w:lang w:val="en-GB"/>
+        </w:rPr>
+      </w:pPr>
+      <w:r>
+        <w:rPr>
+          <w:lang w:val="en-GB"/>
+        </w:rPr>
+        <w:t xml:space="preserve">A list can be created by </w:t>
+      </w:r>
+      <w:r>
+        <w:rPr>
+          <w:lang w:val="en-GB"/>
+        </w:rPr>
+        <w:t>listing variables in square bracket as follows:</w:t>
+      </w:r>
+    </w:p>
+    <w:p>
+      <w:pPr>
+        <w:jc w:val="center"/>
+        <w:rPr>
+          <w:lang w:val="en-GB"/>
+        </w:rPr>
+      </w:pPr>
+      <w:r>
+        <w:rPr>
+          <w:noProof/>
+        </w:rPr>
+        <w:drawing>
+          <wp:inline distT="0" distB="0" distL="0" distR="0" wp14:anchorId="664D5153" wp14:editId="4DF8E1C6">
+            <wp:extent cx="2988527" cy="570158"/>
+            <wp:effectExtent l="0" t="0" r="2540" b="1905"/>
+            <wp:docPr id="35" name="Picture 35"/>
+            <wp:cNvGraphicFramePr>
+              <a:graphicFrameLocks xmlns:a="http://schemas.openxmlformats.org/drawingml/2006/main" noChangeAspect="1"/>
+            </wp:cNvGraphicFramePr>
+            <a:graphic xmlns:a="http://schemas.openxmlformats.org/drawingml/2006/main">
+              <a:graphicData uri="http://schemas.openxmlformats.org/drawingml/2006/picture">
+                <pic:pic xmlns:pic="http://schemas.openxmlformats.org/drawingml/2006/picture">
+                  <pic:nvPicPr>
+                    <pic:cNvPr id="1" name=""/>
+                    <pic:cNvPicPr/>
+                  </pic:nvPicPr>
+                  <pic:blipFill>
+                    <a:blip r:embed="rId41"/>
+                    <a:stretch>
+                      <a:fillRect/>
+                    </a:stretch>
+                  </pic:blipFill>
+                  <pic:spPr>
+                    <a:xfrm>
+                      <a:off x="0" y="0"/>
+                      <a:ext cx="3061383" cy="584058"/>
+                    </a:xfrm>
+                    <a:prstGeom prst="rect">
+                      <a:avLst/>
+                    </a:prstGeom>
+                  </pic:spPr>
+                </pic:pic>
+              </a:graphicData>
+            </a:graphic>
+          </wp:inline>
+        </w:drawing>
+      </w:r>
+    </w:p>
+    <w:p>
+      <w:pPr>
+        <w:rPr>
+          <w:lang w:val="en-GB"/>
+        </w:rPr>
+      </w:pPr>
+      <w:r>
+        <w:rPr>
+          <w:lang w:val="en-GB"/>
+        </w:rPr>
+        <w:t xml:space="preserve">We can create an empty list simply </w:t>
+      </w:r>
+      <w:proofErr w:type="gramStart"/>
+      <w:r>
+        <w:rPr>
+          <w:lang w:val="en-GB"/>
+        </w:rPr>
+        <w:t>by passing</w:t>
+      </w:r>
+      <w:proofErr w:type="gramEnd"/>
+      <w:r>
+        <w:rPr>
+          <w:lang w:val="en-GB"/>
+        </w:rPr>
+        <w:t xml:space="preserve"> square brackets without any variables inside:</w:t>
+      </w:r>
+    </w:p>
+    <w:p>
+      <w:pPr>
+        <w:jc w:val="center"/>
+        <w:rPr>
+          <w:lang w:val="en-GB"/>
+        </w:rPr>
+      </w:pPr>
+      <w:r>
+        <w:rPr>
+          <w:noProof/>
+        </w:rPr>
+        <w:drawing>
+          <wp:inline distT="0" distB="0" distL="0" distR="0" wp14:anchorId="65067E6F" wp14:editId="148390F1">
+            <wp:extent cx="1278673" cy="557686"/>
+            <wp:effectExtent l="0" t="0" r="0" b="0"/>
+            <wp:docPr id="36" name="Picture 36"/>
+            <wp:cNvGraphicFramePr>
+              <a:graphicFrameLocks xmlns:a="http://schemas.openxmlformats.org/drawingml/2006/main" noChangeAspect="1"/>
+            </wp:cNvGraphicFramePr>
+            <a:graphic xmlns:a="http://schemas.openxmlformats.org/drawingml/2006/main">
+              <a:graphicData uri="http://schemas.openxmlformats.org/drawingml/2006/picture">
+                <pic:pic xmlns:pic="http://schemas.openxmlformats.org/drawingml/2006/picture">
+                  <pic:nvPicPr>
+                    <pic:cNvPr id="1" name=""/>
+                    <pic:cNvPicPr/>
+                  </pic:nvPicPr>
+                  <pic:blipFill>
+                    <a:blip r:embed="rId42"/>
+                    <a:stretch>
+                      <a:fillRect/>
+                    </a:stretch>
+                  </pic:blipFill>
+                  <pic:spPr>
+                    <a:xfrm>
+                      <a:off x="0" y="0"/>
+                      <a:ext cx="1312285" cy="572346"/>
+                    </a:xfrm>
+                    <a:prstGeom prst="rect">
+                      <a:avLst/>
+                    </a:prstGeom>
+                  </pic:spPr>
+                </pic:pic>
+              </a:graphicData>
+            </a:graphic>
+          </wp:inline>
+        </w:drawing>
+      </w:r>
+    </w:p>
+    <w:p>
+      <w:pPr>
+        <w:rPr>
+          <w:lang w:val="en-GB"/>
+        </w:rPr>
+      </w:pPr>
+      <w:r>
+        <w:rPr>
+          <w:lang w:val="en-GB"/>
+        </w:rPr>
+        <w:t>As it was mentioned earlier, in list can be stored any type of v</w:t>
+      </w:r>
+      <w:r>
+        <w:rPr>
+          <w:lang w:val="en-GB"/>
+        </w:rPr>
+        <w:t>ariables</w:t>
+      </w:r>
+      <w:r>
+        <w:rPr>
+          <w:lang w:val="en-GB"/>
+        </w:rPr>
+        <w:t>. For example, list below contains string values:</w:t>
+      </w:r>
+    </w:p>
+    <w:p>
+      <w:pPr>
+        <w:jc w:val="center"/>
+        <w:rPr>
+          <w:lang w:val="en-GB"/>
+        </w:rPr>
+      </w:pPr>
+      <w:r>
+        <w:rPr>
+          <w:noProof/>
+        </w:rPr>
+        <w:drawing>
+          <wp:inline distT="0" distB="0" distL="0" distR="0" wp14:anchorId="029326CE" wp14:editId="4B96BE27">
+            <wp:extent cx="4519961" cy="463213"/>
+            <wp:effectExtent l="0" t="0" r="0" b="0"/>
+            <wp:docPr id="39" name="Picture 39"/>
+            <wp:cNvGraphicFramePr>
+              <a:graphicFrameLocks xmlns:a="http://schemas.openxmlformats.org/drawingml/2006/main" noChangeAspect="1"/>
+            </wp:cNvGraphicFramePr>
+            <a:graphic xmlns:a="http://schemas.openxmlformats.org/drawingml/2006/main">
+              <a:graphicData uri="http://schemas.openxmlformats.org/drawingml/2006/picture">
+                <pic:pic xmlns:pic="http://schemas.openxmlformats.org/drawingml/2006/picture">
+                  <pic:nvPicPr>
+                    <pic:cNvPr id="1" name=""/>
+                    <pic:cNvPicPr/>
+                  </pic:nvPicPr>
+                  <pic:blipFill>
+                    <a:blip r:embed="rId43"/>
+                    <a:stretch>
+                      <a:fillRect/>
+                    </a:stretch>
+                  </pic:blipFill>
+                  <pic:spPr>
+                    <a:xfrm>
+                      <a:off x="0" y="0"/>
+                      <a:ext cx="4625687" cy="474048"/>
+                    </a:xfrm>
+                    <a:prstGeom prst="rect">
+                      <a:avLst/>
+                    </a:prstGeom>
+                  </pic:spPr>
+                </pic:pic>
+              </a:graphicData>
+            </a:graphic>
+          </wp:inline>
+        </w:drawing>
+      </w:r>
+    </w:p>
+    <w:p>
+      <w:pPr>
+        <w:rPr>
+          <w:lang w:val="en-GB"/>
+        </w:rPr>
+      </w:pPr>
+      <w:r>
+        <w:rPr>
+          <w:lang w:val="en-GB"/>
+        </w:rPr>
+        <w:t>Lists can contain a mix of variable</w:t>
+      </w:r>
+      <w:r>
+        <w:rPr>
+          <w:lang w:val="en-GB"/>
+        </w:rPr>
+        <w:t xml:space="preserve"> with different</w:t>
+      </w:r>
+      <w:r>
+        <w:rPr>
+          <w:lang w:val="en-GB"/>
+        </w:rPr>
+        <w:t xml:space="preserve"> types. This is also a valid list:</w:t>
+      </w:r>
+    </w:p>
+    <w:p>
+      <w:pPr>
+        <w:jc w:val="center"/>
+        <w:rPr>
+          <w:lang w:val="en-GB"/>
+        </w:rPr>
+      </w:pPr>
+      <w:r>
+        <w:rPr>
+          <w:noProof/>
+        </w:rPr>
+        <w:drawing>
+          <wp:inline distT="0" distB="0" distL="0" distR="0" wp14:anchorId="4693F71F" wp14:editId="0D1A7935">
+            <wp:extent cx="4036741" cy="466466"/>
+            <wp:effectExtent l="0" t="0" r="1905" b="0"/>
+            <wp:docPr id="51" name="Picture 51"/>
+            <wp:cNvGraphicFramePr>
+              <a:graphicFrameLocks xmlns:a="http://schemas.openxmlformats.org/drawingml/2006/main" noChangeAspect="1"/>
+            </wp:cNvGraphicFramePr>
+            <a:graphic xmlns:a="http://schemas.openxmlformats.org/drawingml/2006/main">
+              <a:graphicData uri="http://schemas.openxmlformats.org/drawingml/2006/picture">
+                <pic:pic xmlns:pic="http://schemas.openxmlformats.org/drawingml/2006/picture">
+                  <pic:nvPicPr>
+                    <pic:cNvPr id="1" name=""/>
+                    <pic:cNvPicPr/>
+                  </pic:nvPicPr>
+                  <pic:blipFill>
+                    <a:blip r:embed="rId44"/>
+                    <a:stretch>
+                      <a:fillRect/>
+                    </a:stretch>
+                  </pic:blipFill>
+                  <pic:spPr>
+                    <a:xfrm>
+                      <a:off x="0" y="0"/>
+                      <a:ext cx="4252085" cy="491350"/>
+                    </a:xfrm>
+                    <a:prstGeom prst="rect">
+                      <a:avLst/>
+                    </a:prstGeom>
+                  </pic:spPr>
+                </pic:pic>
+              </a:graphicData>
+            </a:graphic>
+          </wp:inline>
+        </w:drawing>
+      </w:r>
+    </w:p>
+    <w:p>
+      <w:pPr>
+        <w:rPr>
+          <w:lang w:val="en-GB"/>
+        </w:rPr>
+      </w:pPr>
+      <w:r>
+        <w:rPr>
+          <w:lang w:val="en-GB"/>
+        </w:rPr>
+        <w:t>List can contain other lists as well:</w:t>
+      </w:r>
+    </w:p>
+    <w:p>
+      <w:pPr>
+        <w:rPr>
+          <w:lang w:val="en-GB"/>
+        </w:rPr>
+      </w:pPr>
+      <w:r>
+        <w:rPr>
+          <w:noProof/>
+        </w:rPr>
+        <w:drawing>
+          <wp:inline distT="0" distB="0" distL="0" distR="0" wp14:anchorId="434A9652" wp14:editId="50E0A804">
+            <wp:extent cx="5731510" cy="427355"/>
+            <wp:effectExtent l="0" t="0" r="2540" b="0"/>
+            <wp:docPr id="52" name="Picture 52"/>
+            <wp:cNvGraphicFramePr>
+              <a:graphicFrameLocks xmlns:a="http://schemas.openxmlformats.org/drawingml/2006/main" noChangeAspect="1"/>
+            </wp:cNvGraphicFramePr>
+            <a:graphic xmlns:a="http://schemas.openxmlformats.org/drawingml/2006/main">
+              <a:graphicData uri="http://schemas.openxmlformats.org/drawingml/2006/picture">
+                <pic:pic xmlns:pic="http://schemas.openxmlformats.org/drawingml/2006/picture">
+                  <pic:nvPicPr>
+                    <pic:cNvPr id="1" name=""/>
+                    <pic:cNvPicPr/>
+                  </pic:nvPicPr>
+                  <pic:blipFill>
+                    <a:blip r:embed="rId45"/>
+                    <a:stretch>
+                      <a:fillRect/>
+                    </a:stretch>
+                  </pic:blipFill>
+                  <pic:spPr>
+                    <a:xfrm>
+                      <a:off x="0" y="0"/>
+                      <a:ext cx="5731510" cy="427355"/>
+                    </a:xfrm>
+                    <a:prstGeom prst="rect">
+                      <a:avLst/>
+                    </a:prstGeom>
+                  </pic:spPr>
+                </pic:pic>
+              </a:graphicData>
+            </a:graphic>
+          </wp:inline>
+        </w:drawing>
+      </w:r>
+    </w:p>
+    <w:p>
+      <w:pPr>
+        <w:rPr>
+          <w:lang w:val="en-GB"/>
+        </w:rPr>
+      </w:pPr>
+    </w:p>
+    <w:p>
+      <w:pPr>
+        <w:pStyle w:val="Heading3"/>
+        <w:rPr>
+          <w:lang w:val="en-GB"/>
+        </w:rPr>
+      </w:pPr>
+      <w:r>
+        <w:rPr>
+          <w:lang w:val="en-GB"/>
+        </w:rPr>
+        <w:t>How to access elements from a list?</w:t>
+      </w:r>
+    </w:p>
+    <w:p>
+      <w:pPr>
+        <w:rPr>
+          <w:lang w:val="en-GB"/>
+        </w:rPr>
+      </w:pPr>
+      <w:r>
+        <w:rPr>
+          <w:lang w:val="en-GB"/>
+        </w:rPr>
+        <w:t>There are two methods to access list</w:t>
+      </w:r>
+      <w:r>
+        <w:rPr>
+          <w:lang w:val="en-GB"/>
+        </w:rPr>
+        <w:t>’s elements</w:t>
+      </w:r>
+      <w:r>
+        <w:rPr>
+          <w:lang w:val="en-GB"/>
+        </w:rPr>
+        <w:t xml:space="preserve">. The first type is accessing </w:t>
+      </w:r>
+      <w:r>
+        <w:rPr>
+          <w:lang w:val="en-GB"/>
+        </w:rPr>
+        <w:t>element</w:t>
+      </w:r>
+      <w:r>
+        <w:rPr>
+          <w:lang w:val="en-GB"/>
+        </w:rPr>
+        <w:t xml:space="preserve"> by index. At the figure below you can see how </w:t>
+      </w:r>
+      <w:r>
+        <w:rPr>
+          <w:lang w:val="en-GB"/>
+        </w:rPr>
+        <w:t>elements</w:t>
+      </w:r>
+      <w:r>
+        <w:rPr>
+          <w:lang w:val="en-GB"/>
+        </w:rPr>
+        <w:t xml:space="preserve"> are indexed in the list. Note that list always starts from 0. </w:t>
+      </w:r>
+    </w:p>
+    <w:p>
+      <w:pPr>
+        <w:spacing w:after="160"/>
+        <w:jc w:val="center"/>
+        <w:rPr>
+          <w:lang w:val="en-GB"/>
+        </w:rPr>
+      </w:pPr>
+      <w:r>
+        <w:rPr>
+          <w:noProof/>
+        </w:rPr>
+        <w:lastRenderedPageBreak/>
+        <w:drawing>
+          <wp:inline distT="0" distB="0" distL="0" distR="0" wp14:anchorId="1EDB5C87" wp14:editId="34E1484E">
+            <wp:extent cx="4557132" cy="598294"/>
+            <wp:effectExtent l="0" t="0" r="0" b="0"/>
+            <wp:docPr id="42" name="Picture 42"/>
+            <wp:cNvGraphicFramePr>
+              <a:graphicFrameLocks xmlns:a="http://schemas.openxmlformats.org/drawingml/2006/main" noChangeAspect="1"/>
+            </wp:cNvGraphicFramePr>
+            <a:graphic xmlns:a="http://schemas.openxmlformats.org/drawingml/2006/main">
+              <a:graphicData uri="http://schemas.openxmlformats.org/drawingml/2006/picture">
+                <pic:pic xmlns:pic="http://schemas.openxmlformats.org/drawingml/2006/picture">
+                  <pic:nvPicPr>
+                    <pic:cNvPr id="1" name=""/>
+                    <pic:cNvPicPr/>
+                  </pic:nvPicPr>
+                  <pic:blipFill>
+                    <a:blip r:embed="rId46"/>
+                    <a:stretch>
+                      <a:fillRect/>
+                    </a:stretch>
+                  </pic:blipFill>
+                  <pic:spPr>
+                    <a:xfrm>
+                      <a:off x="0" y="0"/>
+                      <a:ext cx="4632410" cy="608177"/>
+                    </a:xfrm>
+                    <a:prstGeom prst="rect">
+                      <a:avLst/>
+                    </a:prstGeom>
+                  </pic:spPr>
+                </pic:pic>
+              </a:graphicData>
+            </a:graphic>
+          </wp:inline>
+        </w:drawing>
+      </w:r>
+    </w:p>
+    <w:p>
+      <w:pPr>
+        <w:spacing w:after="160"/>
+        <w:rPr>
+          <w:lang w:val="en-GB"/>
+        </w:rPr>
+      </w:pPr>
+      <w:r>
+        <w:rPr>
+          <w:lang w:val="en-GB"/>
+        </w:rPr>
+        <w:t xml:space="preserve">To access the </w:t>
+      </w:r>
+      <w:r>
+        <w:rPr>
+          <w:lang w:val="en-GB"/>
+        </w:rPr>
+        <w:t>element</w:t>
+      </w:r>
+      <w:r>
+        <w:rPr>
+          <w:lang w:val="en-GB"/>
+        </w:rPr>
+        <w:t xml:space="preserve"> in the list you need to write a name of the list with index of a needed</w:t>
+      </w:r>
+      <w:r>
+        <w:rPr>
+          <w:lang w:val="en-GB"/>
+        </w:rPr>
+        <w:t xml:space="preserve"> element</w:t>
+      </w:r>
+      <w:r>
+        <w:rPr>
+          <w:lang w:val="en-GB"/>
+        </w:rPr>
+        <w:t xml:space="preserve"> in square brackets: </w:t>
+      </w:r>
+    </w:p>
+    <w:p>
+      <w:pPr>
+        <w:spacing w:after="160"/>
+        <w:jc w:val="center"/>
+        <w:rPr>
+          <w:lang w:val="en-GB"/>
+        </w:rPr>
+      </w:pPr>
+      <w:r>
+        <w:rPr>
+          <w:noProof/>
+        </w:rPr>
+        <w:drawing>
+          <wp:inline distT="0" distB="0" distL="0" distR="0" wp14:anchorId="6A68C90A" wp14:editId="29DA2D2E">
+            <wp:extent cx="3122341" cy="528231"/>
+            <wp:effectExtent l="0" t="0" r="1905" b="5715"/>
+            <wp:docPr id="46" name="Picture 46"/>
+            <wp:cNvGraphicFramePr>
+              <a:graphicFrameLocks xmlns:a="http://schemas.openxmlformats.org/drawingml/2006/main" noChangeAspect="1"/>
+            </wp:cNvGraphicFramePr>
+            <a:graphic xmlns:a="http://schemas.openxmlformats.org/drawingml/2006/main">
+              <a:graphicData uri="http://schemas.openxmlformats.org/drawingml/2006/picture">
+                <pic:pic xmlns:pic="http://schemas.openxmlformats.org/drawingml/2006/picture">
+                  <pic:nvPicPr>
+                    <pic:cNvPr id="1" name=""/>
+                    <pic:cNvPicPr/>
+                  </pic:nvPicPr>
+                  <pic:blipFill>
+                    <a:blip r:embed="rId47"/>
+                    <a:stretch>
+                      <a:fillRect/>
+                    </a:stretch>
+                  </pic:blipFill>
+                  <pic:spPr>
+                    <a:xfrm>
+                      <a:off x="0" y="0"/>
+                      <a:ext cx="3270190" cy="553244"/>
+                    </a:xfrm>
+                    <a:prstGeom prst="rect">
+                      <a:avLst/>
+                    </a:prstGeom>
+                  </pic:spPr>
+                </pic:pic>
+              </a:graphicData>
+            </a:graphic>
+          </wp:inline>
+        </w:drawing>
+      </w:r>
+    </w:p>
+    <w:p>
+      <w:pPr>
+        <w:spacing w:after="160"/>
+        <w:rPr>
+          <w:lang w:val="en-GB"/>
+        </w:rPr>
+      </w:pPr>
+      <w:r>
+        <w:rPr>
+          <w:lang w:val="en-GB"/>
+        </w:rPr>
+        <w:t xml:space="preserve">You can access </w:t>
+      </w:r>
+      <w:r>
+        <w:rPr>
+          <w:lang w:val="en-GB"/>
+        </w:rPr>
+        <w:t>elements</w:t>
+      </w:r>
+      <w:r>
+        <w:rPr>
+          <w:lang w:val="en-GB"/>
+        </w:rPr>
+        <w:t xml:space="preserve"> </w:t>
+      </w:r>
+      <w:r>
+        <w:rPr>
+          <w:lang w:val="en-GB"/>
+        </w:rPr>
+        <w:t>with negative indexes as well. The negative indexes are the same</w:t>
+      </w:r>
+      <w:r>
+        <w:rPr>
+          <w:lang w:val="en-GB"/>
+        </w:rPr>
+        <w:t xml:space="preserve"> thing</w:t>
+      </w:r>
+      <w:r>
+        <w:rPr>
+          <w:lang w:val="en-GB"/>
+        </w:rPr>
+        <w:t xml:space="preserve"> as before, but they are listing from the end of the list:</w:t>
+      </w:r>
+    </w:p>
+    <w:p>
+      <w:pPr>
+        <w:spacing w:after="160"/>
+        <w:jc w:val="center"/>
+        <w:rPr>
+          <w:lang w:val="en-GB"/>
+        </w:rPr>
+      </w:pPr>
+      <w:r>
+        <w:rPr>
+          <w:noProof/>
+        </w:rPr>
+        <w:drawing>
+          <wp:inline distT="0" distB="0" distL="0" distR="0" wp14:anchorId="03745DDF" wp14:editId="0657372E">
+            <wp:extent cx="4512526" cy="612935"/>
+            <wp:effectExtent l="0" t="0" r="2540" b="0"/>
+            <wp:docPr id="45" name="Picture 45"/>
+            <wp:cNvGraphicFramePr>
+              <a:graphicFrameLocks xmlns:a="http://schemas.openxmlformats.org/drawingml/2006/main" noChangeAspect="1"/>
+            </wp:cNvGraphicFramePr>
+            <a:graphic xmlns:a="http://schemas.openxmlformats.org/drawingml/2006/main">
+              <a:graphicData uri="http://schemas.openxmlformats.org/drawingml/2006/picture">
+                <pic:pic xmlns:pic="http://schemas.openxmlformats.org/drawingml/2006/picture">
+                  <pic:nvPicPr>
+                    <pic:cNvPr id="1" name=""/>
+                    <pic:cNvPicPr/>
+                  </pic:nvPicPr>
+                  <pic:blipFill>
+                    <a:blip r:embed="rId48"/>
+                    <a:stretch>
+                      <a:fillRect/>
+                    </a:stretch>
+                  </pic:blipFill>
+                  <pic:spPr>
+                    <a:xfrm>
+                      <a:off x="0" y="0"/>
+                      <a:ext cx="4658850" cy="632810"/>
+                    </a:xfrm>
+                    <a:prstGeom prst="rect">
+                      <a:avLst/>
+                    </a:prstGeom>
+                  </pic:spPr>
+                </pic:pic>
+              </a:graphicData>
+            </a:graphic>
+          </wp:inline>
+        </w:drawing>
+      </w:r>
+    </w:p>
+    <w:p>
+      <w:pPr>
+        <w:spacing w:after="160"/>
+        <w:rPr>
+          <w:lang w:val="en-GB"/>
+        </w:rPr>
+      </w:pPr>
+      <w:r>
+        <w:rPr>
+          <w:lang w:val="en-GB"/>
+        </w:rPr>
+        <w:t xml:space="preserve">Another method of accessing </w:t>
+      </w:r>
+      <w:r>
+        <w:rPr>
+          <w:lang w:val="en-GB"/>
+        </w:rPr>
+        <w:t xml:space="preserve">elements </w:t>
+      </w:r>
+      <w:r>
+        <w:rPr>
+          <w:lang w:val="en-GB"/>
+        </w:rPr>
+        <w:t xml:space="preserve">in the list is slicing. With this method you can access multiple </w:t>
+      </w:r>
+      <w:r>
+        <w:rPr>
+          <w:lang w:val="en-GB"/>
+        </w:rPr>
+        <w:t>elements</w:t>
+      </w:r>
+      <w:r>
+        <w:rPr>
+          <w:lang w:val="en-GB"/>
+        </w:rPr>
+        <w:t>. You can make slicing as shown below</w:t>
+      </w:r>
+      <w:proofErr w:type="gramStart"/>
+      <w:r>
+        <w:rPr>
+          <w:lang w:val="en-GB"/>
+        </w:rPr>
+        <w:t xml:space="preserve">. </w:t>
+      </w:r>
+      <w:proofErr w:type="gramEnd"/>
+      <w:r>
+        <w:rPr>
+          <w:lang w:val="en-GB"/>
+        </w:rPr>
+        <w:t>First digit</w:t>
+      </w:r>
+      <w:r>
+        <w:rPr>
+          <w:lang w:val="en-GB"/>
+        </w:rPr>
+        <w:t xml:space="preserve"> inside of brackets</w:t>
+      </w:r>
+      <w:r>
+        <w:rPr>
+          <w:lang w:val="en-GB"/>
+        </w:rPr>
+        <w:t xml:space="preserve"> defines where the starting </w:t>
+      </w:r>
+      <w:r>
+        <w:rPr>
+          <w:lang w:val="en-GB"/>
+        </w:rPr>
+        <w:t>elements</w:t>
+      </w:r>
+      <w:r>
+        <w:rPr>
+          <w:lang w:val="en-GB"/>
+        </w:rPr>
+        <w:t xml:space="preserve"> and second is the </w:t>
+      </w:r>
+      <w:r>
+        <w:rPr>
+          <w:lang w:val="en-GB"/>
+        </w:rPr>
+        <w:t>stop</w:t>
+      </w:r>
+      <w:r>
+        <w:rPr>
+          <w:lang w:val="en-GB"/>
+        </w:rPr>
+        <w:t xml:space="preserve"> </w:t>
+      </w:r>
+      <w:r>
+        <w:rPr>
+          <w:lang w:val="en-GB"/>
+        </w:rPr>
+        <w:t>element</w:t>
+      </w:r>
+      <w:r>
+        <w:rPr>
+          <w:lang w:val="en-GB"/>
+        </w:rPr>
+        <w:t>. Note, that last</w:t>
+      </w:r>
+      <w:r>
+        <w:rPr>
+          <w:lang w:val="en-GB"/>
+        </w:rPr>
+        <w:t xml:space="preserve"> element</w:t>
+      </w:r>
+      <w:r>
+        <w:rPr>
+          <w:lang w:val="en-GB"/>
+        </w:rPr>
+        <w:t xml:space="preserve"> is not included, therefore, </w:t>
+      </w:r>
+      <w:r>
+        <w:rPr>
+          <w:lang w:val="en-GB"/>
+        </w:rPr>
+        <w:t xml:space="preserve">in </w:t>
+      </w:r>
+      <w:r>
+        <w:rPr>
+          <w:lang w:val="en-GB"/>
+        </w:rPr>
+        <w:t>this</w:t>
+      </w:r>
+      <w:r>
+        <w:rPr>
+          <w:lang w:val="en-GB"/>
+        </w:rPr>
+        <w:t xml:space="preserve"> example</w:t>
+      </w:r>
+      <w:r>
+        <w:rPr>
+          <w:lang w:val="en-GB"/>
+        </w:rPr>
+        <w:t xml:space="preserve"> command outputs two values</w:t>
+      </w:r>
+      <w:r>
+        <w:rPr>
+          <w:lang w:val="en-GB"/>
+        </w:rPr>
+        <w:t xml:space="preserve"> instead of three</w:t>
+      </w:r>
+      <w:r>
+        <w:rPr>
+          <w:lang w:val="en-GB"/>
+        </w:rPr>
+        <w:t>:</w:t>
+      </w:r>
+    </w:p>
+    <w:p>
+      <w:pPr>
+        <w:spacing w:after="160"/>
+        <w:jc w:val="center"/>
+        <w:rPr>
+          <w:lang w:val="en-GB"/>
+        </w:rPr>
+      </w:pPr>
+      <w:r>
+        <w:rPr>
+          <w:noProof/>
+        </w:rPr>
+        <w:drawing>
+          <wp:inline distT="0" distB="0" distL="0" distR="0" wp14:anchorId="3D2609B1" wp14:editId="13ACB20D">
+            <wp:extent cx="4341541" cy="451663"/>
+            <wp:effectExtent l="0" t="0" r="1905" b="5715"/>
+            <wp:docPr id="50" name="Picture 50"/>
+            <wp:cNvGraphicFramePr>
+              <a:graphicFrameLocks xmlns:a="http://schemas.openxmlformats.org/drawingml/2006/main" noChangeAspect="1"/>
+            </wp:cNvGraphicFramePr>
+            <a:graphic xmlns:a="http://schemas.openxmlformats.org/drawingml/2006/main">
+              <a:graphicData uri="http://schemas.openxmlformats.org/drawingml/2006/picture">
+                <pic:pic xmlns:pic="http://schemas.openxmlformats.org/drawingml/2006/picture">
+                  <pic:nvPicPr>
+                    <pic:cNvPr id="1" name=""/>
+                    <pic:cNvPicPr/>
+                  </pic:nvPicPr>
+                  <pic:blipFill>
+                    <a:blip r:embed="rId49"/>
+                    <a:stretch>
+                      <a:fillRect/>
+                    </a:stretch>
+                  </pic:blipFill>
+                  <pic:spPr>
+                    <a:xfrm>
+                      <a:off x="0" y="0"/>
+                      <a:ext cx="4577281" cy="476188"/>
+                    </a:xfrm>
+                    <a:prstGeom prst="rect">
+                      <a:avLst/>
+                    </a:prstGeom>
+                  </pic:spPr>
+                </pic:pic>
+              </a:graphicData>
+            </a:graphic>
+          </wp:inline>
+        </w:drawing>
+      </w:r>
+    </w:p>
+    <w:p>
+      <w:pPr>
+        <w:pStyle w:val="Heading3"/>
+        <w:rPr>
+          <w:lang w:val="en-GB"/>
+        </w:rPr>
+      </w:pPr>
+      <w:r>
+        <w:rPr>
+          <w:lang w:val="en-GB"/>
+        </w:rPr>
+        <w:t>How to change or add elements to a list?</w:t>
+      </w:r>
+    </w:p>
+    <w:p>
+      <w:pPr>
+        <w:rPr>
+          <w:lang w:val="en-GB"/>
+        </w:rPr>
+      </w:pPr>
+      <w:r>
+        <w:rPr>
+          <w:lang w:val="en-GB"/>
+        </w:rPr>
+        <w:t>Any element can be changed by accessing it by the index and assigning a new value. For example:</w:t>
+      </w:r>
+    </w:p>
+    <w:p>
+      <w:pPr>
+        <w:spacing w:after="160"/>
+        <w:jc w:val="center"/>
+        <w:rPr>
+          <w:lang w:val="en-GB"/>
+        </w:rPr>
+      </w:pPr>
+      <w:r>
+        <w:rPr>
+          <w:noProof/>
+        </w:rPr>
+        <w:drawing>
+          <wp:inline distT="0" distB="0" distL="0" distR="0" wp14:anchorId="7464D2F2" wp14:editId="77A97745">
+            <wp:extent cx="2646556" cy="484977"/>
+            <wp:effectExtent l="0" t="0" r="1905" b="0"/>
+            <wp:docPr id="47" name="Picture 47"/>
+            <wp:cNvGraphicFramePr>
+              <a:graphicFrameLocks xmlns:a="http://schemas.openxmlformats.org/drawingml/2006/main" noChangeAspect="1"/>
+            </wp:cNvGraphicFramePr>
+            <a:graphic xmlns:a="http://schemas.openxmlformats.org/drawingml/2006/main">
+              <a:graphicData uri="http://schemas.openxmlformats.org/drawingml/2006/picture">
+                <pic:pic xmlns:pic="http://schemas.openxmlformats.org/drawingml/2006/picture">
+                  <pic:nvPicPr>
+                    <pic:cNvPr id="1" name=""/>
+                    <pic:cNvPicPr/>
+                  </pic:nvPicPr>
+                  <pic:blipFill>
+                    <a:blip r:embed="rId50"/>
+                    <a:stretch>
+                      <a:fillRect/>
+                    </a:stretch>
+                  </pic:blipFill>
+                  <pic:spPr>
+                    <a:xfrm>
+                      <a:off x="0" y="0"/>
+                      <a:ext cx="2752592" cy="504408"/>
+                    </a:xfrm>
+                    <a:prstGeom prst="rect">
+                      <a:avLst/>
+                    </a:prstGeom>
+                  </pic:spPr>
+                </pic:pic>
+              </a:graphicData>
+            </a:graphic>
+          </wp:inline>
+        </w:drawing>
+      </w:r>
+    </w:p>
+    <w:p>
+      <w:pPr>
+        <w:spacing w:after="160"/>
+        <w:rPr>
+          <w:lang w:val="en-GB"/>
+        </w:rPr>
+      </w:pPr>
+      <w:r>
+        <w:rPr>
+          <w:lang w:val="en-GB"/>
+        </w:rPr>
+        <w:t>the resulting list after operation looks like this:</w:t>
+      </w:r>
+    </w:p>
+    <w:p>
+      <w:pPr>
+        <w:spacing w:after="160"/>
+        <w:jc w:val="center"/>
+        <w:rPr>
+          <w:lang w:val="en-GB"/>
+        </w:rPr>
+      </w:pPr>
+      <w:r>
+        <w:rPr>
+          <w:noProof/>
+        </w:rPr>
+        <w:drawing>
+          <wp:inline distT="0" distB="0" distL="0" distR="0" wp14:anchorId="70925C9A" wp14:editId="050439D5">
+            <wp:extent cx="2706029" cy="384948"/>
+            <wp:effectExtent l="0" t="0" r="0" b="0"/>
+            <wp:docPr id="53" name="Picture 53"/>
+            <wp:cNvGraphicFramePr>
+              <a:graphicFrameLocks xmlns:a="http://schemas.openxmlformats.org/drawingml/2006/main" noChangeAspect="1"/>
+            </wp:cNvGraphicFramePr>
+            <a:graphic xmlns:a="http://schemas.openxmlformats.org/drawingml/2006/main">
+              <a:graphicData uri="http://schemas.openxmlformats.org/drawingml/2006/picture">
+                <pic:pic xmlns:pic="http://schemas.openxmlformats.org/drawingml/2006/picture">
+                  <pic:nvPicPr>
+                    <pic:cNvPr id="1" name=""/>
+                    <pic:cNvPicPr/>
+                  </pic:nvPicPr>
+                  <pic:blipFill>
+                    <a:blip r:embed="rId51"/>
+                    <a:stretch>
+                      <a:fillRect/>
+                    </a:stretch>
+                  </pic:blipFill>
+                  <pic:spPr>
+                    <a:xfrm>
+                      <a:off x="0" y="0"/>
+                      <a:ext cx="2810716" cy="399840"/>
+                    </a:xfrm>
+                    <a:prstGeom prst="rect">
+                      <a:avLst/>
+                    </a:prstGeom>
+                  </pic:spPr>
+                </pic:pic>
+              </a:graphicData>
+            </a:graphic>
+          </wp:inline>
+        </w:drawing>
+      </w:r>
+    </w:p>
+    <w:p>
+      <w:pPr>
+        <w:spacing w:after="160"/>
+        <w:rPr>
+          <w:lang w:val="en-GB"/>
+        </w:rPr>
+      </w:pPr>
+      <w:r>
+        <w:rPr>
+          <w:lang w:val="en-GB"/>
+        </w:rPr>
+        <w:t xml:space="preserve">You can add elements by </w:t>
+      </w:r>
+      <w:proofErr w:type="gramStart"/>
+      <w:r>
+        <w:rPr>
+          <w:lang w:val="en-GB"/>
+        </w:rPr>
+        <w:t>append(</w:t>
+      </w:r>
+      <w:proofErr w:type="gramEnd"/>
+      <w:r>
+        <w:rPr>
+          <w:lang w:val="en-GB"/>
+        </w:rPr>
+        <w:t>) method. This method adds only one element at the end of the list.</w:t>
+      </w:r>
+    </w:p>
+    <w:p>
+      <w:pPr>
+        <w:spacing w:after="160"/>
+        <w:jc w:val="center"/>
+        <w:rPr>
+          <w:lang w:val="en-GB"/>
+        </w:rPr>
+      </w:pPr>
+      <w:r>
+        <w:rPr>
+          <w:noProof/>
+        </w:rPr>
+        <w:drawing>
+          <wp:inline distT="0" distB="0" distL="0" distR="0" wp14:anchorId="51956656" wp14:editId="105E4529">
+            <wp:extent cx="3062357" cy="393227"/>
+            <wp:effectExtent l="0" t="0" r="5080" b="6985"/>
+            <wp:docPr id="48" name="Picture 48"/>
+            <wp:cNvGraphicFramePr>
+              <a:graphicFrameLocks xmlns:a="http://schemas.openxmlformats.org/drawingml/2006/main" noChangeAspect="1"/>
+            </wp:cNvGraphicFramePr>
+            <a:graphic xmlns:a="http://schemas.openxmlformats.org/drawingml/2006/main">
+              <a:graphicData uri="http://schemas.openxmlformats.org/drawingml/2006/picture">
+                <pic:pic xmlns:pic="http://schemas.openxmlformats.org/drawingml/2006/picture">
+                  <pic:nvPicPr>
+                    <pic:cNvPr id="1" name=""/>
+                    <pic:cNvPicPr/>
+                  </pic:nvPicPr>
+                  <pic:blipFill>
+                    <a:blip r:embed="rId52"/>
+                    <a:stretch>
+                      <a:fillRect/>
+                    </a:stretch>
+                  </pic:blipFill>
+                  <pic:spPr>
+                    <a:xfrm>
+                      <a:off x="0" y="0"/>
+                      <a:ext cx="3301283" cy="423907"/>
+                    </a:xfrm>
+                    <a:prstGeom prst="rect">
+                      <a:avLst/>
+                    </a:prstGeom>
+                  </pic:spPr>
+                </pic:pic>
+              </a:graphicData>
+            </a:graphic>
+          </wp:inline>
+        </w:drawing>
+      </w:r>
+    </w:p>
+    <w:p>
+      <w:pPr>
+        <w:spacing w:after="160"/>
+        <w:rPr>
+          <w:lang w:val="en-GB"/>
+        </w:rPr>
+      </w:pPr>
+      <w:r>
+        <w:rPr>
+          <w:lang w:val="en-GB"/>
+        </w:rPr>
+        <w:t>To add multiple elements at the end of the list you need to use extend function:</w:t>
+      </w:r>
+    </w:p>
+    <w:p>
+      <w:pPr>
+        <w:spacing w:after="160"/>
+        <w:jc w:val="center"/>
+        <w:rPr>
+          <w:lang w:val="en-GB"/>
+        </w:rPr>
+      </w:pPr>
+      <w:r>
+        <w:rPr>
+          <w:noProof/>
+        </w:rPr>
+        <w:lastRenderedPageBreak/>
+        <w:drawing>
+          <wp:inline distT="0" distB="0" distL="0" distR="0" wp14:anchorId="1DE4E066" wp14:editId="64B47BB2">
+            <wp:extent cx="4668644" cy="438623"/>
+            <wp:effectExtent l="0" t="0" r="0" b="0"/>
+            <wp:docPr id="49" name="Picture 49"/>
+            <wp:cNvGraphicFramePr>
+              <a:graphicFrameLocks xmlns:a="http://schemas.openxmlformats.org/drawingml/2006/main" noChangeAspect="1"/>
+            </wp:cNvGraphicFramePr>
+            <a:graphic xmlns:a="http://schemas.openxmlformats.org/drawingml/2006/main">
+              <a:graphicData uri="http://schemas.openxmlformats.org/drawingml/2006/picture">
+                <pic:pic xmlns:pic="http://schemas.openxmlformats.org/drawingml/2006/picture">
+                  <pic:nvPicPr>
+                    <pic:cNvPr id="1" name=""/>
+                    <pic:cNvPicPr/>
+                  </pic:nvPicPr>
+                  <pic:blipFill>
+                    <a:blip r:embed="rId53"/>
+                    <a:stretch>
+                      <a:fillRect/>
+                    </a:stretch>
+                  </pic:blipFill>
+                  <pic:spPr>
+                    <a:xfrm>
+                      <a:off x="0" y="0"/>
+                      <a:ext cx="5298088" cy="497760"/>
+                    </a:xfrm>
+                    <a:prstGeom prst="rect">
+                      <a:avLst/>
+                    </a:prstGeom>
+                  </pic:spPr>
+                </pic:pic>
+              </a:graphicData>
+            </a:graphic>
+          </wp:inline>
+        </w:drawing>
+      </w:r>
+    </w:p>
+    <w:p>
+      <w:pPr>
+        <w:pStyle w:val="Heading3"/>
+        <w:rPr>
+          <w:lang w:val="en-GB"/>
+        </w:rPr>
+      </w:pPr>
+      <w:r>
+        <w:rPr>
+          <w:lang w:val="en-GB"/>
+        </w:rPr>
+        <w:t>How to delete or remove elements from a list?</w:t>
+      </w:r>
+    </w:p>
+    <w:p>
+      <w:pPr>
+        <w:spacing w:after="160"/>
+        <w:rPr>
+          <w:lang w:val="en-GB"/>
+        </w:rPr>
+      </w:pPr>
+      <w:r>
+        <w:rPr>
+          <w:lang w:val="en-GB"/>
+        </w:rPr>
+        <w:t xml:space="preserve">You can delete </w:t>
+      </w:r>
+      <w:r>
+        <w:rPr>
+          <w:lang w:val="en-GB"/>
+        </w:rPr>
+        <w:t>elements by using the d</w:t>
+      </w:r>
+      <w:r>
+        <w:rPr>
+          <w:lang w:val="en-GB"/>
+        </w:rPr>
+        <w:t>el</w:t>
+      </w:r>
+      <w:r>
+        <w:rPr>
+          <w:lang w:val="en-GB"/>
+        </w:rPr>
+        <w:t xml:space="preserve"> keyword. For example, if we want to delete ‘Stan’ for the list, we need to write following command:</w:t>
+      </w:r>
+    </w:p>
+    <w:p>
+      <w:pPr>
+        <w:spacing w:after="160"/>
+        <w:jc w:val="center"/>
+        <w:rPr>
+          <w:b/>
+          <w:lang w:val="en-GB"/>
+        </w:rPr>
+      </w:pPr>
+      <w:r>
+        <w:rPr>
+          <w:b/>
+          <w:lang w:val="en-GB"/>
+        </w:rPr>
+        <w:t xml:space="preserve">del </w:t>
+      </w:r>
+      <w:proofErr w:type="spellStart"/>
+      <w:r>
+        <w:rPr>
+          <w:b/>
+          <w:lang w:val="en-GB"/>
+        </w:rPr>
+        <w:t>names_</w:t>
+      </w:r>
+      <w:proofErr w:type="gramStart"/>
+      <w:r>
+        <w:rPr>
+          <w:b/>
+          <w:lang w:val="en-GB"/>
+        </w:rPr>
+        <w:t>list</w:t>
+      </w:r>
+      <w:proofErr w:type="spellEnd"/>
+      <w:r>
+        <w:rPr>
+          <w:b/>
+          <w:lang w:val="en-GB"/>
+        </w:rPr>
+        <w:t>[</w:t>
+      </w:r>
+      <w:proofErr w:type="gramEnd"/>
+      <w:r>
+        <w:rPr>
+          <w:b/>
+          <w:lang w:val="en-GB"/>
+        </w:rPr>
+        <w:t>2]</w:t>
+      </w:r>
+    </w:p>
+    <w:p>
+      <w:pPr>
+        <w:spacing w:after="160"/>
+        <w:rPr>
+          <w:lang w:val="en-GB"/>
+        </w:rPr>
+      </w:pPr>
+      <w:r>
+        <w:rPr>
+          <w:lang w:val="en-GB"/>
+        </w:rPr>
+        <w:t>We can delete multiple elements</w:t>
+      </w:r>
+      <w:proofErr w:type="gramStart"/>
+      <w:r>
+        <w:rPr>
+          <w:lang w:val="en-GB"/>
+        </w:rPr>
+        <w:t xml:space="preserve">. </w:t>
+      </w:r>
+      <w:proofErr w:type="gramEnd"/>
+      <w:r>
+        <w:rPr>
+          <w:lang w:val="en-GB"/>
+        </w:rPr>
+        <w:t>For example, we can delete ‘Andrew’ and ‘Mark’</w:t>
+      </w:r>
+      <w:r>
+        <w:rPr>
+          <w:lang w:val="en-GB"/>
+        </w:rPr>
+        <w:t>:</w:t>
+      </w:r>
+    </w:p>
+    <w:p>
+      <w:pPr>
+        <w:spacing w:after="160"/>
+        <w:jc w:val="center"/>
+        <w:rPr>
+          <w:b/>
+          <w:lang w:val="en-GB"/>
+        </w:rPr>
+      </w:pPr>
+      <w:r>
+        <w:rPr>
+          <w:b/>
+          <w:lang w:val="en-GB"/>
+        </w:rPr>
+        <w:t xml:space="preserve">del </w:t>
+      </w:r>
+      <w:proofErr w:type="spellStart"/>
+      <w:r>
+        <w:rPr>
+          <w:b/>
+          <w:lang w:val="en-GB"/>
+        </w:rPr>
+        <w:t>names_</w:t>
+      </w:r>
+      <w:proofErr w:type="gramStart"/>
+      <w:r>
+        <w:rPr>
+          <w:b/>
+          <w:lang w:val="en-GB"/>
+        </w:rPr>
+        <w:t>list</w:t>
+      </w:r>
+      <w:proofErr w:type="spellEnd"/>
+      <w:r>
+        <w:rPr>
+          <w:b/>
+          <w:lang w:val="en-GB"/>
+        </w:rPr>
+        <w:t>[</w:t>
+      </w:r>
+      <w:proofErr w:type="gramEnd"/>
+      <w:r>
+        <w:rPr>
+          <w:b/>
+          <w:lang w:val="en-GB"/>
+        </w:rPr>
+        <w:t>0:</w:t>
+      </w:r>
+      <w:r>
+        <w:rPr>
+          <w:b/>
+          <w:lang w:val="en-GB"/>
+        </w:rPr>
+        <w:t>2]</w:t>
+      </w:r>
+    </w:p>
+    <w:p>
+      <w:pPr>
+        <w:spacing w:after="160"/>
+        <w:rPr>
+          <w:lang w:val="en-GB"/>
+        </w:rPr>
+      </w:pPr>
+      <w:r>
+        <w:rPr>
+          <w:lang w:val="en-GB"/>
+        </w:rPr>
+        <w:t>We can delete whole list:</w:t>
+      </w:r>
+    </w:p>
+    <w:p>
+      <w:pPr>
+        <w:spacing w:after="160"/>
+        <w:jc w:val="center"/>
+        <w:rPr>
+          <w:b/>
+          <w:lang w:val="en-GB"/>
+        </w:rPr>
+      </w:pPr>
+      <w:r>
+        <w:rPr>
+          <w:b/>
+          <w:lang w:val="en-GB"/>
+        </w:rPr>
+        <w:t xml:space="preserve">del </w:t>
+      </w:r>
+      <w:proofErr w:type="spellStart"/>
+      <w:r>
+        <w:rPr>
+          <w:b/>
+          <w:lang w:val="en-GB"/>
+        </w:rPr>
+        <w:t>names_list</w:t>
+      </w:r>
+      <w:proofErr w:type="spellEnd"/>
+    </w:p>
+    <w:p>
+      <w:pPr>
+        <w:spacing w:after="160"/>
+        <w:rPr>
+          <w:lang w:val="en-GB"/>
+        </w:rPr>
+      </w:pPr>
+      <w:r>
+        <w:rPr>
+          <w:lang w:val="en-GB"/>
+        </w:rPr>
+        <w:t xml:space="preserve">We also can use </w:t>
+      </w:r>
+      <w:proofErr w:type="gramStart"/>
+      <w:r>
+        <w:rPr>
+          <w:lang w:val="en-GB"/>
+        </w:rPr>
+        <w:t>remove(</w:t>
+      </w:r>
+      <w:proofErr w:type="gramEnd"/>
+      <w:r>
+        <w:rPr>
+          <w:lang w:val="en-GB"/>
+        </w:rPr>
+        <w:t>)</w:t>
+      </w:r>
+      <w:r>
+        <w:rPr>
+          <w:lang w:val="en-GB"/>
+        </w:rPr>
+        <w:t xml:space="preserve"> function, which deletes elements by their values.</w:t>
+      </w:r>
+    </w:p>
+    <w:p>
+      <w:pPr>
+        <w:spacing w:after="160"/>
+        <w:jc w:val="center"/>
+        <w:rPr>
+          <w:b/>
+          <w:lang w:val="en-GB"/>
+        </w:rPr>
+      </w:pPr>
+      <w:proofErr w:type="spellStart"/>
+      <w:r>
+        <w:rPr>
+          <w:b/>
+          <w:lang w:val="en-GB"/>
+        </w:rPr>
+        <w:t>names_</w:t>
+      </w:r>
+      <w:proofErr w:type="gramStart"/>
+      <w:r>
+        <w:rPr>
+          <w:b/>
+          <w:lang w:val="en-GB"/>
+        </w:rPr>
+        <w:t>list</w:t>
+      </w:r>
+      <w:r>
+        <w:rPr>
+          <w:b/>
+          <w:lang w:val="en-GB"/>
+        </w:rPr>
+        <w:t>.remove</w:t>
+      </w:r>
+      <w:proofErr w:type="spellEnd"/>
+      <w:proofErr w:type="gramEnd"/>
+      <w:r>
+        <w:rPr>
+          <w:b/>
+          <w:lang w:val="en-GB"/>
+        </w:rPr>
+        <w:t>(‘Stan’)</w:t>
+      </w:r>
+    </w:p>
+    <w:p>
+      <w:pPr>
+        <w:spacing w:after="160"/>
+        <w:rPr>
+          <w:lang w:val="en-GB"/>
+        </w:rPr>
+      </w:pPr>
+      <w:r>
+        <w:rPr>
+          <w:lang w:val="en-GB"/>
+        </w:rPr>
+        <w:t xml:space="preserve">Another way to remove element is </w:t>
+      </w:r>
+      <w:proofErr w:type="gramStart"/>
+      <w:r>
+        <w:rPr>
+          <w:lang w:val="en-GB"/>
+        </w:rPr>
+        <w:t>pop(</w:t>
+      </w:r>
+      <w:proofErr w:type="gramEnd"/>
+      <w:r>
+        <w:rPr>
+          <w:lang w:val="en-GB"/>
+        </w:rPr>
+        <w:t>)</w:t>
+      </w:r>
+      <w:r>
+        <w:rPr>
+          <w:lang w:val="en-GB"/>
+        </w:rPr>
+        <w:t xml:space="preserve"> function, which removes and returns value of an element by index. If index is not provided, it returns last element of the list.</w:t>
+      </w:r>
+    </w:p>
+    <w:p>
+      <w:pPr>
+        <w:spacing w:after="160"/>
+        <w:rPr>
+          <w:lang w:val="en-GB"/>
+        </w:rPr>
+      </w:pPr>
+      <w:r>
+        <w:rPr>
+          <w:lang w:val="en-GB"/>
+        </w:rPr>
+        <w:t>Also, we</w:t>
+      </w:r>
+      <w:r>
+        <w:rPr>
+          <w:lang w:val="en-GB"/>
+        </w:rPr>
+        <w:t xml:space="preserve"> can clear all data from the list by using </w:t>
+      </w:r>
+      <w:proofErr w:type="gramStart"/>
+      <w:r>
+        <w:rPr>
+          <w:lang w:val="en-GB"/>
+        </w:rPr>
+        <w:t>clear(</w:t>
+      </w:r>
+      <w:proofErr w:type="gramEnd"/>
+      <w:r>
+        <w:rPr>
+          <w:lang w:val="en-GB"/>
+        </w:rPr>
+        <w:t>)</w:t>
+      </w:r>
+      <w:r>
+        <w:rPr>
+          <w:lang w:val="en-GB"/>
+        </w:rPr>
+        <w:t xml:space="preserve"> function:</w:t>
+      </w:r>
+    </w:p>
+    <w:p>
+      <w:pPr>
+        <w:spacing w:after="160"/>
+        <w:jc w:val="center"/>
+        <w:rPr>
+          <w:b/>
+          <w:lang w:val="en-GB"/>
+        </w:rPr>
+      </w:pPr>
+      <w:proofErr w:type="spellStart"/>
+      <w:r>
+        <w:rPr>
+          <w:b/>
+          <w:lang w:val="en-GB"/>
+        </w:rPr>
+        <w:t>names_</w:t>
+      </w:r>
+      <w:proofErr w:type="gramStart"/>
+      <w:r>
+        <w:rPr>
+          <w:b/>
+          <w:lang w:val="en-GB"/>
+        </w:rPr>
+        <w:t>list</w:t>
+      </w:r>
+      <w:r>
+        <w:rPr>
+          <w:b/>
+          <w:lang w:val="en-GB"/>
+        </w:rPr>
+        <w:t>.</w:t>
+      </w:r>
+      <w:r>
+        <w:rPr>
+          <w:b/>
+          <w:lang w:val="en-GB"/>
+        </w:rPr>
+        <w:t>clear</w:t>
+      </w:r>
+      <w:proofErr w:type="spellEnd"/>
+      <w:proofErr w:type="gramEnd"/>
+      <w:r>
+        <w:rPr>
+          <w:b/>
+          <w:lang w:val="en-GB"/>
+        </w:rPr>
+        <w:t>()</w:t>
+      </w:r>
+    </w:p>
+    <w:p>
+      <w:pPr>
+        <w:pStyle w:val="Heading2"/>
+        <w:rPr>
+          <w:lang w:val="en-GB"/>
+        </w:rPr>
+      </w:pPr>
+      <w:r>
+        <w:rPr>
+          <w:lang w:val="en-GB"/>
+        </w:rPr>
+        <w:t>Dictionary</w:t>
+      </w:r>
+    </w:p>
+    <w:p>
+      <w:pPr>
+        <w:rPr>
+          <w:lang w:val="en-US"/>
+        </w:rPr>
+      </w:pPr>
+      <w:r>
+        <w:rPr>
+          <w:lang w:val="en-US"/>
+        </w:rPr>
+        <w:t xml:space="preserve">Dictionary is a collection of variables which are unordered, indexed and changeable. </w:t>
+      </w:r>
+      <w:r>
+        <w:rPr>
+          <w:lang w:val="en-US"/>
+        </w:rPr>
+        <w:t xml:space="preserve">Variable in a dictionary called item. </w:t>
+      </w:r>
+      <w:r>
+        <w:rPr>
+          <w:lang w:val="en-US"/>
+        </w:rPr>
+        <w:t xml:space="preserve">Instead of indices, dictionary using keys – a name of the </w:t>
+      </w:r>
+      <w:r>
+        <w:rPr>
+          <w:lang w:val="en-US"/>
+        </w:rPr>
+        <w:t>item</w:t>
+      </w:r>
+      <w:r>
+        <w:rPr>
+          <w:lang w:val="en-US"/>
+        </w:rPr>
+        <w:t xml:space="preserve">. </w:t>
+      </w:r>
+    </w:p>
+    <w:p>
+      <w:pPr>
+        <w:pStyle w:val="Heading3"/>
+        <w:rPr>
+          <w:lang w:val="en-US"/>
+        </w:rPr>
+      </w:pPr>
+      <w:r>
+        <w:rPr>
+          <w:lang w:val="en-US"/>
+        </w:rPr>
+        <w:t>How to create dictionary?</w:t>
+      </w:r>
+    </w:p>
+    <w:p>
+      <w:pPr>
+        <w:rPr>
+          <w:lang w:val="en-US"/>
+        </w:rPr>
+      </w:pPr>
+      <w:r>
+        <w:rPr>
+          <w:lang w:val="en-US"/>
+        </w:rPr>
+        <w:t>A dictionary is created by stating key-value pair</w:t>
+      </w:r>
+      <w:r>
+        <w:rPr>
+          <w:lang w:val="en-US"/>
+        </w:rPr>
+        <w:t xml:space="preserve"> (in our case is name – IBM5100)</w:t>
+      </w:r>
+      <w:r>
+        <w:rPr>
+          <w:lang w:val="en-US"/>
+        </w:rPr>
+        <w:t xml:space="preserve"> inside of the curly brackets:</w:t>
+      </w:r>
+    </w:p>
+    <w:p>
+      <w:pPr>
+        <w:jc w:val="center"/>
+        <w:rPr>
+          <w:lang w:val="en-US"/>
+        </w:rPr>
+      </w:pPr>
+      <w:r>
+        <w:rPr>
+          <w:noProof/>
+        </w:rPr>
+        <w:drawing>
+          <wp:inline distT="0" distB="0" distL="0" distR="0" wp14:anchorId="79FFCD62" wp14:editId="4AF4DA36">
+            <wp:extent cx="3218650" cy="438615"/>
+            <wp:effectExtent l="0" t="0" r="1270" b="0"/>
+            <wp:docPr id="55" name="Picture 55"/>
+            <wp:cNvGraphicFramePr>
+              <a:graphicFrameLocks xmlns:a="http://schemas.openxmlformats.org/drawingml/2006/main" noChangeAspect="1"/>
+            </wp:cNvGraphicFramePr>
+            <a:graphic xmlns:a="http://schemas.openxmlformats.org/drawingml/2006/main">
+              <a:graphicData uri="http://schemas.openxmlformats.org/drawingml/2006/picture">
+                <pic:pic xmlns:pic="http://schemas.openxmlformats.org/drawingml/2006/picture">
+                  <pic:nvPicPr>
+                    <pic:cNvPr id="1" name=""/>
+                    <pic:cNvPicPr/>
+                  </pic:nvPicPr>
+                  <pic:blipFill>
+                    <a:blip r:embed="rId54"/>
+                    <a:stretch>
+                      <a:fillRect/>
+                    </a:stretch>
+                  </pic:blipFill>
+                  <pic:spPr>
+                    <a:xfrm>
+                      <a:off x="0" y="0"/>
+                      <a:ext cx="3430090" cy="467429"/>
+                    </a:xfrm>
+                    <a:prstGeom prst="rect">
+                      <a:avLst/>
+                    </a:prstGeom>
+                  </pic:spPr>
+                </pic:pic>
+              </a:graphicData>
+            </a:graphic>
+          </wp:inline>
+        </w:drawing>
+      </w:r>
+    </w:p>
+    <w:p>
+      <w:pPr>
+        <w:rPr>
+          <w:lang w:val="en-US"/>
+        </w:rPr>
+      </w:pPr>
+      <w:r>
+        <w:rPr>
+          <w:lang w:val="en-US"/>
+        </w:rPr>
+        <w:t>You can add as much key-value pairs as you like:</w:t>
+      </w:r>
+    </w:p>
+    <w:p>
+      <w:pPr>
+        <w:rPr>
+          <w:lang w:val="en-US"/>
+        </w:rPr>
+      </w:pPr>
+      <w:r>
+        <w:rPr>
+          <w:noProof/>
+        </w:rPr>
+        <w:drawing>
+          <wp:inline distT="0" distB="0" distL="0" distR="0" wp14:anchorId="2B2FF786" wp14:editId="5ED61FF5">
+            <wp:extent cx="5731510" cy="354965"/>
+            <wp:effectExtent l="0" t="0" r="2540" b="6985"/>
+            <wp:docPr id="54" name="Picture 54"/>
+            <wp:cNvGraphicFramePr>
+              <a:graphicFrameLocks xmlns:a="http://schemas.openxmlformats.org/drawingml/2006/main" noChangeAspect="1"/>
+            </wp:cNvGraphicFramePr>
+            <a:graphic xmlns:a="http://schemas.openxmlformats.org/drawingml/2006/main">
+              <a:graphicData uri="http://schemas.openxmlformats.org/drawingml/2006/picture">
+                <pic:pic xmlns:pic="http://schemas.openxmlformats.org/drawingml/2006/picture">
+                  <pic:nvPicPr>
+                    <pic:cNvPr id="1" name=""/>
+                    <pic:cNvPicPr/>
+                  </pic:nvPicPr>
+                  <pic:blipFill>
+                    <a:blip r:embed="rId55"/>
+                    <a:stretch>
+                      <a:fillRect/>
+                    </a:stretch>
+                  </pic:blipFill>
+                  <pic:spPr>
+                    <a:xfrm>
+                      <a:off x="0" y="0"/>
+                      <a:ext cx="5731510" cy="354965"/>
+                    </a:xfrm>
+                    <a:prstGeom prst="rect">
+                      <a:avLst/>
+                    </a:prstGeom>
+                  </pic:spPr>
+                </pic:pic>
+              </a:graphicData>
+            </a:graphic>
+          </wp:inline>
+        </w:drawing>
+      </w:r>
+    </w:p>
+    <w:p>
+      <w:pPr>
+        <w:pStyle w:val="Heading3"/>
+        <w:rPr>
+          <w:lang w:val="en-US"/>
+        </w:rPr>
+      </w:pPr>
+      <w:r>
+        <w:rPr>
+          <w:lang w:val="en-US"/>
+        </w:rPr>
+        <w:t xml:space="preserve">How to access item of </w:t>
+      </w:r>
+      <w:r>
+        <w:rPr>
+          <w:lang w:val="en-US"/>
+        </w:rPr>
+        <w:t xml:space="preserve">a </w:t>
+      </w:r>
+      <w:r>
+        <w:rPr>
+          <w:lang w:val="en-US"/>
+        </w:rPr>
+        <w:t>dictionary?</w:t>
+      </w:r>
+    </w:p>
+    <w:p>
+      <w:pPr>
+        <w:rPr>
+          <w:lang w:val="en-US"/>
+        </w:rPr>
+      </w:pPr>
+      <w:r>
+        <w:rPr>
+          <w:lang w:val="en-US"/>
+        </w:rPr>
+        <w:t xml:space="preserve">You can access item by </w:t>
+      </w:r>
+      <w:r>
+        <w:rPr>
+          <w:lang w:val="en-GB"/>
+        </w:rPr>
+        <w:t>writ</w:t>
+      </w:r>
+      <w:r>
+        <w:rPr>
+          <w:lang w:val="en-GB"/>
+        </w:rPr>
+        <w:t>ing</w:t>
+      </w:r>
+      <w:r>
+        <w:rPr>
+          <w:lang w:val="en-GB"/>
+        </w:rPr>
+        <w:t xml:space="preserve"> a name of the </w:t>
+      </w:r>
+      <w:r>
+        <w:rPr>
+          <w:lang w:val="en-GB"/>
+        </w:rPr>
+        <w:t>dictionary</w:t>
+      </w:r>
+      <w:r>
+        <w:rPr>
+          <w:lang w:val="en-GB"/>
+        </w:rPr>
+        <w:t xml:space="preserve"> with </w:t>
+      </w:r>
+      <w:r>
+        <w:rPr>
+          <w:lang w:val="en-GB"/>
+        </w:rPr>
+        <w:t>key</w:t>
+      </w:r>
+      <w:r>
+        <w:rPr>
+          <w:lang w:val="en-GB"/>
+        </w:rPr>
+        <w:t xml:space="preserve"> of a needed element in square brackets:</w:t>
+      </w:r>
+    </w:p>
+    <w:p>
+      <w:pPr>
+        <w:jc w:val="center"/>
+        <w:rPr>
+          <w:lang w:val="en-US"/>
+        </w:rPr>
+      </w:pPr>
+      <w:r>
+        <w:rPr>
+          <w:noProof/>
+        </w:rPr>
+        <w:drawing>
+          <wp:inline distT="0" distB="0" distL="0" distR="0" wp14:anchorId="3B29638A" wp14:editId="2B7BA90E">
+            <wp:extent cx="3381731" cy="468332"/>
+            <wp:effectExtent l="0" t="0" r="0" b="8255"/>
+            <wp:docPr id="56" name="Picture 56"/>
+            <wp:cNvGraphicFramePr>
+              <a:graphicFrameLocks xmlns:a="http://schemas.openxmlformats.org/drawingml/2006/main" noChangeAspect="1"/>
+            </wp:cNvGraphicFramePr>
+            <a:graphic xmlns:a="http://schemas.openxmlformats.org/drawingml/2006/main">
+              <a:graphicData uri="http://schemas.openxmlformats.org/drawingml/2006/picture">
+                <pic:pic xmlns:pic="http://schemas.openxmlformats.org/drawingml/2006/picture">
+                  <pic:nvPicPr>
+                    <pic:cNvPr id="1" name=""/>
+                    <pic:cNvPicPr/>
+                  </pic:nvPicPr>
+                  <pic:blipFill>
+                    <a:blip r:embed="rId56"/>
+                    <a:stretch>
+                      <a:fillRect/>
+                    </a:stretch>
+                  </pic:blipFill>
+                  <pic:spPr>
+                    <a:xfrm>
+                      <a:off x="0" y="0"/>
+                      <a:ext cx="3543716" cy="490765"/>
+                    </a:xfrm>
+                    <a:prstGeom prst="rect">
+                      <a:avLst/>
+                    </a:prstGeom>
+                  </pic:spPr>
+                </pic:pic>
+              </a:graphicData>
+            </a:graphic>
+          </wp:inline>
+        </w:drawing>
+      </w:r>
+    </w:p>
+    <w:p>
+      <w:pPr>
+        <w:rPr>
+          <w:lang w:val="en-US"/>
+        </w:rPr>
+      </w:pPr>
+      <w:r>
+        <w:rPr>
+          <w:lang w:val="en-US"/>
+        </w:rPr>
+        <w:lastRenderedPageBreak/>
+        <w:t xml:space="preserve"> </w:t>
+      </w:r>
+      <w:r>
+        <w:rPr>
+          <w:lang w:val="en-US"/>
+        </w:rPr>
+        <w:t xml:space="preserve">Same result we can get via </w:t>
+      </w:r>
+      <w:proofErr w:type="gramStart"/>
+      <w:r>
+        <w:rPr>
+          <w:lang w:val="en-US"/>
+        </w:rPr>
+        <w:t>get(</w:t>
+      </w:r>
+      <w:proofErr w:type="gramEnd"/>
+      <w:r>
+        <w:rPr>
+          <w:lang w:val="en-US"/>
+        </w:rPr>
+        <w:t>) function:</w:t>
+      </w:r>
+    </w:p>
+    <w:p>
+      <w:pPr>
+        <w:jc w:val="center"/>
+        <w:rPr>
+          <w:lang w:val="en-US"/>
+        </w:rPr>
+      </w:pPr>
+      <w:r>
+        <w:rPr>
+          <w:noProof/>
+        </w:rPr>
+        <w:drawing>
+          <wp:inline distT="0" distB="0" distL="0" distR="0" wp14:anchorId="562FC5C2" wp14:editId="2844554D">
+            <wp:extent cx="3434575" cy="365300"/>
+            <wp:effectExtent l="0" t="0" r="0" b="0"/>
+            <wp:docPr id="57" name="Picture 57"/>
+            <wp:cNvGraphicFramePr>
+              <a:graphicFrameLocks xmlns:a="http://schemas.openxmlformats.org/drawingml/2006/main" noChangeAspect="1"/>
+            </wp:cNvGraphicFramePr>
+            <a:graphic xmlns:a="http://schemas.openxmlformats.org/drawingml/2006/main">
+              <a:graphicData uri="http://schemas.openxmlformats.org/drawingml/2006/picture">
+                <pic:pic xmlns:pic="http://schemas.openxmlformats.org/drawingml/2006/picture">
+                  <pic:nvPicPr>
+                    <pic:cNvPr id="1" name=""/>
+                    <pic:cNvPicPr/>
+                  </pic:nvPicPr>
+                  <pic:blipFill>
+                    <a:blip r:embed="rId57"/>
+                    <a:stretch>
+                      <a:fillRect/>
+                    </a:stretch>
+                  </pic:blipFill>
+                  <pic:spPr>
+                    <a:xfrm>
+                      <a:off x="0" y="0"/>
+                      <a:ext cx="3635358" cy="386655"/>
+                    </a:xfrm>
+                    <a:prstGeom prst="rect">
+                      <a:avLst/>
+                    </a:prstGeom>
+                  </pic:spPr>
+                </pic:pic>
+              </a:graphicData>
+            </a:graphic>
+          </wp:inline>
+        </w:drawing>
+      </w:r>
+    </w:p>
+    <w:p>
+      <w:pPr>
+        <w:pStyle w:val="Heading3"/>
+        <w:rPr>
+          <w:lang w:val="en-US"/>
+        </w:rPr>
+      </w:pPr>
+      <w:r>
+        <w:rPr>
+          <w:lang w:val="en-US"/>
+        </w:rPr>
+        <w:t>How to change the value of an item?</w:t>
+      </w:r>
+    </w:p>
+    <w:p>
+      <w:pPr>
+        <w:rPr>
+          <w:lang w:val="en-US"/>
+        </w:rPr>
+      </w:pPr>
+      <w:proofErr w:type="gramStart"/>
+      <w:r>
+        <w:rPr>
+          <w:lang w:val="en-US"/>
+        </w:rPr>
+        <w:t>Similarly</w:t>
+      </w:r>
+      <w:proofErr w:type="gramEnd"/>
+      <w:r>
+        <w:rPr>
+          <w:lang w:val="en-US"/>
+        </w:rPr>
+        <w:t xml:space="preserve"> to list, you can change item by </w:t>
+      </w:r>
+      <w:proofErr w:type="spellStart"/>
+      <w:r>
+        <w:rPr>
+          <w:lang w:val="en-US"/>
+        </w:rPr>
+        <w:t>it’s</w:t>
+      </w:r>
+      <w:proofErr w:type="spellEnd"/>
+      <w:r>
+        <w:rPr>
+          <w:lang w:val="en-US"/>
+        </w:rPr>
+        <w:t xml:space="preserve"> name:</w:t>
+      </w:r>
+    </w:p>
+    <w:p>
+      <w:pPr>
+        <w:jc w:val="center"/>
+        <w:rPr>
+          <w:lang w:val="en-US"/>
+        </w:rPr>
+      </w:pPr>
+      <w:r>
+        <w:rPr>
+          <w:noProof/>
+        </w:rPr>
+        <w:drawing>
+          <wp:inline distT="0" distB="0" distL="0" distR="0" wp14:anchorId="5894E929" wp14:editId="4E0449C5">
+            <wp:extent cx="3256156" cy="291127"/>
+            <wp:effectExtent l="0" t="0" r="1905" b="0"/>
+            <wp:docPr id="58" name="Picture 58"/>
+            <wp:cNvGraphicFramePr>
+              <a:graphicFrameLocks xmlns:a="http://schemas.openxmlformats.org/drawingml/2006/main" noChangeAspect="1"/>
+            </wp:cNvGraphicFramePr>
+            <a:graphic xmlns:a="http://schemas.openxmlformats.org/drawingml/2006/main">
+              <a:graphicData uri="http://schemas.openxmlformats.org/drawingml/2006/picture">
+                <pic:pic xmlns:pic="http://schemas.openxmlformats.org/drawingml/2006/picture">
+                  <pic:nvPicPr>
+                    <pic:cNvPr id="1" name=""/>
+                    <pic:cNvPicPr/>
+                  </pic:nvPicPr>
+                  <pic:blipFill>
+                    <a:blip r:embed="rId58"/>
+                    <a:stretch>
+                      <a:fillRect/>
+                    </a:stretch>
+                  </pic:blipFill>
+                  <pic:spPr>
+                    <a:xfrm>
+                      <a:off x="0" y="0"/>
+                      <a:ext cx="3484534" cy="311546"/>
+                    </a:xfrm>
+                    <a:prstGeom prst="rect">
+                      <a:avLst/>
+                    </a:prstGeom>
+                  </pic:spPr>
+                </pic:pic>
+              </a:graphicData>
+            </a:graphic>
+          </wp:inline>
+        </w:drawing>
+      </w:r>
+    </w:p>
+    <w:p>
+      <w:pPr>
+        <w:pStyle w:val="Heading3"/>
+        <w:rPr>
+          <w:lang w:val="en-US"/>
+        </w:rPr>
+      </w:pPr>
+      <w:r>
+        <w:rPr>
+          <w:lang w:val="en-US"/>
+        </w:rPr>
+        <w:t>How to add an item to a dictionary?</w:t>
+      </w:r>
+    </w:p>
+    <w:p>
+      <w:pPr>
+        <w:rPr>
+          <w:lang w:val="en-US"/>
+        </w:rPr>
+      </w:pPr>
+      <w:r>
+        <w:rPr>
+          <w:lang w:val="en-US"/>
+        </w:rPr>
+        <w:t>You can add a new item by using new key-value pair:</w:t>
+      </w:r>
+    </w:p>
+    <w:p>
+      <w:pPr>
+        <w:jc w:val="center"/>
+        <w:rPr>
+          <w:lang w:val="en-US"/>
+        </w:rPr>
+      </w:pPr>
+      <w:r>
+        <w:rPr>
+          <w:noProof/>
+        </w:rPr>
+        <w:drawing>
+          <wp:inline distT="0" distB="0" distL="0" distR="0" wp14:anchorId="0C79730C" wp14:editId="0D574CCD">
+            <wp:extent cx="2237678" cy="321298"/>
+            <wp:effectExtent l="0" t="0" r="0" b="3175"/>
+            <wp:docPr id="59" name="Picture 59"/>
+            <wp:cNvGraphicFramePr>
+              <a:graphicFrameLocks xmlns:a="http://schemas.openxmlformats.org/drawingml/2006/main" noChangeAspect="1"/>
+            </wp:cNvGraphicFramePr>
+            <a:graphic xmlns:a="http://schemas.openxmlformats.org/drawingml/2006/main">
+              <a:graphicData uri="http://schemas.openxmlformats.org/drawingml/2006/picture">
+                <pic:pic xmlns:pic="http://schemas.openxmlformats.org/drawingml/2006/picture">
+                  <pic:nvPicPr>
+                    <pic:cNvPr id="1" name=""/>
+                    <pic:cNvPicPr/>
+                  </pic:nvPicPr>
+                  <pic:blipFill>
+                    <a:blip r:embed="rId59"/>
+                    <a:stretch>
+                      <a:fillRect/>
+                    </a:stretch>
+                  </pic:blipFill>
+                  <pic:spPr>
+                    <a:xfrm>
+                      <a:off x="0" y="0"/>
+                      <a:ext cx="2385975" cy="342591"/>
+                    </a:xfrm>
+                    <a:prstGeom prst="rect">
+                      <a:avLst/>
+                    </a:prstGeom>
+                  </pic:spPr>
+                </pic:pic>
+              </a:graphicData>
+            </a:graphic>
+          </wp:inline>
+        </w:drawing>
+      </w:r>
+    </w:p>
+    <w:p>
+      <w:pPr>
+        <w:pStyle w:val="Heading3"/>
+        <w:rPr>
+          <w:lang w:val="en-US"/>
+        </w:rPr>
+      </w:pPr>
+      <w:r>
+        <w:rPr>
+          <w:lang w:val="en-US"/>
+        </w:rPr>
+        <w:t>How to remove an item?</w:t>
+      </w:r>
+    </w:p>
+    <w:p>
+      <w:pPr>
+        <w:rPr>
+          <w:lang w:val="en-US"/>
+        </w:rPr>
+      </w:pPr>
+      <w:r>
+        <w:rPr>
+          <w:lang w:val="en-US"/>
+        </w:rPr>
+        <w:t xml:space="preserve">You can remove items as in lists with del, </w:t>
+      </w:r>
+      <w:proofErr w:type="gramStart"/>
+      <w:r>
+        <w:rPr>
+          <w:lang w:val="en-US"/>
+        </w:rPr>
+        <w:t>remove(</w:t>
+      </w:r>
+      <w:proofErr w:type="gramEnd"/>
+      <w:r>
+        <w:rPr>
+          <w:lang w:val="en-US"/>
+        </w:rPr>
+        <w:t>) or pop().</w:t>
+      </w:r>
+    </w:p>
+    <w:p>
+      <w:pPr>
+        <w:spacing w:after="160"/>
+        <w:jc w:val="center"/>
+        <w:rPr>
+          <w:b/>
+          <w:lang w:val="en-GB"/>
+        </w:rPr>
+      </w:pPr>
+      <w:r>
+        <w:rPr>
+          <w:b/>
+          <w:lang w:val="en-GB"/>
+        </w:rPr>
+        <w:t xml:space="preserve">del </w:t>
+      </w:r>
+      <w:r>
+        <w:rPr>
+          <w:b/>
+          <w:lang w:val="en-GB"/>
+        </w:rPr>
+        <w:t>dictionary</w:t>
+      </w:r>
+      <w:r>
+        <w:rPr>
+          <w:b/>
+          <w:lang w:val="en-GB"/>
+        </w:rPr>
+        <w:t>[</w:t>
+      </w:r>
+      <w:r>
+        <w:rPr>
+          <w:b/>
+          <w:lang w:val="en-GB"/>
+        </w:rPr>
+        <w:t>‘Price’</w:t>
+      </w:r>
+      <w:r>
+        <w:rPr>
+          <w:b/>
+          <w:lang w:val="en-GB"/>
+        </w:rPr>
+        <w:t>]</w:t>
+      </w:r>
+    </w:p>
+    <w:p>
+      <w:pPr>
+        <w:spacing w:after="160"/>
+        <w:jc w:val="center"/>
+        <w:rPr>
+          <w:b/>
+          <w:lang w:val="en-GB"/>
+        </w:rPr>
+      </w:pPr>
+      <w:r>
+        <w:rPr>
+          <w:b/>
+          <w:lang w:val="en-GB"/>
+        </w:rPr>
+        <w:t xml:space="preserve">del </w:t>
+      </w:r>
+      <w:r>
+        <w:rPr>
+          <w:b/>
+          <w:lang w:val="en-GB"/>
+        </w:rPr>
+        <w:t>dictionary</w:t>
+      </w:r>
+    </w:p>
+    <w:p>
+      <w:pPr>
+        <w:spacing w:after="160"/>
+        <w:jc w:val="center"/>
+        <w:rPr>
+          <w:b/>
+          <w:lang w:val="en-GB"/>
+        </w:rPr>
+      </w:pPr>
+      <w:r>
+        <w:rPr>
+          <w:b/>
+          <w:lang w:val="en-GB"/>
+        </w:rPr>
+        <w:t>dictionary.</w:t>
+      </w:r>
+      <w:r>
+        <w:rPr>
+          <w:b/>
+          <w:lang w:val="en-GB"/>
+        </w:rPr>
+        <w:t>pop</w:t>
+      </w:r>
+      <w:r>
+        <w:rPr>
+          <w:b/>
+          <w:lang w:val="en-GB"/>
+        </w:rPr>
+        <w:t>(</w:t>
+      </w:r>
+      <w:r>
+        <w:rPr>
+          <w:b/>
+          <w:lang w:val="en-GB"/>
+        </w:rPr>
+        <w:t>‘Price</w:t>
+      </w:r>
+      <w:bookmarkStart w:id="28" w:name="_GoBack"/>
       <w:bookmarkEnd w:id="28"/>
-    </w:p>
-    <w:p>
-      <w:pPr>
+      <w:r>
+        <w:rPr>
+          <w:b/>
+          <w:lang w:val="en-GB"/>
+        </w:rPr>
+        <w:t>’</w:t>
+      </w:r>
+      <w:r>
+        <w:rPr>
+          <w:b/>
+          <w:lang w:val="en-GB"/>
+        </w:rPr>
+        <w:t>)</w:t>
+      </w:r>
+    </w:p>
+    <w:p>
+      <w:pPr>
+        <w:spacing w:after="160"/>
         <w:jc w:val="center"/>
         <w:rPr>
-          <w:lang w:val="en-GB"/>
-        </w:rPr>
-      </w:pPr>
-      <w:r>
-        <w:rPr>
-          <w:lang w:val="en-GB"/>
-        </w:rPr>
-        <w:t>COMING SOON</w:t>
-      </w:r>
-    </w:p>
-    <w:p>
-      <w:pPr>
-        <w:spacing w:after="160"/>
-        <w:rPr>
-          <w:rFonts w:ascii="SF Alien Encounters" w:eastAsiaTheme="majorEastAsia" w:hAnsi="SF Alien Encounters" w:cstheme="majorBidi"/>
+          <w:b/>
+          <w:lang w:val="en-GB"/>
+        </w:rPr>
+      </w:pPr>
+      <w:proofErr w:type="spellStart"/>
+      <w:proofErr w:type="gramStart"/>
+      <w:r>
+        <w:rPr>
+          <w:b/>
+          <w:lang w:val="en-GB"/>
+        </w:rPr>
+        <w:t>dictionary.</w:t>
+      </w:r>
+      <w:r>
+        <w:rPr>
+          <w:b/>
+          <w:lang w:val="en-GB"/>
+        </w:rPr>
+        <w:t>popitem</w:t>
+      </w:r>
+      <w:proofErr w:type="spellEnd"/>
+      <w:proofErr w:type="gramEnd"/>
+      <w:r>
+        <w:rPr>
+          <w:b/>
+          <w:lang w:val="en-GB"/>
+        </w:rPr>
+        <w:t>()</w:t>
+      </w:r>
+    </w:p>
+    <w:p>
+      <w:pPr>
+        <w:rPr>
+          <w:lang w:val="en-US"/>
+        </w:rPr>
+      </w:pPr>
+    </w:p>
+    <w:p>
+      <w:pPr>
+        <w:rPr>
+          <w:rFonts w:ascii="SF Alien Encounters" w:hAnsi="SF Alien Encounters"/>
           <w:color w:val="595959" w:themeColor="text1" w:themeTint="A6"/>
           <w:sz w:val="40"/>
           <w:szCs w:val="32"/>
@@ -9427,6 +11974,20 @@
     </w:p>
     <w:p>
       <w:pPr>
+        <w:pStyle w:val="Heading2"/>
+        <w:rPr>
+          <w:lang w:val="en-US"/>
+        </w:rPr>
+      </w:pPr>
+      <w:r>
+        <w:rPr>
+          <w:lang w:val="en-US"/>
+        </w:rPr>
+        <w:t>For loop</w:t>
+      </w:r>
+    </w:p>
+    <w:p>
+      <w:pPr>
         <w:rPr>
           <w:lang w:val="en-US"/>
         </w:rPr>
@@ -9448,15 +12009,43 @@
     </w:p>
     <w:p>
       <w:pPr>
+        <w:pStyle w:val="Heading2"/>
+        <w:rPr>
+          <w:lang w:val="en-US"/>
+        </w:rPr>
+      </w:pPr>
+      <w:r>
+        <w:rPr>
+          <w:lang w:val="en-US"/>
+        </w:rPr>
+        <w:t>While loop</w:t>
+      </w:r>
+    </w:p>
+    <w:p>
+      <w:pPr>
+        <w:jc w:val="center"/>
+        <w:rPr>
+          <w:lang w:val="en-GB"/>
+        </w:rPr>
+      </w:pPr>
+      <w:r>
+        <w:rPr>
+          <w:lang w:val="en-GB"/>
+        </w:rPr>
+        <w:t>COMING SOON</w:t>
+      </w:r>
+    </w:p>
+    <w:p>
+      <w:pPr>
         <w:spacing w:after="160"/>
         <w:rPr>
-          <w:rFonts w:ascii="SF Alien Encounters" w:eastAsiaTheme="majorEastAsia" w:hAnsi="SF Alien Encounters" w:cstheme="majorBidi"/>
-          <w:color w:val="595959" w:themeColor="text1" w:themeTint="A6"/>
-          <w:sz w:val="40"/>
-          <w:szCs w:val="32"/>
-        </w:rPr>
-      </w:pPr>
-      <w:r>
+          <w:lang w:val="en-US"/>
+        </w:rPr>
+      </w:pPr>
+      <w:r>
+        <w:rPr>
+          <w:lang w:val="en-US"/>
+        </w:rPr>
         <w:br w:type="page"/>
       </w:r>
     </w:p>
@@ -9552,7 +12141,7 @@
       </w:pPr>
     </w:p>
     <w:sectPr>
-      <w:headerReference w:type="default" r:id="rId39"/>
+      <w:headerReference w:type="default" r:id="rId60"/>
       <w:pgSz w:w="11906" w:h="16838"/>
       <w:pgMar w:top="1440" w:right="1440" w:bottom="1440" w:left="1440" w:header="708" w:footer="708" w:gutter="0"/>
       <w:cols w:space="708"/>
@@ -11672,7 +14261,7 @@
     <w:uiPriority w:val="9"/>
     <w:unhideWhenUsed/>
     <w:qFormat/>
-    <w:rsid w:val="00E45B2C"/>
+    <w:rsid w:val="000D6C93"/>
     <w:pPr>
       <w:keepNext/>
       <w:keepLines/>
@@ -11682,6 +14271,7 @@
     <w:rPr>
       <w:rFonts w:asciiTheme="majorHAnsi" w:eastAsiaTheme="majorEastAsia" w:hAnsiTheme="majorHAnsi" w:cstheme="majorBidi"/>
       <w:b/>
+      <w:i/>
       <w:szCs w:val="24"/>
     </w:rPr>
   </w:style>
@@ -11824,6 +14414,7 @@
   <w:style w:type="character" w:default="1" w:styleId="DefaultParagraphFont">
     <w:name w:val="Default Paragraph Font"/>
     <w:uiPriority w:val="1"/>
+    <w:semiHidden/>
     <w:unhideWhenUsed/>
   </w:style>
   <w:style w:type="table" w:default="1" w:styleId="TableNormal">
@@ -12057,10 +14648,11 @@
     <w:basedOn w:val="DefaultParagraphFont"/>
     <w:link w:val="Heading3"/>
     <w:uiPriority w:val="9"/>
-    <w:rsid w:val="00E45B2C"/>
+    <w:rsid w:val="000D6C93"/>
     <w:rPr>
       <w:rFonts w:asciiTheme="majorHAnsi" w:eastAsiaTheme="majorEastAsia" w:hAnsiTheme="majorHAnsi" w:cstheme="majorBidi"/>
       <w:b/>
+      <w:i/>
       <w:sz w:val="24"/>
       <w:szCs w:val="24"/>
     </w:rPr>
@@ -14602,7 +17194,7 @@
 </file>
 
 <file path=customXml/itemProps1.xml><?xml version="1.0" encoding="utf-8"?>
-<ds:datastoreItem xmlns:ds="http://schemas.openxmlformats.org/officeDocument/2006/customXml" ds:itemID="{FF797084-1B93-46A5-A780-CE410E7DBD2D}">
+<ds:datastoreItem xmlns:ds="http://schemas.openxmlformats.org/officeDocument/2006/customXml" ds:itemID="{1DFEDDE8-2F60-45E4-A502-99D754C3AF4B}">
   <ds:schemaRefs>
     <ds:schemaRef ds:uri="http://schemas.openxmlformats.org/officeDocument/2006/bibliography"/>
   </ds:schemaRefs>

</xml_diff>